<commit_message>
Desenvolvimento do módulo Core (cont)
Criação das classes dos sub-módulos Core e System.
</commit_message>
<xml_diff>
--- a/Docs/Documentation-v1.docx
+++ b/Docs/Documentation-v1.docx
@@ -1,6 +1,6 @@
 
 <file path=word/document.xml><?xml version="1.0" encoding="utf-8"?>
-<w:document xmlns:wpc="http://schemas.microsoft.com/office/word/2010/wordprocessingCanvas" xmlns:cx="http://schemas.microsoft.com/office/drawing/2014/chartex" xmlns:mc="http://schemas.openxmlformats.org/markup-compatibility/2006" xmlns:o="urn:schemas-microsoft-com:office:office" xmlns:r="http://schemas.openxmlformats.org/officeDocument/2006/relationships" xmlns:m="http://schemas.openxmlformats.org/officeDocument/2006/math" xmlns:v="urn:schemas-microsoft-com:vml" xmlns:wp14="http://schemas.microsoft.com/office/word/2010/wordprocessingDrawing" xmlns:wp="http://schemas.openxmlformats.org/drawingml/2006/wordprocessingDrawing" xmlns:w10="urn:schemas-microsoft-com:office:word" xmlns:w="http://schemas.openxmlformats.org/wordprocessingml/2006/main" xmlns:w14="http://schemas.microsoft.com/office/word/2010/wordml" xmlns:w15="http://schemas.microsoft.com/office/word/2012/wordml" xmlns:w16se="http://schemas.microsoft.com/office/word/2015/wordml/symex" xmlns:wpg="http://schemas.microsoft.com/office/word/2010/wordprocessingGroup" xmlns:wpi="http://schemas.microsoft.com/office/word/2010/wordprocessingInk" xmlns:wne="http://schemas.microsoft.com/office/word/2006/wordml" xmlns:wps="http://schemas.microsoft.com/office/word/2010/wordprocessingShape" mc:Ignorable="w14 w15 w16se wp14">
+<w:document xmlns:ve="http://schemas.openxmlformats.org/markup-compatibility/2006" xmlns:o="urn:schemas-microsoft-com:office:office" xmlns:r="http://schemas.openxmlformats.org/officeDocument/2006/relationships" xmlns:m="http://schemas.openxmlformats.org/officeDocument/2006/math" xmlns:v="urn:schemas-microsoft-com:vml" xmlns:wp="http://schemas.openxmlformats.org/drawingml/2006/wordprocessingDrawing" xmlns:w10="urn:schemas-microsoft-com:office:word" xmlns:w="http://schemas.openxmlformats.org/wordprocessingml/2006/main" xmlns:wne="http://schemas.microsoft.com/office/word/2006/wordml">
   <w:body>
     <w:p>
       <w:pPr>
@@ -90,15 +90,19 @@
         <w:t xml:space="preserve">k for </w:t>
       </w:r>
       <w:proofErr w:type="spellStart"/>
+      <w:proofErr w:type="gramStart"/>
       <w:r>
         <w:t>fullstack</w:t>
       </w:r>
       <w:proofErr w:type="spellEnd"/>
       <w:r>
-        <w:t xml:space="preserve"> .NET </w:t>
+        <w:t xml:space="preserve"> .</w:t>
+      </w:r>
+      <w:proofErr w:type="gramEnd"/>
+      <w:r>
+        <w:t xml:space="preserve">NET </w:t>
       </w:r>
       <w:proofErr w:type="spellStart"/>
-      <w:proofErr w:type="gramStart"/>
       <w:r>
         <w:t>development</w:t>
       </w:r>
@@ -106,36 +110,24 @@
       <w:r>
         <w:t xml:space="preserve">, </w:t>
       </w:r>
-      <w:r>
-        <w:t xml:space="preserve"> </w:t>
-      </w:r>
       <w:proofErr w:type="spellStart"/>
       <w:r>
         <w:t>ba</w:t>
       </w:r>
       <w:r>
-        <w:t>sied</w:t>
+        <w:t>siedon</w:t>
       </w:r>
       <w:proofErr w:type="spellEnd"/>
-      <w:proofErr w:type="gramEnd"/>
-      <w:r>
-        <w:t xml:space="preserve"> </w:t>
+      <w:r>
+        <w:t xml:space="preserve"> DDD</w:t>
+      </w:r>
+      <w:r>
+        <w:t xml:space="preserve"> / </w:t>
       </w:r>
       <w:proofErr w:type="spellStart"/>
       <w:r>
-        <w:t>on</w:t>
-      </w:r>
-      <w:proofErr w:type="spellEnd"/>
-      <w:r>
-        <w:t xml:space="preserve"> DDD</w:t>
-      </w:r>
-      <w:r>
-        <w:t xml:space="preserve"> / Clean</w:t>
-      </w:r>
-      <w:r>
-        <w:t xml:space="preserve"> </w:t>
-      </w:r>
-      <w:proofErr w:type="spellStart"/>
+        <w:t>Clean</w:t>
+      </w:r>
       <w:r>
         <w:t>architeture</w:t>
       </w:r>
@@ -172,69 +164,45 @@
       </w:r>
     </w:p>
     <w:p>
+      <w:r>
+        <w:t>.Net 8</w:t>
+      </w:r>
+      <w:r>
+        <w:t>.0,</w:t>
+      </w:r>
+      <w:r>
+        <w:t xml:space="preserve"> C#, </w:t>
+      </w:r>
+      <w:proofErr w:type="spellStart"/>
+      <w:r>
+        <w:t>Dapper</w:t>
+      </w:r>
+      <w:proofErr w:type="spellEnd"/>
+      <w:r>
+        <w:t xml:space="preserve"> (</w:t>
+      </w:r>
+      <w:proofErr w:type="spellStart"/>
       <w:proofErr w:type="gramStart"/>
       <w:r>
-        <w:t>.Net</w:t>
-      </w:r>
+        <w:t>or</w:t>
+      </w:r>
+      <w:r>
+        <w:t>EntityFramework</w:t>
+      </w:r>
+      <w:proofErr w:type="spellEnd"/>
       <w:proofErr w:type="gramEnd"/>
       <w:r>
-        <w:t xml:space="preserve"> 8</w:t>
-      </w:r>
-      <w:r>
-        <w:t>.0,</w:t>
-      </w:r>
-      <w:r>
-        <w:t xml:space="preserve"> C#, </w:t>
+        <w:t>)</w:t>
+      </w:r>
+      <w:r>
+        <w:t xml:space="preserve">, SQL Server  </w:t>
+      </w:r>
+      <w:r>
+        <w:t>(</w:t>
       </w:r>
       <w:proofErr w:type="spellStart"/>
       <w:r>
-        <w:t>Dapper</w:t>
-      </w:r>
-      <w:proofErr w:type="spellEnd"/>
-      <w:r>
-        <w:t xml:space="preserve"> (</w:t>
-      </w:r>
-      <w:proofErr w:type="spellStart"/>
-      <w:r>
-        <w:t>or</w:t>
-      </w:r>
-      <w:proofErr w:type="spellEnd"/>
-      <w:r>
-        <w:t xml:space="preserve"> </w:t>
-      </w:r>
-      <w:proofErr w:type="spellStart"/>
-      <w:r>
-        <w:t>EntityFramework</w:t>
-      </w:r>
-      <w:proofErr w:type="spellEnd"/>
-      <w:r>
-        <w:t>)</w:t>
-      </w:r>
-      <w:r>
-        <w:t xml:space="preserve">, SQL Server  </w:t>
-      </w:r>
-      <w:r>
-        <w:t>(</w:t>
-      </w:r>
-      <w:proofErr w:type="spellStart"/>
-      <w:r>
-        <w:t>or</w:t>
-      </w:r>
-      <w:proofErr w:type="spellEnd"/>
-      <w:r>
-        <w:t xml:space="preserve"> </w:t>
-      </w:r>
-      <w:proofErr w:type="spellStart"/>
-      <w:r>
-        <w:t>anothers</w:t>
-      </w:r>
-      <w:proofErr w:type="spellEnd"/>
-      <w:r>
-        <w:t xml:space="preserve"> </w:t>
-      </w:r>
-      <w:proofErr w:type="spellStart"/>
-      <w:r>
-        <w:t>databases</w:t>
+        <w:t>oranothersdatabases</w:t>
       </w:r>
       <w:proofErr w:type="spellEnd"/>
       <w:r>
@@ -291,13 +259,6 @@
           <w:b/>
           <w:sz w:val="24"/>
         </w:rPr>
-        <w:t xml:space="preserve"> </w:t>
-      </w:r>
-      <w:r>
-        <w:rPr>
-          <w:b/>
-          <w:sz w:val="24"/>
-        </w:rPr>
         <w:t>Overview</w:t>
       </w:r>
     </w:p>
@@ -308,7 +269,7 @@
           <w:noProof/>
           <w:lang w:eastAsia="pt-BR"/>
         </w:rPr>
-        <w:pict w14:anchorId="4C521903">
+        <w:pict>
           <v:shapetype id="_x0000_t34" coordsize="21600,21600" o:spt="34" o:oned="t" adj="10800" path="m,l@0,0@0,21600,21600,21600e" filled="f">
             <v:stroke joinstyle="miter"/>
             <v:formulas>
@@ -330,7 +291,7 @@
           <w:noProof/>
           <w:lang w:eastAsia="pt-BR"/>
         </w:rPr>
-        <w:pict w14:anchorId="04966861">
+        <w:pict>
           <v:shapetype id="_x0000_t202" coordsize="21600,21600" o:spt="202" path="m,l,21600r21600,l21600,xe">
             <v:stroke joinstyle="miter"/>
             <v:path gradientshapeok="t" o:connecttype="rect"/>
@@ -344,11 +305,6 @@
                   <w:r>
                     <w:t>MyProject</w:t>
                   </w:r>
-                  <w:proofErr w:type="spellEnd"/>
-                  <w:r>
-                    <w:t xml:space="preserve"> </w:t>
-                  </w:r>
-                  <w:proofErr w:type="spellStart"/>
                   <w:r>
                     <w:t>Backend</w:t>
                   </w:r>
@@ -367,7 +323,7 @@
           <w:noProof/>
           <w:lang w:eastAsia="pt-BR"/>
         </w:rPr>
-        <w:pict w14:anchorId="3A25858D">
+        <w:pict>
           <v:shape id="_x0000_s1099" type="#_x0000_t202" style="position:absolute;margin-left:432.6pt;margin-top:183.85pt;width:85.3pt;height:49.65pt;z-index:251723776;visibility:visible;mso-height-relative:margin" fillcolor="white [3201]" strokeweight=".5pt">
             <v:textbox style="mso-next-textbox:#_x0000_s1099">
               <w:txbxContent>
@@ -379,27 +335,27 @@
                   <w:r>
                     <w:t>FullDevToolKit</w:t>
                   </w:r>
+                  <w:proofErr w:type="spellEnd"/>
                   <w:r>
                     <w:t>.System</w:t>
                   </w:r>
-                  <w:proofErr w:type="spellEnd"/>
-                </w:p>
-                <w:p>
-                  <w:pPr>
-                    <w:jc w:val="center"/>
-                  </w:pPr>
-                </w:p>
-              </w:txbxContent>
-            </v:textbox>
-          </v:shape>
-        </w:pict>
-      </w:r>
-      <w:r>
-        <w:rPr>
-          <w:noProof/>
-          <w:lang w:eastAsia="pt-BR"/>
-        </w:rPr>
-        <w:pict w14:anchorId="7E2996F2">
+                </w:p>
+                <w:p>
+                  <w:pPr>
+                    <w:jc w:val="center"/>
+                  </w:pPr>
+                </w:p>
+              </w:txbxContent>
+            </v:textbox>
+          </v:shape>
+        </w:pict>
+      </w:r>
+      <w:r>
+        <w:rPr>
+          <w:noProof/>
+          <w:lang w:eastAsia="pt-BR"/>
+        </w:rPr>
+        <w:pict>
           <v:shapetype id="_x0000_t32" coordsize="21600,21600" o:spt="32" o:oned="t" path="m,l21600,21600e" filled="f">
             <v:path arrowok="t" fillok="f" o:connecttype="none"/>
             <o:lock v:ext="edit" shapetype="t"/>
@@ -415,7 +371,7 @@
           <w:noProof/>
           <w:lang w:eastAsia="pt-BR"/>
         </w:rPr>
-        <w:pict w14:anchorId="192EF97A">
+        <w:pict>
           <v:shape id="_x0000_s1101" type="#_x0000_t34" style="position:absolute;margin-left:489.5pt;margin-top:262.65pt;width:58.15pt;height:0;rotation:90;flip:x;z-index:251725824;visibility:visible;mso-position-horizontal-relative:left-margin-area;mso-width-relative:margin;mso-height-relative:margin" adj="10791,4899360,-186655" strokecolor="black [3200]" strokeweight=".5pt">
             <v:stroke endarrow="block"/>
             <w10:wrap anchorx="margin"/>
@@ -428,7 +384,7 @@
           <w:noProof/>
           <w:lang w:eastAsia="pt-BR"/>
         </w:rPr>
-        <w:pict w14:anchorId="4C814FF5">
+        <w:pict>
           <v:shape id="_x0000_s1073" type="#_x0000_t202" style="position:absolute;margin-left:431.45pt;margin-top:47.45pt;width:90.8pt;height:42.5pt;z-index:251701248;visibility:visible;mso-height-relative:margin" fillcolor="white [3201]" strokeweight=".5pt">
             <v:textbox style="mso-next-textbox:#_x0000_s1073">
               <w:txbxContent>
@@ -452,7 +408,7 @@
           <w:noProof/>
           <w:lang w:eastAsia="pt-BR"/>
         </w:rPr>
-        <w:pict w14:anchorId="17E54CC3">
+        <w:pict>
           <v:shape id="_x0000_s1050" type="#_x0000_t34" style="position:absolute;margin-left:258.35pt;margin-top:119.75pt;width:59.55pt;height:48.2pt;rotation:90;flip:x;z-index:251679744" o:connectortype="elbow" adj="543,233537,-105127">
             <v:stroke dashstyle="1 1" endarrow="block" endcap="round"/>
           </v:shape>
@@ -463,7 +419,7 @@
           <w:noProof/>
           <w:lang w:eastAsia="pt-BR"/>
         </w:rPr>
-        <w:pict w14:anchorId="52BE97C0">
+        <w:pict>
           <v:shape id="_x0000_s1052" type="#_x0000_t34" style="position:absolute;margin-left:261.35pt;margin-top:49.25pt;width:53.85pt;height:50pt;rotation:270;z-index:251680768" o:connectortype="elbow" adj="1163,-163274,-120354">
             <v:stroke dashstyle="1 1" endarrow="block"/>
           </v:shape>
@@ -474,7 +430,7 @@
           <w:noProof/>
           <w:lang w:eastAsia="pt-BR"/>
         </w:rPr>
-        <w:pict w14:anchorId="74D08274">
+        <w:pict>
           <v:shape id="Caixa de Texto 9" o:spid="_x0000_s1032" type="#_x0000_t202" style="position:absolute;margin-left:210.15pt;margin-top:329.2pt;width:90.8pt;height:36pt;z-index:251664384;visibility:visible;mso-height-relative:margin" o:gfxdata="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" fillcolor="white [3201]" strokeweight=".5pt">
             <v:textbox>
               <w:txbxContent>
@@ -496,7 +452,7 @@
           <w:noProof/>
           <w:lang w:eastAsia="pt-BR"/>
         </w:rPr>
-        <w:pict w14:anchorId="7E2996F2">
+        <w:pict>
           <v:shape id="Conector de Seta Reta 17" o:spid="_x0000_s1037" type="#_x0000_t32" style="position:absolute;margin-left:208.15pt;margin-top:247.85pt;width:0;height:39.7pt;flip:x;z-index:251672576;visibility:visible;mso-position-horizontal-relative:left-margin-area;mso-width-relative:margin;mso-height-relative:margin" strokecolor="black [3200]" strokeweight=".5pt">
             <v:stroke endarrow="block" joinstyle="miter"/>
             <w10:wrap anchorx="margin"/>
@@ -508,7 +464,7 @@
           <w:noProof/>
           <w:lang w:eastAsia="pt-BR"/>
         </w:rPr>
-        <w:pict w14:anchorId="1C90B708">
+        <w:pict>
           <v:shape id="Caixa de Texto 1" o:spid="_x0000_s1041" type="#_x0000_t202" style="position:absolute;margin-left:247.2pt;margin-top:177.2pt;width:90.8pt;height:42.5pt;z-index:251660288;visibility:visible;mso-height-relative:margin" fillcolor="white [3201]" strokeweight=".5pt">
             <v:textbox style="mso-next-textbox:#Caixa de Texto 1">
               <w:txbxContent>
@@ -530,7 +486,7 @@
           <w:noProof/>
           <w:lang w:eastAsia="pt-BR"/>
         </w:rPr>
-        <w:pict w14:anchorId="76CA5DC8">
+        <w:pict>
           <v:shape id="_x0000_s1048" type="#_x0000_t34" style="position:absolute;margin-left:42.4pt;margin-top:131.15pt;width:204.1pt;height:63.4pt;z-index:251678720" o:connectortype="elbow" adj="20,-141695,-10223">
             <v:stroke endarrow="block"/>
           </v:shape>
@@ -541,7 +497,7 @@
           <w:noProof/>
           <w:lang w:eastAsia="pt-BR"/>
         </w:rPr>
-        <w:pict w14:anchorId="4C7CC47B">
+        <w:pict>
           <v:shape id="Caixa de Texto 19" o:spid="_x0000_s1029" type="#_x0000_t202" style="position:absolute;margin-left:172.15pt;margin-top:87.8pt;width:90.8pt;height:42.5pt;z-index:251675648;visibility:visible;mso-position-horizontal-relative:margin;mso-height-relative:margin" fillcolor="white [3201]" strokeweight=".5pt">
             <v:textbox style="mso-next-textbox:#Caixa de Texto 19">
               <w:txbxContent>
@@ -566,7 +522,7 @@
           <w:noProof/>
           <w:lang w:eastAsia="pt-BR"/>
         </w:rPr>
-        <w:pict w14:anchorId="698A8237">
+        <w:pict>
           <v:shape id="_x0000_s1046" type="#_x0000_t32" style="position:absolute;margin-left:88.55pt;margin-top:108.15pt;width:82.2pt;height:0;z-index:251676672" o:connectortype="straight">
             <v:stroke endarrow="block"/>
           </v:shape>
@@ -577,7 +533,7 @@
           <w:noProof/>
           <w:lang w:eastAsia="pt-BR"/>
         </w:rPr>
-        <w:pict w14:anchorId="01B26887">
+        <w:pict>
           <v:shape id="Caixa de Texto 2" o:spid="_x0000_s1027" type="#_x0000_t202" style="position:absolute;margin-left:250.2pt;margin-top:4.4pt;width:90.8pt;height:42.5pt;z-index:251661312;visibility:visible;mso-height-relative:margin" fillcolor="white [3201]" strokeweight=".5pt">
             <v:textbox style="mso-next-textbox:#Caixa de Texto 2">
               <w:txbxContent>
@@ -617,7 +573,7 @@
           <w:noProof/>
           <w:lang w:eastAsia="pt-BR"/>
         </w:rPr>
-        <w:pict w14:anchorId="3460AFC7">
+        <w:pict>
           <v:shape id="_x0000_s1047" type="#_x0000_t34" style="position:absolute;margin-left:50.4pt;margin-top:21.65pt;width:198.45pt;height:66.15pt;flip:y;z-index:251677696" o:connectortype="elbow" adj="-848,118629,-12072">
             <v:stroke endarrow="block"/>
           </v:shape>
@@ -628,7 +584,7 @@
           <w:noProof/>
           <w:lang w:eastAsia="pt-BR"/>
         </w:rPr>
-        <w:pict w14:anchorId="7C4429A0">
+        <w:pict>
           <v:shape id="Caixa de Texto 3" o:spid="_x0000_s1028" type="#_x0000_t202" style="position:absolute;margin-left:13.35pt;margin-top:87.8pt;width:75.2pt;height:42.5pt;z-index:251662336;visibility:visible;mso-width-relative:margin;mso-height-relative:margin" fillcolor="white [3201]" strokeweight=".5pt">
             <v:textbox style="mso-next-textbox:#Caixa de Texto 3">
               <w:txbxContent>
@@ -650,7 +606,7 @@
           <w:noProof/>
           <w:lang w:eastAsia="pt-BR"/>
         </w:rPr>
-        <w:pict w14:anchorId="5DFDE924">
+        <w:pict>
           <v:shape id="Caixa de Texto 12" o:spid="_x0000_s1035" type="#_x0000_t202" style="position:absolute;margin-left:359.95pt;margin-top:462.45pt;width:90.8pt;height:36pt;z-index:251667456;visibility:visible;mso-height-relative:margin" o:gfxdata="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" fillcolor="white [3201]" strokeweight=".5pt">
             <v:textbox>
               <w:txbxContent>
@@ -672,7 +628,7 @@
           <w:noProof/>
           <w:lang w:eastAsia="pt-BR"/>
         </w:rPr>
-        <w:pict w14:anchorId="70E5FA65">
+        <w:pict>
           <v:shape id="_x0000_s1056" type="#_x0000_t34" style="position:absolute;margin-left:293.8pt;margin-top:418pt;width:42.5pt;height:87.85pt;rotation:90;flip:x;z-index:251683840" o:connectortype="elbow" adj="21850,-133243,-96713">
             <v:stroke endarrow="block"/>
           </v:shape>
@@ -683,7 +639,7 @@
           <w:noProof/>
           <w:lang w:eastAsia="pt-BR"/>
         </w:rPr>
-        <w:pict w14:anchorId="41C3D93F">
+        <w:pict>
           <v:shape id="Caixa de Texto 11" o:spid="_x0000_s1034" type="#_x0000_t202" style="position:absolute;margin-left:64.75pt;margin-top:464.1pt;width:90.8pt;height:36pt;z-index:251666432;visibility:visible;mso-height-relative:margin" o:gfxdata="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" fillcolor="white [3201]" strokeweight=".5pt">
             <v:textbox>
               <w:txbxContent>
@@ -707,7 +663,7 @@
           <w:noProof/>
           <w:lang w:eastAsia="pt-BR"/>
         </w:rPr>
-        <w:pict w14:anchorId="117216BD">
+        <w:pict>
           <v:shape id="_x0000_s1055" type="#_x0000_t34" style="position:absolute;margin-left:178.25pt;margin-top:418.55pt;width:42.5pt;height:87.85pt;rotation:90;z-index:251682816" o:connectortype="elbow" adj="21850,-133243,-96713">
             <v:stroke endarrow="block"/>
           </v:shape>
@@ -718,7 +674,7 @@
           <w:noProof/>
           <w:lang w:eastAsia="pt-BR"/>
         </w:rPr>
-        <w:pict w14:anchorId="60DF03C2">
+        <w:pict>
           <v:shape id="Caixa de Texto 10" o:spid="_x0000_s1033" type="#_x0000_t202" style="position:absolute;margin-left:209.4pt;margin-top:404.1pt;width:90.8pt;height:36pt;z-index:251665408;visibility:visible;mso-height-relative:margin" o:gfxdata="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" fillcolor="white [3201]" strokeweight=".5pt">
             <v:textbox>
               <w:txbxContent>
@@ -740,7 +696,7 @@
           <w:noProof/>
           <w:lang w:eastAsia="pt-BR"/>
         </w:rPr>
-        <w:pict w14:anchorId="66A02508">
+        <w:pict>
           <v:shape id="_x0000_s1053" type="#_x0000_t32" style="position:absolute;margin-left:293.9pt;margin-top:364.45pt;width:0;height:39.7pt;flip:x;z-index:251681792;visibility:visible;mso-position-horizontal-relative:left-margin-area;mso-width-relative:margin;mso-height-relative:margin" strokecolor="black [3200]" strokeweight=".5pt">
             <v:stroke endarrow="block" joinstyle="miter"/>
             <w10:wrap anchorx="margin"/>
@@ -752,7 +708,7 @@
           <w:noProof/>
           <w:lang w:eastAsia="pt-BR"/>
         </w:rPr>
-        <w:pict w14:anchorId="28B991E7">
+        <w:pict>
           <v:shape id="Caixa de Texto 7" o:spid="_x0000_s1031" type="#_x0000_t202" style="position:absolute;margin-left:2.1pt;margin-top:291.9pt;width:532.55pt;height:221.9pt;z-index:251663360;visibility:visible;mso-position-horizontal-relative:margin;mso-width-relative:margin;mso-height-relative:margin" o:gfxdata="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" fillcolor="white [3201]" strokeweight=".5pt">
             <v:stroke dashstyle="dash"/>
             <v:textbox>
@@ -765,12 +721,12 @@
                   <w:r>
                     <w:t>MyProject</w:t>
                   </w:r>
-                  <w:proofErr w:type="spellEnd"/>
-                  <w:r>
-                    <w:t xml:space="preserve"> </w:t>
-                  </w:r>
-                  <w:r>
-                    <w:t xml:space="preserve">API / </w:t>
+                  <w:r>
+                    <w:t>API</w:t>
+                  </w:r>
+                  <w:proofErr w:type="spellEnd"/>
+                  <w:r>
+                    <w:t xml:space="preserve"> / </w:t>
                   </w:r>
                   <w:proofErr w:type="spellStart"/>
                   <w:r>
@@ -821,21 +777,7 @@
         <w:rPr>
           <w:b/>
         </w:rPr>
-        <w:t>Package</w:t>
-      </w:r>
-      <w:proofErr w:type="spellEnd"/>
-      <w:r>
-        <w:rPr>
-          <w:b/>
-        </w:rPr>
-        <w:t xml:space="preserve"> </w:t>
-      </w:r>
-      <w:proofErr w:type="spellStart"/>
-      <w:r>
-        <w:rPr>
-          <w:b/>
-        </w:rPr>
-        <w:t>Name</w:t>
+        <w:t>PackageName</w:t>
       </w:r>
       <w:proofErr w:type="spellEnd"/>
       <w:r>
@@ -944,7 +886,7 @@
           <w:noProof/>
           <w:lang w:eastAsia="pt-BR"/>
         </w:rPr>
-        <w:pict w14:anchorId="721F1744">
+        <w:pict>
           <v:shape id="Caixa de Texto 5" o:spid="_x0000_s1086" type="#_x0000_t202" style="position:absolute;margin-left:-.35pt;margin-top:4.45pt;width:534.65pt;height:75.75pt;z-index:251658239;visibility:visible;mso-position-horizontal-relative:margin;mso-width-relative:margin;mso-height-relative:margin" o:gfxdata="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" fillcolor="white [3201]" strokeweight=".5pt">
             <v:stroke dashstyle="dash"/>
             <v:textbox>
@@ -969,6 +911,7 @@
                     </w:rPr>
                   </w:pPr>
                   <w:proofErr w:type="spellStart"/>
+                  <w:proofErr w:type="gramStart"/>
                   <w:r>
                     <w:rPr>
                       <w:sz w:val="20"/>
@@ -976,6 +919,7 @@
                     <w:t>DefaultGetParam</w:t>
                   </w:r>
                   <w:proofErr w:type="spellEnd"/>
+                  <w:proofErr w:type="gramEnd"/>
                   <w:r>
                     <w:rPr>
                       <w:sz w:val="20"/>
@@ -987,7 +931,33 @@
                     <w:rPr>
                       <w:sz w:val="20"/>
                     </w:rPr>
-                    <w:t>InnerException</w:t>
+                    <w:t>Exception</w:t>
+                  </w:r>
+                  <w:r>
+                    <w:rPr>
+                      <w:sz w:val="20"/>
+                    </w:rPr>
+                    <w:t>Message</w:t>
+                  </w:r>
+                  <w:proofErr w:type="spellEnd"/>
+                  <w:r>
+                    <w:rPr>
+                      <w:sz w:val="20"/>
+                    </w:rPr>
+                    <w:t>,</w:t>
+                  </w:r>
+                  <w:r>
+                    <w:rPr>
+                      <w:sz w:val="20"/>
+                    </w:rPr>
+                    <w:t xml:space="preserve"> </w:t>
+                  </w:r>
+                  <w:proofErr w:type="spellStart"/>
+                  <w:r>
+                    <w:rPr>
+                      <w:sz w:val="20"/>
+                    </w:rPr>
+                    <w:t>ExecutionExceptions</w:t>
                   </w:r>
                   <w:proofErr w:type="spellEnd"/>
                   <w:r>
@@ -1001,7 +971,27 @@
                     <w:rPr>
                       <w:sz w:val="20"/>
                     </w:rPr>
-                    <w:t>OperationStatus</w:t>
+                    <w:t>ExecutionStatus</w:t>
+                  </w:r>
+                  <w:proofErr w:type="spellEnd"/>
+                  <w:r>
+                    <w:rPr>
+                      <w:sz w:val="20"/>
+                    </w:rPr>
+                    <w:t xml:space="preserve">, </w:t>
+                  </w:r>
+                  <w:proofErr w:type="spellStart"/>
+                  <w:r>
+                    <w:rPr>
+                      <w:sz w:val="20"/>
+                    </w:rPr>
+                    <w:t>API</w:t>
+                  </w:r>
+                  <w:r>
+                    <w:rPr>
+                      <w:sz w:val="20"/>
+                    </w:rPr>
+                    <w:t>Response</w:t>
                   </w:r>
                   <w:proofErr w:type="spellEnd"/>
                   <w:r>
@@ -1009,60 +999,6 @@
                       <w:sz w:val="20"/>
                     </w:rPr>
                     <w:t>,</w:t>
-                  </w:r>
-                  <w:r>
-                    <w:rPr>
-                      <w:sz w:val="20"/>
-                    </w:rPr>
-                    <w:t xml:space="preserve"> </w:t>
-                  </w:r>
-                  <w:proofErr w:type="spellStart"/>
-                  <w:proofErr w:type="gramStart"/>
-                  <w:r>
-                    <w:rPr>
-                      <w:sz w:val="20"/>
-                    </w:rPr>
-                    <w:t>ExecutionStatus</w:t>
-                  </w:r>
-                  <w:proofErr w:type="spellEnd"/>
-                  <w:r>
-                    <w:rPr>
-                      <w:sz w:val="20"/>
-                    </w:rPr>
-                    <w:t xml:space="preserve">, </w:t>
-                  </w:r>
-                  <w:r>
-                    <w:rPr>
-                      <w:sz w:val="20"/>
-                    </w:rPr>
-                    <w:t xml:space="preserve"> </w:t>
-                  </w:r>
-                  <w:proofErr w:type="spellStart"/>
-                  <w:r>
-                    <w:rPr>
-                      <w:sz w:val="20"/>
-                    </w:rPr>
-                    <w:t>API</w:t>
-                  </w:r>
-                  <w:r>
-                    <w:rPr>
-                      <w:sz w:val="20"/>
-                    </w:rPr>
-                    <w:t>Response</w:t>
-                  </w:r>
-                  <w:proofErr w:type="spellEnd"/>
-                  <w:proofErr w:type="gramEnd"/>
-                  <w:r>
-                    <w:rPr>
-                      <w:sz w:val="20"/>
-                    </w:rPr>
-                    <w:t>,</w:t>
-                  </w:r>
-                  <w:r>
-                    <w:rPr>
-                      <w:sz w:val="20"/>
-                    </w:rPr>
-                    <w:t xml:space="preserve"> </w:t>
                   </w:r>
                   <w:proofErr w:type="spellStart"/>
                   <w:r>
@@ -1239,7 +1175,7 @@
           <w:noProof/>
           <w:lang w:eastAsia="pt-BR"/>
         </w:rPr>
-        <w:pict w14:anchorId="2DCC8F6E">
+        <w:pict>
           <v:shape id="_x0000_s1087" type="#_x0000_t202" style="position:absolute;margin-left:-.35pt;margin-top:2.25pt;width:534.65pt;height:58.4pt;z-index:251712512;visibility:visible;mso-position-horizontal-relative:margin;mso-width-relative:margin;mso-height-relative:margin" o:gfxdata="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" fillcolor="white [3201]" strokeweight=".5pt">
             <v:stroke dashstyle="dash"/>
             <v:textbox>
@@ -1305,7 +1241,21 @@
                     <w:rPr>
                       <w:sz w:val="20"/>
                     </w:rPr>
-                    <w:t xml:space="preserve">, Security, </w:t>
+                    <w:t xml:space="preserve">, </w:t>
+                  </w:r>
+                  <w:proofErr w:type="spellStart"/>
+                  <w:r>
+                    <w:rPr>
+                      <w:sz w:val="20"/>
+                    </w:rPr>
+                    <w:t>Security</w:t>
+                  </w:r>
+                  <w:proofErr w:type="spellEnd"/>
+                  <w:r>
+                    <w:rPr>
+                      <w:sz w:val="20"/>
+                    </w:rPr>
+                    <w:t xml:space="preserve">, </w:t>
                   </w:r>
                   <w:proofErr w:type="spellStart"/>
                   <w:r>
@@ -1363,7 +1313,7 @@
           <w:noProof/>
           <w:lang w:eastAsia="pt-BR"/>
         </w:rPr>
-        <w:pict w14:anchorId="1BA72F07">
+        <w:pict>
           <v:shape id="_x0000_s1078" type="#_x0000_t202" style="position:absolute;margin-left:334pt;margin-top:16.6pt;width:181.3pt;height:62.65pt;z-index:251705344;visibility:visible;mso-width-relative:margin;mso-height-relative:margin" fillcolor="white [3201]" strokeweight=".5pt">
             <v:textbox style="mso-next-textbox:#_x0000_s1078">
               <w:txbxContent>
@@ -1473,7 +1423,7 @@
           <w:noProof/>
           <w:lang w:eastAsia="pt-BR"/>
         </w:rPr>
-        <w:pict w14:anchorId="77C3DEA1">
+        <w:pict>
           <v:shape id="_x0000_s1085" type="#_x0000_t34" style="position:absolute;margin-left:244.35pt;margin-top:31.1pt;width:102.75pt;height:76.55pt;rotation:90;z-index:251711488" o:connectortype="elbow" adj="189,-32407,-77781">
             <v:stroke dashstyle="1 1" endarrow="block"/>
           </v:shape>
@@ -1499,7 +1449,7 @@
           <w:noProof/>
           <w:lang w:eastAsia="pt-BR"/>
         </w:rPr>
-        <w:pict w14:anchorId="3040C472">
+        <w:pict>
           <v:shape id="_x0000_s1084" type="#_x0000_t34" style="position:absolute;margin-left:405.65pt;margin-top:76.95pt;width:158.75pt;height:28.35pt;rotation:90;z-index:251710464" o:connectortype="elbow" adj="15116,-188826,-65405">
             <v:stroke dashstyle="1 1" endarrow="block"/>
           </v:shape>
@@ -1517,7 +1467,7 @@
           <w:noProof/>
           <w:lang w:eastAsia="pt-BR"/>
         </w:rPr>
-        <w:pict w14:anchorId="3FBD09ED">
+        <w:pict>
           <v:shape id="_x0000_s1057" type="#_x0000_t202" style="position:absolute;margin-left:-.35pt;margin-top:14.05pt;width:534.65pt;height:415.25pt;z-index:251684864;visibility:visible;mso-position-horizontal-relative:margin;mso-width-relative:margin;mso-height-relative:margin" o:gfxdata="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" fillcolor="white [3201]" strokeweight=".5pt">
             <v:stroke dashstyle="dash"/>
             <v:textbox>
@@ -1559,7 +1509,7 @@
           <w:noProof/>
           <w:lang w:eastAsia="pt-BR"/>
         </w:rPr>
-        <w:pict w14:anchorId="5232B1FF">
+        <w:pict>
           <v:shape id="_x0000_s1070" type="#_x0000_t202" style="position:absolute;margin-left:387.85pt;margin-top:10.9pt;width:90.8pt;height:58.05pt;z-index:251698176;visibility:visible;mso-height-relative:margin" fillcolor="white [3201]" strokeweight=".5pt">
             <v:textbox style="mso-next-textbox:#_x0000_s1070">
               <w:txbxContent>
@@ -1586,7 +1536,7 @@
           <w:noProof/>
           <w:lang w:eastAsia="pt-BR"/>
         </w:rPr>
-        <w:pict w14:anchorId="7DE368DD">
+        <w:pict>
           <v:shape id="_x0000_s1236" type="#_x0000_t34" style="position:absolute;margin-left:343.5pt;margin-top:236.6pt;width:71.35pt;height:46.95pt;rotation:180;flip:y;z-index:251829248;visibility:visible;mso-position-horizontal-relative:left-margin-area;mso-width-relative:margin;mso-height-relative:margin" adj="10792,311923,-125362" strokecolor="black [3200]" strokeweight=".5pt">
             <v:stroke endarrow="block"/>
             <w10:wrap anchorx="margin"/>
@@ -1599,7 +1549,7 @@
           <w:noProof/>
           <w:lang w:eastAsia="pt-BR"/>
         </w:rPr>
-        <w:pict w14:anchorId="183ACF56">
+        <w:pict>
           <v:shape id="_x0000_s1226" type="#_x0000_t34" style="position:absolute;margin-left:312.2pt;margin-top:300.35pt;width:70.4pt;height:48pt;rotation:180;z-index:251820032" o:connectortype="elbow" adj=",-352688,-128634">
             <v:stroke endarrow="diamond" endarrowwidth="wide" endarrowlength="long"/>
           </v:shape>
@@ -1611,7 +1561,7 @@
           <w:noProof/>
           <w:lang w:eastAsia="pt-BR"/>
         </w:rPr>
-        <w:pict w14:anchorId="2330E332">
+        <w:pict>
           <v:shape id="_x0000_s1238" type="#_x0000_t34" style="position:absolute;margin-left:174.25pt;margin-top:152.2pt;width:212.6pt;height:204.1pt;rotation:90;flip:x;z-index:251830272" o:connectortype="elbow" adj="21507,67061,-10715">
             <v:stroke endarrow="block"/>
           </v:shape>
@@ -1623,7 +1573,7 @@
           <w:noProof/>
           <w:lang w:eastAsia="pt-BR"/>
         </w:rPr>
-        <w:pict w14:anchorId="2588BD8C">
+        <w:pict>
           <v:shape id="_x0000_s1067" type="#_x0000_t202" style="position:absolute;margin-left:165.45pt;margin-top:103.2pt;width:136.85pt;height:42.5pt;z-index:251695104;visibility:visible;mso-height-relative:margin" fillcolor="white [3201]" strokeweight=".5pt">
             <v:textbox style="mso-next-textbox:#_x0000_s1067">
               <w:txbxContent>
@@ -1647,7 +1597,7 @@
           <w:noProof/>
           <w:lang w:eastAsia="pt-BR"/>
         </w:rPr>
-        <w:pict w14:anchorId="09DC692C">
+        <w:pict>
           <v:shape id="_x0000_s1064" type="#_x0000_t34" style="position:absolute;margin-left:55.55pt;margin-top:46.5pt;width:110.55pt;height:76.55pt;z-index:251692032" o:connectortype="elbow" adj="20,-141695,-10223">
             <v:stroke endarrow="block"/>
           </v:shape>
@@ -1659,7 +1609,7 @@
           <w:noProof/>
           <w:lang w:eastAsia="pt-BR"/>
         </w:rPr>
-        <w:pict w14:anchorId="67BB7122">
+        <w:pict>
           <v:shape id="_x0000_s1208" type="#_x0000_t34" style="position:absolute;margin-left:54.9pt;margin-top:135.55pt;width:110.55pt;height:26.9pt;flip:y;z-index:251802624" o:connectortype="elbow" adj="67,427584,-11218">
             <v:stroke dashstyle="1 1" startarrow="block"/>
           </v:shape>
@@ -1671,7 +1621,7 @@
           <w:noProof/>
           <w:lang w:eastAsia="pt-BR"/>
         </w:rPr>
-        <w:pict w14:anchorId="1CF00F61">
+        <w:pict>
           <v:shape id="_x0000_s1228" type="#_x0000_t202" style="position:absolute;margin-left:384.65pt;margin-top:309.35pt;width:107.15pt;height:56.4pt;z-index:251822080;visibility:visible;mso-height-relative:margin" fillcolor="white [3201]" strokeweight=".5pt">
             <v:textbox style="mso-next-textbox:#_x0000_s1228">
               <w:txbxContent>
@@ -1702,7 +1652,7 @@
           <w:noProof/>
           <w:lang w:eastAsia="pt-BR"/>
         </w:rPr>
-        <w:pict w14:anchorId="408AB08A">
+        <w:pict>
           <v:shape id="_x0000_s1227" type="#_x0000_t202" style="position:absolute;margin-left:379.6pt;margin-top:208.1pt;width:105.8pt;height:42.5pt;z-index:251821056;visibility:visible;mso-height-relative:margin" fillcolor="white [3201]" strokeweight=".5pt">
             <v:textbox style="mso-next-textbox:#_x0000_s1227">
               <w:txbxContent>
@@ -1727,7 +1677,7 @@
           <w:noProof/>
           <w:lang w:eastAsia="pt-BR"/>
         </w:rPr>
-        <w:pict w14:anchorId="23A36FBB">
+        <w:pict>
           <v:shape id="_x0000_s1229" type="#_x0000_t32" style="position:absolute;margin-left:471.95pt;margin-top:251.15pt;width:0;height:56.7pt;flip:x;z-index:251823104;visibility:visible;mso-position-horizontal-relative:left-margin-area;mso-width-relative:margin;mso-height-relative:margin" strokecolor="black [3200]" strokeweight=".5pt">
             <v:stroke endarrow="block" joinstyle="miter"/>
             <w10:wrap anchorx="margin"/>
@@ -1740,7 +1690,7 @@
           <w:noProof/>
           <w:lang w:eastAsia="pt-BR"/>
         </w:rPr>
-        <w:pict w14:anchorId="50022B5B">
+        <w:pict>
           <v:shape id="_x0000_s1081" type="#_x0000_t32" style="position:absolute;margin-left:442.55pt;margin-top:174.6pt;width:53.85pt;height:0;rotation:90;z-index:251708416;visibility:visible;mso-position-horizontal-relative:left-margin-area;mso-width-relative:margin;mso-height-relative:margin" adj="-127592,-1,-127592" strokecolor="black [3200]" strokeweight=".5pt">
             <v:stroke endarrow="diamond" endarrowwidth="wide" endarrowlength="long" joinstyle="miter"/>
             <w10:wrap anchorx="margin"/>
@@ -1753,7 +1703,7 @@
           <w:noProof/>
           <w:lang w:eastAsia="pt-BR"/>
         </w:rPr>
-        <w:pict w14:anchorId="7E461467">
+        <w:pict>
           <v:shape id="_x0000_s1224" type="#_x0000_t32" style="position:absolute;margin-left:231.75pt;margin-top:208.65pt;width:124.6pt;height:0;rotation:90;z-index:251817984;visibility:visible;mso-position-horizontal-relative:left-margin-area;mso-width-relative:margin;mso-height-relative:margin" adj="-50975,-1,-50975" strokecolor="black [3200]" strokeweight=".5pt">
             <v:stroke endarrow="block" joinstyle="miter"/>
             <w10:wrap anchorx="margin"/>
@@ -1766,7 +1716,7 @@
           <w:noProof/>
           <w:lang w:eastAsia="pt-BR"/>
         </w:rPr>
-        <w:pict w14:anchorId="6189A528">
+        <w:pict>
           <v:shape id="_x0000_s1072" type="#_x0000_t202" style="position:absolute;margin-left:217.2pt;margin-top:270.95pt;width:90.8pt;height:42.5pt;z-index:251700224;visibility:visible;mso-height-relative:margin" fillcolor="white [3201]" strokeweight=".5pt">
             <v:textbox style="mso-next-textbox:#_x0000_s1072">
               <w:txbxContent>
@@ -1791,7 +1741,7 @@
           <w:noProof/>
           <w:lang w:eastAsia="pt-BR"/>
         </w:rPr>
-        <w:pict w14:anchorId="7891E58A">
+        <w:pict>
           <v:shape id="_x0000_s1209" type="#_x0000_t32" style="position:absolute;margin-left:63.4pt;margin-top:47.45pt;width:0;height:116.2pt;flip:x;z-index:251803648;visibility:visible;mso-position-horizontal-relative:left-margin-area;mso-width-relative:margin;mso-height-relative:margin" strokecolor="black [3200]" strokeweight=".5pt">
             <v:stroke endarrow="block" joinstyle="miter"/>
             <w10:wrap anchorx="margin"/>
@@ -1804,7 +1754,7 @@
           <w:noProof/>
           <w:lang w:eastAsia="pt-BR"/>
         </w:rPr>
-        <w:pict w14:anchorId="101FE28F">
+        <w:pict>
           <v:shape id="_x0000_s1207" type="#_x0000_t202" style="position:absolute;margin-left:13.55pt;margin-top:163.55pt;width:90.8pt;height:42.5pt;z-index:251801600;visibility:visible;mso-height-relative:margin" fillcolor="white [3201]" strokeweight=".5pt">
             <v:textbox style="mso-next-textbox:#_x0000_s1207">
               <w:txbxContent>
@@ -1829,7 +1779,7 @@
           <w:noProof/>
           <w:lang w:eastAsia="pt-BR"/>
         </w:rPr>
-        <w:pict w14:anchorId="32435281">
+        <w:pict>
           <v:shape id="_x0000_s1079" type="#_x0000_t32" style="position:absolute;margin-left:471.2pt;margin-top:46.9pt;width:0;height:56.7pt;flip:x;z-index:251706368;visibility:visible;mso-position-horizontal-relative:left-margin-area;mso-width-relative:margin;mso-height-relative:margin" strokecolor="black [3200]" strokeweight=".5pt">
             <v:stroke endarrow="block" joinstyle="miter"/>
             <w10:wrap anchorx="margin"/>
@@ -1841,7 +1791,7 @@
           <w:noProof/>
           <w:lang w:eastAsia="pt-BR"/>
         </w:rPr>
-        <w:pict w14:anchorId="5BC0EE70">
+        <w:pict>
           <v:shape id="_x0000_s1063" type="#_x0000_t34" style="position:absolute;margin-left:47.2pt;margin-top:523.4pt;width:255.1pt;height:66.15pt;flip:y;z-index:251691008" o:connectortype="elbow" adj="-848,118629,-12072">
             <v:stroke endarrow="block"/>
           </v:shape>
@@ -1852,7 +1802,7 @@
           <w:noProof/>
           <w:lang w:eastAsia="pt-BR"/>
         </w:rPr>
-        <w:pict w14:anchorId="138814C8">
+        <w:pict>
           <v:shape id="_x0000_s1065" type="#_x0000_t34" style="position:absolute;margin-left:396.65pt;margin-top:507.25pt;width:82pt;height:63.15pt;z-index:251693056" o:connectortype="elbow" adj="21850,-133243,-96713">
             <v:stroke endarrow="block"/>
           </v:shape>
@@ -1863,7 +1813,7 @@
           <w:noProof/>
           <w:lang w:eastAsia="pt-BR"/>
         </w:rPr>
-        <w:pict w14:anchorId="66920B2E">
+        <w:pict>
           <v:shape id="_x0000_s1062" type="#_x0000_t32" style="position:absolute;margin-left:302.3pt;margin-top:26.6pt;width:79.35pt;height:0;z-index:251689984" o:connectortype="straight">
             <v:stroke endarrow="diamond" endarrowwidth="wide" endarrowlength="long"/>
           </v:shape>
@@ -1875,7 +1825,7 @@
           <w:noProof/>
           <w:lang w:eastAsia="pt-BR"/>
         </w:rPr>
-        <w:pict w14:anchorId="0BC3CB57">
+        <w:pict>
           <v:shape id="_x0000_s1080" type="#_x0000_t32" style="position:absolute;margin-left:302.3pt;margin-top:123.05pt;width:85.05pt;height:0;z-index:251707392" o:connectortype="straight">
             <v:stroke endarrow="block"/>
           </v:shape>
@@ -1886,7 +1836,7 @@
           <w:noProof/>
           <w:lang w:eastAsia="pt-BR"/>
         </w:rPr>
-        <w:pict w14:anchorId="715C8419">
+        <w:pict>
           <v:shape id="_x0000_s1071" type="#_x0000_t202" style="position:absolute;margin-left:387.85pt;margin-top:103.2pt;width:90.8pt;height:42.5pt;z-index:251699200;visibility:visible;mso-height-relative:margin" fillcolor="white [3201]" strokeweight=".5pt">
             <v:textbox style="mso-next-textbox:#_x0000_s1071">
               <w:txbxContent>
@@ -1911,7 +1861,7 @@
           <w:noProof/>
           <w:lang w:eastAsia="pt-BR"/>
         </w:rPr>
-        <w:pict w14:anchorId="05449577">
+        <w:pict>
           <v:shape id="_x0000_s1076" type="#_x0000_t32" style="position:absolute;margin-left:293.35pt;margin-top:50.2pt;width:0;height:51pt;flip:x y;z-index:251703296;visibility:visible;mso-position-horizontal-relative:left-margin-area;mso-width-relative:margin;mso-height-relative:margin" strokecolor="black [3200]" strokeweight=".5pt">
             <v:stroke endarrow="block" joinstyle="miter"/>
             <w10:wrap anchorx="margin"/>
@@ -1924,7 +1874,7 @@
           <w:noProof/>
           <w:lang w:eastAsia="pt-BR"/>
         </w:rPr>
-        <w:pict w14:anchorId="3326BCBD">
+        <w:pict>
           <v:shape id="_x0000_s1069" type="#_x0000_t202" style="position:absolute;margin-left:211.5pt;margin-top:8.25pt;width:90.8pt;height:42.5pt;z-index:251697152;visibility:visible;mso-height-relative:margin" fillcolor="white [3201]" strokeweight=".5pt">
             <v:textbox style="mso-next-textbox:#_x0000_s1069">
               <w:txbxContent>
@@ -1957,7 +1907,7 @@
           <w:noProof/>
           <w:lang w:eastAsia="pt-BR"/>
         </w:rPr>
-        <w:pict w14:anchorId="70237593">
+        <w:pict>
           <v:shape id="_x0000_s1068" type="#_x0000_t202" style="position:absolute;margin-left:13.55pt;margin-top:4pt;width:90.8pt;height:42.5pt;z-index:251696128;visibility:visible;mso-height-relative:margin" fillcolor="white [3201]" strokeweight=".5pt">
             <v:textbox style="mso-next-textbox:#_x0000_s1068">
               <w:txbxContent>
@@ -1987,7 +1937,7 @@
           <w:lang w:eastAsia="pt-BR"/>
         </w:rPr>
         <w:lastRenderedPageBreak/>
-        <w:pict w14:anchorId="1B627D38">
+        <w:pict>
           <v:shape id="_x0000_s1218" type="#_x0000_t32" style="position:absolute;margin-left:392.7pt;margin-top:66.15pt;width:0;height:56.7pt;flip:x;z-index:251811840;visibility:visible;mso-position-horizontal-relative:left-margin-area;mso-width-relative:margin;mso-height-relative:margin" strokecolor="black [3200]" strokeweight=".5pt">
             <v:stroke endarrow="block" joinstyle="miter"/>
             <w10:wrap anchorx="margin"/>
@@ -1999,7 +1949,7 @@
           <w:noProof/>
           <w:lang w:eastAsia="pt-BR"/>
         </w:rPr>
-        <w:pict w14:anchorId="2C6A87B7">
+        <w:pict>
           <v:shape id="_x0000_s1217" type="#_x0000_t202" style="position:absolute;margin-left:330.6pt;margin-top:122.85pt;width:140.15pt;height:42.5pt;z-index:251810816;visibility:visible;mso-height-relative:margin" fillcolor="white [3201]" strokeweight=".5pt">
             <v:textbox style="mso-next-textbox:#_x0000_s1217">
               <w:txbxContent>
@@ -2023,7 +1973,7 @@
           <w:noProof/>
           <w:lang w:eastAsia="pt-BR"/>
         </w:rPr>
-        <w:pict w14:anchorId="0DE53E11">
+        <w:pict>
           <v:shape id="_x0000_s1216" type="#_x0000_t202" style="position:absolute;margin-left:398.8pt;margin-top:28.8pt;width:111.05pt;height:37.6pt;z-index:251809792;visibility:visible;mso-height-relative:margin" fillcolor="white [3201]" strokeweight=".5pt">
             <v:textbox style="mso-next-textbox:#_x0000_s1216">
               <w:txbxContent>
@@ -2053,37 +2003,33 @@
           <w:noProof/>
           <w:lang w:eastAsia="pt-BR"/>
         </w:rPr>
-        <w:pict w14:anchorId="2E8AC9B3">
+        <w:pict>
           <v:shape id="_x0000_s1215" type="#_x0000_t202" style="position:absolute;margin-left:276.3pt;margin-top:28.8pt;width:111.05pt;height:37.6pt;z-index:251808768;visibility:visible;mso-height-relative:margin" fillcolor="white [3201]" strokeweight=".5pt">
             <v:textbox style="mso-next-textbox:#_x0000_s1215">
               <w:txbxContent>
                 <w:p>
-                  <w:pPr>
-                    <w:jc w:val="center"/>
-                    <w:rPr>
-                      <w:sz w:val="20"/>
-                    </w:rPr>
-                  </w:pPr>
-                  <w:proofErr w:type="spellStart"/>
-                  <w:r>
-                    <w:rPr>
-                      <w:sz w:val="20"/>
-                    </w:rPr>
-                    <w:t>APIGatewayResponse</w:t>
-                  </w:r>
-                  <w:proofErr w:type="spellEnd"/>
-                </w:p>
-              </w:txbxContent>
-            </v:textbox>
-          </v:shape>
-        </w:pict>
-      </w:r>
-      <w:r>
-        <w:rPr>
-          <w:noProof/>
-          <w:lang w:eastAsia="pt-BR"/>
-        </w:rPr>
-        <w:pict w14:anchorId="1D68A25C">
+                  <w:proofErr w:type="spellStart"/>
+                  <w:proofErr w:type="gramStart"/>
+                  <w:r>
+                    <w:rPr>
+                      <w:sz w:val="20"/>
+                    </w:rPr>
+                    <w:t>APIResponse</w:t>
+                  </w:r>
+                  <w:proofErr w:type="spellEnd"/>
+                  <w:proofErr w:type="gramEnd"/>
+                </w:p>
+              </w:txbxContent>
+            </v:textbox>
+          </v:shape>
+        </w:pict>
+      </w:r>
+      <w:r>
+        <w:rPr>
+          <w:noProof/>
+          <w:lang w:eastAsia="pt-BR"/>
+        </w:rPr>
+        <w:pict>
           <v:shape id="_x0000_s1214" type="#_x0000_t202" style="position:absolute;margin-left:206.8pt;margin-top:84.6pt;width:74.85pt;height:28.55pt;z-index:251807744;visibility:visible;mso-height-relative:margin" fillcolor="white [3201]" strokeweight=".5pt">
             <v:textbox style="mso-next-textbox:#_x0000_s1214">
               <w:txbxContent>
@@ -2107,7 +2053,7 @@
           <w:noProof/>
           <w:lang w:eastAsia="pt-BR"/>
         </w:rPr>
-        <w:pict w14:anchorId="52295E17">
+        <w:pict>
           <v:shape id="_x0000_s1213" type="#_x0000_t202" style="position:absolute;margin-left:-3.15pt;margin-top:121.75pt;width:71.3pt;height:42.5pt;z-index:251806720;visibility:visible;mso-height-relative:margin" fillcolor="white [3201]" strokeweight=".5pt">
             <v:textbox style="mso-next-textbox:#_x0000_s1213">
               <w:txbxContent>
@@ -2141,7 +2087,7 @@
           <w:noProof/>
           <w:lang w:eastAsia="pt-BR"/>
         </w:rPr>
-        <w:pict w14:anchorId="180B7AD0">
+        <w:pict>
           <v:shape id="_x0000_s1212" type="#_x0000_t202" style="position:absolute;margin-left:-3.15pt;margin-top:38.5pt;width:71.3pt;height:42.5pt;z-index:251805696;visibility:visible;mso-height-relative:margin" fillcolor="white [3201]" strokeweight=".5pt">
             <v:textbox style="mso-next-textbox:#_x0000_s1212">
               <w:txbxContent>
@@ -2165,7 +2111,7 @@
           <w:noProof/>
           <w:lang w:eastAsia="pt-BR"/>
         </w:rPr>
-        <w:pict w14:anchorId="0B734AF8">
+        <w:pict>
           <v:shape id="_x0000_s1211" type="#_x0000_t202" style="position:absolute;margin-left:-13.85pt;margin-top:11.25pt;width:534.65pt;height:180.9pt;z-index:251804672;visibility:visible;mso-position-horizontal-relative:margin;mso-width-relative:margin;mso-height-relative:margin" o:gfxdata="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" fillcolor="white [3201]" strokeweight=".5pt">
             <v:stroke dashstyle="dash"/>
             <v:textbox>
@@ -2196,7 +2142,7 @@
           <w:noProof/>
           <w:lang w:eastAsia="pt-BR"/>
         </w:rPr>
-        <w:pict w14:anchorId="610FB18E">
+        <w:pict>
           <v:shape id="_x0000_s1223" type="#_x0000_t32" style="position:absolute;margin-left:181pt;margin-top:81pt;width:0;height:39.7pt;flip:x;z-index:251816960;visibility:visible;mso-position-horizontal-relative:left-margin-area;mso-width-relative:margin;mso-height-relative:margin" strokecolor="black [3200]" strokeweight=".5pt">
             <v:stroke endarrow="block" joinstyle="miter"/>
             <w10:wrap anchorx="margin"/>
@@ -2208,7 +2154,7 @@
           <w:noProof/>
           <w:lang w:eastAsia="pt-BR"/>
         </w:rPr>
-        <w:pict w14:anchorId="321B8DE5">
+        <w:pict>
           <v:shape id="_x0000_s1222" type="#_x0000_t202" style="position:absolute;margin-left:109.9pt;margin-top:120.7pt;width:71.3pt;height:42.5pt;z-index:251815936;visibility:visible;mso-height-relative:margin" fillcolor="white [3201]" strokeweight=".5pt">
             <v:textbox style="mso-next-textbox:#_x0000_s1222">
               <w:txbxContent>
@@ -2240,7 +2186,7 @@
           <w:noProof/>
           <w:lang w:eastAsia="pt-BR"/>
         </w:rPr>
-        <w:pict w14:anchorId="661F66F3">
+        <w:pict>
           <v:shape id="_x0000_s1221" type="#_x0000_t202" style="position:absolute;margin-left:109.9pt;margin-top:38.5pt;width:71.3pt;height:42.5pt;z-index:251814912;visibility:visible;mso-height-relative:margin" fillcolor="white [3201]" strokeweight=".5pt">
             <v:textbox style="mso-next-textbox:#_x0000_s1221">
               <w:txbxContent>
@@ -2264,7 +2210,7 @@
           <w:noProof/>
           <w:lang w:eastAsia="pt-BR"/>
         </w:rPr>
-        <w:pict w14:anchorId="5DBD7388">
+        <w:pict>
           <v:shape id="_x0000_s1220" type="#_x0000_t32" style="position:absolute;margin-left:66.55pt;margin-top:81pt;width:0;height:39.7pt;flip:x;z-index:251813888;visibility:visible;mso-position-horizontal-relative:left-margin-area;mso-width-relative:margin;mso-height-relative:margin" strokecolor="black [3200]" strokeweight=".5pt">
             <v:stroke endarrow="block" joinstyle="miter"/>
             <w10:wrap anchorx="margin"/>
@@ -2276,7 +2222,7 @@
           <w:noProof/>
           <w:lang w:eastAsia="pt-BR"/>
         </w:rPr>
-        <w:pict w14:anchorId="480620E4">
+        <w:pict>
           <v:shape id="_x0000_s1219" type="#_x0000_t32" style="position:absolute;margin-left:485.65pt;margin-top:66.4pt;width:0;height:56.7pt;flip:x;z-index:251812864;visibility:visible;mso-position-horizontal-relative:left-margin-area;mso-width-relative:margin;mso-height-relative:margin" strokecolor="black [3200]" strokeweight=".5pt">
             <v:stroke endarrow="block" joinstyle="miter"/>
             <w10:wrap anchorx="margin"/>
@@ -2310,9 +2256,15 @@
         <w:rPr>
           <w:b/>
         </w:rPr>
-        <w:t>FullDevToolKit.System</w:t>
+        <w:t>FullDevToolKit</w:t>
       </w:r>
       <w:proofErr w:type="spellEnd"/>
+      <w:r>
+        <w:rPr>
+          <w:b/>
+        </w:rPr>
+        <w:t>.System</w:t>
+      </w:r>
     </w:p>
     <w:p>
       <w:r>
@@ -2320,7 +2272,7 @@
           <w:noProof/>
           <w:lang w:eastAsia="pt-BR"/>
         </w:rPr>
-        <w:pict w14:anchorId="2E28A7AA">
+        <w:pict>
           <v:shape id="_x0000_s1266" type="#_x0000_t202" style="position:absolute;margin-left:37.65pt;margin-top:608.05pt;width:135.75pt;height:52.7pt;z-index:251858944;visibility:visible;mso-width-relative:margin;mso-height-relative:margin" fillcolor="white [3201]" strokeweight=".5pt">
             <v:textbox style="mso-next-textbox:#_x0000_s1266">
               <w:txbxContent>
@@ -2344,7 +2296,7 @@
           <w:noProof/>
           <w:lang w:eastAsia="pt-BR"/>
         </w:rPr>
-        <w:pict w14:anchorId="68B5009E">
+        <w:pict>
           <v:shape id="_x0000_s1267" type="#_x0000_t32" style="position:absolute;margin-left:118.8pt;margin-top:585.95pt;width:45.35pt;height:0;rotation:90;z-index:251859968;visibility:visible;mso-position-horizontal-relative:left-margin-area;mso-width-relative:margin;mso-height-relative:margin" adj="-159314,-1,-159314" strokecolor="black [3200]" strokeweight=".5pt">
             <v:stroke endarrow="block" joinstyle="miter"/>
             <w10:wrap anchorx="margin"/>
@@ -2356,7 +2308,7 @@
           <w:noProof/>
           <w:lang w:eastAsia="pt-BR"/>
         </w:rPr>
-        <w:pict w14:anchorId="02E5A1C4">
+        <w:pict>
           <v:shape id="_x0000_s1263" type="#_x0000_t202" style="position:absolute;margin-left:38.1pt;margin-top:419.05pt;width:136.8pt;height:49.25pt;z-index:251854848;visibility:visible;mso-width-relative:margin;mso-height-relative:margin" fillcolor="white [3201]" strokeweight=".5pt">
             <v:textbox style="mso-next-textbox:#_x0000_s1263">
               <w:txbxContent>
@@ -2386,7 +2338,7 @@
           <w:noProof/>
           <w:lang w:eastAsia="pt-BR"/>
         </w:rPr>
-        <w:pict w14:anchorId="3E7B930D">
+        <w:pict>
           <v:shape id="_x0000_s1265" type="#_x0000_t202" style="position:absolute;margin-left:210.75pt;margin-top:418.75pt;width:102.15pt;height:49.25pt;z-index:251856896;visibility:visible;mso-width-relative:margin;mso-height-relative:margin" fillcolor="white [3201]" strokeweight=".5pt">
             <v:textbox style="mso-next-textbox:#_x0000_s1265">
               <w:txbxContent>
@@ -2410,7 +2362,7 @@
           <w:noProof/>
           <w:lang w:eastAsia="pt-BR"/>
         </w:rPr>
-        <w:pict w14:anchorId="25C53211">
+        <w:pict>
           <v:shape id="_x0000_s1264" type="#_x0000_t202" style="position:absolute;margin-left:38.1pt;margin-top:510.55pt;width:135.75pt;height:52.7pt;z-index:251855872;visibility:visible;mso-width-relative:margin;mso-height-relative:margin" fillcolor="white [3201]" strokeweight=".5pt">
             <v:textbox style="mso-next-textbox:#_x0000_s1264">
               <w:txbxContent>
@@ -2434,7 +2386,7 @@
           <w:noProof/>
           <w:lang w:eastAsia="pt-BR"/>
         </w:rPr>
-        <w:pict w14:anchorId="191E8694">
+        <w:pict>
           <v:shape id="_x0000_s1243" type="#_x0000_t32" style="position:absolute;margin-left:261.75pt;margin-top:224.3pt;width:.05pt;height:192.7pt;flip:x;z-index:251857920" o:connectortype="straight">
             <v:stroke endarrow="block"/>
           </v:shape>
@@ -2445,7 +2397,7 @@
           <w:noProof/>
           <w:lang w:eastAsia="pt-BR"/>
         </w:rPr>
-        <w:pict w14:anchorId="431D8B6C">
+        <w:pict>
           <v:shape id="_x0000_s1262" type="#_x0000_t202" style="position:absolute;margin-left:-2.3pt;margin-top:358.5pt;width:534.65pt;height:337.25pt;z-index:251853824;visibility:visible;mso-position-horizontal-relative:margin;mso-width-relative:margin;mso-height-relative:margin" o:gfxdata="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" fillcolor="white [3201]" strokeweight=".5pt">
             <v:stroke dashstyle="dash"/>
             <v:textbox style="mso-next-textbox:#_x0000_s1262">
@@ -2461,15 +2413,29 @@
                     <w:rPr>
                       <w:b/>
                     </w:rPr>
-                    <w:t>Models.System</w:t>
-                  </w:r>
-                  <w:proofErr w:type="spellEnd"/>
-                </w:p>
-                <w:p>
-                  <w:pPr>
+                    <w:t>Models</w:t>
+                  </w:r>
+                  <w:proofErr w:type="spellEnd"/>
+                  <w:r>
                     <w:rPr>
                       <w:b/>
                     </w:rPr>
+                    <w:t>.</w:t>
+                  </w:r>
+                  <w:proofErr w:type="spellStart"/>
+                  <w:r>
+                    <w:rPr>
+                      <w:b/>
+                    </w:rPr>
+                    <w:t>Common</w:t>
+                  </w:r>
+                  <w:proofErr w:type="spellEnd"/>
+                </w:p>
+                <w:p>
+                  <w:pPr>
+                    <w:rPr>
+                      <w:b/>
+                    </w:rPr>
                   </w:pPr>
                 </w:p>
               </w:txbxContent>
@@ -2483,7 +2449,7 @@
           <w:noProof/>
           <w:lang w:eastAsia="pt-BR"/>
         </w:rPr>
-        <w:pict w14:anchorId="5F7A75CA">
+        <w:pict>
           <v:shape id="_x0000_s1133" type="#_x0000_t202" style="position:absolute;margin-left:352.45pt;margin-top:53.5pt;width:103.5pt;height:42.5pt;z-index:251736064;visibility:visible;mso-width-relative:margin;mso-height-relative:margin" fillcolor="white [3201]" strokeweight=".5pt">
             <v:textbox style="mso-next-textbox:#_x0000_s1133">
               <w:txbxContent>
@@ -2507,7 +2473,7 @@
           <w:noProof/>
           <w:lang w:eastAsia="pt-BR"/>
         </w:rPr>
-        <w:pict w14:anchorId="7805B220">
+        <w:pict>
           <v:shape id="_x0000_s1142" type="#_x0000_t34" style="position:absolute;margin-left:256.65pt;margin-top:82.7pt;width:96.4pt;height:42.5pt;flip:y;z-index:251744256" o:connectortype="elbow" adj="423,60765,-79262">
             <v:stroke endarrow="block"/>
           </v:shape>
@@ -2518,7 +2484,7 @@
           <w:noProof/>
           <w:lang w:eastAsia="pt-BR"/>
         </w:rPr>
-        <w:pict w14:anchorId="0D8F7D79">
+        <w:pict>
           <v:shape id="_x0000_s1140" type="#_x0000_t32" style="position:absolute;margin-left:314.4pt;margin-top:158.9pt;width:85.05pt;height:0;z-index:251742208" o:connectortype="straight">
             <v:stroke endarrow="block"/>
           </v:shape>
@@ -2529,7 +2495,7 @@
           <w:noProof/>
           <w:lang w:eastAsia="pt-BR"/>
         </w:rPr>
-        <w:pict w14:anchorId="54CD4A92">
+        <w:pict>
           <v:shape id="_x0000_s1126" type="#_x0000_t202" style="position:absolute;margin-left:400.2pt;margin-top:137.6pt;width:103.5pt;height:42.5pt;z-index:251728896;visibility:visible;mso-width-relative:margin;mso-height-relative:margin" fillcolor="white [3201]" strokeweight=".5pt">
             <v:textbox style="mso-next-textbox:#_x0000_s1126">
               <w:txbxContent>
@@ -2553,7 +2519,7 @@
           <w:noProof/>
           <w:lang w:eastAsia="pt-BR"/>
         </w:rPr>
-        <w:pict w14:anchorId="62B2A50B">
+        <w:pict>
           <v:shape id="_x0000_s1131" type="#_x0000_t202" style="position:absolute;margin-left:400.2pt;margin-top:191.55pt;width:103.5pt;height:37.25pt;z-index:251734016;visibility:visible;mso-width-relative:margin;mso-height-relative:margin" fillcolor="white [3201]" strokeweight=".5pt">
             <v:textbox style="mso-next-textbox:#_x0000_s1131">
               <w:txbxContent>
@@ -2577,7 +2543,7 @@
           <w:noProof/>
           <w:lang w:eastAsia="pt-BR"/>
         </w:rPr>
-        <w:pict w14:anchorId="7A72874F">
+        <w:pict>
           <v:shape id="_x0000_s1241" type="#_x0000_t32" style="position:absolute;margin-left:314.7pt;margin-top:211.1pt;width:85.05pt;height:0;z-index:251832320" o:connectortype="straight">
             <v:stroke endarrow="block"/>
           </v:shape>
@@ -2588,7 +2554,7 @@
           <w:noProof/>
           <w:lang w:eastAsia="pt-BR"/>
         </w:rPr>
-        <w:pict w14:anchorId="16BDEC9E">
+        <w:pict>
           <v:shape id="_x0000_s1128" type="#_x0000_t202" style="position:absolute;margin-left:211.65pt;margin-top:126.55pt;width:102.05pt;height:96.4pt;z-index:251730944;visibility:visible;mso-width-relative:margin;mso-height-relative:margin" fillcolor="white [3201]" strokeweight=".5pt">
             <v:textbox style="mso-next-textbox:#_x0000_s1128">
               <w:txbxContent>
@@ -2625,7 +2591,7 @@
           <w:noProof/>
           <w:lang w:eastAsia="pt-BR"/>
         </w:rPr>
-        <w:pict w14:anchorId="0F2B3A40">
+        <w:pict>
           <v:shape id="_x0000_s1134" type="#_x0000_t32" style="position:absolute;margin-left:122.55pt;margin-top:111.7pt;width:45.35pt;height:0;rotation:90;z-index:251737088;visibility:visible;mso-position-horizontal-relative:left-margin-area;mso-width-relative:margin;mso-height-relative:margin" adj="-159314,-1,-159314" strokecolor="black [3200]" strokeweight=".5pt">
             <v:stroke endarrow="block" joinstyle="miter"/>
             <w10:wrap anchorx="margin"/>
@@ -2637,7 +2603,7 @@
           <w:noProof/>
           <w:lang w:eastAsia="pt-BR"/>
         </w:rPr>
-        <w:pict w14:anchorId="08665C5B">
+        <w:pict>
           <v:shape id="_x0000_s1125" type="#_x0000_t202" style="position:absolute;margin-left:70.35pt;margin-top:45.75pt;width:103.5pt;height:42.5pt;z-index:251727872;visibility:visible;mso-width-relative:margin;mso-height-relative:margin" fillcolor="white [3201]" strokeweight=".5pt">
             <v:textbox style="mso-next-textbox:#_x0000_s1125">
               <w:txbxContent>
@@ -2661,7 +2627,7 @@
           <w:noProof/>
           <w:lang w:eastAsia="pt-BR"/>
         </w:rPr>
-        <w:pict w14:anchorId="59F1BDE3">
+        <w:pict>
           <v:shape id="_x0000_s1143" type="#_x0000_t32" style="position:absolute;margin-left:173.85pt;margin-top:62.75pt;width:178.6pt;height:0;z-index:251745280" o:connectortype="straight">
             <v:stroke endarrow="block"/>
           </v:shape>
@@ -2672,7 +2638,7 @@
           <w:noProof/>
           <w:lang w:eastAsia="pt-BR"/>
         </w:rPr>
-        <w:pict w14:anchorId="2A0E9B76">
+        <w:pict>
           <v:shape id="_x0000_s1240" type="#_x0000_t32" style="position:absolute;margin-left:126.6pt;margin-top:206.25pt;width:85.05pt;height:0;flip:x;z-index:251831296" o:connectortype="straight">
             <v:stroke endarrow="block"/>
           </v:shape>
@@ -2683,7 +2649,7 @@
           <w:noProof/>
           <w:lang w:eastAsia="pt-BR"/>
         </w:rPr>
-        <w:pict w14:anchorId="0D6ECA39">
+        <w:pict>
           <v:shape id="_x0000_s1127" type="#_x0000_t202" style="position:absolute;margin-left:23.95pt;margin-top:274.5pt;width:103.5pt;height:42.5pt;z-index:251729920;visibility:visible;mso-width-relative:margin;mso-height-relative:margin" fillcolor="white [3201]" strokeweight=".5pt">
             <v:textbox style="mso-next-textbox:#_x0000_s1127">
               <w:txbxContent>
@@ -2707,7 +2673,7 @@
           <w:noProof/>
           <w:lang w:eastAsia="pt-BR"/>
         </w:rPr>
-        <w:pict w14:anchorId="6E50A3B4">
+        <w:pict>
           <v:shape id="_x0000_s1135" type="#_x0000_t32" style="position:absolute;margin-left:94.95pt;margin-top:257.05pt;width:31.95pt;height:0;rotation:270;z-index:251738112;visibility:visible;mso-position-horizontal-relative:left-margin-area;mso-width-relative:margin;mso-height-relative:margin" adj="-74535,-1,-74535" strokecolor="black [3200]" strokeweight=".5pt">
             <v:stroke endarrow="block" joinstyle="miter"/>
             <w10:wrap anchorx="margin"/>
@@ -2719,7 +2685,7 @@
           <w:noProof/>
           <w:lang w:eastAsia="pt-BR"/>
         </w:rPr>
-        <w:pict w14:anchorId="26A516AB">
+        <w:pict>
           <v:shape id="_x0000_s1136" type="#_x0000_t32" style="position:absolute;margin-left:126.6pt;margin-top:159pt;width:85.05pt;height:0;flip:x;z-index:251739136" o:connectortype="straight">
             <v:stroke endarrow="block"/>
           </v:shape>
@@ -2730,7 +2696,7 @@
           <w:noProof/>
           <w:lang w:eastAsia="pt-BR"/>
         </w:rPr>
-        <w:pict w14:anchorId="266375B7">
+        <w:pict>
           <v:shape id="_x0000_s1130" type="#_x0000_t202" style="position:absolute;margin-left:23.85pt;margin-top:199.3pt;width:103.5pt;height:42.5pt;z-index:251732992;visibility:visible;mso-width-relative:margin;mso-height-relative:margin" fillcolor="white [3201]" strokeweight=".5pt">
             <v:textbox style="mso-next-textbox:#_x0000_s1130">
               <w:txbxContent>
@@ -2764,7 +2730,7 @@
           <w:noProof/>
           <w:lang w:eastAsia="pt-BR"/>
         </w:rPr>
-        <w:pict w14:anchorId="50A7ADEB">
+        <w:pict>
           <v:shape id="_x0000_s1129" type="#_x0000_t202" style="position:absolute;margin-left:23.85pt;margin-top:134.85pt;width:103.5pt;height:42.5pt;z-index:251731968;visibility:visible;mso-width-relative:margin;mso-height-relative:margin" fillcolor="white [3201]" strokeweight=".5pt">
             <v:textbox style="mso-next-textbox:#_x0000_s1129">
               <w:txbxContent>
@@ -2788,7 +2754,7 @@
           <w:noProof/>
           <w:lang w:eastAsia="pt-BR"/>
         </w:rPr>
-        <w:pict w14:anchorId="4BC7F24D">
+        <w:pict>
           <v:shape id="_x0000_s1124" type="#_x0000_t202" style="position:absolute;margin-left:-2.3pt;margin-top:6.5pt;width:534.65pt;height:337.25pt;z-index:251726848;visibility:visible;mso-position-horizontal-relative:margin;mso-width-relative:margin;mso-height-relative:margin" o:gfxdata="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" fillcolor="white [3201]" strokeweight=".5pt">
             <v:stroke dashstyle="dash"/>
             <v:textbox style="mso-next-textbox:#_x0000_s1124">
@@ -2806,11 +2772,19 @@
                     </w:rPr>
                     <w:t>Models</w:t>
                   </w:r>
+                  <w:proofErr w:type="spellEnd"/>
                   <w:r>
                     <w:rPr>
                       <w:b/>
                     </w:rPr>
-                    <w:t>.Identity</w:t>
+                    <w:t>.</w:t>
+                  </w:r>
+                  <w:proofErr w:type="spellStart"/>
+                  <w:r>
+                    <w:rPr>
+                      <w:b/>
+                    </w:rPr>
+                    <w:t>Identity</w:t>
                   </w:r>
                   <w:proofErr w:type="spellEnd"/>
                 </w:p>
@@ -2838,7 +2812,7 @@
           <w:lang w:eastAsia="pt-BR"/>
         </w:rPr>
         <w:lastRenderedPageBreak/>
-        <w:pict w14:anchorId="1C806B6D">
+        <w:pict>
           <v:shape id="_x0000_s1294" type="#_x0000_t32" style="position:absolute;margin-left:198.65pt;margin-top:599.7pt;width:110.55pt;height:0;rotation:90;z-index:251884544;visibility:visible;mso-position-horizontal-relative:left-margin-area;mso-width-relative:margin;mso-height-relative:margin" adj="-159314,-1,-159314" strokecolor="black [3200]" strokeweight=".5pt">
             <v:stroke endarrow="block" joinstyle="miter"/>
             <w10:wrap anchorx="margin"/>
@@ -2850,7 +2824,7 @@
           <w:noProof/>
           <w:lang w:eastAsia="pt-BR"/>
         </w:rPr>
-        <w:pict w14:anchorId="1C806B6D">
+        <w:pict>
           <v:shape id="_x0000_s1293" type="#_x0000_t32" style="position:absolute;margin-left:354.45pt;margin-top:624.1pt;width:85.05pt;height:0;z-index:251883520;visibility:visible;mso-position-horizontal-relative:left-margin-area;mso-width-relative:margin;mso-height-relative:margin" adj="-159314,-1,-159314" strokecolor="black [3200]" strokeweight=".5pt">
             <v:stroke endarrow="block" joinstyle="miter"/>
             <w10:wrap anchorx="margin"/>
@@ -2862,7 +2836,7 @@
           <w:noProof/>
           <w:lang w:eastAsia="pt-BR"/>
         </w:rPr>
-        <w:pict w14:anchorId="76C2D48D">
+        <w:pict>
           <v:shape id="_x0000_s1248" type="#_x0000_t202" style="position:absolute;margin-left:405.35pt;margin-top:609.1pt;width:110pt;height:86.25pt;z-index:251839488;visibility:visible;mso-width-relative:margin;mso-height-relative:margin" fillcolor="white [3201]" strokeweight=".5pt">
             <v:textbox style="mso-next-textbox:#_x0000_s1248">
               <w:txbxContent>
@@ -2905,7 +2879,7 @@
           <w:noProof/>
           <w:lang w:eastAsia="pt-BR"/>
         </w:rPr>
-        <w:pict w14:anchorId="1C806B6D">
+        <w:pict>
           <v:shape id="_x0000_s1276" type="#_x0000_t32" style="position:absolute;margin-left:356.5pt;margin-top:673.6pt;width:85.05pt;height:0;z-index:251867136;visibility:visible;mso-position-horizontal-relative:left-margin-area;mso-width-relative:margin;mso-height-relative:margin" adj="-159314,-1,-159314" strokecolor="black [3200]" strokeweight=".5pt">
             <v:stroke endarrow="block" joinstyle="miter"/>
             <w10:wrap anchorx="margin"/>
@@ -2917,7 +2891,7 @@
           <w:noProof/>
           <w:lang w:eastAsia="pt-BR"/>
         </w:rPr>
-        <w:pict w14:anchorId="18B3D736">
+        <w:pict>
           <v:shape id="_x0000_s1275" type="#_x0000_t34" style="position:absolute;margin-left:374.75pt;margin-top:488.35pt;width:62.35pt;height:175.75pt;rotation:90;flip:x;z-index:251866112;visibility:visible;mso-position-horizontal-relative:left-margin-area;mso-width-relative:margin;mso-height-relative:margin" adj="5344,161937,-71556" strokecolor="black [3200]" strokeweight=".5pt">
             <v:stroke endarrow="block"/>
             <w10:wrap anchorx="margin"/>
@@ -2929,7 +2903,7 @@
           <w:noProof/>
           <w:lang w:eastAsia="pt-BR"/>
         </w:rPr>
-        <w:pict w14:anchorId="50A75D52">
+        <w:pict>
           <v:shape id="_x0000_s1272" type="#_x0000_t32" style="position:absolute;margin-left:122.75pt;margin-top:612.05pt;width:73.7pt;height:21pt;flip:y;z-index:251865088" o:connectortype="straight">
             <v:stroke endarrow="open"/>
           </v:shape>
@@ -2940,7 +2914,7 @@
           <w:noProof/>
           <w:lang w:eastAsia="pt-BR"/>
         </w:rPr>
-        <w:pict w14:anchorId="3FB3FB77">
+        <w:pict>
           <v:shape id="_x0000_s1271" type="#_x0000_t202" style="position:absolute;margin-left:18.6pt;margin-top:620.8pt;width:102.95pt;height:42.5pt;z-index:251864064;visibility:visible;mso-width-relative:margin;mso-height-relative:margin" fillcolor="white [3201]" strokeweight=".5pt">
             <v:textbox style="mso-next-textbox:#_x0000_s1271">
               <w:txbxContent>
@@ -2961,44 +2935,37 @@
                     </w:rPr>
                     <w:t>FullDevToolKit</w:t>
                   </w:r>
+                  <w:proofErr w:type="spellEnd"/>
                   <w:r>
                     <w:rPr>
                       <w:i/>
                       <w:sz w:val="20"/>
                     </w:rPr>
-                    <w:t>.Core</w:t>
-                  </w:r>
-                  <w:proofErr w:type="spellEnd"/>
-                  <w:r>
+                    <w:t>.Core.</w:t>
+                  </w:r>
+                </w:p>
+                <w:p>
+                  <w:pPr>
+                    <w:spacing w:after="0"/>
+                    <w:jc w:val="center"/>
                     <w:rPr>
                       <w:i/>
                       <w:sz w:val="20"/>
                     </w:rPr>
-                    <w:t>.</w:t>
-                  </w:r>
-                </w:p>
-                <w:p>
-                  <w:pPr>
-                    <w:spacing w:after="0"/>
-                    <w:jc w:val="center"/>
+                  </w:pPr>
+                  <w:proofErr w:type="spellStart"/>
+                  <w:r>
                     <w:rPr>
                       <w:i/>
                       <w:sz w:val="20"/>
                     </w:rPr>
-                  </w:pPr>
-                  <w:proofErr w:type="spellStart"/>
+                    <w:t>IBusiness</w:t>
+                  </w:r>
                   <w:r>
                     <w:rPr>
                       <w:i/>
                       <w:sz w:val="20"/>
                     </w:rPr>
-                    <w:t>IBusiness</w:t>
-                  </w:r>
-                  <w:r>
-                    <w:rPr>
-                      <w:i/>
-                      <w:sz w:val="20"/>
-                    </w:rPr>
                     <w:t>Module</w:t>
                   </w:r>
                   <w:proofErr w:type="spellEnd"/>
@@ -3014,7 +2981,7 @@
           <w:noProof/>
           <w:lang w:eastAsia="pt-BR"/>
         </w:rPr>
-        <w:pict w14:anchorId="50A75D52">
+        <w:pict>
           <v:shape id="_x0000_s1292" type="#_x0000_t32" style="position:absolute;margin-left:122.75pt;margin-top:653.15pt;width:71.75pt;height:20.45pt;z-index:251882496" o:connectortype="straight">
             <v:stroke endarrow="open"/>
           </v:shape>
@@ -3025,7 +2992,7 @@
           <w:noProof/>
           <w:lang w:eastAsia="pt-BR"/>
         </w:rPr>
-        <w:pict w14:anchorId="2376B813">
+        <w:pict>
           <v:shape id="_x0000_s1291" type="#_x0000_t202" style="position:absolute;margin-left:198.85pt;margin-top:654.95pt;width:119.45pt;height:42.5pt;z-index:251881472;visibility:visible;mso-width-relative:margin;mso-height-relative:margin" fillcolor="white [3201]" strokeweight=".5pt">
             <v:textbox style="mso-next-textbox:#_x0000_s1291">
               <w:txbxContent>
@@ -3052,7 +3019,7 @@
           <w:noProof/>
           <w:lang w:eastAsia="pt-BR"/>
         </w:rPr>
-        <w:pict w14:anchorId="1C806B6D">
+        <w:pict>
           <v:shape id="_x0000_s1270" type="#_x0000_t32" style="position:absolute;margin-left:269.15pt;margin-top:569.15pt;width:48.2pt;height:0;rotation:90;z-index:251863040;visibility:visible;mso-position-horizontal-relative:left-margin-area;mso-width-relative:margin;mso-height-relative:margin" adj="-159314,-1,-159314" strokecolor="black [3200]" strokeweight=".5pt">
             <v:stroke endarrow="block" joinstyle="miter"/>
             <w10:wrap anchorx="margin"/>
@@ -3064,7 +3031,7 @@
           <w:noProof/>
           <w:lang w:eastAsia="pt-BR"/>
         </w:rPr>
-        <w:pict w14:anchorId="2376B813">
+        <w:pict>
           <v:shape id="_x0000_s1269" type="#_x0000_t202" style="position:absolute;margin-left:197.8pt;margin-top:594pt;width:119.45pt;height:42.5pt;z-index:251862016;visibility:visible;mso-width-relative:margin;mso-height-relative:margin" fillcolor="white [3201]" strokeweight=".5pt">
             <v:textbox style="mso-next-textbox:#_x0000_s1269">
               <w:txbxContent>
@@ -3091,7 +3058,7 @@
           <w:noProof/>
           <w:lang w:eastAsia="pt-BR"/>
         </w:rPr>
-        <w:pict w14:anchorId="05A5E2C2">
+        <w:pict>
           <v:shape id="_x0000_s1268" type="#_x0000_t32" style="position:absolute;margin-left:317.25pt;margin-top:518.6pt;width:73.7pt;height:0;flip:x;z-index:251860992" o:connectortype="straight">
             <v:stroke endarrow="open"/>
           </v:shape>
@@ -3102,7 +3069,7 @@
           <w:noProof/>
           <w:lang w:eastAsia="pt-BR"/>
         </w:rPr>
-        <w:pict w14:anchorId="47F8DBC2">
+        <w:pict>
           <v:shape id="_x0000_s1252" type="#_x0000_t32" style="position:absolute;margin-left:438pt;margin-top:444.7pt;width:.75pt;height:53.85pt;flip:y;z-index:251843584" o:connectortype="straight">
             <v:stroke endarrow="open"/>
           </v:shape>
@@ -3113,7 +3080,7 @@
           <w:noProof/>
           <w:lang w:eastAsia="pt-BR"/>
         </w:rPr>
-        <w:pict w14:anchorId="31136C8E">
+        <w:pict>
           <v:shape id="_x0000_s1247" type="#_x0000_t202" style="position:absolute;margin-left:393pt;margin-top:498.75pt;width:102.95pt;height:42.5pt;z-index:251838464;visibility:visible;mso-width-relative:margin;mso-height-relative:margin" fillcolor="white [3201]" strokeweight=".5pt">
             <v:textbox style="mso-next-textbox:#_x0000_s1247">
               <w:txbxContent>
@@ -3134,37 +3101,30 @@
                     </w:rPr>
                     <w:t>FullDevToolKit</w:t>
                   </w:r>
+                  <w:proofErr w:type="spellEnd"/>
                   <w:r>
                     <w:rPr>
                       <w:i/>
                       <w:sz w:val="20"/>
                     </w:rPr>
-                    <w:t>.Core</w:t>
-                  </w:r>
-                  <w:proofErr w:type="spellEnd"/>
-                  <w:r>
+                    <w:t>.Core.</w:t>
+                  </w:r>
+                </w:p>
+                <w:p>
+                  <w:pPr>
+                    <w:spacing w:after="0"/>
+                    <w:jc w:val="center"/>
                     <w:rPr>
                       <w:i/>
                       <w:sz w:val="20"/>
                     </w:rPr>
-                    <w:t>.</w:t>
-                  </w:r>
-                </w:p>
-                <w:p>
-                  <w:pPr>
-                    <w:spacing w:after="0"/>
-                    <w:jc w:val="center"/>
+                  </w:pPr>
+                  <w:proofErr w:type="spellStart"/>
+                  <w:r>
                     <w:rPr>
                       <w:i/>
                       <w:sz w:val="20"/>
                     </w:rPr>
-                  </w:pPr>
-                  <w:proofErr w:type="spellStart"/>
-                  <w:r>
-                    <w:rPr>
-                      <w:i/>
-                      <w:sz w:val="20"/>
-                    </w:rPr>
                     <w:t>IDomain</w:t>
                   </w:r>
                   <w:proofErr w:type="spellEnd"/>
@@ -3180,7 +3140,7 @@
           <w:noProof/>
           <w:lang w:eastAsia="pt-BR"/>
         </w:rPr>
-        <w:pict w14:anchorId="51385D93">
+        <w:pict>
           <v:shape id="_x0000_s1258" type="#_x0000_t202" style="position:absolute;margin-left:197.05pt;margin-top:501.25pt;width:119.45pt;height:42.5pt;z-index:251849728;visibility:visible;mso-width-relative:margin;mso-height-relative:margin" fillcolor="white [3201]" strokeweight=".5pt">
             <v:textbox style="mso-next-textbox:#_x0000_s1258">
               <w:txbxContent>
@@ -3219,7 +3179,7 @@
           <w:noProof/>
           <w:lang w:eastAsia="pt-BR"/>
         </w:rPr>
-        <w:pict w14:anchorId="7A6AB002">
+        <w:pict>
           <v:shape id="_x0000_s1261" type="#_x0000_t34" style="position:absolute;margin-left:313.35pt;margin-top:425.65pt;width:51pt;height:90.7pt;rotation:90;z-index:251852800;visibility:visible;mso-position-horizontal-relative:left-margin-area;mso-width-relative:margin;mso-height-relative:margin" adj="10793,-149699,-106125" strokecolor="black [3200]" strokeweight=".5pt">
             <v:stroke endarrow="diamond" endarrowwidth="wide" endarrowlength="long"/>
             <w10:wrap anchorx="margin"/>
@@ -3231,7 +3191,7 @@
           <w:noProof/>
           <w:lang w:eastAsia="pt-BR"/>
         </w:rPr>
-        <w:pict w14:anchorId="69EF343C">
+        <w:pict>
           <v:shape id="_x0000_s1256" type="#_x0000_t32" style="position:absolute;margin-left:273.25pt;margin-top:96.65pt;width:34pt;height:0;rotation:90;z-index:251847680;visibility:visible;mso-position-horizontal-relative:left-margin-area;mso-width-relative:margin;mso-height-relative:margin" adj="-159314,-1,-159314" strokecolor="black [3200]" strokeweight=".5pt">
             <v:stroke endarrow="block" joinstyle="miter"/>
             <w10:wrap anchorx="margin"/>
@@ -3243,7 +3203,7 @@
           <w:noProof/>
           <w:lang w:eastAsia="pt-BR"/>
         </w:rPr>
-        <w:pict w14:anchorId="18B3D736">
+        <w:pict>
           <v:shape id="_x0000_s1257" type="#_x0000_t32" style="position:absolute;margin-left:412.75pt;margin-top:96.65pt;width:34pt;height:0;rotation:90;z-index:251848704;visibility:visible;mso-position-horizontal-relative:left-margin-area;mso-width-relative:margin;mso-height-relative:margin" adj="-159314,-1,-159314" strokecolor="black [3200]" strokeweight=".5pt">
             <v:stroke endarrow="block" joinstyle="miter"/>
             <w10:wrap anchorx="margin"/>
@@ -3255,7 +3215,7 @@
           <w:noProof/>
           <w:lang w:eastAsia="pt-BR"/>
         </w:rPr>
-        <w:pict w14:anchorId="4653FE4B">
+        <w:pict>
           <v:shape id="_x0000_s1250" type="#_x0000_t202" style="position:absolute;margin-left:335.25pt;margin-top:114.4pt;width:156.2pt;height:331.05pt;z-index:251841536;visibility:visible;mso-width-relative:margin;mso-height-relative:margin" fillcolor="white [3201]" strokeweight=".5pt">
             <v:textbox style="mso-next-textbox:#_x0000_s1250">
               <w:txbxContent>
@@ -3389,7 +3349,7 @@
           <w:noProof/>
           <w:lang w:eastAsia="pt-BR"/>
         </w:rPr>
-        <w:pict w14:anchorId="1F4F6E9F">
+        <w:pict>
           <v:shape id="_x0000_s1249" type="#_x0000_t202" style="position:absolute;margin-left:160.25pt;margin-top:113.65pt;width:158.05pt;height:331.05pt;z-index:251840512;visibility:visible;mso-width-relative:margin;mso-height-relative:margin" fillcolor="white [3201]" strokeweight=".5pt">
             <v:textbox style="mso-next-textbox:#_x0000_s1249">
               <w:txbxContent>
@@ -3544,7 +3504,7 @@
           <w:noProof/>
           <w:lang w:eastAsia="pt-BR"/>
         </w:rPr>
-        <w:pict w14:anchorId="45538867">
+        <w:pict>
           <v:shape id="_x0000_s1255" type="#_x0000_t202" style="position:absolute;margin-left:158.55pt;margin-top:34.65pt;width:330.55pt;height:43.55pt;z-index:251846656;visibility:visible;mso-width-relative:margin;mso-height-relative:margin" fillcolor="white [3201]" strokeweight=".5pt">
             <v:textbox style="mso-next-textbox:#_x0000_s1255">
               <w:txbxContent>
@@ -3563,13 +3523,22 @@
                       <w:i/>
                       <w:sz w:val="20"/>
                     </w:rPr>
-                    <w:t>FullDevToolKit.</w:t>
-                  </w:r>
+                    <w:t>FullDevToolKit</w:t>
+                  </w:r>
+                  <w:proofErr w:type="spellEnd"/>
                   <w:r>
                     <w:rPr>
                       <w:i/>
                       <w:sz w:val="20"/>
                     </w:rPr>
+                    <w:t>.</w:t>
+                  </w:r>
+                  <w:proofErr w:type="spellStart"/>
+                  <w:r>
+                    <w:rPr>
+                      <w:i/>
+                      <w:sz w:val="20"/>
+                    </w:rPr>
                     <w:t>Common</w:t>
                   </w:r>
                   <w:proofErr w:type="spellEnd"/>
@@ -3617,7 +3586,7 @@
           <w:noProof/>
           <w:lang w:eastAsia="pt-BR"/>
         </w:rPr>
-        <w:pict w14:anchorId="30A4AB90">
+        <w:pict>
           <v:shape id="_x0000_s1244" type="#_x0000_t202" style="position:absolute;margin-left:-.05pt;margin-top:3pt;width:534.65pt;height:733.5pt;z-index:251835392;visibility:visible;mso-position-horizontal-relative:margin;mso-width-relative:margin;mso-height-relative:margin" o:gfxdata="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" fillcolor="white [3201]" strokeweight=".5pt">
             <v:stroke dashstyle="dash"/>
             <v:textbox style="mso-next-textbox:#_x0000_s1244">
@@ -3648,7 +3617,7 @@
           <w:noProof/>
           <w:lang w:eastAsia="pt-BR"/>
         </w:rPr>
-        <w:pict w14:anchorId="38568C7A">
+        <w:pict>
           <v:shape id="_x0000_s1251" type="#_x0000_t32" style="position:absolute;margin-left:123.9pt;margin-top:235.1pt;width:36.35pt;height:0;z-index:251842560" o:connectortype="straight">
             <v:stroke endarrow="open"/>
           </v:shape>
@@ -3659,7 +3628,7 @@
           <w:noProof/>
           <w:lang w:eastAsia="pt-BR"/>
         </w:rPr>
-        <w:pict w14:anchorId="6B580400">
+        <w:pict>
           <v:shape id="_x0000_s1246" type="#_x0000_t202" style="position:absolute;margin-left:20.4pt;margin-top:332.85pt;width:103.5pt;height:42.5pt;z-index:251837440;visibility:visible;mso-width-relative:margin;mso-height-relative:margin" fillcolor="white [3201]" strokeweight=".5pt">
             <v:textbox style="mso-next-textbox:#_x0000_s1246">
               <w:txbxContent>
@@ -3698,7 +3667,7 @@
           <w:noProof/>
           <w:lang w:eastAsia="pt-BR"/>
         </w:rPr>
-        <w:pict w14:anchorId="2A9E727B">
+        <w:pict>
           <v:shape id="_x0000_s1245" type="#_x0000_t202" style="position:absolute;margin-left:20.4pt;margin-top:215.7pt;width:103.5pt;height:42.5pt;z-index:251836416;visibility:visible;mso-width-relative:margin;mso-height-relative:margin" fillcolor="white [3201]" strokeweight=".5pt">
             <v:textbox style="mso-next-textbox:#_x0000_s1245">
               <w:txbxContent>
@@ -3719,37 +3688,30 @@
                     </w:rPr>
                     <w:t>FullDevToolKit</w:t>
                   </w:r>
+                  <w:proofErr w:type="spellEnd"/>
                   <w:r>
                     <w:rPr>
                       <w:i/>
                       <w:sz w:val="20"/>
                     </w:rPr>
-                    <w:t>.Core</w:t>
-                  </w:r>
-                  <w:proofErr w:type="spellEnd"/>
-                  <w:r>
+                    <w:t>.Core.</w:t>
+                  </w:r>
+                </w:p>
+                <w:p>
+                  <w:pPr>
+                    <w:spacing w:after="0"/>
+                    <w:jc w:val="center"/>
                     <w:rPr>
                       <w:i/>
                       <w:sz w:val="20"/>
                     </w:rPr>
-                    <w:t>.</w:t>
-                  </w:r>
-                </w:p>
-                <w:p>
-                  <w:pPr>
-                    <w:spacing w:after="0"/>
-                    <w:jc w:val="center"/>
+                  </w:pPr>
+                  <w:proofErr w:type="spellStart"/>
+                  <w:r>
                     <w:rPr>
                       <w:i/>
                       <w:sz w:val="20"/>
                     </w:rPr>
-                  </w:pPr>
-                  <w:proofErr w:type="spellStart"/>
-                  <w:r>
-                    <w:rPr>
-                      <w:i/>
-                      <w:sz w:val="20"/>
-                    </w:rPr>
                     <w:t>IRepository</w:t>
                   </w:r>
                   <w:proofErr w:type="spellEnd"/>
@@ -3764,7 +3726,7 @@
           <w:noProof/>
           <w:lang w:eastAsia="pt-BR"/>
         </w:rPr>
-        <w:pict w14:anchorId="1B9AA38A">
+        <w:pict>
           <v:shape id="_x0000_s1253" type="#_x0000_t32" style="position:absolute;margin-left:75.7pt;margin-top:293.65pt;width:70.85pt;height:0;rotation:90;z-index:251844608;visibility:visible;mso-position-horizontal-relative:left-margin-area;mso-width-relative:margin;mso-height-relative:margin" adj="-159314,-1,-159314" strokecolor="black [3200]" strokeweight=".5pt">
             <v:stroke endarrow="diamond" endarrowwidth="wide" endarrowlength="long" joinstyle="miter"/>
             <w10:wrap anchorx="margin"/>
@@ -3782,7 +3744,7 @@
           <w:noProof/>
           <w:lang w:eastAsia="pt-BR"/>
         </w:rPr>
-        <w:pict w14:anchorId="53DD5DC5">
+        <w:pict>
           <v:shape id="_x0000_s1161" type="#_x0000_t202" style="position:absolute;margin-left:1.1pt;margin-top:58.1pt;width:534.65pt;height:517.9pt;z-index:251762688;visibility:visible;mso-position-horizontal-relative:margin;mso-width-relative:margin;mso-height-relative:margin" o:gfxdata="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" fillcolor="white [3201]" strokeweight=".5pt">
             <v:stroke dashstyle="dash"/>
             <v:textbox style="mso-next-textbox:#_x0000_s1161">
@@ -3811,7 +3773,7 @@
           <w:noProof/>
           <w:lang w:eastAsia="pt-BR"/>
         </w:rPr>
-        <w:pict w14:anchorId="6E633870">
+        <w:pict>
           <v:shape id="_x0000_s1181" type="#_x0000_t202" style="position:absolute;margin-left:203.9pt;margin-top:229.95pt;width:168.7pt;height:314.55pt;z-index:251779072;visibility:visible;mso-width-relative:margin;mso-height-relative:margin" fillcolor="white [3201]" strokeweight=".5pt">
             <v:textbox style="mso-next-textbox:#_x0000_s1181">
               <w:txbxContent>
@@ -3956,7 +3918,7 @@
           <w:noProof/>
           <w:lang w:eastAsia="pt-BR"/>
         </w:rPr>
-        <w:pict w14:anchorId="1680AA38">
+        <w:pict>
           <v:shape id="_x0000_s1163" type="#_x0000_t202" style="position:absolute;margin-left:178.35pt;margin-top:.55pt;width:87.15pt;height:42.5pt;z-index:251764736;visibility:visible;mso-width-relative:margin;mso-height-relative:margin" fillcolor="white [3201]" strokeweight=".5pt">
             <v:textbox style="mso-next-textbox:#_x0000_s1163">
               <w:txbxContent>
@@ -3981,7 +3943,7 @@
           <w:noProof/>
           <w:lang w:eastAsia="pt-BR"/>
         </w:rPr>
-        <w:pict w14:anchorId="610EEBF3">
+        <w:pict>
           <v:shape id="_x0000_s1165" type="#_x0000_t202" style="position:absolute;margin-left:294.3pt;margin-top:.05pt;width:87.15pt;height:42.5pt;z-index:251766784;visibility:visible;mso-width-relative:margin;mso-height-relative:margin" fillcolor="white [3201]" strokeweight=".5pt">
             <v:textbox style="mso-next-textbox:#_x0000_s1165">
               <w:txbxContent>
@@ -4006,7 +3968,7 @@
           <w:noProof/>
           <w:lang w:eastAsia="pt-BR"/>
         </w:rPr>
-        <w:pict w14:anchorId="147EBFAB">
+        <w:pict>
           <v:shape id="_x0000_s1199" type="#_x0000_t32" style="position:absolute;margin-left:277.2pt;margin-top:77.8pt;width:70.85pt;height:0;rotation:270;z-index:251796480" o:connectortype="elbow" adj="-32637,-1,-32637">
             <v:stroke dashstyle="1 1" startarrow="block"/>
           </v:shape>
@@ -4017,7 +3979,7 @@
           <w:noProof/>
           <w:lang w:eastAsia="pt-BR"/>
         </w:rPr>
-        <w:pict w14:anchorId="5D8BB64C">
+        <w:pict>
           <v:shape id="_x0000_s1164" type="#_x0000_t32" style="position:absolute;margin-left:206.9pt;margin-top:77.8pt;width:70.85pt;height:0;rotation:270;z-index:251765760" o:connectortype="elbow" adj="-32637,-1,-32637">
             <v:stroke dashstyle="1 1" startarrow="block"/>
           </v:shape>
@@ -4028,7 +3990,7 @@
           <w:noProof/>
           <w:lang w:eastAsia="pt-BR"/>
         </w:rPr>
-        <w:pict w14:anchorId="6F7913C6">
+        <w:pict>
           <v:shape id="_x0000_s1188" type="#_x0000_t202" style="position:absolute;margin-left:426.85pt;margin-top:311.65pt;width:96.65pt;height:42.5pt;z-index:251786240;visibility:visible;mso-width-relative:margin;mso-height-relative:margin" fillcolor="white [3201]" strokeweight=".5pt">
             <v:textbox style="mso-next-textbox:#_x0000_s1188">
               <w:txbxContent>
@@ -4053,7 +4015,7 @@
           <w:noProof/>
           <w:lang w:eastAsia="pt-BR"/>
         </w:rPr>
-        <w:pict w14:anchorId="12F89323">
+        <w:pict>
           <v:shape id="_x0000_s1189" type="#_x0000_t32" style="position:absolute;margin-left:372.6pt;margin-top:333.2pt;width:53.85pt;height:0;flip:x;z-index:251787264" o:connectortype="straight">
             <v:stroke endarrow="block"/>
           </v:shape>
@@ -4064,7 +4026,7 @@
           <w:noProof/>
           <w:lang w:eastAsia="pt-BR"/>
         </w:rPr>
-        <w:pict w14:anchorId="65315119">
+        <w:pict>
           <v:shape id="_x0000_s1184" type="#_x0000_t32" style="position:absolute;margin-left:118.85pt;margin-top:333.2pt;width:85.05pt;height:0;flip:x;z-index:251782144" o:connectortype="straight">
             <v:stroke endarrow="diamond" endarrowwidth="wide" endarrowlength="long"/>
           </v:shape>
@@ -4075,7 +4037,7 @@
           <w:noProof/>
           <w:lang w:eastAsia="pt-BR"/>
         </w:rPr>
-        <w:pict w14:anchorId="30010C71">
+        <w:pict>
           <v:shape id="_x0000_s1183" type="#_x0000_t202" style="position:absolute;margin-left:17.25pt;margin-top:314.35pt;width:96.65pt;height:42.5pt;z-index:251781120;visibility:visible;mso-width-relative:margin;mso-height-relative:margin" fillcolor="white [3201]" strokeweight=".5pt">
             <v:textbox style="mso-next-textbox:#_x0000_s1183">
               <w:txbxContent>
@@ -4109,7 +4071,7 @@
           <w:noProof/>
           <w:lang w:eastAsia="pt-BR"/>
         </w:rPr>
-        <w:pict w14:anchorId="33471528">
+        <w:pict>
           <v:shape id="_x0000_s1182" type="#_x0000_t32" style="position:absolute;margin-left:278pt;margin-top:193.1pt;width:73.7pt;height:0;rotation:90;z-index:251780096;visibility:visible;mso-position-horizontal-relative:left-margin-area;mso-width-relative:margin;mso-height-relative:margin" adj="-159314,-1,-159314" strokecolor="black [3200]" strokeweight=".5pt">
             <v:stroke dashstyle="1 1" endarrow="block" joinstyle="miter"/>
             <w10:wrap anchorx="margin"/>
@@ -4121,7 +4083,7 @@
           <w:noProof/>
           <w:lang w:eastAsia="pt-BR"/>
         </w:rPr>
-        <w:pict w14:anchorId="49036BA8">
+        <w:pict>
           <v:shape id="_x0000_s1179" type="#_x0000_t34" style="position:absolute;margin-left:329.4pt;margin-top:142.05pt;width:78.8pt;height:30.65pt;rotation:180;z-index:251778048" o:connectortype="elbow" adj=",-162828,-121760">
             <v:stroke endarrow="block"/>
           </v:shape>
@@ -4132,7 +4094,7 @@
           <w:noProof/>
           <w:lang w:eastAsia="pt-BR"/>
         </w:rPr>
-        <w:pict w14:anchorId="2345FADA">
+        <w:pict>
           <v:shape id="_x0000_s1172" type="#_x0000_t202" style="position:absolute;margin-left:408.2pt;margin-top:152.65pt;width:103.5pt;height:42.5pt;z-index:251771904;visibility:visible;mso-width-relative:margin;mso-height-relative:margin" fillcolor="white [3201]" strokeweight=".5pt">
             <v:textbox style="mso-next-textbox:#_x0000_s1172">
               <w:txbxContent>
@@ -4156,7 +4118,7 @@
           <w:noProof/>
           <w:lang w:eastAsia="pt-BR"/>
         </w:rPr>
-        <w:pict w14:anchorId="4EB54979">
+        <w:pict>
           <v:shape id="_x0000_s1178" type="#_x0000_t34" style="position:absolute;margin-left:329.4pt;margin-top:93pt;width:78.8pt;height:35.5pt;rotation:180;flip:y;z-index:251777024" o:connectortype="elbow" adj=",92180,-121760">
             <v:stroke endarrow="block"/>
           </v:shape>
@@ -4167,7 +4129,7 @@
           <w:noProof/>
           <w:lang w:eastAsia="pt-BR"/>
         </w:rPr>
-        <w:pict w14:anchorId="1BD07D5A">
+        <w:pict>
           <v:shape id="_x0000_s1174" type="#_x0000_t202" style="position:absolute;margin-left:408.2pt;margin-top:76.35pt;width:103.5pt;height:42.5pt;z-index:251773952;visibility:visible;mso-width-relative:margin;mso-height-relative:margin" fillcolor="white [3201]" strokeweight=".5pt">
             <v:textbox style="mso-next-textbox:#_x0000_s1174">
               <w:txbxContent>
@@ -4191,7 +4153,7 @@
           <w:noProof/>
           <w:lang w:eastAsia="pt-BR"/>
         </w:rPr>
-        <w:pict w14:anchorId="2865A9BB">
+        <w:pict>
           <v:shape id="_x0000_s1162" type="#_x0000_t202" style="position:absolute;margin-left:225.9pt;margin-top:112.95pt;width:103.5pt;height:42.5pt;z-index:251763712;visibility:visible;mso-width-relative:margin;mso-height-relative:margin" fillcolor="white [3201]" strokeweight=".5pt">
             <v:textbox style="mso-next-textbox:#_x0000_s1162">
               <w:txbxContent>
@@ -4222,7 +4184,7 @@
           <w:noProof/>
           <w:lang w:eastAsia="pt-BR"/>
         </w:rPr>
-        <w:pict w14:anchorId="5F2D4213">
+        <w:pict>
           <v:shape id="_x0000_s1204" type="#_x0000_t202" style="position:absolute;margin-left:377.45pt;margin-top:-.05pt;width:96.65pt;height:42.5pt;z-index:251799552;visibility:visible;mso-width-relative:margin;mso-height-relative:margin" fillcolor="white [3201]" strokeweight=".5pt">
             <v:textbox style="mso-next-textbox:#_x0000_s1204">
               <w:txbxContent>
@@ -4264,7 +4226,7 @@
           <w:noProof/>
           <w:lang w:eastAsia="pt-BR"/>
         </w:rPr>
-        <w:pict w14:anchorId="664CB641">
+        <w:pict>
           <v:shape id="_x0000_s1205" type="#_x0000_t32" style="position:absolute;margin-left:338.05pt;margin-top:106.45pt;width:172.9pt;height:0;rotation:270;z-index:251800576" o:connectortype="elbow" adj="-32637,-1,-32637">
             <v:stroke dashstyle="1 1" startarrow="block"/>
           </v:shape>
@@ -4277,7 +4239,7 @@
           <w:noProof/>
           <w:lang w:eastAsia="pt-BR"/>
         </w:rPr>
-        <w:pict w14:anchorId="664CB641">
+        <w:pict>
           <v:shape id="_x0000_s1285" type="#_x0000_t32" style="position:absolute;margin-left:114.9pt;margin-top:289.2pt;width:82.2pt;height:0;rotation:270;z-index:251876352" o:connectortype="elbow" adj="-32637,-1,-32637">
             <v:stroke startarrow="block"/>
           </v:shape>
@@ -4288,7 +4250,7 @@
           <w:noProof/>
           <w:lang w:eastAsia="pt-BR"/>
         </w:rPr>
-        <w:pict w14:anchorId="157E2A45">
+        <w:pict>
           <v:shape id="_x0000_s1288" type="#_x0000_t34" style="position:absolute;margin-left:72.15pt;margin-top:315.65pt;width:218.65pt;height:84pt;rotation:90;z-index:251879424" o:connectortype="elbow" adj="16132,-96236,-25635">
             <v:stroke endarrow="block"/>
           </v:shape>
@@ -4299,7 +4261,7 @@
           <w:noProof/>
           <w:lang w:eastAsia="pt-BR"/>
         </w:rPr>
-        <w:pict w14:anchorId="1040FC2C">
+        <w:pict>
           <v:shape id="_x0000_s1287" type="#_x0000_t34" style="position:absolute;margin-left:50.8pt;margin-top:84.8pt;width:133.25pt;height:382.7pt;rotation:180;flip:x;z-index:251878400" o:connectortype="elbow" adj="189,-32407,-77781">
             <v:stroke startarrow="block"/>
           </v:shape>
@@ -4310,8 +4272,8 @@
           <w:noProof/>
           <w:lang w:eastAsia="pt-BR"/>
         </w:rPr>
-        <w:pict w14:anchorId="1040FC2C">
-          <v:shape id="_x0000_s1283" type="#_x0000_t34" style="position:absolute;margin-left:92.4pt;margin-top:106.9pt;width:93.55pt;height:223.95pt;rotation:180;flip:x;z-index:251874304;mso-position-horizontal:absolute" o:connectortype="elbow" adj="189,-32407,-77781">
+        <w:pict>
+          <v:shape id="_x0000_s1283" type="#_x0000_t34" style="position:absolute;margin-left:92.4pt;margin-top:106.9pt;width:93.55pt;height:223.95pt;rotation:180;flip:x;z-index:251874304" o:connectortype="elbow" adj="189,-32407,-77781">
             <v:stroke startarrow="block"/>
           </v:shape>
         </w:pict>
@@ -4321,7 +4283,7 @@
           <w:noProof/>
           <w:lang w:eastAsia="pt-BR"/>
         </w:rPr>
-        <w:pict w14:anchorId="664CB641">
+        <w:pict>
           <v:shape id="_x0000_s1286" type="#_x0000_t32" style="position:absolute;margin-left:69.45pt;margin-top:420.2pt;width:93.55pt;height:0;rotation:270;z-index:251877376" o:connectortype="elbow" adj="-32637,-1,-32637">
             <v:stroke startarrow="block"/>
           </v:shape>
@@ -4332,7 +4294,7 @@
           <w:noProof/>
           <w:lang w:eastAsia="pt-BR"/>
         </w:rPr>
-        <w:pict w14:anchorId="2376B813">
+        <w:pict>
           <v:shape id="_x0000_s1280" type="#_x0000_t202" style="position:absolute;margin-left:74.5pt;margin-top:331.05pt;width:119.45pt;height:42.5pt;z-index:251871232;visibility:visible;mso-width-relative:margin;mso-height-relative:margin" fillcolor="white [3201]" strokeweight=".5pt">
             <v:textbox style="mso-next-textbox:#_x0000_s1280">
               <w:txbxContent>
@@ -4368,7 +4330,7 @@
           <w:noProof/>
           <w:lang w:eastAsia="pt-BR"/>
         </w:rPr>
-        <w:pict w14:anchorId="76C2D48D">
+        <w:pict>
           <v:shape id="_x0000_s1277" type="#_x0000_t202" style="position:absolute;margin-left:26.2pt;margin-top:467pt;width:121.25pt;height:42.5pt;z-index:251868160;visibility:visible;mso-width-relative:margin;mso-height-relative:margin" fillcolor="white [3201]" strokeweight=".5pt">
             <v:textbox style="mso-next-textbox:#_x0000_s1277">
               <w:txbxContent>
@@ -4402,7 +4364,7 @@
           <w:noProof/>
           <w:lang w:eastAsia="pt-BR"/>
         </w:rPr>
-        <w:pict w14:anchorId="51385D93">
+        <w:pict>
           <v:shape id="_x0000_s1278" type="#_x0000_t202" style="position:absolute;margin-left:124.85pt;margin-top:205.05pt;width:119.45pt;height:42.5pt;z-index:251869184;visibility:visible;mso-width-relative:margin;mso-height-relative:margin" fillcolor="white [3201]" strokeweight=".5pt">
             <v:textbox style="mso-next-textbox:#_x0000_s1278">
               <w:txbxContent>
@@ -4436,7 +4398,7 @@
           <w:noProof/>
           <w:lang w:eastAsia="pt-BR"/>
         </w:rPr>
-        <w:pict w14:anchorId="27F8D646">
+        <w:pict>
           <v:shape id="_x0000_s1193" type="#_x0000_t32" style="position:absolute;margin-left:249.35pt;margin-top:227.3pt;width:59.55pt;height:0;flip:x;z-index:251791360" o:connectortype="straight">
             <v:stroke endarrow="diamond" endarrowwidth="wide" endarrowlength="long"/>
           </v:shape>
@@ -4447,7 +4409,7 @@
           <w:noProof/>
           <w:lang w:eastAsia="pt-BR"/>
         </w:rPr>
-        <w:pict w14:anchorId="2BAB9A6B">
+        <w:pict>
           <v:shape id="_x0000_s1192" type="#_x0000_t202" style="position:absolute;margin-left:308.9pt;margin-top:170.4pt;width:168.7pt;height:254.9pt;z-index:251790336;visibility:visible;mso-width-relative:margin;mso-height-relative:margin" fillcolor="white [3201]" strokeweight=".5pt">
             <v:textbox style="mso-next-textbox:#_x0000_s1192">
               <w:txbxContent>
@@ -4562,7 +4524,7 @@
           <w:noProof/>
           <w:lang w:eastAsia="pt-BR"/>
         </w:rPr>
-        <w:pict w14:anchorId="714FC439">
+        <w:pict>
           <v:shape id="_x0000_s1185" type="#_x0000_t202" style="position:absolute;margin-left:-3.05pt;margin-top:37.7pt;width:534.65pt;height:563.85pt;z-index:251783168;visibility:visible;mso-position-horizontal-relative:margin;mso-width-relative:margin;mso-height-relative:margin" o:gfxdata="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" fillcolor="white [3201]" strokeweight=".5pt">
             <v:stroke dashstyle="dash"/>
             <v:textbox style="mso-next-textbox:#_x0000_s1185">
@@ -4591,7 +4553,7 @@
           <w:noProof/>
           <w:lang w:eastAsia="pt-BR"/>
         </w:rPr>
-        <w:pict w14:anchorId="1040FC2C">
+        <w:pict>
           <v:shape id="_x0000_s1191" type="#_x0000_t34" style="position:absolute;margin-left:291.9pt;margin-top:99.55pt;width:107.7pt;height:70.85pt;rotation:180;z-index:251789312" o:connectortype="elbow" adj="189,-32407,-77781">
             <v:stroke startarrow="block"/>
           </v:shape>
@@ -4602,7 +4564,7 @@
           <w:noProof/>
           <w:lang w:eastAsia="pt-BR"/>
         </w:rPr>
-        <w:pict w14:anchorId="2816D510">
+        <w:pict>
           <v:shape id="_x0000_s1187" type="#_x0000_t202" style="position:absolute;margin-left:186.1pt;margin-top:78.5pt;width:103.5pt;height:42.5pt;z-index:251785216;visibility:visible;mso-width-relative:margin;mso-height-relative:margin" fillcolor="white [3201]" strokeweight=".5pt">
             <v:textbox style="mso-next-textbox:#_x0000_s1187">
               <w:txbxContent>
@@ -4647,7 +4609,7 @@
 </file>
 
 <file path=word/styles.xml><?xml version="1.0" encoding="utf-8"?>
-<w:styles xmlns:mc="http://schemas.openxmlformats.org/markup-compatibility/2006" xmlns:r="http://schemas.openxmlformats.org/officeDocument/2006/relationships" xmlns:w="http://schemas.openxmlformats.org/wordprocessingml/2006/main" xmlns:w14="http://schemas.microsoft.com/office/word/2010/wordml" xmlns:w15="http://schemas.microsoft.com/office/word/2012/wordml" xmlns:w16se="http://schemas.microsoft.com/office/word/2015/wordml/symex" mc:Ignorable="w14 w15 w16se">
+<w:styles xmlns:r="http://schemas.openxmlformats.org/officeDocument/2006/relationships" xmlns:w="http://schemas.openxmlformats.org/wordprocessingml/2006/main">
   <w:docDefaults>
     <w:rPrDefault>
       <w:rPr>
@@ -4663,378 +4625,144 @@
       </w:pPr>
     </w:pPrDefault>
   </w:docDefaults>
-  <w:latentStyles w:defLockedState="0" w:defUIPriority="99" w:defSemiHidden="0" w:defUnhideWhenUsed="0" w:defQFormat="0" w:count="371">
-    <w:lsdException w:name="Normal" w:uiPriority="0" w:qFormat="1"/>
-    <w:lsdException w:name="heading 1" w:uiPriority="9" w:qFormat="1"/>
-    <w:lsdException w:name="heading 2" w:semiHidden="1" w:uiPriority="9" w:unhideWhenUsed="1" w:qFormat="1"/>
-    <w:lsdException w:name="heading 3" w:semiHidden="1" w:uiPriority="9" w:unhideWhenUsed="1" w:qFormat="1"/>
-    <w:lsdException w:name="heading 4" w:semiHidden="1" w:uiPriority="9" w:unhideWhenUsed="1" w:qFormat="1"/>
-    <w:lsdException w:name="heading 5" w:semiHidden="1" w:uiPriority="9" w:unhideWhenUsed="1" w:qFormat="1"/>
-    <w:lsdException w:name="heading 6" w:semiHidden="1" w:uiPriority="9" w:unhideWhenUsed="1" w:qFormat="1"/>
-    <w:lsdException w:name="heading 7" w:semiHidden="1" w:uiPriority="9" w:unhideWhenUsed="1" w:qFormat="1"/>
-    <w:lsdException w:name="heading 8" w:semiHidden="1" w:uiPriority="9" w:unhideWhenUsed="1" w:qFormat="1"/>
-    <w:lsdException w:name="heading 9" w:semiHidden="1" w:uiPriority="9" w:unhideWhenUsed="1" w:qFormat="1"/>
-    <w:lsdException w:name="index 1" w:semiHidden="1" w:unhideWhenUsed="1"/>
-    <w:lsdException w:name="index 2" w:semiHidden="1" w:unhideWhenUsed="1"/>
-    <w:lsdException w:name="index 3" w:semiHidden="1" w:unhideWhenUsed="1"/>
-    <w:lsdException w:name="index 4" w:semiHidden="1" w:unhideWhenUsed="1"/>
-    <w:lsdException w:name="index 5" w:semiHidden="1" w:unhideWhenUsed="1"/>
-    <w:lsdException w:name="index 6" w:semiHidden="1" w:unhideWhenUsed="1"/>
-    <w:lsdException w:name="index 7" w:semiHidden="1" w:unhideWhenUsed="1"/>
-    <w:lsdException w:name="index 8" w:semiHidden="1" w:unhideWhenUsed="1"/>
-    <w:lsdException w:name="index 9" w:semiHidden="1" w:unhideWhenUsed="1"/>
-    <w:lsdException w:name="toc 1" w:semiHidden="1" w:uiPriority="39" w:unhideWhenUsed="1"/>
-    <w:lsdException w:name="toc 2" w:semiHidden="1" w:uiPriority="39" w:unhideWhenUsed="1"/>
-    <w:lsdException w:name="toc 3" w:semiHidden="1" w:uiPriority="39" w:unhideWhenUsed="1"/>
-    <w:lsdException w:name="toc 4" w:semiHidden="1" w:uiPriority="39" w:unhideWhenUsed="1"/>
-    <w:lsdException w:name="toc 5" w:semiHidden="1" w:uiPriority="39" w:unhideWhenUsed="1"/>
-    <w:lsdException w:name="toc 6" w:semiHidden="1" w:uiPriority="39" w:unhideWhenUsed="1"/>
-    <w:lsdException w:name="toc 7" w:semiHidden="1" w:uiPriority="39" w:unhideWhenUsed="1"/>
-    <w:lsdException w:name="toc 8" w:semiHidden="1" w:uiPriority="39" w:unhideWhenUsed="1"/>
-    <w:lsdException w:name="toc 9" w:semiHidden="1" w:uiPriority="39" w:unhideWhenUsed="1"/>
-    <w:lsdException w:name="Normal Indent" w:semiHidden="1" w:unhideWhenUsed="1"/>
-    <w:lsdException w:name="footnote text" w:semiHidden="1" w:unhideWhenUsed="1"/>
-    <w:lsdException w:name="annotation text" w:semiHidden="1" w:unhideWhenUsed="1"/>
-    <w:lsdException w:name="header" w:semiHidden="1" w:unhideWhenUsed="1"/>
-    <w:lsdException w:name="footer" w:semiHidden="1" w:unhideWhenUsed="1"/>
-    <w:lsdException w:name="index heading" w:semiHidden="1" w:unhideWhenUsed="1"/>
-    <w:lsdException w:name="caption" w:semiHidden="1" w:uiPriority="35" w:unhideWhenUsed="1" w:qFormat="1"/>
-    <w:lsdException w:name="table of figures" w:semiHidden="1" w:unhideWhenUsed="1"/>
-    <w:lsdException w:name="envelope address" w:semiHidden="1" w:unhideWhenUsed="1"/>
-    <w:lsdException w:name="envelope return" w:semiHidden="1" w:unhideWhenUsed="1"/>
-    <w:lsdException w:name="footnote reference" w:semiHidden="1" w:unhideWhenUsed="1"/>
-    <w:lsdException w:name="annotation reference" w:semiHidden="1" w:unhideWhenUsed="1"/>
-    <w:lsdException w:name="line number" w:semiHidden="1" w:unhideWhenUsed="1"/>
-    <w:lsdException w:name="page number" w:semiHidden="1" w:unhideWhenUsed="1"/>
-    <w:lsdException w:name="endnote reference" w:semiHidden="1" w:unhideWhenUsed="1"/>
-    <w:lsdException w:name="endnote text" w:semiHidden="1" w:unhideWhenUsed="1"/>
-    <w:lsdException w:name="table of authorities" w:semiHidden="1" w:unhideWhenUsed="1"/>
-    <w:lsdException w:name="macro" w:semiHidden="1" w:unhideWhenUsed="1"/>
-    <w:lsdException w:name="toa heading" w:semiHidden="1" w:unhideWhenUsed="1"/>
-    <w:lsdException w:name="List" w:semiHidden="1" w:unhideWhenUsed="1"/>
-    <w:lsdException w:name="List Bullet" w:semiHidden="1" w:unhideWhenUsed="1"/>
-    <w:lsdException w:name="List Number" w:semiHidden="1" w:unhideWhenUsed="1"/>
-    <w:lsdException w:name="List 2" w:semiHidden="1" w:unhideWhenUsed="1"/>
-    <w:lsdException w:name="List 3" w:semiHidden="1" w:unhideWhenUsed="1"/>
-    <w:lsdException w:name="List 4" w:semiHidden="1" w:unhideWhenUsed="1"/>
-    <w:lsdException w:name="List 5" w:semiHidden="1" w:unhideWhenUsed="1"/>
-    <w:lsdException w:name="List Bullet 2" w:semiHidden="1" w:unhideWhenUsed="1"/>
-    <w:lsdException w:name="List Bullet 3" w:semiHidden="1" w:unhideWhenUsed="1"/>
-    <w:lsdException w:name="List Bullet 4" w:semiHidden="1" w:unhideWhenUsed="1"/>
-    <w:lsdException w:name="List Bullet 5" w:semiHidden="1" w:unhideWhenUsed="1"/>
-    <w:lsdException w:name="List Number 2" w:semiHidden="1" w:unhideWhenUsed="1"/>
-    <w:lsdException w:name="List Number 3" w:semiHidden="1" w:unhideWhenUsed="1"/>
-    <w:lsdException w:name="List Number 4" w:semiHidden="1" w:unhideWhenUsed="1"/>
-    <w:lsdException w:name="List Number 5" w:semiHidden="1" w:unhideWhenUsed="1"/>
-    <w:lsdException w:name="Title" w:uiPriority="10" w:qFormat="1"/>
-    <w:lsdException w:name="Closing" w:semiHidden="1" w:unhideWhenUsed="1"/>
-    <w:lsdException w:name="Signature" w:semiHidden="1" w:unhideWhenUsed="1"/>
-    <w:lsdException w:name="Default Paragraph Font" w:semiHidden="1" w:uiPriority="1" w:unhideWhenUsed="1"/>
-    <w:lsdException w:name="Body Text" w:semiHidden="1" w:unhideWhenUsed="1"/>
-    <w:lsdException w:name="Body Text Indent" w:semiHidden="1" w:unhideWhenUsed="1"/>
-    <w:lsdException w:name="List Continue" w:semiHidden="1" w:unhideWhenUsed="1"/>
-    <w:lsdException w:name="List Continue 2" w:semiHidden="1" w:unhideWhenUsed="1"/>
-    <w:lsdException w:name="List Continue 3" w:semiHidden="1" w:unhideWhenUsed="1"/>
-    <w:lsdException w:name="List Continue 4" w:semiHidden="1" w:unhideWhenUsed="1"/>
-    <w:lsdException w:name="List Continue 5" w:semiHidden="1" w:unhideWhenUsed="1"/>
-    <w:lsdException w:name="Message Header" w:semiHidden="1" w:unhideWhenUsed="1"/>
-    <w:lsdException w:name="Subtitle" w:uiPriority="11" w:qFormat="1"/>
-    <w:lsdException w:name="Salutation" w:semiHidden="1" w:unhideWhenUsed="1"/>
-    <w:lsdException w:name="Date" w:semiHidden="1" w:unhideWhenUsed="1"/>
-    <w:lsdException w:name="Body Text First Indent" w:semiHidden="1" w:unhideWhenUsed="1"/>
-    <w:lsdException w:name="Body Text First Indent 2" w:semiHidden="1" w:unhideWhenUsed="1"/>
-    <w:lsdException w:name="Note Heading" w:semiHidden="1" w:unhideWhenUsed="1"/>
-    <w:lsdException w:name="Body Text 2" w:semiHidden="1" w:unhideWhenUsed="1"/>
-    <w:lsdException w:name="Body Text 3" w:semiHidden="1" w:unhideWhenUsed="1"/>
-    <w:lsdException w:name="Body Text Indent 2" w:semiHidden="1" w:unhideWhenUsed="1"/>
-    <w:lsdException w:name="Body Text Indent 3" w:semiHidden="1" w:unhideWhenUsed="1"/>
-    <w:lsdException w:name="Block Text" w:semiHidden="1" w:unhideWhenUsed="1"/>
-    <w:lsdException w:name="Hyperlink" w:semiHidden="1" w:unhideWhenUsed="1"/>
-    <w:lsdException w:name="FollowedHyperlink" w:semiHidden="1" w:unhideWhenUsed="1"/>
-    <w:lsdException w:name="Strong" w:uiPriority="22" w:qFormat="1"/>
-    <w:lsdException w:name="Emphasis" w:uiPriority="20" w:qFormat="1"/>
-    <w:lsdException w:name="Document Map" w:semiHidden="1" w:unhideWhenUsed="1"/>
-    <w:lsdException w:name="Plain Text" w:semiHidden="1" w:unhideWhenUsed="1"/>
-    <w:lsdException w:name="E-mail Signature" w:semiHidden="1" w:unhideWhenUsed="1"/>
-    <w:lsdException w:name="HTML Top of Form" w:semiHidden="1" w:unhideWhenUsed="1"/>
-    <w:lsdException w:name="HTML Bottom of Form" w:semiHidden="1" w:unhideWhenUsed="1"/>
-    <w:lsdException w:name="Normal (Web)" w:semiHidden="1" w:unhideWhenUsed="1"/>
-    <w:lsdException w:name="HTML Acronym" w:semiHidden="1" w:unhideWhenUsed="1"/>
-    <w:lsdException w:name="HTML Address" w:semiHidden="1" w:unhideWhenUsed="1"/>
-    <w:lsdException w:name="HTML Cite" w:semiHidden="1" w:unhideWhenUsed="1"/>
-    <w:lsdException w:name="HTML Code" w:semiHidden="1" w:unhideWhenUsed="1"/>
-    <w:lsdException w:name="HTML Definition" w:semiHidden="1" w:unhideWhenUsed="1"/>
-    <w:lsdException w:name="HTML Keyboard" w:semiHidden="1" w:unhideWhenUsed="1"/>
-    <w:lsdException w:name="HTML Preformatted" w:semiHidden="1" w:unhideWhenUsed="1"/>
-    <w:lsdException w:name="HTML Sample" w:semiHidden="1" w:unhideWhenUsed="1"/>
-    <w:lsdException w:name="HTML Typewriter" w:semiHidden="1" w:unhideWhenUsed="1"/>
-    <w:lsdException w:name="HTML Variable" w:semiHidden="1" w:unhideWhenUsed="1"/>
-    <w:lsdException w:name="Normal Table" w:semiHidden="1" w:unhideWhenUsed="1"/>
-    <w:lsdException w:name="annotation subject" w:semiHidden="1" w:unhideWhenUsed="1"/>
-    <w:lsdException w:name="No List" w:semiHidden="1" w:unhideWhenUsed="1"/>
-    <w:lsdException w:name="Outline List 1" w:semiHidden="1" w:unhideWhenUsed="1"/>
-    <w:lsdException w:name="Outline List 2" w:semiHidden="1" w:unhideWhenUsed="1"/>
-    <w:lsdException w:name="Outline List 3" w:semiHidden="1" w:unhideWhenUsed="1"/>
-    <w:lsdException w:name="Table Simple 1" w:semiHidden="1" w:unhideWhenUsed="1"/>
-    <w:lsdException w:name="Table Simple 2" w:semiHidden="1" w:unhideWhenUsed="1"/>
-    <w:lsdException w:name="Table Simple 3" w:semiHidden="1" w:unhideWhenUsed="1"/>
-    <w:lsdException w:name="Table Classic 1" w:semiHidden="1" w:unhideWhenUsed="1"/>
-    <w:lsdException w:name="Table Classic 2" w:semiHidden="1" w:unhideWhenUsed="1"/>
-    <w:lsdException w:name="Table Classic 3" w:semiHidden="1" w:unhideWhenUsed="1"/>
-    <w:lsdException w:name="Table Classic 4" w:semiHidden="1" w:unhideWhenUsed="1"/>
-    <w:lsdException w:name="Table Colorful 1" w:semiHidden="1" w:unhideWhenUsed="1"/>
-    <w:lsdException w:name="Table Colorful 2" w:semiHidden="1" w:unhideWhenUsed="1"/>
-    <w:lsdException w:name="Table Colorful 3" w:semiHidden="1" w:unhideWhenUsed="1"/>
-    <w:lsdException w:name="Table Columns 1" w:semiHidden="1" w:unhideWhenUsed="1"/>
-    <w:lsdException w:name="Table Columns 2" w:semiHidden="1" w:unhideWhenUsed="1"/>
-    <w:lsdException w:name="Table Columns 3" w:semiHidden="1" w:unhideWhenUsed="1"/>
-    <w:lsdException w:name="Table Columns 4" w:semiHidden="1" w:unhideWhenUsed="1"/>
-    <w:lsdException w:name="Table Columns 5" w:semiHidden="1" w:unhideWhenUsed="1"/>
-    <w:lsdException w:name="Table Grid 1" w:semiHidden="1" w:unhideWhenUsed="1"/>
-    <w:lsdException w:name="Table Grid 2" w:semiHidden="1" w:unhideWhenUsed="1"/>
-    <w:lsdException w:name="Table Grid 3" w:semiHidden="1" w:unhideWhenUsed="1"/>
-    <w:lsdException w:name="Table Grid 4" w:semiHidden="1" w:unhideWhenUsed="1"/>
-    <w:lsdException w:name="Table Grid 5" w:semiHidden="1" w:unhideWhenUsed="1"/>
-    <w:lsdException w:name="Table Grid 6" w:semiHidden="1" w:unhideWhenUsed="1"/>
-    <w:lsdException w:name="Table Grid 7" w:semiHidden="1" w:unhideWhenUsed="1"/>
-    <w:lsdException w:name="Table Grid 8" w:semiHidden="1" w:unhideWhenUsed="1"/>
-    <w:lsdException w:name="Table List 1" w:semiHidden="1" w:unhideWhenUsed="1"/>
-    <w:lsdException w:name="Table List 2" w:semiHidden="1" w:unhideWhenUsed="1"/>
-    <w:lsdException w:name="Table List 3" w:semiHidden="1" w:unhideWhenUsed="1"/>
-    <w:lsdException w:name="Table List 4" w:semiHidden="1" w:unhideWhenUsed="1"/>
-    <w:lsdException w:name="Table List 5" w:semiHidden="1" w:unhideWhenUsed="1"/>
-    <w:lsdException w:name="Table List 6" w:semiHidden="1" w:unhideWhenUsed="1"/>
-    <w:lsdException w:name="Table List 7" w:semiHidden="1" w:unhideWhenUsed="1"/>
-    <w:lsdException w:name="Table List 8" w:semiHidden="1" w:unhideWhenUsed="1"/>
-    <w:lsdException w:name="Table 3D effects 1" w:semiHidden="1" w:unhideWhenUsed="1"/>
-    <w:lsdException w:name="Table 3D effects 2" w:semiHidden="1" w:unhideWhenUsed="1"/>
-    <w:lsdException w:name="Table 3D effects 3" w:semiHidden="1" w:unhideWhenUsed="1"/>
-    <w:lsdException w:name="Table Contemporary" w:semiHidden="1" w:unhideWhenUsed="1"/>
-    <w:lsdException w:name="Table Elegant" w:semiHidden="1" w:unhideWhenUsed="1"/>
-    <w:lsdException w:name="Table Professional" w:semiHidden="1" w:unhideWhenUsed="1"/>
-    <w:lsdException w:name="Table Subtle 1" w:semiHidden="1" w:unhideWhenUsed="1"/>
-    <w:lsdException w:name="Table Subtle 2" w:semiHidden="1" w:unhideWhenUsed="1"/>
-    <w:lsdException w:name="Table Web 1" w:semiHidden="1" w:unhideWhenUsed="1"/>
-    <w:lsdException w:name="Table Web 2" w:semiHidden="1" w:unhideWhenUsed="1"/>
-    <w:lsdException w:name="Table Web 3" w:semiHidden="1" w:unhideWhenUsed="1"/>
-    <w:lsdException w:name="Balloon Text" w:semiHidden="1" w:unhideWhenUsed="1"/>
-    <w:lsdException w:name="Table Grid" w:uiPriority="39"/>
-    <w:lsdException w:name="Table Theme" w:semiHidden="1" w:unhideWhenUsed="1"/>
-    <w:lsdException w:name="Placeholder Text" w:semiHidden="1"/>
-    <w:lsdException w:name="No Spacing" w:uiPriority="1" w:qFormat="1"/>
-    <w:lsdException w:name="Light Shading" w:uiPriority="60"/>
-    <w:lsdException w:name="Light List" w:uiPriority="61"/>
-    <w:lsdException w:name="Light Grid" w:uiPriority="62"/>
-    <w:lsdException w:name="Medium Shading 1" w:uiPriority="63"/>
-    <w:lsdException w:name="Medium Shading 2" w:uiPriority="64"/>
-    <w:lsdException w:name="Medium List 1" w:uiPriority="65"/>
-    <w:lsdException w:name="Medium List 2" w:uiPriority="66"/>
-    <w:lsdException w:name="Medium Grid 1" w:uiPriority="67"/>
-    <w:lsdException w:name="Medium Grid 2" w:uiPriority="68"/>
-    <w:lsdException w:name="Medium Grid 3" w:uiPriority="69"/>
-    <w:lsdException w:name="Dark List" w:uiPriority="70"/>
-    <w:lsdException w:name="Colorful Shading" w:uiPriority="71"/>
-    <w:lsdException w:name="Colorful List" w:uiPriority="72"/>
-    <w:lsdException w:name="Colorful Grid" w:uiPriority="73"/>
-    <w:lsdException w:name="Light Shading Accent 1" w:uiPriority="60"/>
-    <w:lsdException w:name="Light List Accent 1" w:uiPriority="61"/>
-    <w:lsdException w:name="Light Grid Accent 1" w:uiPriority="62"/>
-    <w:lsdException w:name="Medium Shading 1 Accent 1" w:uiPriority="63"/>
-    <w:lsdException w:name="Medium Shading 2 Accent 1" w:uiPriority="64"/>
-    <w:lsdException w:name="Medium List 1 Accent 1" w:uiPriority="65"/>
-    <w:lsdException w:name="Revision" w:semiHidden="1"/>
-    <w:lsdException w:name="List Paragraph" w:uiPriority="34" w:qFormat="1"/>
-    <w:lsdException w:name="Quote" w:uiPriority="29" w:qFormat="1"/>
-    <w:lsdException w:name="Intense Quote" w:uiPriority="30" w:qFormat="1"/>
-    <w:lsdException w:name="Medium List 2 Accent 1" w:uiPriority="66"/>
-    <w:lsdException w:name="Medium Grid 1 Accent 1" w:uiPriority="67"/>
-    <w:lsdException w:name="Medium Grid 2 Accent 1" w:uiPriority="68"/>
-    <w:lsdException w:name="Medium Grid 3 Accent 1" w:uiPriority="69"/>
-    <w:lsdException w:name="Dark List Accent 1" w:uiPriority="70"/>
-    <w:lsdException w:name="Colorful Shading Accent 1" w:uiPriority="71"/>
-    <w:lsdException w:name="Colorful List Accent 1" w:uiPriority="72"/>
-    <w:lsdException w:name="Colorful Grid Accent 1" w:uiPriority="73"/>
-    <w:lsdException w:name="Light Shading Accent 2" w:uiPriority="60"/>
-    <w:lsdException w:name="Light List Accent 2" w:uiPriority="61"/>
-    <w:lsdException w:name="Light Grid Accent 2" w:uiPriority="62"/>
-    <w:lsdException w:name="Medium Shading 1 Accent 2" w:uiPriority="63"/>
-    <w:lsdException w:name="Medium Shading 2 Accent 2" w:uiPriority="64"/>
-    <w:lsdException w:name="Medium List 1 Accent 2" w:uiPriority="65"/>
-    <w:lsdException w:name="Medium List 2 Accent 2" w:uiPriority="66"/>
-    <w:lsdException w:name="Medium Grid 1 Accent 2" w:uiPriority="67"/>
-    <w:lsdException w:name="Medium Grid 2 Accent 2" w:uiPriority="68"/>
-    <w:lsdException w:name="Medium Grid 3 Accent 2" w:uiPriority="69"/>
-    <w:lsdException w:name="Dark List Accent 2" w:uiPriority="70"/>
-    <w:lsdException w:name="Colorful Shading Accent 2" w:uiPriority="71"/>
-    <w:lsdException w:name="Colorful List Accent 2" w:uiPriority="72"/>
-    <w:lsdException w:name="Colorful Grid Accent 2" w:uiPriority="73"/>
-    <w:lsdException w:name="Light Shading Accent 3" w:uiPriority="60"/>
-    <w:lsdException w:name="Light List Accent 3" w:uiPriority="61"/>
-    <w:lsdException w:name="Light Grid Accent 3" w:uiPriority="62"/>
-    <w:lsdException w:name="Medium Shading 1 Accent 3" w:uiPriority="63"/>
-    <w:lsdException w:name="Medium Shading 2 Accent 3" w:uiPriority="64"/>
-    <w:lsdException w:name="Medium List 1 Accent 3" w:uiPriority="65"/>
-    <w:lsdException w:name="Medium List 2 Accent 3" w:uiPriority="66"/>
-    <w:lsdException w:name="Medium Grid 1 Accent 3" w:uiPriority="67"/>
-    <w:lsdException w:name="Medium Grid 2 Accent 3" w:uiPriority="68"/>
-    <w:lsdException w:name="Medium Grid 3 Accent 3" w:uiPriority="69"/>
-    <w:lsdException w:name="Dark List Accent 3" w:uiPriority="70"/>
-    <w:lsdException w:name="Colorful Shading Accent 3" w:uiPriority="71"/>
-    <w:lsdException w:name="Colorful List Accent 3" w:uiPriority="72"/>
-    <w:lsdException w:name="Colorful Grid Accent 3" w:uiPriority="73"/>
-    <w:lsdException w:name="Light Shading Accent 4" w:uiPriority="60"/>
-    <w:lsdException w:name="Light List Accent 4" w:uiPriority="61"/>
-    <w:lsdException w:name="Light Grid Accent 4" w:uiPriority="62"/>
-    <w:lsdException w:name="Medium Shading 1 Accent 4" w:uiPriority="63"/>
-    <w:lsdException w:name="Medium Shading 2 Accent 4" w:uiPriority="64"/>
-    <w:lsdException w:name="Medium List 1 Accent 4" w:uiPriority="65"/>
-    <w:lsdException w:name="Medium List 2 Accent 4" w:uiPriority="66"/>
-    <w:lsdException w:name="Medium Grid 1 Accent 4" w:uiPriority="67"/>
-    <w:lsdException w:name="Medium Grid 2 Accent 4" w:uiPriority="68"/>
-    <w:lsdException w:name="Medium Grid 3 Accent 4" w:uiPriority="69"/>
-    <w:lsdException w:name="Dark List Accent 4" w:uiPriority="70"/>
-    <w:lsdException w:name="Colorful Shading Accent 4" w:uiPriority="71"/>
-    <w:lsdException w:name="Colorful List Accent 4" w:uiPriority="72"/>
-    <w:lsdException w:name="Colorful Grid Accent 4" w:uiPriority="73"/>
-    <w:lsdException w:name="Light Shading Accent 5" w:uiPriority="60"/>
-    <w:lsdException w:name="Light List Accent 5" w:uiPriority="61"/>
-    <w:lsdException w:name="Light Grid Accent 5" w:uiPriority="62"/>
-    <w:lsdException w:name="Medium Shading 1 Accent 5" w:uiPriority="63"/>
-    <w:lsdException w:name="Medium Shading 2 Accent 5" w:uiPriority="64"/>
-    <w:lsdException w:name="Medium List 1 Accent 5" w:uiPriority="65"/>
-    <w:lsdException w:name="Medium List 2 Accent 5" w:uiPriority="66"/>
-    <w:lsdException w:name="Medium Grid 1 Accent 5" w:uiPriority="67"/>
-    <w:lsdException w:name="Medium Grid 2 Accent 5" w:uiPriority="68"/>
-    <w:lsdException w:name="Medium Grid 3 Accent 5" w:uiPriority="69"/>
-    <w:lsdException w:name="Dark List Accent 5" w:uiPriority="70"/>
-    <w:lsdException w:name="Colorful Shading Accent 5" w:uiPriority="71"/>
-    <w:lsdException w:name="Colorful List Accent 5" w:uiPriority="72"/>
-    <w:lsdException w:name="Colorful Grid Accent 5" w:uiPriority="73"/>
-    <w:lsdException w:name="Light Shading Accent 6" w:uiPriority="60"/>
-    <w:lsdException w:name="Light List Accent 6" w:uiPriority="61"/>
-    <w:lsdException w:name="Light Grid Accent 6" w:uiPriority="62"/>
-    <w:lsdException w:name="Medium Shading 1 Accent 6" w:uiPriority="63"/>
-    <w:lsdException w:name="Medium Shading 2 Accent 6" w:uiPriority="64"/>
-    <w:lsdException w:name="Medium List 1 Accent 6" w:uiPriority="65"/>
-    <w:lsdException w:name="Medium List 2 Accent 6" w:uiPriority="66"/>
-    <w:lsdException w:name="Medium Grid 1 Accent 6" w:uiPriority="67"/>
-    <w:lsdException w:name="Medium Grid 2 Accent 6" w:uiPriority="68"/>
-    <w:lsdException w:name="Medium Grid 3 Accent 6" w:uiPriority="69"/>
-    <w:lsdException w:name="Dark List Accent 6" w:uiPriority="70"/>
-    <w:lsdException w:name="Colorful Shading Accent 6" w:uiPriority="71"/>
-    <w:lsdException w:name="Colorful List Accent 6" w:uiPriority="72"/>
-    <w:lsdException w:name="Colorful Grid Accent 6" w:uiPriority="73"/>
-    <w:lsdException w:name="Subtle Emphasis" w:uiPriority="19" w:qFormat="1"/>
-    <w:lsdException w:name="Intense Emphasis" w:uiPriority="21" w:qFormat="1"/>
-    <w:lsdException w:name="Subtle Reference" w:uiPriority="31" w:qFormat="1"/>
-    <w:lsdException w:name="Intense Reference" w:uiPriority="32" w:qFormat="1"/>
-    <w:lsdException w:name="Book Title" w:uiPriority="33" w:qFormat="1"/>
-    <w:lsdException w:name="Bibliography" w:semiHidden="1" w:uiPriority="37" w:unhideWhenUsed="1"/>
-    <w:lsdException w:name="TOC Heading" w:semiHidden="1" w:uiPriority="39" w:unhideWhenUsed="1" w:qFormat="1"/>
-    <w:lsdException w:name="Plain Table 1" w:uiPriority="41"/>
-    <w:lsdException w:name="Plain Table 2" w:uiPriority="42"/>
-    <w:lsdException w:name="Plain Table 3" w:uiPriority="43"/>
-    <w:lsdException w:name="Plain Table 4" w:uiPriority="44"/>
-    <w:lsdException w:name="Plain Table 5" w:uiPriority="45"/>
-    <w:lsdException w:name="Grid Table Light" w:uiPriority="40"/>
-    <w:lsdException w:name="Grid Table 1 Light" w:uiPriority="46"/>
-    <w:lsdException w:name="Grid Table 2" w:uiPriority="47"/>
-    <w:lsdException w:name="Grid Table 3" w:uiPriority="48"/>
-    <w:lsdException w:name="Grid Table 4" w:uiPriority="49"/>
-    <w:lsdException w:name="Grid Table 5 Dark" w:uiPriority="50"/>
-    <w:lsdException w:name="Grid Table 6 Colorful" w:uiPriority="51"/>
-    <w:lsdException w:name="Grid Table 7 Colorful" w:uiPriority="52"/>
-    <w:lsdException w:name="Grid Table 1 Light Accent 1" w:uiPriority="46"/>
-    <w:lsdException w:name="Grid Table 2 Accent 1" w:uiPriority="47"/>
-    <w:lsdException w:name="Grid Table 3 Accent 1" w:uiPriority="48"/>
-    <w:lsdException w:name="Grid Table 4 Accent 1" w:uiPriority="49"/>
-    <w:lsdException w:name="Grid Table 5 Dark Accent 1" w:uiPriority="50"/>
-    <w:lsdException w:name="Grid Table 6 Colorful Accent 1" w:uiPriority="51"/>
-    <w:lsdException w:name="Grid Table 7 Colorful Accent 1" w:uiPriority="52"/>
-    <w:lsdException w:name="Grid Table 1 Light Accent 2" w:uiPriority="46"/>
-    <w:lsdException w:name="Grid Table 2 Accent 2" w:uiPriority="47"/>
-    <w:lsdException w:name="Grid Table 3 Accent 2" w:uiPriority="48"/>
-    <w:lsdException w:name="Grid Table 4 Accent 2" w:uiPriority="49"/>
-    <w:lsdException w:name="Grid Table 5 Dark Accent 2" w:uiPriority="50"/>
-    <w:lsdException w:name="Grid Table 6 Colorful Accent 2" w:uiPriority="51"/>
-    <w:lsdException w:name="Grid Table 7 Colorful Accent 2" w:uiPriority="52"/>
-    <w:lsdException w:name="Grid Table 1 Light Accent 3" w:uiPriority="46"/>
-    <w:lsdException w:name="Grid Table 2 Accent 3" w:uiPriority="47"/>
-    <w:lsdException w:name="Grid Table 3 Accent 3" w:uiPriority="48"/>
-    <w:lsdException w:name="Grid Table 4 Accent 3" w:uiPriority="49"/>
-    <w:lsdException w:name="Grid Table 5 Dark Accent 3" w:uiPriority="50"/>
-    <w:lsdException w:name="Grid Table 6 Colorful Accent 3" w:uiPriority="51"/>
-    <w:lsdException w:name="Grid Table 7 Colorful Accent 3" w:uiPriority="52"/>
-    <w:lsdException w:name="Grid Table 1 Light Accent 4" w:uiPriority="46"/>
-    <w:lsdException w:name="Grid Table 2 Accent 4" w:uiPriority="47"/>
-    <w:lsdException w:name="Grid Table 3 Accent 4" w:uiPriority="48"/>
-    <w:lsdException w:name="Grid Table 4 Accent 4" w:uiPriority="49"/>
-    <w:lsdException w:name="Grid Table 5 Dark Accent 4" w:uiPriority="50"/>
-    <w:lsdException w:name="Grid Table 6 Colorful Accent 4" w:uiPriority="51"/>
-    <w:lsdException w:name="Grid Table 7 Colorful Accent 4" w:uiPriority="52"/>
-    <w:lsdException w:name="Grid Table 1 Light Accent 5" w:uiPriority="46"/>
-    <w:lsdException w:name="Grid Table 2 Accent 5" w:uiPriority="47"/>
-    <w:lsdException w:name="Grid Table 3 Accent 5" w:uiPriority="48"/>
-    <w:lsdException w:name="Grid Table 4 Accent 5" w:uiPriority="49"/>
-    <w:lsdException w:name="Grid Table 5 Dark Accent 5" w:uiPriority="50"/>
-    <w:lsdException w:name="Grid Table 6 Colorful Accent 5" w:uiPriority="51"/>
-    <w:lsdException w:name="Grid Table 7 Colorful Accent 5" w:uiPriority="52"/>
-    <w:lsdException w:name="Grid Table 1 Light Accent 6" w:uiPriority="46"/>
-    <w:lsdException w:name="Grid Table 2 Accent 6" w:uiPriority="47"/>
-    <w:lsdException w:name="Grid Table 3 Accent 6" w:uiPriority="48"/>
-    <w:lsdException w:name="Grid Table 4 Accent 6" w:uiPriority="49"/>
-    <w:lsdException w:name="Grid Table 5 Dark Accent 6" w:uiPriority="50"/>
-    <w:lsdException w:name="Grid Table 6 Colorful Accent 6" w:uiPriority="51"/>
-    <w:lsdException w:name="Grid Table 7 Colorful Accent 6" w:uiPriority="52"/>
-    <w:lsdException w:name="List Table 1 Light" w:uiPriority="46"/>
-    <w:lsdException w:name="List Table 2" w:uiPriority="47"/>
-    <w:lsdException w:name="List Table 3" w:uiPriority="48"/>
-    <w:lsdException w:name="List Table 4" w:uiPriority="49"/>
-    <w:lsdException w:name="List Table 5 Dark" w:uiPriority="50"/>
-    <w:lsdException w:name="List Table 6 Colorful" w:uiPriority="51"/>
-    <w:lsdException w:name="List Table 7 Colorful" w:uiPriority="52"/>
-    <w:lsdException w:name="List Table 1 Light Accent 1" w:uiPriority="46"/>
-    <w:lsdException w:name="List Table 2 Accent 1" w:uiPriority="47"/>
-    <w:lsdException w:name="List Table 3 Accent 1" w:uiPriority="48"/>
-    <w:lsdException w:name="List Table 4 Accent 1" w:uiPriority="49"/>
-    <w:lsdException w:name="List Table 5 Dark Accent 1" w:uiPriority="50"/>
-    <w:lsdException w:name="List Table 6 Colorful Accent 1" w:uiPriority="51"/>
-    <w:lsdException w:name="List Table 7 Colorful Accent 1" w:uiPriority="52"/>
-    <w:lsdException w:name="List Table 1 Light Accent 2" w:uiPriority="46"/>
-    <w:lsdException w:name="List Table 2 Accent 2" w:uiPriority="47"/>
-    <w:lsdException w:name="List Table 3 Accent 2" w:uiPriority="48"/>
-    <w:lsdException w:name="List Table 4 Accent 2" w:uiPriority="49"/>
-    <w:lsdException w:name="List Table 5 Dark Accent 2" w:uiPriority="50"/>
-    <w:lsdException w:name="List Table 6 Colorful Accent 2" w:uiPriority="51"/>
-    <w:lsdException w:name="List Table 7 Colorful Accent 2" w:uiPriority="52"/>
-    <w:lsdException w:name="List Table 1 Light Accent 3" w:uiPriority="46"/>
-    <w:lsdException w:name="List Table 2 Accent 3" w:uiPriority="47"/>
-    <w:lsdException w:name="List Table 3 Accent 3" w:uiPriority="48"/>
-    <w:lsdException w:name="List Table 4 Accent 3" w:uiPriority="49"/>
-    <w:lsdException w:name="List Table 5 Dark Accent 3" w:uiPriority="50"/>
-    <w:lsdException w:name="List Table 6 Colorful Accent 3" w:uiPriority="51"/>
-    <w:lsdException w:name="List Table 7 Colorful Accent 3" w:uiPriority="52"/>
-    <w:lsdException w:name="List Table 1 Light Accent 4" w:uiPriority="46"/>
-    <w:lsdException w:name="List Table 2 Accent 4" w:uiPriority="47"/>
-    <w:lsdException w:name="List Table 3 Accent 4" w:uiPriority="48"/>
-    <w:lsdException w:name="List Table 4 Accent 4" w:uiPriority="49"/>
-    <w:lsdException w:name="List Table 5 Dark Accent 4" w:uiPriority="50"/>
-    <w:lsdException w:name="List Table 6 Colorful Accent 4" w:uiPriority="51"/>
-    <w:lsdException w:name="List Table 7 Colorful Accent 4" w:uiPriority="52"/>
-    <w:lsdException w:name="List Table 1 Light Accent 5" w:uiPriority="46"/>
-    <w:lsdException w:name="List Table 2 Accent 5" w:uiPriority="47"/>
-    <w:lsdException w:name="List Table 3 Accent 5" w:uiPriority="48"/>
-    <w:lsdException w:name="List Table 4 Accent 5" w:uiPriority="49"/>
-    <w:lsdException w:name="List Table 5 Dark Accent 5" w:uiPriority="50"/>
-    <w:lsdException w:name="List Table 6 Colorful Accent 5" w:uiPriority="51"/>
-    <w:lsdException w:name="List Table 7 Colorful Accent 5" w:uiPriority="52"/>
-    <w:lsdException w:name="List Table 1 Light Accent 6" w:uiPriority="46"/>
-    <w:lsdException w:name="List Table 2 Accent 6" w:uiPriority="47"/>
-    <w:lsdException w:name="List Table 3 Accent 6" w:uiPriority="48"/>
-    <w:lsdException w:name="List Table 4 Accent 6" w:uiPriority="49"/>
-    <w:lsdException w:name="List Table 5 Dark Accent 6" w:uiPriority="50"/>
-    <w:lsdException w:name="List Table 6 Colorful Accent 6" w:uiPriority="51"/>
-    <w:lsdException w:name="List Table 7 Colorful Accent 6" w:uiPriority="52"/>
+  <w:latentStyles w:defLockedState="0" w:defUIPriority="99" w:defSemiHidden="1" w:defUnhideWhenUsed="1" w:defQFormat="0" w:count="267">
+    <w:lsdException w:name="Normal" w:semiHidden="0" w:uiPriority="0" w:unhideWhenUsed="0" w:qFormat="1"/>
+    <w:lsdException w:name="heading 1" w:semiHidden="0" w:uiPriority="9" w:unhideWhenUsed="0" w:qFormat="1"/>
+    <w:lsdException w:name="heading 2" w:uiPriority="9" w:qFormat="1"/>
+    <w:lsdException w:name="heading 3" w:uiPriority="9" w:qFormat="1"/>
+    <w:lsdException w:name="heading 4" w:uiPriority="9" w:qFormat="1"/>
+    <w:lsdException w:name="heading 5" w:uiPriority="9" w:qFormat="1"/>
+    <w:lsdException w:name="heading 6" w:uiPriority="9" w:qFormat="1"/>
+    <w:lsdException w:name="heading 7" w:uiPriority="9" w:qFormat="1"/>
+    <w:lsdException w:name="heading 8" w:uiPriority="9" w:qFormat="1"/>
+    <w:lsdException w:name="heading 9" w:uiPriority="9" w:qFormat="1"/>
+    <w:lsdException w:name="toc 1" w:uiPriority="39"/>
+    <w:lsdException w:name="toc 2" w:uiPriority="39"/>
+    <w:lsdException w:name="toc 3" w:uiPriority="39"/>
+    <w:lsdException w:name="toc 4" w:uiPriority="39"/>
+    <w:lsdException w:name="toc 5" w:uiPriority="39"/>
+    <w:lsdException w:name="toc 6" w:uiPriority="39"/>
+    <w:lsdException w:name="toc 7" w:uiPriority="39"/>
+    <w:lsdException w:name="toc 8" w:uiPriority="39"/>
+    <w:lsdException w:name="toc 9" w:uiPriority="39"/>
+    <w:lsdException w:name="caption" w:uiPriority="35" w:qFormat="1"/>
+    <w:lsdException w:name="Title" w:semiHidden="0" w:uiPriority="10" w:unhideWhenUsed="0" w:qFormat="1"/>
+    <w:lsdException w:name="Default Paragraph Font" w:uiPriority="1"/>
+    <w:lsdException w:name="Subtitle" w:semiHidden="0" w:uiPriority="11" w:unhideWhenUsed="0" w:qFormat="1"/>
+    <w:lsdException w:name="Strong" w:semiHidden="0" w:uiPriority="22" w:unhideWhenUsed="0" w:qFormat="1"/>
+    <w:lsdException w:name="Emphasis" w:semiHidden="0" w:uiPriority="20" w:unhideWhenUsed="0" w:qFormat="1"/>
+    <w:lsdException w:name="Table Grid" w:semiHidden="0" w:uiPriority="39" w:unhideWhenUsed="0"/>
+    <w:lsdException w:name="Placeholder Text" w:unhideWhenUsed="0"/>
+    <w:lsdException w:name="No Spacing" w:semiHidden="0" w:uiPriority="1" w:unhideWhenUsed="0" w:qFormat="1"/>
+    <w:lsdException w:name="Light Shading" w:semiHidden="0" w:uiPriority="60" w:unhideWhenUsed="0"/>
+    <w:lsdException w:name="Light List" w:semiHidden="0" w:uiPriority="61" w:unhideWhenUsed="0"/>
+    <w:lsdException w:name="Light Grid" w:semiHidden="0" w:uiPriority="62" w:unhideWhenUsed="0"/>
+    <w:lsdException w:name="Medium Shading 1" w:semiHidden="0" w:uiPriority="63" w:unhideWhenUsed="0"/>
+    <w:lsdException w:name="Medium Shading 2" w:semiHidden="0" w:uiPriority="64" w:unhideWhenUsed="0"/>
+    <w:lsdException w:name="Medium List 1" w:semiHidden="0" w:uiPriority="65" w:unhideWhenUsed="0"/>
+    <w:lsdException w:name="Medium List 2" w:semiHidden="0" w:uiPriority="66" w:unhideWhenUsed="0"/>
+    <w:lsdException w:name="Medium Grid 1" w:semiHidden="0" w:uiPriority="67" w:unhideWhenUsed="0"/>
+    <w:lsdException w:name="Medium Grid 2" w:semiHidden="0" w:uiPriority="68" w:unhideWhenUsed="0"/>
+    <w:lsdException w:name="Medium Grid 3" w:semiHidden="0" w:uiPriority="69" w:unhideWhenUsed="0"/>
+    <w:lsdException w:name="Dark List" w:semiHidden="0" w:uiPriority="70" w:unhideWhenUsed="0"/>
+    <w:lsdException w:name="Colorful Shading" w:semiHidden="0" w:uiPriority="71" w:unhideWhenUsed="0"/>
+    <w:lsdException w:name="Colorful List" w:semiHidden="0" w:uiPriority="72" w:unhideWhenUsed="0"/>
+    <w:lsdException w:name="Colorful Grid" w:semiHidden="0" w:uiPriority="73" w:unhideWhenUsed="0"/>
+    <w:lsdException w:name="Light Shading Accent 1" w:semiHidden="0" w:uiPriority="60" w:unhideWhenUsed="0"/>
+    <w:lsdException w:name="Light List Accent 1" w:semiHidden="0" w:uiPriority="61" w:unhideWhenUsed="0"/>
+    <w:lsdException w:name="Light Grid Accent 1" w:semiHidden="0" w:uiPriority="62" w:unhideWhenUsed="0"/>
+    <w:lsdException w:name="Medium Shading 1 Accent 1" w:semiHidden="0" w:uiPriority="63" w:unhideWhenUsed="0"/>
+    <w:lsdException w:name="Medium Shading 2 Accent 1" w:semiHidden="0" w:uiPriority="64" w:unhideWhenUsed="0"/>
+    <w:lsdException w:name="Medium List 1 Accent 1" w:semiHidden="0" w:uiPriority="65" w:unhideWhenUsed="0"/>
+    <w:lsdException w:name="Revision" w:unhideWhenUsed="0"/>
+    <w:lsdException w:name="List Paragraph" w:semiHidden="0" w:uiPriority="34" w:unhideWhenUsed="0" w:qFormat="1"/>
+    <w:lsdException w:name="Quote" w:semiHidden="0" w:uiPriority="29" w:unhideWhenUsed="0" w:qFormat="1"/>
+    <w:lsdException w:name="Intense Quote" w:semiHidden="0" w:uiPriority="30" w:unhideWhenUsed="0" w:qFormat="1"/>
+    <w:lsdException w:name="Medium List 2 Accent 1" w:semiHidden="0" w:uiPriority="66" w:unhideWhenUsed="0"/>
+    <w:lsdException w:name="Medium Grid 1 Accent 1" w:semiHidden="0" w:uiPriority="67" w:unhideWhenUsed="0"/>
+    <w:lsdException w:name="Medium Grid 2 Accent 1" w:semiHidden="0" w:uiPriority="68" w:unhideWhenUsed="0"/>
+    <w:lsdException w:name="Medium Grid 3 Accent 1" w:semiHidden="0" w:uiPriority="69" w:unhideWhenUsed="0"/>
+    <w:lsdException w:name="Dark List Accent 1" w:semiHidden="0" w:uiPriority="70" w:unhideWhenUsed="0"/>
+    <w:lsdException w:name="Colorful Shading Accent 1" w:semiHidden="0" w:uiPriority="71" w:unhideWhenUsed="0"/>
+    <w:lsdException w:name="Colorful List Accent 1" w:semiHidden="0" w:uiPriority="72" w:unhideWhenUsed="0"/>
+    <w:lsdException w:name="Colorful Grid Accent 1" w:semiHidden="0" w:uiPriority="73" w:unhideWhenUsed="0"/>
+    <w:lsdException w:name="Light Shading Accent 2" w:semiHidden="0" w:uiPriority="60" w:unhideWhenUsed="0"/>
+    <w:lsdException w:name="Light List Accent 2" w:semiHidden="0" w:uiPriority="61" w:unhideWhenUsed="0"/>
+    <w:lsdException w:name="Light Grid Accent 2" w:semiHidden="0" w:uiPriority="62" w:unhideWhenUsed="0"/>
+    <w:lsdException w:name="Medium Shading 1 Accent 2" w:semiHidden="0" w:uiPriority="63" w:unhideWhenUsed="0"/>
+    <w:lsdException w:name="Medium Shading 2 Accent 2" w:semiHidden="0" w:uiPriority="64" w:unhideWhenUsed="0"/>
+    <w:lsdException w:name="Medium List 1 Accent 2" w:semiHidden="0" w:uiPriority="65" w:unhideWhenUsed="0"/>
+    <w:lsdException w:name="Medium List 2 Accent 2" w:semiHidden="0" w:uiPriority="66" w:unhideWhenUsed="0"/>
+    <w:lsdException w:name="Medium Grid 1 Accent 2" w:semiHidden="0" w:uiPriority="67" w:unhideWhenUsed="0"/>
+    <w:lsdException w:name="Medium Grid 2 Accent 2" w:semiHidden="0" w:uiPriority="68" w:unhideWhenUsed="0"/>
+    <w:lsdException w:name="Medium Grid 3 Accent 2" w:semiHidden="0" w:uiPriority="69" w:unhideWhenUsed="0"/>
+    <w:lsdException w:name="Dark List Accent 2" w:semiHidden="0" w:uiPriority="70" w:unhideWhenUsed="0"/>
+    <w:lsdException w:name="Colorful Shading Accent 2" w:semiHidden="0" w:uiPriority="71" w:unhideWhenUsed="0"/>
+    <w:lsdException w:name="Colorful List Accent 2" w:semiHidden="0" w:uiPriority="72" w:unhideWhenUsed="0"/>
+    <w:lsdException w:name="Colorful Grid Accent 2" w:semiHidden="0" w:uiPriority="73" w:unhideWhenUsed="0"/>
+    <w:lsdException w:name="Light Shading Accent 3" w:semiHidden="0" w:uiPriority="60" w:unhideWhenUsed="0"/>
+    <w:lsdException w:name="Light List Accent 3" w:semiHidden="0" w:uiPriority="61" w:unhideWhenUsed="0"/>
+    <w:lsdException w:name="Light Grid Accent 3" w:semiHidden="0" w:uiPriority="62" w:unhideWhenUsed="0"/>
+    <w:lsdException w:name="Medium Shading 1 Accent 3" w:semiHidden="0" w:uiPriority="63" w:unhideWhenUsed="0"/>
+    <w:lsdException w:name="Medium Shading 2 Accent 3" w:semiHidden="0" w:uiPriority="64" w:unhideWhenUsed="0"/>
+    <w:lsdException w:name="Medium List 1 Accent 3" w:semiHidden="0" w:uiPriority="65" w:unhideWhenUsed="0"/>
+    <w:lsdException w:name="Medium List 2 Accent 3" w:semiHidden="0" w:uiPriority="66" w:unhideWhenUsed="0"/>
+    <w:lsdException w:name="Medium Grid 1 Accent 3" w:semiHidden="0" w:uiPriority="67" w:unhideWhenUsed="0"/>
+    <w:lsdException w:name="Medium Grid 2 Accent 3" w:semiHidden="0" w:uiPriority="68" w:unhideWhenUsed="0"/>
+    <w:lsdException w:name="Medium Grid 3 Accent 3" w:semiHidden="0" w:uiPriority="69" w:unhideWhenUsed="0"/>
+    <w:lsdException w:name="Dark List Accent 3" w:semiHidden="0" w:uiPriority="70" w:unhideWhenUsed="0"/>
+    <w:lsdException w:name="Colorful Shading Accent 3" w:semiHidden="0" w:uiPriority="71" w:unhideWhenUsed="0"/>
+    <w:lsdException w:name="Colorful List Accent 3" w:semiHidden="0" w:uiPriority="72" w:unhideWhenUsed="0"/>
+    <w:lsdException w:name="Colorful Grid Accent 3" w:semiHidden="0" w:uiPriority="73" w:unhideWhenUsed="0"/>
+    <w:lsdException w:name="Light Shading Accent 4" w:semiHidden="0" w:uiPriority="60" w:unhideWhenUsed="0"/>
+    <w:lsdException w:name="Light List Accent 4" w:semiHidden="0" w:uiPriority="61" w:unhideWhenUsed="0"/>
+    <w:lsdException w:name="Light Grid Accent 4" w:semiHidden="0" w:uiPriority="62" w:unhideWhenUsed="0"/>
+    <w:lsdException w:name="Medium Shading 1 Accent 4" w:semiHidden="0" w:uiPriority="63" w:unhideWhenUsed="0"/>
+    <w:lsdException w:name="Medium Shading 2 Accent 4" w:semiHidden="0" w:uiPriority="64" w:unhideWhenUsed="0"/>
+    <w:lsdException w:name="Medium List 1 Accent 4" w:semiHidden="0" w:uiPriority="65" w:unhideWhenUsed="0"/>
+    <w:lsdException w:name="Medium List 2 Accent 4" w:semiHidden="0" w:uiPriority="66" w:unhideWhenUsed="0"/>
+    <w:lsdException w:name="Medium Grid 1 Accent 4" w:semiHidden="0" w:uiPriority="67" w:unhideWhenUsed="0"/>
+    <w:lsdException w:name="Medium Grid 2 Accent 4" w:semiHidden="0" w:uiPriority="68" w:unhideWhenUsed="0"/>
+    <w:lsdException w:name="Medium Grid 3 Accent 4" w:semiHidden="0" w:uiPriority="69" w:unhideWhenUsed="0"/>
+    <w:lsdException w:name="Dark List Accent 4" w:semiHidden="0" w:uiPriority="70" w:unhideWhenUsed="0"/>
+    <w:lsdException w:name="Colorful Shading Accent 4" w:semiHidden="0" w:uiPriority="71" w:unhideWhenUsed="0"/>
+    <w:lsdException w:name="Colorful List Accent 4" w:semiHidden="0" w:uiPriority="72" w:unhideWhenUsed="0"/>
+    <w:lsdException w:name="Colorful Grid Accent 4" w:semiHidden="0" w:uiPriority="73" w:unhideWhenUsed="0"/>
+    <w:lsdException w:name="Light Shading Accent 5" w:semiHidden="0" w:uiPriority="60" w:unhideWhenUsed="0"/>
+    <w:lsdException w:name="Light List Accent 5" w:semiHidden="0" w:uiPriority="61" w:unhideWhenUsed="0"/>
+    <w:lsdException w:name="Light Grid Accent 5" w:semiHidden="0" w:uiPriority="62" w:unhideWhenUsed="0"/>
+    <w:lsdException w:name="Medium Shading 1 Accent 5" w:semiHidden="0" w:uiPriority="63" w:unhideWhenUsed="0"/>
+    <w:lsdException w:name="Medium Shading 2 Accent 5" w:semiHidden="0" w:uiPriority="64" w:unhideWhenUsed="0"/>
+    <w:lsdException w:name="Medium List 1 Accent 5" w:semiHidden="0" w:uiPriority="65" w:unhideWhenUsed="0"/>
+    <w:lsdException w:name="Medium List 2 Accent 5" w:semiHidden="0" w:uiPriority="66" w:unhideWhenUsed="0"/>
+    <w:lsdException w:name="Medium Grid 1 Accent 5" w:semiHidden="0" w:uiPriority="67" w:unhideWhenUsed="0"/>
+    <w:lsdException w:name="Medium Grid 2 Accent 5" w:semiHidden="0" w:uiPriority="68" w:unhideWhenUsed="0"/>
+    <w:lsdException w:name="Medium Grid 3 Accent 5" w:semiHidden="0" w:uiPriority="69" w:unhideWhenUsed="0"/>
+    <w:lsdException w:name="Dark List Accent 5" w:semiHidden="0" w:uiPriority="70" w:unhideWhenUsed="0"/>
+    <w:lsdException w:name="Colorful Shading Accent 5" w:semiHidden="0" w:uiPriority="71" w:unhideWhenUsed="0"/>
+    <w:lsdException w:name="Colorful List Accent 5" w:semiHidden="0" w:uiPriority="72" w:unhideWhenUsed="0"/>
+    <w:lsdException w:name="Colorful Grid Accent 5" w:semiHidden="0" w:uiPriority="73" w:unhideWhenUsed="0"/>
+    <w:lsdException w:name="Light Shading Accent 6" w:semiHidden="0" w:uiPriority="60" w:unhideWhenUsed="0"/>
+    <w:lsdException w:name="Light List Accent 6" w:semiHidden="0" w:uiPriority="61" w:unhideWhenUsed="0"/>
+    <w:lsdException w:name="Light Grid Accent 6" w:semiHidden="0" w:uiPriority="62" w:unhideWhenUsed="0"/>
+    <w:lsdException w:name="Medium Shading 1 Accent 6" w:semiHidden="0" w:uiPriority="63" w:unhideWhenUsed="0"/>
+    <w:lsdException w:name="Medium Shading 2 Accent 6" w:semiHidden="0" w:uiPriority="64" w:unhideWhenUsed="0"/>
+    <w:lsdException w:name="Medium List 1 Accent 6" w:semiHidden="0" w:uiPriority="65" w:unhideWhenUsed="0"/>
+    <w:lsdException w:name="Medium List 2 Accent 6" w:semiHidden="0" w:uiPriority="66" w:unhideWhenUsed="0"/>
+    <w:lsdException w:name="Medium Grid 1 Accent 6" w:semiHidden="0" w:uiPriority="67" w:unhideWhenUsed="0"/>
+    <w:lsdException w:name="Medium Grid 2 Accent 6" w:semiHidden="0" w:uiPriority="68" w:unhideWhenUsed="0"/>
+    <w:lsdException w:name="Medium Grid 3 Accent 6" w:semiHidden="0" w:uiPriority="69" w:unhideWhenUsed="0"/>
+    <w:lsdException w:name="Dark List Accent 6" w:semiHidden="0" w:uiPriority="70" w:unhideWhenUsed="0"/>
+    <w:lsdException w:name="Colorful Shading Accent 6" w:semiHidden="0" w:uiPriority="71" w:unhideWhenUsed="0"/>
+    <w:lsdException w:name="Colorful List Accent 6" w:semiHidden="0" w:uiPriority="72" w:unhideWhenUsed="0"/>
+    <w:lsdException w:name="Colorful Grid Accent 6" w:semiHidden="0" w:uiPriority="73" w:unhideWhenUsed="0"/>
+    <w:lsdException w:name="Subtle Emphasis" w:semiHidden="0" w:uiPriority="19" w:unhideWhenUsed="0" w:qFormat="1"/>
+    <w:lsdException w:name="Intense Emphasis" w:semiHidden="0" w:uiPriority="21" w:unhideWhenUsed="0" w:qFormat="1"/>
+    <w:lsdException w:name="Subtle Reference" w:semiHidden="0" w:uiPriority="31" w:unhideWhenUsed="0" w:qFormat="1"/>
+    <w:lsdException w:name="Intense Reference" w:semiHidden="0" w:uiPriority="32" w:unhideWhenUsed="0" w:qFormat="1"/>
+    <w:lsdException w:name="Book Title" w:semiHidden="0" w:uiPriority="33" w:unhideWhenUsed="0" w:qFormat="1"/>
+    <w:lsdException w:name="Bibliography" w:uiPriority="37"/>
+    <w:lsdException w:name="TOC Heading" w:uiPriority="39" w:qFormat="1"/>
   </w:latentStyles>
   <w:style w:type="paragraph" w:default="1" w:styleId="Normal">
     <w:name w:val="Normal"/>
@@ -5052,6 +4780,7 @@
     <w:uiPriority w:val="99"/>
     <w:semiHidden/>
     <w:unhideWhenUsed/>
+    <w:qFormat/>
     <w:tblPr>
       <w:tblInd w:w="0" w:type="dxa"/>
       <w:tblCellMar>
@@ -5367,7 +5096,7 @@
   <a:extraClrSchemeLst/>
   <a:extLst>
     <a:ext uri="{05A4C25C-085E-4340-85A3-A5531E510DB2}">
-      <thm15:themeFamily xmlns:thm15="http://schemas.microsoft.com/office/thememl/2012/main" name="Office Theme" id="{62F939B6-93AF-4DB8-9C6B-D6C7DFDC589F}" vid="{4A3C46E8-61CC-4603-A589-7422A47A8E4A}"/>
+      <thm15:themeFamily xmlns:thm15="http://schemas.microsoft.com/office/thememl/2012/main" xmlns="" name="Office Theme" id="{62F939B6-93AF-4DB8-9C6B-D6C7DFDC589F}" vid="{4A3C46E8-61CC-4603-A589-7422A47A8E4A}"/>
     </a:ext>
   </a:extLst>
 </a:theme>

</xml_diff>

<commit_message>
Desenvolvimento do módulo Core (cont.2)
Implementação dos contratos do módulo System.
</commit_message>
<xml_diff>
--- a/Docs/Documentation-v1.docx
+++ b/Docs/Documentation-v1.docx
@@ -1,6 +1,6 @@
 
 <file path=word/document.xml><?xml version="1.0" encoding="utf-8"?>
-<w:document xmlns:ve="http://schemas.openxmlformats.org/markup-compatibility/2006" xmlns:o="urn:schemas-microsoft-com:office:office" xmlns:r="http://schemas.openxmlformats.org/officeDocument/2006/relationships" xmlns:m="http://schemas.openxmlformats.org/officeDocument/2006/math" xmlns:v="urn:schemas-microsoft-com:vml" xmlns:wp="http://schemas.openxmlformats.org/drawingml/2006/wordprocessingDrawing" xmlns:w10="urn:schemas-microsoft-com:office:word" xmlns:w="http://schemas.openxmlformats.org/wordprocessingml/2006/main" xmlns:wne="http://schemas.microsoft.com/office/word/2006/wordml">
+<w:document xmlns:wpc="http://schemas.microsoft.com/office/word/2010/wordprocessingCanvas" xmlns:cx="http://schemas.microsoft.com/office/drawing/2014/chartex" xmlns:cx1="http://schemas.microsoft.com/office/drawing/2015/9/8/chartex" xmlns:mc="http://schemas.openxmlformats.org/markup-compatibility/2006" xmlns:o="urn:schemas-microsoft-com:office:office" xmlns:r="http://schemas.openxmlformats.org/officeDocument/2006/relationships" xmlns:m="http://schemas.openxmlformats.org/officeDocument/2006/math" xmlns:v="urn:schemas-microsoft-com:vml" xmlns:wp14="http://schemas.microsoft.com/office/word/2010/wordprocessingDrawing" xmlns:wp="http://schemas.openxmlformats.org/drawingml/2006/wordprocessingDrawing" xmlns:w10="urn:schemas-microsoft-com:office:word" xmlns:w="http://schemas.openxmlformats.org/wordprocessingml/2006/main" xmlns:w14="http://schemas.microsoft.com/office/word/2010/wordml" xmlns:w15="http://schemas.microsoft.com/office/word/2012/wordml" xmlns:w16se="http://schemas.microsoft.com/office/word/2015/wordml/symex" xmlns:wpg="http://schemas.microsoft.com/office/word/2010/wordprocessingGroup" xmlns:wpi="http://schemas.microsoft.com/office/word/2010/wordprocessingInk" xmlns:wne="http://schemas.microsoft.com/office/word/2006/wordml" xmlns:wps="http://schemas.microsoft.com/office/word/2010/wordprocessingShape" mc:Ignorable="w14 w15 w16se wp14">
   <w:body>
     <w:p>
       <w:pPr>
@@ -90,17 +90,12 @@
         <w:t xml:space="preserve">k for </w:t>
       </w:r>
       <w:proofErr w:type="spellStart"/>
-      <w:proofErr w:type="gramStart"/>
       <w:r>
         <w:t>fullstack</w:t>
       </w:r>
       <w:proofErr w:type="spellEnd"/>
       <w:r>
-        <w:t xml:space="preserve"> .</w:t>
-      </w:r>
-      <w:proofErr w:type="gramEnd"/>
-      <w:r>
-        <w:t xml:space="preserve">NET </w:t>
+        <w:t xml:space="preserve"> .NET </w:t>
       </w:r>
       <w:proofErr w:type="spellStart"/>
       <w:r>
@@ -135,8 +130,6 @@
       <w:r>
         <w:t>.</w:t>
       </w:r>
-      <w:bookmarkStart w:id="0" w:name="_GoBack"/>
-      <w:bookmarkEnd w:id="0"/>
     </w:p>
     <w:p>
       <w:pPr>
@@ -164,8 +157,13 @@
       </w:r>
     </w:p>
     <w:p>
-      <w:r>
-        <w:t>.Net 8</w:t>
+      <w:proofErr w:type="gramStart"/>
+      <w:r>
+        <w:t>.Net</w:t>
+      </w:r>
+      <w:proofErr w:type="gramEnd"/>
+      <w:r>
+        <w:t xml:space="preserve"> 8</w:t>
       </w:r>
       <w:r>
         <w:t>.0,</w:t>
@@ -182,7 +180,6 @@
         <w:t xml:space="preserve"> (</w:t>
       </w:r>
       <w:proofErr w:type="spellStart"/>
-      <w:proofErr w:type="gramStart"/>
       <w:r>
         <w:t>or</w:t>
       </w:r>
@@ -190,7 +187,6 @@
         <w:t>EntityFramework</w:t>
       </w:r>
       <w:proofErr w:type="spellEnd"/>
-      <w:proofErr w:type="gramEnd"/>
       <w:r>
         <w:t>)</w:t>
       </w:r>
@@ -335,10 +331,10 @@
                   <w:r>
                     <w:t>FullDevToolKit</w:t>
                   </w:r>
-                  <w:proofErr w:type="spellEnd"/>
                   <w:r>
                     <w:t>.System</w:t>
                   </w:r>
+                  <w:proofErr w:type="spellEnd"/>
                 </w:p>
                 <w:p>
                   <w:pPr>
@@ -911,103 +907,101 @@
                     </w:rPr>
                   </w:pPr>
                   <w:proofErr w:type="spellStart"/>
+                  <w:r>
+                    <w:rPr>
+                      <w:sz w:val="20"/>
+                    </w:rPr>
+                    <w:t>DefaultGetParam</w:t>
+                  </w:r>
+                  <w:proofErr w:type="spellEnd"/>
+                  <w:r>
+                    <w:rPr>
+                      <w:sz w:val="20"/>
+                    </w:rPr>
+                    <w:t xml:space="preserve">, </w:t>
+                  </w:r>
+                  <w:proofErr w:type="spellStart"/>
+                  <w:r>
+                    <w:rPr>
+                      <w:sz w:val="20"/>
+                    </w:rPr>
+                    <w:t>Exception</w:t>
+                  </w:r>
+                  <w:r>
+                    <w:rPr>
+                      <w:sz w:val="20"/>
+                    </w:rPr>
+                    <w:t>Message</w:t>
+                  </w:r>
+                  <w:proofErr w:type="spellEnd"/>
+                  <w:r>
+                    <w:rPr>
+                      <w:sz w:val="20"/>
+                    </w:rPr>
+                    <w:t>,</w:t>
+                  </w:r>
+                  <w:r>
+                    <w:rPr>
+                      <w:sz w:val="20"/>
+                    </w:rPr>
+                    <w:t xml:space="preserve"> </w:t>
+                  </w:r>
+                  <w:proofErr w:type="spellStart"/>
+                  <w:r>
+                    <w:rPr>
+                      <w:sz w:val="20"/>
+                    </w:rPr>
+                    <w:t>ExecutionExceptions</w:t>
+                  </w:r>
+                  <w:proofErr w:type="spellEnd"/>
+                  <w:r>
+                    <w:rPr>
+                      <w:sz w:val="20"/>
+                    </w:rPr>
+                    <w:t xml:space="preserve">, </w:t>
+                  </w:r>
+                  <w:proofErr w:type="spellStart"/>
+                  <w:r>
+                    <w:rPr>
+                      <w:sz w:val="20"/>
+                    </w:rPr>
+                    <w:t>ExecutionStatus</w:t>
+                  </w:r>
+                  <w:proofErr w:type="spellEnd"/>
+                  <w:r>
+                    <w:rPr>
+                      <w:sz w:val="20"/>
+                    </w:rPr>
+                    <w:t xml:space="preserve">, </w:t>
+                  </w:r>
+                  <w:proofErr w:type="spellStart"/>
                   <w:proofErr w:type="gramStart"/>
                   <w:r>
                     <w:rPr>
                       <w:sz w:val="20"/>
                     </w:rPr>
-                    <w:t>DefaultGetParam</w:t>
+                    <w:t>API</w:t>
+                  </w:r>
+                  <w:r>
+                    <w:rPr>
+                      <w:sz w:val="20"/>
+                    </w:rPr>
+                    <w:t>Response</w:t>
+                  </w:r>
+                  <w:r>
+                    <w:rPr>
+                      <w:sz w:val="20"/>
+                    </w:rPr>
+                    <w:t>,</w:t>
+                  </w:r>
+                  <w:r>
+                    <w:rPr>
+                      <w:sz w:val="20"/>
+                    </w:rPr>
+                    <w:t>RequestStatus</w:t>
                   </w:r>
                   <w:proofErr w:type="spellEnd"/>
                   <w:proofErr w:type="gramEnd"/>
-                  <w:r>
-                    <w:rPr>
-                      <w:sz w:val="20"/>
-                    </w:rPr>
-                    <w:t xml:space="preserve">, </w:t>
-                  </w:r>
-                  <w:proofErr w:type="spellStart"/>
-                  <w:r>
-                    <w:rPr>
-                      <w:sz w:val="20"/>
-                    </w:rPr>
-                    <w:t>Exception</w:t>
-                  </w:r>
-                  <w:r>
-                    <w:rPr>
-                      <w:sz w:val="20"/>
-                    </w:rPr>
-                    <w:t>Message</w:t>
-                  </w:r>
-                  <w:proofErr w:type="spellEnd"/>
-                  <w:r>
-                    <w:rPr>
-                      <w:sz w:val="20"/>
-                    </w:rPr>
-                    <w:t>,</w:t>
-                  </w:r>
-                  <w:r>
-                    <w:rPr>
-                      <w:sz w:val="20"/>
-                    </w:rPr>
-                    <w:t xml:space="preserve"> </w:t>
-                  </w:r>
-                  <w:proofErr w:type="spellStart"/>
-                  <w:r>
-                    <w:rPr>
-                      <w:sz w:val="20"/>
-                    </w:rPr>
-                    <w:t>ExecutionExceptions</w:t>
-                  </w:r>
-                  <w:proofErr w:type="spellEnd"/>
-                  <w:r>
-                    <w:rPr>
-                      <w:sz w:val="20"/>
-                    </w:rPr>
-                    <w:t xml:space="preserve">, </w:t>
-                  </w:r>
-                  <w:proofErr w:type="spellStart"/>
-                  <w:r>
-                    <w:rPr>
-                      <w:sz w:val="20"/>
-                    </w:rPr>
-                    <w:t>ExecutionStatus</w:t>
-                  </w:r>
-                  <w:proofErr w:type="spellEnd"/>
-                  <w:r>
-                    <w:rPr>
-                      <w:sz w:val="20"/>
-                    </w:rPr>
-                    <w:t xml:space="preserve">, </w:t>
-                  </w:r>
-                  <w:proofErr w:type="spellStart"/>
-                  <w:r>
-                    <w:rPr>
-                      <w:sz w:val="20"/>
-                    </w:rPr>
-                    <w:t>API</w:t>
-                  </w:r>
-                  <w:r>
-                    <w:rPr>
-                      <w:sz w:val="20"/>
-                    </w:rPr>
-                    <w:t>Response</w:t>
-                  </w:r>
-                  <w:proofErr w:type="spellEnd"/>
-                  <w:r>
-                    <w:rPr>
-                      <w:sz w:val="20"/>
-                    </w:rPr>
-                    <w:t>,</w:t>
-                  </w:r>
-                  <w:proofErr w:type="spellStart"/>
-                  <w:r>
-                    <w:rPr>
-                      <w:sz w:val="20"/>
-                    </w:rPr>
-                    <w:t>RequestStatus</w:t>
-                  </w:r>
-                  <w:proofErr w:type="spellEnd"/>
                   <w:r>
                     <w:rPr>
                       <w:sz w:val="20"/>
@@ -1241,21 +1235,7 @@
                     <w:rPr>
                       <w:sz w:val="20"/>
                     </w:rPr>
-                    <w:t xml:space="preserve">, </w:t>
-                  </w:r>
-                  <w:proofErr w:type="spellStart"/>
-                  <w:r>
-                    <w:rPr>
-                      <w:sz w:val="20"/>
-                    </w:rPr>
-                    <w:t>Security</w:t>
-                  </w:r>
-                  <w:proofErr w:type="spellEnd"/>
-                  <w:r>
-                    <w:rPr>
-                      <w:sz w:val="20"/>
-                    </w:rPr>
-                    <w:t xml:space="preserve">, </w:t>
+                    <w:t xml:space="preserve">, Security, </w:t>
                   </w:r>
                   <w:proofErr w:type="spellStart"/>
                   <w:r>
@@ -2009,7 +1989,6 @@
               <w:txbxContent>
                 <w:p>
                   <w:proofErr w:type="spellStart"/>
-                  <w:proofErr w:type="gramStart"/>
                   <w:r>
                     <w:rPr>
                       <w:sz w:val="20"/>
@@ -2017,7 +1996,6 @@
                     <w:t>APIResponse</w:t>
                   </w:r>
                   <w:proofErr w:type="spellEnd"/>
-                  <w:proofErr w:type="gramEnd"/>
                 </w:p>
               </w:txbxContent>
             </v:textbox>
@@ -2256,15 +2234,9 @@
         <w:rPr>
           <w:b/>
         </w:rPr>
-        <w:t>FullDevToolKit</w:t>
+        <w:t>FullDevToolKit.System</w:t>
       </w:r>
       <w:proofErr w:type="spellEnd"/>
-      <w:r>
-        <w:rPr>
-          <w:b/>
-        </w:rPr>
-        <w:t>.System</w:t>
-      </w:r>
     </w:p>
     <w:p>
       <w:r>
@@ -2413,16 +2385,8 @@
                     <w:rPr>
                       <w:b/>
                     </w:rPr>
-                    <w:t>Models</w:t>
-                  </w:r>
-                  <w:proofErr w:type="spellEnd"/>
-                  <w:r>
-                    <w:rPr>
-                      <w:b/>
-                    </w:rPr>
-                    <w:t>.</w:t>
-                  </w:r>
-                  <w:proofErr w:type="spellStart"/>
+                    <w:t>Models.</w:t>
+                  </w:r>
                   <w:r>
                     <w:rPr>
                       <w:b/>
@@ -2772,19 +2736,11 @@
                     </w:rPr>
                     <w:t>Models</w:t>
                   </w:r>
-                  <w:proofErr w:type="spellEnd"/>
                   <w:r>
                     <w:rPr>
                       <w:b/>
                     </w:rPr>
-                    <w:t>.</w:t>
-                  </w:r>
-                  <w:proofErr w:type="spellStart"/>
-                  <w:r>
-                    <w:rPr>
-                      <w:b/>
-                    </w:rPr>
-                    <w:t>Identity</w:t>
+                    <w:t>.Identity</w:t>
                   </w:r>
                   <w:proofErr w:type="spellEnd"/>
                 </w:p>
@@ -2935,13 +2891,20 @@
                     </w:rPr>
                     <w:t>FullDevToolKit</w:t>
                   </w:r>
-                  <w:proofErr w:type="spellEnd"/>
                   <w:r>
                     <w:rPr>
                       <w:i/>
                       <w:sz w:val="20"/>
                     </w:rPr>
-                    <w:t>.Core.</w:t>
+                    <w:t>.Core</w:t>
+                  </w:r>
+                  <w:proofErr w:type="spellEnd"/>
+                  <w:r>
+                    <w:rPr>
+                      <w:i/>
+                      <w:sz w:val="20"/>
+                    </w:rPr>
+                    <w:t>.</w:t>
                   </w:r>
                 </w:p>
                 <w:p>
@@ -3101,13 +3064,20 @@
                     </w:rPr>
                     <w:t>FullDevToolKit</w:t>
                   </w:r>
-                  <w:proofErr w:type="spellEnd"/>
                   <w:r>
                     <w:rPr>
                       <w:i/>
                       <w:sz w:val="20"/>
                     </w:rPr>
-                    <w:t>.Core.</w:t>
+                    <w:t>.Core</w:t>
+                  </w:r>
+                  <w:proofErr w:type="spellEnd"/>
+                  <w:r>
+                    <w:rPr>
+                      <w:i/>
+                      <w:sz w:val="20"/>
+                    </w:rPr>
+                    <w:t>.</w:t>
                   </w:r>
                 </w:p>
                 <w:p>
@@ -3323,9 +3293,21 @@
                   <w:pPr>
                     <w:jc w:val="center"/>
                   </w:pPr>
-                  <w:proofErr w:type="spellStart"/>
-                  <w:r>
-                    <w:t>Parameters</w:t>
+                  <w:bookmarkStart w:id="0" w:name="_GoBack"/>
+                  <w:bookmarkEnd w:id="0"/>
+                  <w:proofErr w:type="spellStart"/>
+                  <w:r>
+                    <w:t>GroupParameter</w:t>
+                  </w:r>
+                  <w:proofErr w:type="spellEnd"/>
+                </w:p>
+                <w:p>
+                  <w:pPr>
+                    <w:jc w:val="center"/>
+                  </w:pPr>
+                  <w:proofErr w:type="spellStart"/>
+                  <w:r>
+                    <w:t>Parameter</w:t>
                   </w:r>
                   <w:proofErr w:type="spellEnd"/>
                 </w:p>
@@ -3475,17 +3457,17 @@
                   </w:pPr>
                   <w:proofErr w:type="spellStart"/>
                   <w:r>
-                    <w:t>GroupParameters</w:t>
-                  </w:r>
-                  <w:proofErr w:type="spellEnd"/>
-                </w:p>
-                <w:p>
-                  <w:pPr>
-                    <w:jc w:val="center"/>
-                  </w:pPr>
-                  <w:proofErr w:type="spellStart"/>
-                  <w:r>
-                    <w:t>Parameters</w:t>
+                    <w:t>GroupParameter</w:t>
+                  </w:r>
+                  <w:proofErr w:type="spellEnd"/>
+                </w:p>
+                <w:p>
+                  <w:pPr>
+                    <w:jc w:val="center"/>
+                  </w:pPr>
+                  <w:proofErr w:type="spellStart"/>
+                  <w:r>
+                    <w:t>Parameter</w:t>
                   </w:r>
                   <w:proofErr w:type="spellEnd"/>
                 </w:p>
@@ -3523,17 +3505,8 @@
                       <w:i/>
                       <w:sz w:val="20"/>
                     </w:rPr>
-                    <w:t>FullDevToolKit</w:t>
-                  </w:r>
-                  <w:proofErr w:type="spellEnd"/>
-                  <w:r>
-                    <w:rPr>
-                      <w:i/>
-                      <w:sz w:val="20"/>
-                    </w:rPr>
-                    <w:t>.</w:t>
-                  </w:r>
-                  <w:proofErr w:type="spellStart"/>
+                    <w:t>FullDevToolKit.</w:t>
+                  </w:r>
                   <w:r>
                     <w:rPr>
                       <w:i/>
@@ -3688,13 +3661,20 @@
                     </w:rPr>
                     <w:t>FullDevToolKit</w:t>
                   </w:r>
-                  <w:proofErr w:type="spellEnd"/>
                   <w:r>
                     <w:rPr>
                       <w:i/>
                       <w:sz w:val="20"/>
                     </w:rPr>
-                    <w:t>.Core.</w:t>
+                    <w:t>.Core</w:t>
+                  </w:r>
+                  <w:proofErr w:type="spellEnd"/>
+                  <w:r>
+                    <w:rPr>
+                      <w:i/>
+                      <w:sz w:val="20"/>
+                    </w:rPr>
+                    <w:t>.</w:t>
                   </w:r>
                 </w:p>
                 <w:p>
@@ -4609,7 +4589,7 @@
 </file>
 
 <file path=word/styles.xml><?xml version="1.0" encoding="utf-8"?>
-<w:styles xmlns:r="http://schemas.openxmlformats.org/officeDocument/2006/relationships" xmlns:w="http://schemas.openxmlformats.org/wordprocessingml/2006/main">
+<w:styles xmlns:mc="http://schemas.openxmlformats.org/markup-compatibility/2006" xmlns:r="http://schemas.openxmlformats.org/officeDocument/2006/relationships" xmlns:w="http://schemas.openxmlformats.org/wordprocessingml/2006/main" xmlns:w14="http://schemas.microsoft.com/office/word/2010/wordml" xmlns:w15="http://schemas.microsoft.com/office/word/2012/wordml" xmlns:w16se="http://schemas.microsoft.com/office/word/2015/wordml/symex" mc:Ignorable="w14 w15 w16se">
   <w:docDefaults>
     <w:rPrDefault>
       <w:rPr>
@@ -4625,144 +4605,378 @@
       </w:pPr>
     </w:pPrDefault>
   </w:docDefaults>
-  <w:latentStyles w:defLockedState="0" w:defUIPriority="99" w:defSemiHidden="1" w:defUnhideWhenUsed="1" w:defQFormat="0" w:count="267">
-    <w:lsdException w:name="Normal" w:semiHidden="0" w:uiPriority="0" w:unhideWhenUsed="0" w:qFormat="1"/>
-    <w:lsdException w:name="heading 1" w:semiHidden="0" w:uiPriority="9" w:unhideWhenUsed="0" w:qFormat="1"/>
-    <w:lsdException w:name="heading 2" w:uiPriority="9" w:qFormat="1"/>
-    <w:lsdException w:name="heading 3" w:uiPriority="9" w:qFormat="1"/>
-    <w:lsdException w:name="heading 4" w:uiPriority="9" w:qFormat="1"/>
-    <w:lsdException w:name="heading 5" w:uiPriority="9" w:qFormat="1"/>
-    <w:lsdException w:name="heading 6" w:uiPriority="9" w:qFormat="1"/>
-    <w:lsdException w:name="heading 7" w:uiPriority="9" w:qFormat="1"/>
-    <w:lsdException w:name="heading 8" w:uiPriority="9" w:qFormat="1"/>
-    <w:lsdException w:name="heading 9" w:uiPriority="9" w:qFormat="1"/>
-    <w:lsdException w:name="toc 1" w:uiPriority="39"/>
-    <w:lsdException w:name="toc 2" w:uiPriority="39"/>
-    <w:lsdException w:name="toc 3" w:uiPriority="39"/>
-    <w:lsdException w:name="toc 4" w:uiPriority="39"/>
-    <w:lsdException w:name="toc 5" w:uiPriority="39"/>
-    <w:lsdException w:name="toc 6" w:uiPriority="39"/>
-    <w:lsdException w:name="toc 7" w:uiPriority="39"/>
-    <w:lsdException w:name="toc 8" w:uiPriority="39"/>
-    <w:lsdException w:name="toc 9" w:uiPriority="39"/>
-    <w:lsdException w:name="caption" w:uiPriority="35" w:qFormat="1"/>
-    <w:lsdException w:name="Title" w:semiHidden="0" w:uiPriority="10" w:unhideWhenUsed="0" w:qFormat="1"/>
-    <w:lsdException w:name="Default Paragraph Font" w:uiPriority="1"/>
-    <w:lsdException w:name="Subtitle" w:semiHidden="0" w:uiPriority="11" w:unhideWhenUsed="0" w:qFormat="1"/>
-    <w:lsdException w:name="Strong" w:semiHidden="0" w:uiPriority="22" w:unhideWhenUsed="0" w:qFormat="1"/>
-    <w:lsdException w:name="Emphasis" w:semiHidden="0" w:uiPriority="20" w:unhideWhenUsed="0" w:qFormat="1"/>
-    <w:lsdException w:name="Table Grid" w:semiHidden="0" w:uiPriority="39" w:unhideWhenUsed="0"/>
-    <w:lsdException w:name="Placeholder Text" w:unhideWhenUsed="0"/>
-    <w:lsdException w:name="No Spacing" w:semiHidden="0" w:uiPriority="1" w:unhideWhenUsed="0" w:qFormat="1"/>
-    <w:lsdException w:name="Light Shading" w:semiHidden="0" w:uiPriority="60" w:unhideWhenUsed="0"/>
-    <w:lsdException w:name="Light List" w:semiHidden="0" w:uiPriority="61" w:unhideWhenUsed="0"/>
-    <w:lsdException w:name="Light Grid" w:semiHidden="0" w:uiPriority="62" w:unhideWhenUsed="0"/>
-    <w:lsdException w:name="Medium Shading 1" w:semiHidden="0" w:uiPriority="63" w:unhideWhenUsed="0"/>
-    <w:lsdException w:name="Medium Shading 2" w:semiHidden="0" w:uiPriority="64" w:unhideWhenUsed="0"/>
-    <w:lsdException w:name="Medium List 1" w:semiHidden="0" w:uiPriority="65" w:unhideWhenUsed="0"/>
-    <w:lsdException w:name="Medium List 2" w:semiHidden="0" w:uiPriority="66" w:unhideWhenUsed="0"/>
-    <w:lsdException w:name="Medium Grid 1" w:semiHidden="0" w:uiPriority="67" w:unhideWhenUsed="0"/>
-    <w:lsdException w:name="Medium Grid 2" w:semiHidden="0" w:uiPriority="68" w:unhideWhenUsed="0"/>
-    <w:lsdException w:name="Medium Grid 3" w:semiHidden="0" w:uiPriority="69" w:unhideWhenUsed="0"/>
-    <w:lsdException w:name="Dark List" w:semiHidden="0" w:uiPriority="70" w:unhideWhenUsed="0"/>
-    <w:lsdException w:name="Colorful Shading" w:semiHidden="0" w:uiPriority="71" w:unhideWhenUsed="0"/>
-    <w:lsdException w:name="Colorful List" w:semiHidden="0" w:uiPriority="72" w:unhideWhenUsed="0"/>
-    <w:lsdException w:name="Colorful Grid" w:semiHidden="0" w:uiPriority="73" w:unhideWhenUsed="0"/>
-    <w:lsdException w:name="Light Shading Accent 1" w:semiHidden="0" w:uiPriority="60" w:unhideWhenUsed="0"/>
-    <w:lsdException w:name="Light List Accent 1" w:semiHidden="0" w:uiPriority="61" w:unhideWhenUsed="0"/>
-    <w:lsdException w:name="Light Grid Accent 1" w:semiHidden="0" w:uiPriority="62" w:unhideWhenUsed="0"/>
-    <w:lsdException w:name="Medium Shading 1 Accent 1" w:semiHidden="0" w:uiPriority="63" w:unhideWhenUsed="0"/>
-    <w:lsdException w:name="Medium Shading 2 Accent 1" w:semiHidden="0" w:uiPriority="64" w:unhideWhenUsed="0"/>
-    <w:lsdException w:name="Medium List 1 Accent 1" w:semiHidden="0" w:uiPriority="65" w:unhideWhenUsed="0"/>
-    <w:lsdException w:name="Revision" w:unhideWhenUsed="0"/>
-    <w:lsdException w:name="List Paragraph" w:semiHidden="0" w:uiPriority="34" w:unhideWhenUsed="0" w:qFormat="1"/>
-    <w:lsdException w:name="Quote" w:semiHidden="0" w:uiPriority="29" w:unhideWhenUsed="0" w:qFormat="1"/>
-    <w:lsdException w:name="Intense Quote" w:semiHidden="0" w:uiPriority="30" w:unhideWhenUsed="0" w:qFormat="1"/>
-    <w:lsdException w:name="Medium List 2 Accent 1" w:semiHidden="0" w:uiPriority="66" w:unhideWhenUsed="0"/>
-    <w:lsdException w:name="Medium Grid 1 Accent 1" w:semiHidden="0" w:uiPriority="67" w:unhideWhenUsed="0"/>
-    <w:lsdException w:name="Medium Grid 2 Accent 1" w:semiHidden="0" w:uiPriority="68" w:unhideWhenUsed="0"/>
-    <w:lsdException w:name="Medium Grid 3 Accent 1" w:semiHidden="0" w:uiPriority="69" w:unhideWhenUsed="0"/>
-    <w:lsdException w:name="Dark List Accent 1" w:semiHidden="0" w:uiPriority="70" w:unhideWhenUsed="0"/>
-    <w:lsdException w:name="Colorful Shading Accent 1" w:semiHidden="0" w:uiPriority="71" w:unhideWhenUsed="0"/>
-    <w:lsdException w:name="Colorful List Accent 1" w:semiHidden="0" w:uiPriority="72" w:unhideWhenUsed="0"/>
-    <w:lsdException w:name="Colorful Grid Accent 1" w:semiHidden="0" w:uiPriority="73" w:unhideWhenUsed="0"/>
-    <w:lsdException w:name="Light Shading Accent 2" w:semiHidden="0" w:uiPriority="60" w:unhideWhenUsed="0"/>
-    <w:lsdException w:name="Light List Accent 2" w:semiHidden="0" w:uiPriority="61" w:unhideWhenUsed="0"/>
-    <w:lsdException w:name="Light Grid Accent 2" w:semiHidden="0" w:uiPriority="62" w:unhideWhenUsed="0"/>
-    <w:lsdException w:name="Medium Shading 1 Accent 2" w:semiHidden="0" w:uiPriority="63" w:unhideWhenUsed="0"/>
-    <w:lsdException w:name="Medium Shading 2 Accent 2" w:semiHidden="0" w:uiPriority="64" w:unhideWhenUsed="0"/>
-    <w:lsdException w:name="Medium List 1 Accent 2" w:semiHidden="0" w:uiPriority="65" w:unhideWhenUsed="0"/>
-    <w:lsdException w:name="Medium List 2 Accent 2" w:semiHidden="0" w:uiPriority="66" w:unhideWhenUsed="0"/>
-    <w:lsdException w:name="Medium Grid 1 Accent 2" w:semiHidden="0" w:uiPriority="67" w:unhideWhenUsed="0"/>
-    <w:lsdException w:name="Medium Grid 2 Accent 2" w:semiHidden="0" w:uiPriority="68" w:unhideWhenUsed="0"/>
-    <w:lsdException w:name="Medium Grid 3 Accent 2" w:semiHidden="0" w:uiPriority="69" w:unhideWhenUsed="0"/>
-    <w:lsdException w:name="Dark List Accent 2" w:semiHidden="0" w:uiPriority="70" w:unhideWhenUsed="0"/>
-    <w:lsdException w:name="Colorful Shading Accent 2" w:semiHidden="0" w:uiPriority="71" w:unhideWhenUsed="0"/>
-    <w:lsdException w:name="Colorful List Accent 2" w:semiHidden="0" w:uiPriority="72" w:unhideWhenUsed="0"/>
-    <w:lsdException w:name="Colorful Grid Accent 2" w:semiHidden="0" w:uiPriority="73" w:unhideWhenUsed="0"/>
-    <w:lsdException w:name="Light Shading Accent 3" w:semiHidden="0" w:uiPriority="60" w:unhideWhenUsed="0"/>
-    <w:lsdException w:name="Light List Accent 3" w:semiHidden="0" w:uiPriority="61" w:unhideWhenUsed="0"/>
-    <w:lsdException w:name="Light Grid Accent 3" w:semiHidden="0" w:uiPriority="62" w:unhideWhenUsed="0"/>
-    <w:lsdException w:name="Medium Shading 1 Accent 3" w:semiHidden="0" w:uiPriority="63" w:unhideWhenUsed="0"/>
-    <w:lsdException w:name="Medium Shading 2 Accent 3" w:semiHidden="0" w:uiPriority="64" w:unhideWhenUsed="0"/>
-    <w:lsdException w:name="Medium List 1 Accent 3" w:semiHidden="0" w:uiPriority="65" w:unhideWhenUsed="0"/>
-    <w:lsdException w:name="Medium List 2 Accent 3" w:semiHidden="0" w:uiPriority="66" w:unhideWhenUsed="0"/>
-    <w:lsdException w:name="Medium Grid 1 Accent 3" w:semiHidden="0" w:uiPriority="67" w:unhideWhenUsed="0"/>
-    <w:lsdException w:name="Medium Grid 2 Accent 3" w:semiHidden="0" w:uiPriority="68" w:unhideWhenUsed="0"/>
-    <w:lsdException w:name="Medium Grid 3 Accent 3" w:semiHidden="0" w:uiPriority="69" w:unhideWhenUsed="0"/>
-    <w:lsdException w:name="Dark List Accent 3" w:semiHidden="0" w:uiPriority="70" w:unhideWhenUsed="0"/>
-    <w:lsdException w:name="Colorful Shading Accent 3" w:semiHidden="0" w:uiPriority="71" w:unhideWhenUsed="0"/>
-    <w:lsdException w:name="Colorful List Accent 3" w:semiHidden="0" w:uiPriority="72" w:unhideWhenUsed="0"/>
-    <w:lsdException w:name="Colorful Grid Accent 3" w:semiHidden="0" w:uiPriority="73" w:unhideWhenUsed="0"/>
-    <w:lsdException w:name="Light Shading Accent 4" w:semiHidden="0" w:uiPriority="60" w:unhideWhenUsed="0"/>
-    <w:lsdException w:name="Light List Accent 4" w:semiHidden="0" w:uiPriority="61" w:unhideWhenUsed="0"/>
-    <w:lsdException w:name="Light Grid Accent 4" w:semiHidden="0" w:uiPriority="62" w:unhideWhenUsed="0"/>
-    <w:lsdException w:name="Medium Shading 1 Accent 4" w:semiHidden="0" w:uiPriority="63" w:unhideWhenUsed="0"/>
-    <w:lsdException w:name="Medium Shading 2 Accent 4" w:semiHidden="0" w:uiPriority="64" w:unhideWhenUsed="0"/>
-    <w:lsdException w:name="Medium List 1 Accent 4" w:semiHidden="0" w:uiPriority="65" w:unhideWhenUsed="0"/>
-    <w:lsdException w:name="Medium List 2 Accent 4" w:semiHidden="0" w:uiPriority="66" w:unhideWhenUsed="0"/>
-    <w:lsdException w:name="Medium Grid 1 Accent 4" w:semiHidden="0" w:uiPriority="67" w:unhideWhenUsed="0"/>
-    <w:lsdException w:name="Medium Grid 2 Accent 4" w:semiHidden="0" w:uiPriority="68" w:unhideWhenUsed="0"/>
-    <w:lsdException w:name="Medium Grid 3 Accent 4" w:semiHidden="0" w:uiPriority="69" w:unhideWhenUsed="0"/>
-    <w:lsdException w:name="Dark List Accent 4" w:semiHidden="0" w:uiPriority="70" w:unhideWhenUsed="0"/>
-    <w:lsdException w:name="Colorful Shading Accent 4" w:semiHidden="0" w:uiPriority="71" w:unhideWhenUsed="0"/>
-    <w:lsdException w:name="Colorful List Accent 4" w:semiHidden="0" w:uiPriority="72" w:unhideWhenUsed="0"/>
-    <w:lsdException w:name="Colorful Grid Accent 4" w:semiHidden="0" w:uiPriority="73" w:unhideWhenUsed="0"/>
-    <w:lsdException w:name="Light Shading Accent 5" w:semiHidden="0" w:uiPriority="60" w:unhideWhenUsed="0"/>
-    <w:lsdException w:name="Light List Accent 5" w:semiHidden="0" w:uiPriority="61" w:unhideWhenUsed="0"/>
-    <w:lsdException w:name="Light Grid Accent 5" w:semiHidden="0" w:uiPriority="62" w:unhideWhenUsed="0"/>
-    <w:lsdException w:name="Medium Shading 1 Accent 5" w:semiHidden="0" w:uiPriority="63" w:unhideWhenUsed="0"/>
-    <w:lsdException w:name="Medium Shading 2 Accent 5" w:semiHidden="0" w:uiPriority="64" w:unhideWhenUsed="0"/>
-    <w:lsdException w:name="Medium List 1 Accent 5" w:semiHidden="0" w:uiPriority="65" w:unhideWhenUsed="0"/>
-    <w:lsdException w:name="Medium List 2 Accent 5" w:semiHidden="0" w:uiPriority="66" w:unhideWhenUsed="0"/>
-    <w:lsdException w:name="Medium Grid 1 Accent 5" w:semiHidden="0" w:uiPriority="67" w:unhideWhenUsed="0"/>
-    <w:lsdException w:name="Medium Grid 2 Accent 5" w:semiHidden="0" w:uiPriority="68" w:unhideWhenUsed="0"/>
-    <w:lsdException w:name="Medium Grid 3 Accent 5" w:semiHidden="0" w:uiPriority="69" w:unhideWhenUsed="0"/>
-    <w:lsdException w:name="Dark List Accent 5" w:semiHidden="0" w:uiPriority="70" w:unhideWhenUsed="0"/>
-    <w:lsdException w:name="Colorful Shading Accent 5" w:semiHidden="0" w:uiPriority="71" w:unhideWhenUsed="0"/>
-    <w:lsdException w:name="Colorful List Accent 5" w:semiHidden="0" w:uiPriority="72" w:unhideWhenUsed="0"/>
-    <w:lsdException w:name="Colorful Grid Accent 5" w:semiHidden="0" w:uiPriority="73" w:unhideWhenUsed="0"/>
-    <w:lsdException w:name="Light Shading Accent 6" w:semiHidden="0" w:uiPriority="60" w:unhideWhenUsed="0"/>
-    <w:lsdException w:name="Light List Accent 6" w:semiHidden="0" w:uiPriority="61" w:unhideWhenUsed="0"/>
-    <w:lsdException w:name="Light Grid Accent 6" w:semiHidden="0" w:uiPriority="62" w:unhideWhenUsed="0"/>
-    <w:lsdException w:name="Medium Shading 1 Accent 6" w:semiHidden="0" w:uiPriority="63" w:unhideWhenUsed="0"/>
-    <w:lsdException w:name="Medium Shading 2 Accent 6" w:semiHidden="0" w:uiPriority="64" w:unhideWhenUsed="0"/>
-    <w:lsdException w:name="Medium List 1 Accent 6" w:semiHidden="0" w:uiPriority="65" w:unhideWhenUsed="0"/>
-    <w:lsdException w:name="Medium List 2 Accent 6" w:semiHidden="0" w:uiPriority="66" w:unhideWhenUsed="0"/>
-    <w:lsdException w:name="Medium Grid 1 Accent 6" w:semiHidden="0" w:uiPriority="67" w:unhideWhenUsed="0"/>
-    <w:lsdException w:name="Medium Grid 2 Accent 6" w:semiHidden="0" w:uiPriority="68" w:unhideWhenUsed="0"/>
-    <w:lsdException w:name="Medium Grid 3 Accent 6" w:semiHidden="0" w:uiPriority="69" w:unhideWhenUsed="0"/>
-    <w:lsdException w:name="Dark List Accent 6" w:semiHidden="0" w:uiPriority="70" w:unhideWhenUsed="0"/>
-    <w:lsdException w:name="Colorful Shading Accent 6" w:semiHidden="0" w:uiPriority="71" w:unhideWhenUsed="0"/>
-    <w:lsdException w:name="Colorful List Accent 6" w:semiHidden="0" w:uiPriority="72" w:unhideWhenUsed="0"/>
-    <w:lsdException w:name="Colorful Grid Accent 6" w:semiHidden="0" w:uiPriority="73" w:unhideWhenUsed="0"/>
-    <w:lsdException w:name="Subtle Emphasis" w:semiHidden="0" w:uiPriority="19" w:unhideWhenUsed="0" w:qFormat="1"/>
-    <w:lsdException w:name="Intense Emphasis" w:semiHidden="0" w:uiPriority="21" w:unhideWhenUsed="0" w:qFormat="1"/>
-    <w:lsdException w:name="Subtle Reference" w:semiHidden="0" w:uiPriority="31" w:unhideWhenUsed="0" w:qFormat="1"/>
-    <w:lsdException w:name="Intense Reference" w:semiHidden="0" w:uiPriority="32" w:unhideWhenUsed="0" w:qFormat="1"/>
-    <w:lsdException w:name="Book Title" w:semiHidden="0" w:uiPriority="33" w:unhideWhenUsed="0" w:qFormat="1"/>
-    <w:lsdException w:name="Bibliography" w:uiPriority="37"/>
-    <w:lsdException w:name="TOC Heading" w:uiPriority="39" w:qFormat="1"/>
+  <w:latentStyles w:defLockedState="0" w:defUIPriority="99" w:defSemiHidden="0" w:defUnhideWhenUsed="0" w:defQFormat="0" w:count="371">
+    <w:lsdException w:name="Normal" w:uiPriority="0" w:qFormat="1"/>
+    <w:lsdException w:name="heading 1" w:uiPriority="9" w:qFormat="1"/>
+    <w:lsdException w:name="heading 2" w:semiHidden="1" w:uiPriority="9" w:unhideWhenUsed="1" w:qFormat="1"/>
+    <w:lsdException w:name="heading 3" w:semiHidden="1" w:uiPriority="9" w:unhideWhenUsed="1" w:qFormat="1"/>
+    <w:lsdException w:name="heading 4" w:semiHidden="1" w:uiPriority="9" w:unhideWhenUsed="1" w:qFormat="1"/>
+    <w:lsdException w:name="heading 5" w:semiHidden="1" w:uiPriority="9" w:unhideWhenUsed="1" w:qFormat="1"/>
+    <w:lsdException w:name="heading 6" w:semiHidden="1" w:uiPriority="9" w:unhideWhenUsed="1" w:qFormat="1"/>
+    <w:lsdException w:name="heading 7" w:semiHidden="1" w:uiPriority="9" w:unhideWhenUsed="1" w:qFormat="1"/>
+    <w:lsdException w:name="heading 8" w:semiHidden="1" w:uiPriority="9" w:unhideWhenUsed="1" w:qFormat="1"/>
+    <w:lsdException w:name="heading 9" w:semiHidden="1" w:uiPriority="9" w:unhideWhenUsed="1" w:qFormat="1"/>
+    <w:lsdException w:name="index 1" w:semiHidden="1" w:unhideWhenUsed="1"/>
+    <w:lsdException w:name="index 2" w:semiHidden="1" w:unhideWhenUsed="1"/>
+    <w:lsdException w:name="index 3" w:semiHidden="1" w:unhideWhenUsed="1"/>
+    <w:lsdException w:name="index 4" w:semiHidden="1" w:unhideWhenUsed="1"/>
+    <w:lsdException w:name="index 5" w:semiHidden="1" w:unhideWhenUsed="1"/>
+    <w:lsdException w:name="index 6" w:semiHidden="1" w:unhideWhenUsed="1"/>
+    <w:lsdException w:name="index 7" w:semiHidden="1" w:unhideWhenUsed="1"/>
+    <w:lsdException w:name="index 8" w:semiHidden="1" w:unhideWhenUsed="1"/>
+    <w:lsdException w:name="index 9" w:semiHidden="1" w:unhideWhenUsed="1"/>
+    <w:lsdException w:name="toc 1" w:semiHidden="1" w:uiPriority="39" w:unhideWhenUsed="1"/>
+    <w:lsdException w:name="toc 2" w:semiHidden="1" w:uiPriority="39" w:unhideWhenUsed="1"/>
+    <w:lsdException w:name="toc 3" w:semiHidden="1" w:uiPriority="39" w:unhideWhenUsed="1"/>
+    <w:lsdException w:name="toc 4" w:semiHidden="1" w:uiPriority="39" w:unhideWhenUsed="1"/>
+    <w:lsdException w:name="toc 5" w:semiHidden="1" w:uiPriority="39" w:unhideWhenUsed="1"/>
+    <w:lsdException w:name="toc 6" w:semiHidden="1" w:uiPriority="39" w:unhideWhenUsed="1"/>
+    <w:lsdException w:name="toc 7" w:semiHidden="1" w:uiPriority="39" w:unhideWhenUsed="1"/>
+    <w:lsdException w:name="toc 8" w:semiHidden="1" w:uiPriority="39" w:unhideWhenUsed="1"/>
+    <w:lsdException w:name="toc 9" w:semiHidden="1" w:uiPriority="39" w:unhideWhenUsed="1"/>
+    <w:lsdException w:name="Normal Indent" w:semiHidden="1" w:unhideWhenUsed="1"/>
+    <w:lsdException w:name="footnote text" w:semiHidden="1" w:unhideWhenUsed="1"/>
+    <w:lsdException w:name="annotation text" w:semiHidden="1" w:unhideWhenUsed="1"/>
+    <w:lsdException w:name="header" w:semiHidden="1" w:unhideWhenUsed="1"/>
+    <w:lsdException w:name="footer" w:semiHidden="1" w:unhideWhenUsed="1"/>
+    <w:lsdException w:name="index heading" w:semiHidden="1" w:unhideWhenUsed="1"/>
+    <w:lsdException w:name="caption" w:semiHidden="1" w:uiPriority="35" w:unhideWhenUsed="1" w:qFormat="1"/>
+    <w:lsdException w:name="table of figures" w:semiHidden="1" w:unhideWhenUsed="1"/>
+    <w:lsdException w:name="envelope address" w:semiHidden="1" w:unhideWhenUsed="1"/>
+    <w:lsdException w:name="envelope return" w:semiHidden="1" w:unhideWhenUsed="1"/>
+    <w:lsdException w:name="footnote reference" w:semiHidden="1" w:unhideWhenUsed="1"/>
+    <w:lsdException w:name="annotation reference" w:semiHidden="1" w:unhideWhenUsed="1"/>
+    <w:lsdException w:name="line number" w:semiHidden="1" w:unhideWhenUsed="1"/>
+    <w:lsdException w:name="page number" w:semiHidden="1" w:unhideWhenUsed="1"/>
+    <w:lsdException w:name="endnote reference" w:semiHidden="1" w:unhideWhenUsed="1"/>
+    <w:lsdException w:name="endnote text" w:semiHidden="1" w:unhideWhenUsed="1"/>
+    <w:lsdException w:name="table of authorities" w:semiHidden="1" w:unhideWhenUsed="1"/>
+    <w:lsdException w:name="macro" w:semiHidden="1" w:unhideWhenUsed="1"/>
+    <w:lsdException w:name="toa heading" w:semiHidden="1" w:unhideWhenUsed="1"/>
+    <w:lsdException w:name="List" w:semiHidden="1" w:unhideWhenUsed="1"/>
+    <w:lsdException w:name="List Bullet" w:semiHidden="1" w:unhideWhenUsed="1"/>
+    <w:lsdException w:name="List Number" w:semiHidden="1" w:unhideWhenUsed="1"/>
+    <w:lsdException w:name="List 2" w:semiHidden="1" w:unhideWhenUsed="1"/>
+    <w:lsdException w:name="List 3" w:semiHidden="1" w:unhideWhenUsed="1"/>
+    <w:lsdException w:name="List 4" w:semiHidden="1" w:unhideWhenUsed="1"/>
+    <w:lsdException w:name="List 5" w:semiHidden="1" w:unhideWhenUsed="1"/>
+    <w:lsdException w:name="List Bullet 2" w:semiHidden="1" w:unhideWhenUsed="1"/>
+    <w:lsdException w:name="List Bullet 3" w:semiHidden="1" w:unhideWhenUsed="1"/>
+    <w:lsdException w:name="List Bullet 4" w:semiHidden="1" w:unhideWhenUsed="1"/>
+    <w:lsdException w:name="List Bullet 5" w:semiHidden="1" w:unhideWhenUsed="1"/>
+    <w:lsdException w:name="List Number 2" w:semiHidden="1" w:unhideWhenUsed="1"/>
+    <w:lsdException w:name="List Number 3" w:semiHidden="1" w:unhideWhenUsed="1"/>
+    <w:lsdException w:name="List Number 4" w:semiHidden="1" w:unhideWhenUsed="1"/>
+    <w:lsdException w:name="List Number 5" w:semiHidden="1" w:unhideWhenUsed="1"/>
+    <w:lsdException w:name="Title" w:uiPriority="10" w:qFormat="1"/>
+    <w:lsdException w:name="Closing" w:semiHidden="1" w:unhideWhenUsed="1"/>
+    <w:lsdException w:name="Signature" w:semiHidden="1" w:unhideWhenUsed="1"/>
+    <w:lsdException w:name="Default Paragraph Font" w:semiHidden="1" w:uiPriority="1" w:unhideWhenUsed="1"/>
+    <w:lsdException w:name="Body Text" w:semiHidden="1" w:unhideWhenUsed="1"/>
+    <w:lsdException w:name="Body Text Indent" w:semiHidden="1" w:unhideWhenUsed="1"/>
+    <w:lsdException w:name="List Continue" w:semiHidden="1" w:unhideWhenUsed="1"/>
+    <w:lsdException w:name="List Continue 2" w:semiHidden="1" w:unhideWhenUsed="1"/>
+    <w:lsdException w:name="List Continue 3" w:semiHidden="1" w:unhideWhenUsed="1"/>
+    <w:lsdException w:name="List Continue 4" w:semiHidden="1" w:unhideWhenUsed="1"/>
+    <w:lsdException w:name="List Continue 5" w:semiHidden="1" w:unhideWhenUsed="1"/>
+    <w:lsdException w:name="Message Header" w:semiHidden="1" w:unhideWhenUsed="1"/>
+    <w:lsdException w:name="Subtitle" w:uiPriority="11" w:qFormat="1"/>
+    <w:lsdException w:name="Salutation" w:semiHidden="1" w:unhideWhenUsed="1"/>
+    <w:lsdException w:name="Date" w:semiHidden="1" w:unhideWhenUsed="1"/>
+    <w:lsdException w:name="Body Text First Indent" w:semiHidden="1" w:unhideWhenUsed="1"/>
+    <w:lsdException w:name="Body Text First Indent 2" w:semiHidden="1" w:unhideWhenUsed="1"/>
+    <w:lsdException w:name="Note Heading" w:semiHidden="1" w:unhideWhenUsed="1"/>
+    <w:lsdException w:name="Body Text 2" w:semiHidden="1" w:unhideWhenUsed="1"/>
+    <w:lsdException w:name="Body Text 3" w:semiHidden="1" w:unhideWhenUsed="1"/>
+    <w:lsdException w:name="Body Text Indent 2" w:semiHidden="1" w:unhideWhenUsed="1"/>
+    <w:lsdException w:name="Body Text Indent 3" w:semiHidden="1" w:unhideWhenUsed="1"/>
+    <w:lsdException w:name="Block Text" w:semiHidden="1" w:unhideWhenUsed="1"/>
+    <w:lsdException w:name="Hyperlink" w:semiHidden="1" w:unhideWhenUsed="1"/>
+    <w:lsdException w:name="FollowedHyperlink" w:semiHidden="1" w:unhideWhenUsed="1"/>
+    <w:lsdException w:name="Strong" w:uiPriority="22" w:qFormat="1"/>
+    <w:lsdException w:name="Emphasis" w:uiPriority="20" w:qFormat="1"/>
+    <w:lsdException w:name="Document Map" w:semiHidden="1" w:unhideWhenUsed="1"/>
+    <w:lsdException w:name="Plain Text" w:semiHidden="1" w:unhideWhenUsed="1"/>
+    <w:lsdException w:name="E-mail Signature" w:semiHidden="1" w:unhideWhenUsed="1"/>
+    <w:lsdException w:name="HTML Top of Form" w:semiHidden="1" w:unhideWhenUsed="1"/>
+    <w:lsdException w:name="HTML Bottom of Form" w:semiHidden="1" w:unhideWhenUsed="1"/>
+    <w:lsdException w:name="Normal (Web)" w:semiHidden="1" w:unhideWhenUsed="1"/>
+    <w:lsdException w:name="HTML Acronym" w:semiHidden="1" w:unhideWhenUsed="1"/>
+    <w:lsdException w:name="HTML Address" w:semiHidden="1" w:unhideWhenUsed="1"/>
+    <w:lsdException w:name="HTML Cite" w:semiHidden="1" w:unhideWhenUsed="1"/>
+    <w:lsdException w:name="HTML Code" w:semiHidden="1" w:unhideWhenUsed="1"/>
+    <w:lsdException w:name="HTML Definition" w:semiHidden="1" w:unhideWhenUsed="1"/>
+    <w:lsdException w:name="HTML Keyboard" w:semiHidden="1" w:unhideWhenUsed="1"/>
+    <w:lsdException w:name="HTML Preformatted" w:semiHidden="1" w:unhideWhenUsed="1"/>
+    <w:lsdException w:name="HTML Sample" w:semiHidden="1" w:unhideWhenUsed="1"/>
+    <w:lsdException w:name="HTML Typewriter" w:semiHidden="1" w:unhideWhenUsed="1"/>
+    <w:lsdException w:name="HTML Variable" w:semiHidden="1" w:unhideWhenUsed="1"/>
+    <w:lsdException w:name="Normal Table" w:semiHidden="1" w:unhideWhenUsed="1"/>
+    <w:lsdException w:name="annotation subject" w:semiHidden="1" w:unhideWhenUsed="1"/>
+    <w:lsdException w:name="No List" w:semiHidden="1" w:unhideWhenUsed="1"/>
+    <w:lsdException w:name="Outline List 1" w:semiHidden="1" w:unhideWhenUsed="1"/>
+    <w:lsdException w:name="Outline List 2" w:semiHidden="1" w:unhideWhenUsed="1"/>
+    <w:lsdException w:name="Outline List 3" w:semiHidden="1" w:unhideWhenUsed="1"/>
+    <w:lsdException w:name="Table Simple 1" w:semiHidden="1" w:unhideWhenUsed="1"/>
+    <w:lsdException w:name="Table Simple 2" w:semiHidden="1" w:unhideWhenUsed="1"/>
+    <w:lsdException w:name="Table Simple 3" w:semiHidden="1" w:unhideWhenUsed="1"/>
+    <w:lsdException w:name="Table Classic 1" w:semiHidden="1" w:unhideWhenUsed="1"/>
+    <w:lsdException w:name="Table Classic 2" w:semiHidden="1" w:unhideWhenUsed="1"/>
+    <w:lsdException w:name="Table Classic 3" w:semiHidden="1" w:unhideWhenUsed="1"/>
+    <w:lsdException w:name="Table Classic 4" w:semiHidden="1" w:unhideWhenUsed="1"/>
+    <w:lsdException w:name="Table Colorful 1" w:semiHidden="1" w:unhideWhenUsed="1"/>
+    <w:lsdException w:name="Table Colorful 2" w:semiHidden="1" w:unhideWhenUsed="1"/>
+    <w:lsdException w:name="Table Colorful 3" w:semiHidden="1" w:unhideWhenUsed="1"/>
+    <w:lsdException w:name="Table Columns 1" w:semiHidden="1" w:unhideWhenUsed="1"/>
+    <w:lsdException w:name="Table Columns 2" w:semiHidden="1" w:unhideWhenUsed="1"/>
+    <w:lsdException w:name="Table Columns 3" w:semiHidden="1" w:unhideWhenUsed="1"/>
+    <w:lsdException w:name="Table Columns 4" w:semiHidden="1" w:unhideWhenUsed="1"/>
+    <w:lsdException w:name="Table Columns 5" w:semiHidden="1" w:unhideWhenUsed="1"/>
+    <w:lsdException w:name="Table Grid 1" w:semiHidden="1" w:unhideWhenUsed="1"/>
+    <w:lsdException w:name="Table Grid 2" w:semiHidden="1" w:unhideWhenUsed="1"/>
+    <w:lsdException w:name="Table Grid 3" w:semiHidden="1" w:unhideWhenUsed="1"/>
+    <w:lsdException w:name="Table Grid 4" w:semiHidden="1" w:unhideWhenUsed="1"/>
+    <w:lsdException w:name="Table Grid 5" w:semiHidden="1" w:unhideWhenUsed="1"/>
+    <w:lsdException w:name="Table Grid 6" w:semiHidden="1" w:unhideWhenUsed="1"/>
+    <w:lsdException w:name="Table Grid 7" w:semiHidden="1" w:unhideWhenUsed="1"/>
+    <w:lsdException w:name="Table Grid 8" w:semiHidden="1" w:unhideWhenUsed="1"/>
+    <w:lsdException w:name="Table List 1" w:semiHidden="1" w:unhideWhenUsed="1"/>
+    <w:lsdException w:name="Table List 2" w:semiHidden="1" w:unhideWhenUsed="1"/>
+    <w:lsdException w:name="Table List 3" w:semiHidden="1" w:unhideWhenUsed="1"/>
+    <w:lsdException w:name="Table List 4" w:semiHidden="1" w:unhideWhenUsed="1"/>
+    <w:lsdException w:name="Table List 5" w:semiHidden="1" w:unhideWhenUsed="1"/>
+    <w:lsdException w:name="Table List 6" w:semiHidden="1" w:unhideWhenUsed="1"/>
+    <w:lsdException w:name="Table List 7" w:semiHidden="1" w:unhideWhenUsed="1"/>
+    <w:lsdException w:name="Table List 8" w:semiHidden="1" w:unhideWhenUsed="1"/>
+    <w:lsdException w:name="Table 3D effects 1" w:semiHidden="1" w:unhideWhenUsed="1"/>
+    <w:lsdException w:name="Table 3D effects 2" w:semiHidden="1" w:unhideWhenUsed="1"/>
+    <w:lsdException w:name="Table 3D effects 3" w:semiHidden="1" w:unhideWhenUsed="1"/>
+    <w:lsdException w:name="Table Contemporary" w:semiHidden="1" w:unhideWhenUsed="1"/>
+    <w:lsdException w:name="Table Elegant" w:semiHidden="1" w:unhideWhenUsed="1"/>
+    <w:lsdException w:name="Table Professional" w:semiHidden="1" w:unhideWhenUsed="1"/>
+    <w:lsdException w:name="Table Subtle 1" w:semiHidden="1" w:unhideWhenUsed="1"/>
+    <w:lsdException w:name="Table Subtle 2" w:semiHidden="1" w:unhideWhenUsed="1"/>
+    <w:lsdException w:name="Table Web 1" w:semiHidden="1" w:unhideWhenUsed="1"/>
+    <w:lsdException w:name="Table Web 2" w:semiHidden="1" w:unhideWhenUsed="1"/>
+    <w:lsdException w:name="Table Web 3" w:semiHidden="1" w:unhideWhenUsed="1"/>
+    <w:lsdException w:name="Balloon Text" w:semiHidden="1" w:unhideWhenUsed="1"/>
+    <w:lsdException w:name="Table Grid" w:uiPriority="39"/>
+    <w:lsdException w:name="Table Theme" w:semiHidden="1" w:unhideWhenUsed="1"/>
+    <w:lsdException w:name="Placeholder Text" w:semiHidden="1"/>
+    <w:lsdException w:name="No Spacing" w:uiPriority="1" w:qFormat="1"/>
+    <w:lsdException w:name="Light Shading" w:uiPriority="60"/>
+    <w:lsdException w:name="Light List" w:uiPriority="61"/>
+    <w:lsdException w:name="Light Grid" w:uiPriority="62"/>
+    <w:lsdException w:name="Medium Shading 1" w:uiPriority="63"/>
+    <w:lsdException w:name="Medium Shading 2" w:uiPriority="64"/>
+    <w:lsdException w:name="Medium List 1" w:uiPriority="65"/>
+    <w:lsdException w:name="Medium List 2" w:uiPriority="66"/>
+    <w:lsdException w:name="Medium Grid 1" w:uiPriority="67"/>
+    <w:lsdException w:name="Medium Grid 2" w:uiPriority="68"/>
+    <w:lsdException w:name="Medium Grid 3" w:uiPriority="69"/>
+    <w:lsdException w:name="Dark List" w:uiPriority="70"/>
+    <w:lsdException w:name="Colorful Shading" w:uiPriority="71"/>
+    <w:lsdException w:name="Colorful List" w:uiPriority="72"/>
+    <w:lsdException w:name="Colorful Grid" w:uiPriority="73"/>
+    <w:lsdException w:name="Light Shading Accent 1" w:uiPriority="60"/>
+    <w:lsdException w:name="Light List Accent 1" w:uiPriority="61"/>
+    <w:lsdException w:name="Light Grid Accent 1" w:uiPriority="62"/>
+    <w:lsdException w:name="Medium Shading 1 Accent 1" w:uiPriority="63"/>
+    <w:lsdException w:name="Medium Shading 2 Accent 1" w:uiPriority="64"/>
+    <w:lsdException w:name="Medium List 1 Accent 1" w:uiPriority="65"/>
+    <w:lsdException w:name="Revision" w:semiHidden="1"/>
+    <w:lsdException w:name="List Paragraph" w:uiPriority="34" w:qFormat="1"/>
+    <w:lsdException w:name="Quote" w:uiPriority="29" w:qFormat="1"/>
+    <w:lsdException w:name="Intense Quote" w:uiPriority="30" w:qFormat="1"/>
+    <w:lsdException w:name="Medium List 2 Accent 1" w:uiPriority="66"/>
+    <w:lsdException w:name="Medium Grid 1 Accent 1" w:uiPriority="67"/>
+    <w:lsdException w:name="Medium Grid 2 Accent 1" w:uiPriority="68"/>
+    <w:lsdException w:name="Medium Grid 3 Accent 1" w:uiPriority="69"/>
+    <w:lsdException w:name="Dark List Accent 1" w:uiPriority="70"/>
+    <w:lsdException w:name="Colorful Shading Accent 1" w:uiPriority="71"/>
+    <w:lsdException w:name="Colorful List Accent 1" w:uiPriority="72"/>
+    <w:lsdException w:name="Colorful Grid Accent 1" w:uiPriority="73"/>
+    <w:lsdException w:name="Light Shading Accent 2" w:uiPriority="60"/>
+    <w:lsdException w:name="Light List Accent 2" w:uiPriority="61"/>
+    <w:lsdException w:name="Light Grid Accent 2" w:uiPriority="62"/>
+    <w:lsdException w:name="Medium Shading 1 Accent 2" w:uiPriority="63"/>
+    <w:lsdException w:name="Medium Shading 2 Accent 2" w:uiPriority="64"/>
+    <w:lsdException w:name="Medium List 1 Accent 2" w:uiPriority="65"/>
+    <w:lsdException w:name="Medium List 2 Accent 2" w:uiPriority="66"/>
+    <w:lsdException w:name="Medium Grid 1 Accent 2" w:uiPriority="67"/>
+    <w:lsdException w:name="Medium Grid 2 Accent 2" w:uiPriority="68"/>
+    <w:lsdException w:name="Medium Grid 3 Accent 2" w:uiPriority="69"/>
+    <w:lsdException w:name="Dark List Accent 2" w:uiPriority="70"/>
+    <w:lsdException w:name="Colorful Shading Accent 2" w:uiPriority="71"/>
+    <w:lsdException w:name="Colorful List Accent 2" w:uiPriority="72"/>
+    <w:lsdException w:name="Colorful Grid Accent 2" w:uiPriority="73"/>
+    <w:lsdException w:name="Light Shading Accent 3" w:uiPriority="60"/>
+    <w:lsdException w:name="Light List Accent 3" w:uiPriority="61"/>
+    <w:lsdException w:name="Light Grid Accent 3" w:uiPriority="62"/>
+    <w:lsdException w:name="Medium Shading 1 Accent 3" w:uiPriority="63"/>
+    <w:lsdException w:name="Medium Shading 2 Accent 3" w:uiPriority="64"/>
+    <w:lsdException w:name="Medium List 1 Accent 3" w:uiPriority="65"/>
+    <w:lsdException w:name="Medium List 2 Accent 3" w:uiPriority="66"/>
+    <w:lsdException w:name="Medium Grid 1 Accent 3" w:uiPriority="67"/>
+    <w:lsdException w:name="Medium Grid 2 Accent 3" w:uiPriority="68"/>
+    <w:lsdException w:name="Medium Grid 3 Accent 3" w:uiPriority="69"/>
+    <w:lsdException w:name="Dark List Accent 3" w:uiPriority="70"/>
+    <w:lsdException w:name="Colorful Shading Accent 3" w:uiPriority="71"/>
+    <w:lsdException w:name="Colorful List Accent 3" w:uiPriority="72"/>
+    <w:lsdException w:name="Colorful Grid Accent 3" w:uiPriority="73"/>
+    <w:lsdException w:name="Light Shading Accent 4" w:uiPriority="60"/>
+    <w:lsdException w:name="Light List Accent 4" w:uiPriority="61"/>
+    <w:lsdException w:name="Light Grid Accent 4" w:uiPriority="62"/>
+    <w:lsdException w:name="Medium Shading 1 Accent 4" w:uiPriority="63"/>
+    <w:lsdException w:name="Medium Shading 2 Accent 4" w:uiPriority="64"/>
+    <w:lsdException w:name="Medium List 1 Accent 4" w:uiPriority="65"/>
+    <w:lsdException w:name="Medium List 2 Accent 4" w:uiPriority="66"/>
+    <w:lsdException w:name="Medium Grid 1 Accent 4" w:uiPriority="67"/>
+    <w:lsdException w:name="Medium Grid 2 Accent 4" w:uiPriority="68"/>
+    <w:lsdException w:name="Medium Grid 3 Accent 4" w:uiPriority="69"/>
+    <w:lsdException w:name="Dark List Accent 4" w:uiPriority="70"/>
+    <w:lsdException w:name="Colorful Shading Accent 4" w:uiPriority="71"/>
+    <w:lsdException w:name="Colorful List Accent 4" w:uiPriority="72"/>
+    <w:lsdException w:name="Colorful Grid Accent 4" w:uiPriority="73"/>
+    <w:lsdException w:name="Light Shading Accent 5" w:uiPriority="60"/>
+    <w:lsdException w:name="Light List Accent 5" w:uiPriority="61"/>
+    <w:lsdException w:name="Light Grid Accent 5" w:uiPriority="62"/>
+    <w:lsdException w:name="Medium Shading 1 Accent 5" w:uiPriority="63"/>
+    <w:lsdException w:name="Medium Shading 2 Accent 5" w:uiPriority="64"/>
+    <w:lsdException w:name="Medium List 1 Accent 5" w:uiPriority="65"/>
+    <w:lsdException w:name="Medium List 2 Accent 5" w:uiPriority="66"/>
+    <w:lsdException w:name="Medium Grid 1 Accent 5" w:uiPriority="67"/>
+    <w:lsdException w:name="Medium Grid 2 Accent 5" w:uiPriority="68"/>
+    <w:lsdException w:name="Medium Grid 3 Accent 5" w:uiPriority="69"/>
+    <w:lsdException w:name="Dark List Accent 5" w:uiPriority="70"/>
+    <w:lsdException w:name="Colorful Shading Accent 5" w:uiPriority="71"/>
+    <w:lsdException w:name="Colorful List Accent 5" w:uiPriority="72"/>
+    <w:lsdException w:name="Colorful Grid Accent 5" w:uiPriority="73"/>
+    <w:lsdException w:name="Light Shading Accent 6" w:uiPriority="60"/>
+    <w:lsdException w:name="Light List Accent 6" w:uiPriority="61"/>
+    <w:lsdException w:name="Light Grid Accent 6" w:uiPriority="62"/>
+    <w:lsdException w:name="Medium Shading 1 Accent 6" w:uiPriority="63"/>
+    <w:lsdException w:name="Medium Shading 2 Accent 6" w:uiPriority="64"/>
+    <w:lsdException w:name="Medium List 1 Accent 6" w:uiPriority="65"/>
+    <w:lsdException w:name="Medium List 2 Accent 6" w:uiPriority="66"/>
+    <w:lsdException w:name="Medium Grid 1 Accent 6" w:uiPriority="67"/>
+    <w:lsdException w:name="Medium Grid 2 Accent 6" w:uiPriority="68"/>
+    <w:lsdException w:name="Medium Grid 3 Accent 6" w:uiPriority="69"/>
+    <w:lsdException w:name="Dark List Accent 6" w:uiPriority="70"/>
+    <w:lsdException w:name="Colorful Shading Accent 6" w:uiPriority="71"/>
+    <w:lsdException w:name="Colorful List Accent 6" w:uiPriority="72"/>
+    <w:lsdException w:name="Colorful Grid Accent 6" w:uiPriority="73"/>
+    <w:lsdException w:name="Subtle Emphasis" w:uiPriority="19" w:qFormat="1"/>
+    <w:lsdException w:name="Intense Emphasis" w:uiPriority="21" w:qFormat="1"/>
+    <w:lsdException w:name="Subtle Reference" w:uiPriority="31" w:qFormat="1"/>
+    <w:lsdException w:name="Intense Reference" w:uiPriority="32" w:qFormat="1"/>
+    <w:lsdException w:name="Book Title" w:uiPriority="33" w:qFormat="1"/>
+    <w:lsdException w:name="Bibliography" w:semiHidden="1" w:uiPriority="37" w:unhideWhenUsed="1"/>
+    <w:lsdException w:name="TOC Heading" w:semiHidden="1" w:uiPriority="39" w:unhideWhenUsed="1" w:qFormat="1"/>
+    <w:lsdException w:name="Plain Table 1" w:uiPriority="41"/>
+    <w:lsdException w:name="Plain Table 2" w:uiPriority="42"/>
+    <w:lsdException w:name="Plain Table 3" w:uiPriority="43"/>
+    <w:lsdException w:name="Plain Table 4" w:uiPriority="44"/>
+    <w:lsdException w:name="Plain Table 5" w:uiPriority="45"/>
+    <w:lsdException w:name="Grid Table Light" w:uiPriority="40"/>
+    <w:lsdException w:name="Grid Table 1 Light" w:uiPriority="46"/>
+    <w:lsdException w:name="Grid Table 2" w:uiPriority="47"/>
+    <w:lsdException w:name="Grid Table 3" w:uiPriority="48"/>
+    <w:lsdException w:name="Grid Table 4" w:uiPriority="49"/>
+    <w:lsdException w:name="Grid Table 5 Dark" w:uiPriority="50"/>
+    <w:lsdException w:name="Grid Table 6 Colorful" w:uiPriority="51"/>
+    <w:lsdException w:name="Grid Table 7 Colorful" w:uiPriority="52"/>
+    <w:lsdException w:name="Grid Table 1 Light Accent 1" w:uiPriority="46"/>
+    <w:lsdException w:name="Grid Table 2 Accent 1" w:uiPriority="47"/>
+    <w:lsdException w:name="Grid Table 3 Accent 1" w:uiPriority="48"/>
+    <w:lsdException w:name="Grid Table 4 Accent 1" w:uiPriority="49"/>
+    <w:lsdException w:name="Grid Table 5 Dark Accent 1" w:uiPriority="50"/>
+    <w:lsdException w:name="Grid Table 6 Colorful Accent 1" w:uiPriority="51"/>
+    <w:lsdException w:name="Grid Table 7 Colorful Accent 1" w:uiPriority="52"/>
+    <w:lsdException w:name="Grid Table 1 Light Accent 2" w:uiPriority="46"/>
+    <w:lsdException w:name="Grid Table 2 Accent 2" w:uiPriority="47"/>
+    <w:lsdException w:name="Grid Table 3 Accent 2" w:uiPriority="48"/>
+    <w:lsdException w:name="Grid Table 4 Accent 2" w:uiPriority="49"/>
+    <w:lsdException w:name="Grid Table 5 Dark Accent 2" w:uiPriority="50"/>
+    <w:lsdException w:name="Grid Table 6 Colorful Accent 2" w:uiPriority="51"/>
+    <w:lsdException w:name="Grid Table 7 Colorful Accent 2" w:uiPriority="52"/>
+    <w:lsdException w:name="Grid Table 1 Light Accent 3" w:uiPriority="46"/>
+    <w:lsdException w:name="Grid Table 2 Accent 3" w:uiPriority="47"/>
+    <w:lsdException w:name="Grid Table 3 Accent 3" w:uiPriority="48"/>
+    <w:lsdException w:name="Grid Table 4 Accent 3" w:uiPriority="49"/>
+    <w:lsdException w:name="Grid Table 5 Dark Accent 3" w:uiPriority="50"/>
+    <w:lsdException w:name="Grid Table 6 Colorful Accent 3" w:uiPriority="51"/>
+    <w:lsdException w:name="Grid Table 7 Colorful Accent 3" w:uiPriority="52"/>
+    <w:lsdException w:name="Grid Table 1 Light Accent 4" w:uiPriority="46"/>
+    <w:lsdException w:name="Grid Table 2 Accent 4" w:uiPriority="47"/>
+    <w:lsdException w:name="Grid Table 3 Accent 4" w:uiPriority="48"/>
+    <w:lsdException w:name="Grid Table 4 Accent 4" w:uiPriority="49"/>
+    <w:lsdException w:name="Grid Table 5 Dark Accent 4" w:uiPriority="50"/>
+    <w:lsdException w:name="Grid Table 6 Colorful Accent 4" w:uiPriority="51"/>
+    <w:lsdException w:name="Grid Table 7 Colorful Accent 4" w:uiPriority="52"/>
+    <w:lsdException w:name="Grid Table 1 Light Accent 5" w:uiPriority="46"/>
+    <w:lsdException w:name="Grid Table 2 Accent 5" w:uiPriority="47"/>
+    <w:lsdException w:name="Grid Table 3 Accent 5" w:uiPriority="48"/>
+    <w:lsdException w:name="Grid Table 4 Accent 5" w:uiPriority="49"/>
+    <w:lsdException w:name="Grid Table 5 Dark Accent 5" w:uiPriority="50"/>
+    <w:lsdException w:name="Grid Table 6 Colorful Accent 5" w:uiPriority="51"/>
+    <w:lsdException w:name="Grid Table 7 Colorful Accent 5" w:uiPriority="52"/>
+    <w:lsdException w:name="Grid Table 1 Light Accent 6" w:uiPriority="46"/>
+    <w:lsdException w:name="Grid Table 2 Accent 6" w:uiPriority="47"/>
+    <w:lsdException w:name="Grid Table 3 Accent 6" w:uiPriority="48"/>
+    <w:lsdException w:name="Grid Table 4 Accent 6" w:uiPriority="49"/>
+    <w:lsdException w:name="Grid Table 5 Dark Accent 6" w:uiPriority="50"/>
+    <w:lsdException w:name="Grid Table 6 Colorful Accent 6" w:uiPriority="51"/>
+    <w:lsdException w:name="Grid Table 7 Colorful Accent 6" w:uiPriority="52"/>
+    <w:lsdException w:name="List Table 1 Light" w:uiPriority="46"/>
+    <w:lsdException w:name="List Table 2" w:uiPriority="47"/>
+    <w:lsdException w:name="List Table 3" w:uiPriority="48"/>
+    <w:lsdException w:name="List Table 4" w:uiPriority="49"/>
+    <w:lsdException w:name="List Table 5 Dark" w:uiPriority="50"/>
+    <w:lsdException w:name="List Table 6 Colorful" w:uiPriority="51"/>
+    <w:lsdException w:name="List Table 7 Colorful" w:uiPriority="52"/>
+    <w:lsdException w:name="List Table 1 Light Accent 1" w:uiPriority="46"/>
+    <w:lsdException w:name="List Table 2 Accent 1" w:uiPriority="47"/>
+    <w:lsdException w:name="List Table 3 Accent 1" w:uiPriority="48"/>
+    <w:lsdException w:name="List Table 4 Accent 1" w:uiPriority="49"/>
+    <w:lsdException w:name="List Table 5 Dark Accent 1" w:uiPriority="50"/>
+    <w:lsdException w:name="List Table 6 Colorful Accent 1" w:uiPriority="51"/>
+    <w:lsdException w:name="List Table 7 Colorful Accent 1" w:uiPriority="52"/>
+    <w:lsdException w:name="List Table 1 Light Accent 2" w:uiPriority="46"/>
+    <w:lsdException w:name="List Table 2 Accent 2" w:uiPriority="47"/>
+    <w:lsdException w:name="List Table 3 Accent 2" w:uiPriority="48"/>
+    <w:lsdException w:name="List Table 4 Accent 2" w:uiPriority="49"/>
+    <w:lsdException w:name="List Table 5 Dark Accent 2" w:uiPriority="50"/>
+    <w:lsdException w:name="List Table 6 Colorful Accent 2" w:uiPriority="51"/>
+    <w:lsdException w:name="List Table 7 Colorful Accent 2" w:uiPriority="52"/>
+    <w:lsdException w:name="List Table 1 Light Accent 3" w:uiPriority="46"/>
+    <w:lsdException w:name="List Table 2 Accent 3" w:uiPriority="47"/>
+    <w:lsdException w:name="List Table 3 Accent 3" w:uiPriority="48"/>
+    <w:lsdException w:name="List Table 4 Accent 3" w:uiPriority="49"/>
+    <w:lsdException w:name="List Table 5 Dark Accent 3" w:uiPriority="50"/>
+    <w:lsdException w:name="List Table 6 Colorful Accent 3" w:uiPriority="51"/>
+    <w:lsdException w:name="List Table 7 Colorful Accent 3" w:uiPriority="52"/>
+    <w:lsdException w:name="List Table 1 Light Accent 4" w:uiPriority="46"/>
+    <w:lsdException w:name="List Table 2 Accent 4" w:uiPriority="47"/>
+    <w:lsdException w:name="List Table 3 Accent 4" w:uiPriority="48"/>
+    <w:lsdException w:name="List Table 4 Accent 4" w:uiPriority="49"/>
+    <w:lsdException w:name="List Table 5 Dark Accent 4" w:uiPriority="50"/>
+    <w:lsdException w:name="List Table 6 Colorful Accent 4" w:uiPriority="51"/>
+    <w:lsdException w:name="List Table 7 Colorful Accent 4" w:uiPriority="52"/>
+    <w:lsdException w:name="List Table 1 Light Accent 5" w:uiPriority="46"/>
+    <w:lsdException w:name="List Table 2 Accent 5" w:uiPriority="47"/>
+    <w:lsdException w:name="List Table 3 Accent 5" w:uiPriority="48"/>
+    <w:lsdException w:name="List Table 4 Accent 5" w:uiPriority="49"/>
+    <w:lsdException w:name="List Table 5 Dark Accent 5" w:uiPriority="50"/>
+    <w:lsdException w:name="List Table 6 Colorful Accent 5" w:uiPriority="51"/>
+    <w:lsdException w:name="List Table 7 Colorful Accent 5" w:uiPriority="52"/>
+    <w:lsdException w:name="List Table 1 Light Accent 6" w:uiPriority="46"/>
+    <w:lsdException w:name="List Table 2 Accent 6" w:uiPriority="47"/>
+    <w:lsdException w:name="List Table 3 Accent 6" w:uiPriority="48"/>
+    <w:lsdException w:name="List Table 4 Accent 6" w:uiPriority="49"/>
+    <w:lsdException w:name="List Table 5 Dark Accent 6" w:uiPriority="50"/>
+    <w:lsdException w:name="List Table 6 Colorful Accent 6" w:uiPriority="51"/>
+    <w:lsdException w:name="List Table 7 Colorful Accent 6" w:uiPriority="52"/>
   </w:latentStyles>
   <w:style w:type="paragraph" w:default="1" w:styleId="Normal">
     <w:name w:val="Normal"/>
@@ -4780,7 +4994,6 @@
     <w:uiPriority w:val="99"/>
     <w:semiHidden/>
     <w:unhideWhenUsed/>
-    <w:qFormat/>
     <w:tblPr>
       <w:tblInd w:w="0" w:type="dxa"/>
       <w:tblCellMar>
@@ -5096,7 +5309,7 @@
   <a:extraClrSchemeLst/>
   <a:extLst>
     <a:ext uri="{05A4C25C-085E-4340-85A3-A5531E510DB2}">
-      <thm15:themeFamily xmlns:thm15="http://schemas.microsoft.com/office/thememl/2012/main" xmlns="" name="Office Theme" id="{62F939B6-93AF-4DB8-9C6B-D6C7DFDC589F}" vid="{4A3C46E8-61CC-4603-A589-7422A47A8E4A}"/>
+      <thm15:themeFamily xmlns:thm15="http://schemas.microsoft.com/office/thememl/2012/main" name="Office Theme" id="{62F939B6-93AF-4DB8-9C6B-D6C7DFDC589F}" vid="{4A3C46E8-61CC-4603-A589-7422A47A8E4A}"/>
     </a:ext>
   </a:extLst>
 </a:theme>

</xml_diff>

<commit_message>
Fechamento do modulo Core
Fechamento da versão 1.0 do módulo Core; Início do projeto Sample.
</commit_message>
<xml_diff>
--- a/Docs/Documentation-v1.docx
+++ b/Docs/Documentation-v1.docx
@@ -1,6 +1,6 @@
 
 <file path=word/document.xml><?xml version="1.0" encoding="utf-8"?>
-<w:document xmlns:wpc="http://schemas.microsoft.com/office/word/2010/wordprocessingCanvas" xmlns:cx="http://schemas.microsoft.com/office/drawing/2014/chartex" xmlns:cx1="http://schemas.microsoft.com/office/drawing/2015/9/8/chartex" xmlns:mc="http://schemas.openxmlformats.org/markup-compatibility/2006" xmlns:o="urn:schemas-microsoft-com:office:office" xmlns:r="http://schemas.openxmlformats.org/officeDocument/2006/relationships" xmlns:m="http://schemas.openxmlformats.org/officeDocument/2006/math" xmlns:v="urn:schemas-microsoft-com:vml" xmlns:wp14="http://schemas.microsoft.com/office/word/2010/wordprocessingDrawing" xmlns:wp="http://schemas.openxmlformats.org/drawingml/2006/wordprocessingDrawing" xmlns:w10="urn:schemas-microsoft-com:office:word" xmlns:w="http://schemas.openxmlformats.org/wordprocessingml/2006/main" xmlns:w14="http://schemas.microsoft.com/office/word/2010/wordml" xmlns:w15="http://schemas.microsoft.com/office/word/2012/wordml" xmlns:w16se="http://schemas.microsoft.com/office/word/2015/wordml/symex" xmlns:wpg="http://schemas.microsoft.com/office/word/2010/wordprocessingGroup" xmlns:wpi="http://schemas.microsoft.com/office/word/2010/wordprocessingInk" xmlns:wne="http://schemas.microsoft.com/office/word/2006/wordml" xmlns:wps="http://schemas.microsoft.com/office/word/2010/wordprocessingShape" mc:Ignorable="w14 w15 w16se wp14">
+<w:document xmlns:ve="http://schemas.openxmlformats.org/markup-compatibility/2006" xmlns:o="urn:schemas-microsoft-com:office:office" xmlns:r="http://schemas.openxmlformats.org/officeDocument/2006/relationships" xmlns:m="http://schemas.openxmlformats.org/officeDocument/2006/math" xmlns:v="urn:schemas-microsoft-com:vml" xmlns:wp="http://schemas.openxmlformats.org/drawingml/2006/wordprocessingDrawing" xmlns:w10="urn:schemas-microsoft-com:office:word" xmlns:w="http://schemas.openxmlformats.org/wordprocessingml/2006/main" xmlns:wne="http://schemas.microsoft.com/office/word/2006/wordml">
   <w:body>
     <w:p>
       <w:pPr>
@@ -157,36 +157,33 @@
       </w:r>
     </w:p>
     <w:p>
+      <w:r>
+        <w:t>.Net 8</w:t>
+      </w:r>
+      <w:r>
+        <w:t>.0,</w:t>
+      </w:r>
+      <w:r>
+        <w:t xml:space="preserve"> C#, </w:t>
+      </w:r>
+      <w:proofErr w:type="spellStart"/>
+      <w:r>
+        <w:t>Dapper</w:t>
+      </w:r>
+      <w:proofErr w:type="spellEnd"/>
+      <w:r>
+        <w:t xml:space="preserve"> (</w:t>
+      </w:r>
+      <w:proofErr w:type="spellStart"/>
       <w:proofErr w:type="gramStart"/>
       <w:r>
-        <w:t>.Net</w:t>
-      </w:r>
+        <w:t>or</w:t>
+      </w:r>
+      <w:r>
+        <w:t>EntityFramework</w:t>
+      </w:r>
+      <w:proofErr w:type="spellEnd"/>
       <w:proofErr w:type="gramEnd"/>
-      <w:r>
-        <w:t xml:space="preserve"> 8</w:t>
-      </w:r>
-      <w:r>
-        <w:t>.0,</w:t>
-      </w:r>
-      <w:r>
-        <w:t xml:space="preserve"> C#, </w:t>
-      </w:r>
-      <w:proofErr w:type="spellStart"/>
-      <w:r>
-        <w:t>Dapper</w:t>
-      </w:r>
-      <w:proofErr w:type="spellEnd"/>
-      <w:r>
-        <w:t xml:space="preserve"> (</w:t>
-      </w:r>
-      <w:proofErr w:type="spellStart"/>
-      <w:r>
-        <w:t>or</w:t>
-      </w:r>
-      <w:r>
-        <w:t>EntityFramework</w:t>
-      </w:r>
-      <w:proofErr w:type="spellEnd"/>
       <w:r>
         <w:t>)</w:t>
       </w:r>
@@ -331,10 +328,10 @@
                   <w:r>
                     <w:t>FullDevToolKit</w:t>
                   </w:r>
+                  <w:proofErr w:type="spellEnd"/>
                   <w:r>
                     <w:t>.System</w:t>
                   </w:r>
-                  <w:proofErr w:type="spellEnd"/>
                 </w:p>
                 <w:p>
                   <w:pPr>
@@ -907,6 +904,7 @@
                     </w:rPr>
                   </w:pPr>
                   <w:proofErr w:type="spellStart"/>
+                  <w:proofErr w:type="gramStart"/>
                   <w:r>
                     <w:rPr>
                       <w:sz w:val="20"/>
@@ -914,6 +912,7 @@
                     <w:t>DefaultGetParam</w:t>
                   </w:r>
                   <w:proofErr w:type="spellEnd"/>
+                  <w:proofErr w:type="gramEnd"/>
                   <w:r>
                     <w:rPr>
                       <w:sz w:val="20"/>
@@ -940,12 +939,6 @@
                     </w:rPr>
                     <w:t>,</w:t>
                   </w:r>
-                  <w:r>
-                    <w:rPr>
-                      <w:sz w:val="20"/>
-                    </w:rPr>
-                    <w:t xml:space="preserve"> </w:t>
-                  </w:r>
                   <w:proofErr w:type="spellStart"/>
                   <w:r>
                     <w:rPr>
@@ -975,7 +968,6 @@
                     <w:t xml:space="preserve">, </w:t>
                   </w:r>
                   <w:proofErr w:type="spellStart"/>
-                  <w:proofErr w:type="gramStart"/>
                   <w:r>
                     <w:rPr>
                       <w:sz w:val="20"/>
@@ -988,12 +980,14 @@
                     </w:rPr>
                     <w:t>Response</w:t>
                   </w:r>
+                  <w:proofErr w:type="spellEnd"/>
                   <w:r>
                     <w:rPr>
                       <w:sz w:val="20"/>
                     </w:rPr>
                     <w:t>,</w:t>
                   </w:r>
+                  <w:proofErr w:type="spellStart"/>
                   <w:r>
                     <w:rPr>
                       <w:sz w:val="20"/>
@@ -1001,7 +995,6 @@
                     <w:t>RequestStatus</w:t>
                   </w:r>
                   <w:proofErr w:type="spellEnd"/>
-                  <w:proofErr w:type="gramEnd"/>
                   <w:r>
                     <w:rPr>
                       <w:sz w:val="20"/>
@@ -1235,7 +1228,21 @@
                     <w:rPr>
                       <w:sz w:val="20"/>
                     </w:rPr>
-                    <w:t xml:space="preserve">, Security, </w:t>
+                    <w:t xml:space="preserve">, </w:t>
+                  </w:r>
+                  <w:proofErr w:type="spellStart"/>
+                  <w:r>
+                    <w:rPr>
+                      <w:sz w:val="20"/>
+                    </w:rPr>
+                    <w:t>Security</w:t>
+                  </w:r>
+                  <w:proofErr w:type="spellEnd"/>
+                  <w:r>
+                    <w:rPr>
+                      <w:sz w:val="20"/>
+                    </w:rPr>
+                    <w:t xml:space="preserve">, </w:t>
                   </w:r>
                   <w:proofErr w:type="spellStart"/>
                   <w:r>
@@ -1517,6 +1524,86 @@
           <w:lang w:eastAsia="pt-BR"/>
         </w:rPr>
         <w:pict>
+          <v:shape id="_x0000_s1301" type="#_x0000_t34" style="position:absolute;margin-left:156pt;margin-top:184pt;width:93.1pt;height:20.95pt;rotation:270;z-index:251888640;visibility:visible;mso-position-horizontal-relative:left-margin-area;mso-width-relative:margin;mso-height-relative:margin" adj=",-704397,-44557" strokecolor="black [3200]" strokeweight=".5pt">
+            <v:stroke endarrow="block"/>
+            <w10:wrap anchorx="margin"/>
+          </v:shape>
+        </w:pict>
+      </w:r>
+      <w:r>
+        <w:rPr>
+          <w:b/>
+          <w:noProof/>
+          <w:lang w:eastAsia="pt-BR"/>
+        </w:rPr>
+        <w:pict>
+          <v:shape id="_x0000_s1297" type="#_x0000_t202" style="position:absolute;margin-left:69.05pt;margin-top:241.05pt;width:103.5pt;height:42.5pt;z-index:251886592;visibility:visible;mso-width-relative:margin;mso-height-relative:margin" fillcolor="white [3201]" strokeweight=".5pt">
+            <v:textbox style="mso-next-textbox:#_x0000_s1297">
+              <w:txbxContent>
+                <w:p>
+                  <w:pPr>
+                    <w:jc w:val="center"/>
+                  </w:pPr>
+                  <w:proofErr w:type="spellStart"/>
+                  <w:proofErr w:type="gramStart"/>
+                  <w:r>
+                    <w:t>IDbTransaction</w:t>
+                  </w:r>
+                  <w:proofErr w:type="spellEnd"/>
+                  <w:proofErr w:type="gramEnd"/>
+                </w:p>
+              </w:txbxContent>
+            </v:textbox>
+          </v:shape>
+        </w:pict>
+      </w:r>
+      <w:r>
+        <w:rPr>
+          <w:b/>
+          <w:noProof/>
+          <w:lang w:eastAsia="pt-BR"/>
+        </w:rPr>
+        <w:pict>
+          <v:shape id="_x0000_s1300" type="#_x0000_t32" style="position:absolute;margin-left:222.75pt;margin-top:147.7pt;width:0;height:164.4pt;flip:x y;z-index:251887616;visibility:visible;mso-position-horizontal-relative:left-margin-area;mso-width-relative:margin;mso-height-relative:margin" strokecolor="black [3200]" strokeweight=".5pt">
+            <v:stroke endarrow="block" joinstyle="miter"/>
+            <w10:wrap anchorx="margin"/>
+          </v:shape>
+        </w:pict>
+      </w:r>
+      <w:r>
+        <w:rPr>
+          <w:b/>
+          <w:noProof/>
+          <w:lang w:eastAsia="pt-BR"/>
+        </w:rPr>
+        <w:pict>
+          <v:shape id="_x0000_s1296" type="#_x0000_t202" style="position:absolute;margin-left:86.3pt;margin-top:313.45pt;width:103.5pt;height:42.5pt;z-index:251885568;visibility:visible;mso-width-relative:margin;mso-height-relative:margin" fillcolor="white [3201]" strokeweight=".5pt">
+            <v:textbox style="mso-next-textbox:#_x0000_s1296">
+              <w:txbxContent>
+                <w:p>
+                  <w:pPr>
+                    <w:jc w:val="center"/>
+                  </w:pPr>
+                  <w:proofErr w:type="spellStart"/>
+                  <w:proofErr w:type="gramStart"/>
+                  <w:r>
+                    <w:t>IDbConnection</w:t>
+                  </w:r>
+                  <w:proofErr w:type="spellEnd"/>
+                  <w:proofErr w:type="gramEnd"/>
+                </w:p>
+              </w:txbxContent>
+            </v:textbox>
+          </v:shape>
+        </w:pict>
+      </w:r>
+      <w:r>
+        <w:rPr>
+          <w:b/>
+          <w:noProof/>
+          <w:lang w:eastAsia="pt-BR"/>
+        </w:rPr>
+        <w:pict>
           <v:shape id="_x0000_s1236" type="#_x0000_t34" style="position:absolute;margin-left:343.5pt;margin-top:236.6pt;width:71.35pt;height:46.95pt;rotation:180;flip:y;z-index:251829248;visibility:visible;mso-position-horizontal-relative:left-margin-area;mso-width-relative:margin;mso-height-relative:margin" adj="10792,311923,-125362" strokecolor="black [3200]" strokeweight=".5pt">
             <v:stroke endarrow="block"/>
             <w10:wrap anchorx="margin"/>
@@ -1542,18 +1629,6 @@
           <w:lang w:eastAsia="pt-BR"/>
         </w:rPr>
         <w:pict>
-          <v:shape id="_x0000_s1238" type="#_x0000_t34" style="position:absolute;margin-left:174.25pt;margin-top:152.2pt;width:212.6pt;height:204.1pt;rotation:90;flip:x;z-index:251830272" o:connectortype="elbow" adj="21507,67061,-10715">
-            <v:stroke endarrow="block"/>
-          </v:shape>
-        </w:pict>
-      </w:r>
-      <w:r>
-        <w:rPr>
-          <w:b/>
-          <w:noProof/>
-          <w:lang w:eastAsia="pt-BR"/>
-        </w:rPr>
-        <w:pict>
           <v:shape id="_x0000_s1067" type="#_x0000_t202" style="position:absolute;margin-left:165.45pt;margin-top:103.2pt;width:136.85pt;height:42.5pt;z-index:251695104;visibility:visible;mso-height-relative:margin" fillcolor="white [3201]" strokeweight=".5pt">
             <v:textbox style="mso-next-textbox:#_x0000_s1067">
               <w:txbxContent>
@@ -2234,9 +2309,15 @@
         <w:rPr>
           <w:b/>
         </w:rPr>
-        <w:t>FullDevToolKit.System</w:t>
+        <w:t>FullDevToolKit</w:t>
       </w:r>
       <w:proofErr w:type="spellEnd"/>
+      <w:r>
+        <w:rPr>
+          <w:b/>
+        </w:rPr>
+        <w:t>.System</w:t>
+      </w:r>
     </w:p>
     <w:p>
       <w:r>
@@ -2385,8 +2466,16 @@
                     <w:rPr>
                       <w:b/>
                     </w:rPr>
-                    <w:t>Models.</w:t>
-                  </w:r>
+                    <w:t>Models</w:t>
+                  </w:r>
+                  <w:proofErr w:type="spellEnd"/>
+                  <w:r>
+                    <w:rPr>
+                      <w:b/>
+                    </w:rPr>
+                    <w:t>.</w:t>
+                  </w:r>
+                  <w:proofErr w:type="spellStart"/>
                   <w:r>
                     <w:rPr>
                       <w:b/>
@@ -2736,11 +2825,19 @@
                     </w:rPr>
                     <w:t>Models</w:t>
                   </w:r>
+                  <w:proofErr w:type="spellEnd"/>
                   <w:r>
                     <w:rPr>
                       <w:b/>
                     </w:rPr>
-                    <w:t>.Identity</w:t>
+                    <w:t>.</w:t>
+                  </w:r>
+                  <w:proofErr w:type="spellStart"/>
+                  <w:r>
+                    <w:rPr>
+                      <w:b/>
+                    </w:rPr>
+                    <w:t>Identity</w:t>
                   </w:r>
                   <w:proofErr w:type="spellEnd"/>
                 </w:p>
@@ -2769,7 +2866,30 @@
         </w:rPr>
         <w:lastRenderedPageBreak/>
         <w:pict>
-          <v:shape id="_x0000_s1294" type="#_x0000_t32" style="position:absolute;margin-left:198.65pt;margin-top:599.7pt;width:110.55pt;height:0;rotation:90;z-index:251884544;visibility:visible;mso-position-horizontal-relative:left-margin-area;mso-width-relative:margin;mso-height-relative:margin" adj="-159314,-1,-159314" strokecolor="black [3200]" strokeweight=".5pt">
+          <v:shape id="_x0000_s1270" type="#_x0000_t34" style="position:absolute;margin-left:113.95pt;margin-top:372.5pt;width:124.7pt;height:130.4pt;rotation:90;flip:x;z-index:251863040;visibility:visible;mso-position-horizontal-relative:left-margin-area;mso-width-relative:margin;mso-height-relative:margin" adj="16147,68190,-14478" strokecolor="black [3200]" strokeweight=".5pt">
+            <v:stroke endarrow="block"/>
+            <w10:wrap anchorx="margin"/>
+          </v:shape>
+        </w:pict>
+      </w:r>
+      <w:r>
+        <w:rPr>
+          <w:noProof/>
+          <w:lang w:eastAsia="pt-BR"/>
+        </w:rPr>
+        <w:pict>
+          <v:shape id="_x0000_s1292" type="#_x0000_t32" style="position:absolute;margin-left:121.55pt;margin-top:642.75pt;width:66.8pt;height:0;z-index:251882496" o:connectortype="straight">
+            <v:stroke endarrow="open"/>
+          </v:shape>
+        </w:pict>
+      </w:r>
+      <w:r>
+        <w:rPr>
+          <w:noProof/>
+          <w:lang w:eastAsia="pt-BR"/>
+        </w:rPr>
+        <w:pict>
+          <v:shape id="_x0000_s1293" type="#_x0000_t32" style="position:absolute;margin-left:346.2pt;margin-top:642.75pt;width:96.4pt;height:0;z-index:251883520;visibility:visible;mso-position-horizontal-relative:left-margin-area;mso-width-relative:margin;mso-height-relative:margin" adj="-159314,-1,-159314" strokecolor="black [3200]" strokeweight=".5pt">
             <v:stroke endarrow="block" joinstyle="miter"/>
             <w10:wrap anchorx="margin"/>
           </v:shape>
@@ -2781,7 +2901,34 @@
           <w:lang w:eastAsia="pt-BR"/>
         </w:rPr>
         <w:pict>
-          <v:shape id="_x0000_s1293" type="#_x0000_t32" style="position:absolute;margin-left:354.45pt;margin-top:624.1pt;width:85.05pt;height:0;z-index:251883520;visibility:visible;mso-position-horizontal-relative:left-margin-area;mso-width-relative:margin;mso-height-relative:margin" adj="-159314,-1,-159314" strokecolor="black [3200]" strokeweight=".5pt">
+          <v:shape id="_x0000_s1291" type="#_x0000_t202" style="position:absolute;margin-left:188.35pt;margin-top:624.1pt;width:119.45pt;height:42.5pt;z-index:251881472;visibility:visible;mso-width-relative:margin;mso-height-relative:margin" fillcolor="white [3201]" strokeweight=".5pt">
+            <v:textbox style="mso-next-textbox:#_x0000_s1291">
+              <w:txbxContent>
+                <w:p>
+                  <w:pPr>
+                    <w:jc w:val="center"/>
+                  </w:pPr>
+                  <w:proofErr w:type="spellStart"/>
+                  <w:r>
+                    <w:t>IIdentity</w:t>
+                  </w:r>
+                  <w:r>
+                    <w:t>Module</w:t>
+                  </w:r>
+                  <w:proofErr w:type="spellEnd"/>
+                </w:p>
+              </w:txbxContent>
+            </v:textbox>
+          </v:shape>
+        </w:pict>
+      </w:r>
+      <w:r>
+        <w:rPr>
+          <w:noProof/>
+          <w:lang w:eastAsia="pt-BR"/>
+        </w:rPr>
+        <w:pict>
+          <v:shape id="_x0000_s1294" type="#_x0000_t32" style="position:absolute;margin-left:215.65pt;margin-top:582.7pt;width:76.55pt;height:0;rotation:90;z-index:251884544;visibility:visible;mso-position-horizontal-relative:left-margin-area;mso-width-relative:margin;mso-height-relative:margin" adj="-159314,-1,-159314" strokecolor="black [3200]" strokeweight=".5pt">
             <v:stroke endarrow="block" joinstyle="miter"/>
             <w10:wrap anchorx="margin"/>
           </v:shape>
@@ -2827,18 +2974,6 @@
                 </w:p>
               </w:txbxContent>
             </v:textbox>
-          </v:shape>
-        </w:pict>
-      </w:r>
-      <w:r>
-        <w:rPr>
-          <w:noProof/>
-          <w:lang w:eastAsia="pt-BR"/>
-        </w:rPr>
-        <w:pict>
-          <v:shape id="_x0000_s1276" type="#_x0000_t32" style="position:absolute;margin-left:356.5pt;margin-top:673.6pt;width:85.05pt;height:0;z-index:251867136;visibility:visible;mso-position-horizontal-relative:left-margin-area;mso-width-relative:margin;mso-height-relative:margin" adj="-159314,-1,-159314" strokecolor="black [3200]" strokeweight=".5pt">
-            <v:stroke endarrow="block" joinstyle="miter"/>
-            <w10:wrap anchorx="margin"/>
           </v:shape>
         </w:pict>
       </w:r>
@@ -2860,17 +2995,6 @@
           <w:lang w:eastAsia="pt-BR"/>
         </w:rPr>
         <w:pict>
-          <v:shape id="_x0000_s1272" type="#_x0000_t32" style="position:absolute;margin-left:122.75pt;margin-top:612.05pt;width:73.7pt;height:21pt;flip:y;z-index:251865088" o:connectortype="straight">
-            <v:stroke endarrow="open"/>
-          </v:shape>
-        </w:pict>
-      </w:r>
-      <w:r>
-        <w:rPr>
-          <w:noProof/>
-          <w:lang w:eastAsia="pt-BR"/>
-        </w:rPr>
-        <w:pict>
           <v:shape id="_x0000_s1271" type="#_x0000_t202" style="position:absolute;margin-left:18.6pt;margin-top:620.8pt;width:102.95pt;height:42.5pt;z-index:251864064;visibility:visible;mso-width-relative:margin;mso-height-relative:margin" fillcolor="white [3201]" strokeweight=".5pt">
             <v:textbox style="mso-next-textbox:#_x0000_s1271">
               <w:txbxContent>
@@ -2891,126 +3015,42 @@
                     </w:rPr>
                     <w:t>FullDevToolKit</w:t>
                   </w:r>
+                  <w:proofErr w:type="spellEnd"/>
                   <w:r>
                     <w:rPr>
                       <w:i/>
                       <w:sz w:val="20"/>
                     </w:rPr>
-                    <w:t>.Core</w:t>
-                  </w:r>
-                  <w:proofErr w:type="spellEnd"/>
-                  <w:r>
+                    <w:t>.Core.</w:t>
+                  </w:r>
+                </w:p>
+                <w:p>
+                  <w:pPr>
+                    <w:spacing w:after="0"/>
+                    <w:jc w:val="center"/>
                     <w:rPr>
                       <w:i/>
                       <w:sz w:val="20"/>
                     </w:rPr>
-                    <w:t>.</w:t>
-                  </w:r>
-                </w:p>
-                <w:p>
-                  <w:pPr>
-                    <w:spacing w:after="0"/>
-                    <w:jc w:val="center"/>
+                  </w:pPr>
+                  <w:proofErr w:type="spellStart"/>
+                  <w:r>
                     <w:rPr>
                       <w:i/>
                       <w:sz w:val="20"/>
                     </w:rPr>
-                  </w:pPr>
-                  <w:proofErr w:type="spellStart"/>
+                    <w:t>IBusiness</w:t>
+                  </w:r>
                   <w:r>
                     <w:rPr>
                       <w:i/>
                       <w:sz w:val="20"/>
                     </w:rPr>
-                    <w:t>IBusiness</w:t>
-                  </w:r>
-                  <w:r>
-                    <w:rPr>
-                      <w:i/>
-                      <w:sz w:val="20"/>
-                    </w:rPr>
                     <w:t>Module</w:t>
                   </w:r>
                   <w:proofErr w:type="spellEnd"/>
                 </w:p>
                 <w:p/>
-              </w:txbxContent>
-            </v:textbox>
-          </v:shape>
-        </w:pict>
-      </w:r>
-      <w:r>
-        <w:rPr>
-          <w:noProof/>
-          <w:lang w:eastAsia="pt-BR"/>
-        </w:rPr>
-        <w:pict>
-          <v:shape id="_x0000_s1292" type="#_x0000_t32" style="position:absolute;margin-left:122.75pt;margin-top:653.15pt;width:71.75pt;height:20.45pt;z-index:251882496" o:connectortype="straight">
-            <v:stroke endarrow="open"/>
-          </v:shape>
-        </w:pict>
-      </w:r>
-      <w:r>
-        <w:rPr>
-          <w:noProof/>
-          <w:lang w:eastAsia="pt-BR"/>
-        </w:rPr>
-        <w:pict>
-          <v:shape id="_x0000_s1291" type="#_x0000_t202" style="position:absolute;margin-left:198.85pt;margin-top:654.95pt;width:119.45pt;height:42.5pt;z-index:251881472;visibility:visible;mso-width-relative:margin;mso-height-relative:margin" fillcolor="white [3201]" strokeweight=".5pt">
-            <v:textbox style="mso-next-textbox:#_x0000_s1291">
-              <w:txbxContent>
-                <w:p>
-                  <w:pPr>
-                    <w:jc w:val="center"/>
-                  </w:pPr>
-                  <w:proofErr w:type="spellStart"/>
-                  <w:r>
-                    <w:t>IIdentity</w:t>
-                  </w:r>
-                  <w:r>
-                    <w:t>Module</w:t>
-                  </w:r>
-                  <w:proofErr w:type="spellEnd"/>
-                </w:p>
-              </w:txbxContent>
-            </v:textbox>
-          </v:shape>
-        </w:pict>
-      </w:r>
-      <w:r>
-        <w:rPr>
-          <w:noProof/>
-          <w:lang w:eastAsia="pt-BR"/>
-        </w:rPr>
-        <w:pict>
-          <v:shape id="_x0000_s1270" type="#_x0000_t32" style="position:absolute;margin-left:269.15pt;margin-top:569.15pt;width:48.2pt;height:0;rotation:90;z-index:251863040;visibility:visible;mso-position-horizontal-relative:left-margin-area;mso-width-relative:margin;mso-height-relative:margin" adj="-159314,-1,-159314" strokecolor="black [3200]" strokeweight=".5pt">
-            <v:stroke endarrow="block" joinstyle="miter"/>
-            <w10:wrap anchorx="margin"/>
-          </v:shape>
-        </w:pict>
-      </w:r>
-      <w:r>
-        <w:rPr>
-          <w:noProof/>
-          <w:lang w:eastAsia="pt-BR"/>
-        </w:rPr>
-        <w:pict>
-          <v:shape id="_x0000_s1269" type="#_x0000_t202" style="position:absolute;margin-left:197.8pt;margin-top:594pt;width:119.45pt;height:42.5pt;z-index:251862016;visibility:visible;mso-width-relative:margin;mso-height-relative:margin" fillcolor="white [3201]" strokeweight=".5pt">
-            <v:textbox style="mso-next-textbox:#_x0000_s1269">
-              <w:txbxContent>
-                <w:p>
-                  <w:pPr>
-                    <w:jc w:val="center"/>
-                  </w:pPr>
-                  <w:proofErr w:type="spellStart"/>
-                  <w:r>
-                    <w:t>ISystem</w:t>
-                  </w:r>
-                  <w:r>
-                    <w:t>Module</w:t>
-                  </w:r>
-                  <w:proofErr w:type="spellEnd"/>
-                </w:p>
               </w:txbxContent>
             </v:textbox>
           </v:shape>
@@ -3064,20 +3104,13 @@
                     </w:rPr>
                     <w:t>FullDevToolKit</w:t>
                   </w:r>
+                  <w:proofErr w:type="spellEnd"/>
                   <w:r>
                     <w:rPr>
                       <w:i/>
                       <w:sz w:val="20"/>
                     </w:rPr>
-                    <w:t>.Core</w:t>
-                  </w:r>
-                  <w:proofErr w:type="spellEnd"/>
-                  <w:r>
-                    <w:rPr>
-                      <w:i/>
-                      <w:sz w:val="20"/>
-                    </w:rPr>
-                    <w:t>.</w:t>
+                    <w:t>.Core.</w:t>
                   </w:r>
                 </w:p>
                 <w:p>
@@ -3505,8 +3538,17 @@
                       <w:i/>
                       <w:sz w:val="20"/>
                     </w:rPr>
-                    <w:t>FullDevToolKit.</w:t>
-                  </w:r>
+                    <w:t>FullDevToolKit</w:t>
+                  </w:r>
+                  <w:proofErr w:type="spellEnd"/>
+                  <w:r>
+                    <w:rPr>
+                      <w:i/>
+                      <w:sz w:val="20"/>
+                    </w:rPr>
+                    <w:t>.</w:t>
+                  </w:r>
+                  <w:proofErr w:type="spellStart"/>
                   <w:r>
                     <w:rPr>
                       <w:i/>
@@ -3661,20 +3703,13 @@
                     </w:rPr>
                     <w:t>FullDevToolKit</w:t>
                   </w:r>
+                  <w:proofErr w:type="spellEnd"/>
                   <w:r>
                     <w:rPr>
                       <w:i/>
                       <w:sz w:val="20"/>
                     </w:rPr>
-                    <w:t>.Core</w:t>
-                  </w:r>
-                  <w:proofErr w:type="spellEnd"/>
-                  <w:r>
-                    <w:rPr>
-                      <w:i/>
-                      <w:sz w:val="20"/>
-                    </w:rPr>
-                    <w:t>.</w:t>
+                    <w:t>.Core.</w:t>
                   </w:r>
                 </w:p>
                 <w:p>
@@ -3725,7 +3760,107 @@
           <w:lang w:eastAsia="pt-BR"/>
         </w:rPr>
         <w:pict>
-          <v:shape id="_x0000_s1161" type="#_x0000_t202" style="position:absolute;margin-left:1.1pt;margin-top:58.1pt;width:534.65pt;height:517.9pt;z-index:251762688;visibility:visible;mso-position-horizontal-relative:margin;mso-width-relative:margin;mso-height-relative:margin" o:gfxdata="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" fillcolor="white [3201]" strokeweight=".5pt">
+          <v:shape id="_x0000_s1165" type="#_x0000_t202" style="position:absolute;margin-left:406.7pt;margin-top:13.7pt;width:87.15pt;height:42.5pt;z-index:251766784;visibility:visible;mso-width-relative:margin;mso-height-relative:margin" fillcolor="white [3201]" strokeweight=".5pt">
+            <v:textbox style="mso-next-textbox:#_x0000_s1165">
+              <w:txbxContent>
+                <w:p>
+                  <w:pPr>
+                    <w:spacing w:after="0"/>
+                    <w:jc w:val="center"/>
+                  </w:pPr>
+                  <w:proofErr w:type="spellStart"/>
+                  <w:r>
+                    <w:t>SqlServerClient</w:t>
+                  </w:r>
+                  <w:proofErr w:type="spellEnd"/>
+                </w:p>
+              </w:txbxContent>
+            </v:textbox>
+          </v:shape>
+        </w:pict>
+      </w:r>
+      <w:r>
+        <w:rPr>
+          <w:noProof/>
+          <w:lang w:eastAsia="pt-BR"/>
+        </w:rPr>
+        <w:pict>
+          <v:shape id="_x0000_s1162" type="#_x0000_t202" style="position:absolute;margin-left:238.65pt;margin-top:13.7pt;width:103.5pt;height:42.5pt;z-index:251763712;visibility:visible;mso-width-relative:margin;mso-height-relative:margin" fillcolor="white [3201]" strokeweight=".5pt">
+            <v:textbox style="mso-next-textbox:#_x0000_s1162">
+              <w:txbxContent>
+                <w:p>
+                  <w:pPr>
+                    <w:jc w:val="center"/>
+                  </w:pPr>
+                  <w:proofErr w:type="spellStart"/>
+                  <w:r>
+                    <w:t>DapperContext</w:t>
+                  </w:r>
+                  <w:proofErr w:type="spellEnd"/>
+                </w:p>
+              </w:txbxContent>
+            </v:textbox>
+          </v:shape>
+        </w:pict>
+      </w:r>
+      <w:r>
+        <w:rPr>
+          <w:noProof/>
+          <w:lang w:eastAsia="pt-BR"/>
+        </w:rPr>
+        <w:pict>
+          <v:shape id="_x0000_s1163" type="#_x0000_t202" style="position:absolute;margin-left:61.95pt;margin-top:13.7pt;width:87.15pt;height:42.5pt;z-index:251764736;visibility:visible;mso-width-relative:margin;mso-height-relative:margin" fillcolor="white [3201]" strokeweight=".5pt">
+            <v:textbox style="mso-next-textbox:#_x0000_s1163">
+              <w:txbxContent>
+                <w:p>
+                  <w:pPr>
+                    <w:spacing w:after="0"/>
+                    <w:jc w:val="center"/>
+                  </w:pPr>
+                  <w:proofErr w:type="spellStart"/>
+                  <w:r>
+                    <w:t>Dapper</w:t>
+                  </w:r>
+                  <w:proofErr w:type="spellEnd"/>
+                </w:p>
+              </w:txbxContent>
+            </v:textbox>
+          </v:shape>
+        </w:pict>
+      </w:r>
+    </w:p>
+    <w:p>
+      <w:r>
+        <w:rPr>
+          <w:noProof/>
+          <w:lang w:eastAsia="pt-BR"/>
+        </w:rPr>
+        <w:pict>
+          <v:shape id="_x0000_s1199" type="#_x0000_t34" style="position:absolute;margin-left:344.4pt;margin-top:8.25pt;width:59.55pt;height:.05pt;z-index:251796480" o:connectortype="elbow" adj=",-38556000,-181248">
+            <v:stroke dashstyle="1 1" startarrow="block"/>
+          </v:shape>
+        </w:pict>
+      </w:r>
+      <w:r>
+        <w:rPr>
+          <w:noProof/>
+          <w:lang w:eastAsia="pt-BR"/>
+        </w:rPr>
+        <w:pict>
+          <v:shape id="_x0000_s1164" type="#_x0000_t32" style="position:absolute;margin-left:149.1pt;margin-top:8.25pt;width:83.2pt;height:0;rotation:180;z-index:251765760" o:connectortype="elbow" adj="-77495,-1,-77495">
+            <v:stroke dashstyle="1 1" startarrow="block"/>
+          </v:shape>
+        </w:pict>
+      </w:r>
+    </w:p>
+    <w:p>
+      <w:r>
+        <w:rPr>
+          <w:noProof/>
+          <w:lang w:eastAsia="pt-BR"/>
+        </w:rPr>
+        <w:pict>
+          <v:shape id="_x0000_s1161" type="#_x0000_t202" style="position:absolute;margin-left:1.1pt;margin-top:58.1pt;width:534.65pt;height:433.95pt;z-index:251762688;visibility:visible;mso-position-horizontal-relative:margin;mso-width-relative:margin;mso-height-relative:margin" o:gfxdata="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" fillcolor="white [3201]" strokeweight=".5pt">
             <v:stroke dashstyle="dash"/>
             <v:textbox style="mso-next-textbox:#_x0000_s1161">
               <w:txbxContent>
@@ -3754,7 +3889,7 @@
           <w:lang w:eastAsia="pt-BR"/>
         </w:rPr>
         <w:pict>
-          <v:shape id="_x0000_s1181" type="#_x0000_t202" style="position:absolute;margin-left:203.9pt;margin-top:229.95pt;width:168.7pt;height:314.55pt;z-index:251779072;visibility:visible;mso-width-relative:margin;mso-height-relative:margin" fillcolor="white [3201]" strokeweight=".5pt">
+          <v:shape id="_x0000_s1181" type="#_x0000_t202" style="position:absolute;margin-left:208.25pt;margin-top:144.5pt;width:168.7pt;height:314.55pt;z-index:251779072;visibility:visible;mso-width-relative:margin;mso-height-relative:margin" fillcolor="white [3201]" strokeweight=".5pt">
             <v:textbox style="mso-next-textbox:#_x0000_s1181">
               <w:txbxContent>
                 <w:p>
@@ -3899,8 +4034,8 @@
           <w:lang w:eastAsia="pt-BR"/>
         </w:rPr>
         <w:pict>
-          <v:shape id="_x0000_s1163" type="#_x0000_t202" style="position:absolute;margin-left:178.35pt;margin-top:.55pt;width:87.15pt;height:42.5pt;z-index:251764736;visibility:visible;mso-width-relative:margin;mso-height-relative:margin" fillcolor="white [3201]" strokeweight=".5pt">
-            <v:textbox style="mso-next-textbox:#_x0000_s1163">
+          <v:shape id="_x0000_s1188" type="#_x0000_t202" style="position:absolute;margin-left:431.2pt;margin-top:226.2pt;width:96.65pt;height:42.5pt;z-index:251786240;visibility:visible;mso-width-relative:margin;mso-height-relative:margin" fillcolor="white [3201]" strokeweight=".5pt">
+            <v:textbox style="mso-next-textbox:#_x0000_s1188">
               <w:txbxContent>
                 <w:p>
                   <w:pPr>
@@ -3909,71 +4044,55 @@
                   </w:pPr>
                   <w:proofErr w:type="spellStart"/>
                   <w:r>
-                    <w:t>Dapper</w:t>
-                  </w:r>
-                  <w:proofErr w:type="spellEnd"/>
-                </w:p>
-              </w:txbxContent>
-            </v:textbox>
-          </v:shape>
-        </w:pict>
-      </w:r>
-      <w:r>
-        <w:rPr>
-          <w:noProof/>
-          <w:lang w:eastAsia="pt-BR"/>
-        </w:rPr>
-        <w:pict>
-          <v:shape id="_x0000_s1165" type="#_x0000_t202" style="position:absolute;margin-left:294.3pt;margin-top:.05pt;width:87.15pt;height:42.5pt;z-index:251766784;visibility:visible;mso-width-relative:margin;mso-height-relative:margin" fillcolor="white [3201]" strokeweight=".5pt">
-            <v:textbox style="mso-next-textbox:#_x0000_s1165">
+                    <w:t>QuerysManager</w:t>
+                  </w:r>
+                  <w:proofErr w:type="spellEnd"/>
+                </w:p>
+              </w:txbxContent>
+            </v:textbox>
+          </v:shape>
+        </w:pict>
+      </w:r>
+      <w:r>
+        <w:rPr>
+          <w:noProof/>
+          <w:lang w:eastAsia="pt-BR"/>
+        </w:rPr>
+        <w:pict>
+          <v:shape id="_x0000_s1189" type="#_x0000_t32" style="position:absolute;margin-left:376.95pt;margin-top:247.75pt;width:53.85pt;height:0;flip:x;z-index:251787264" o:connectortype="straight">
+            <v:stroke endarrow="block"/>
+          </v:shape>
+        </w:pict>
+      </w:r>
+      <w:r>
+        <w:rPr>
+          <w:noProof/>
+          <w:lang w:eastAsia="pt-BR"/>
+        </w:rPr>
+        <w:pict>
+          <v:shape id="_x0000_s1184" type="#_x0000_t32" style="position:absolute;margin-left:123.2pt;margin-top:247.75pt;width:85.05pt;height:0;flip:x;z-index:251782144" o:connectortype="straight">
+            <v:stroke endarrow="diamond" endarrowwidth="wide" endarrowlength="long"/>
+          </v:shape>
+        </w:pict>
+      </w:r>
+      <w:r>
+        <w:rPr>
+          <w:noProof/>
+          <w:lang w:eastAsia="pt-BR"/>
+        </w:rPr>
+        <w:pict>
+          <v:shape id="_x0000_s1183" type="#_x0000_t202" style="position:absolute;margin-left:21.6pt;margin-top:228.9pt;width:96.65pt;height:42.5pt;z-index:251781120;visibility:visible;mso-width-relative:margin;mso-height-relative:margin" fillcolor="white [3201]" strokeweight=".5pt">
+            <v:textbox style="mso-next-textbox:#_x0000_s1183">
               <w:txbxContent>
                 <w:p>
                   <w:pPr>
                     <w:spacing w:after="0"/>
                     <w:jc w:val="center"/>
                   </w:pPr>
-                  <w:proofErr w:type="spellStart"/>
-                  <w:r>
-                    <w:t>SqlServerClient</w:t>
-                  </w:r>
-                  <w:proofErr w:type="spellEnd"/>
-                </w:p>
-              </w:txbxContent>
-            </v:textbox>
-          </v:shape>
-        </w:pict>
-      </w:r>
-      <w:r>
-        <w:rPr>
-          <w:noProof/>
-          <w:lang w:eastAsia="pt-BR"/>
-        </w:rPr>
-        <w:pict>
-          <v:shape id="_x0000_s1199" type="#_x0000_t32" style="position:absolute;margin-left:277.2pt;margin-top:77.8pt;width:70.85pt;height:0;rotation:270;z-index:251796480" o:connectortype="elbow" adj="-32637,-1,-32637">
-            <v:stroke dashstyle="1 1" startarrow="block"/>
-          </v:shape>
-        </w:pict>
-      </w:r>
-      <w:r>
-        <w:rPr>
-          <w:noProof/>
-          <w:lang w:eastAsia="pt-BR"/>
-        </w:rPr>
-        <w:pict>
-          <v:shape id="_x0000_s1164" type="#_x0000_t32" style="position:absolute;margin-left:206.9pt;margin-top:77.8pt;width:70.85pt;height:0;rotation:270;z-index:251765760" o:connectortype="elbow" adj="-32637,-1,-32637">
-            <v:stroke dashstyle="1 1" startarrow="block"/>
-          </v:shape>
-        </w:pict>
-      </w:r>
-      <w:r>
-        <w:rPr>
-          <w:noProof/>
-          <w:lang w:eastAsia="pt-BR"/>
-        </w:rPr>
-        <w:pict>
-          <v:shape id="_x0000_s1188" type="#_x0000_t202" style="position:absolute;margin-left:426.85pt;margin-top:311.65pt;width:96.65pt;height:42.5pt;z-index:251786240;visibility:visible;mso-width-relative:margin;mso-height-relative:margin" fillcolor="white [3201]" strokeweight=".5pt">
-            <v:textbox style="mso-next-textbox:#_x0000_s1188">
-              <w:txbxContent>
+                  <w:r>
+                    <w:t>System</w:t>
+                  </w:r>
+                </w:p>
                 <w:p>
                   <w:pPr>
                     <w:spacing w:after="0"/>
@@ -3981,62 +4100,6 @@
                   </w:pPr>
                   <w:proofErr w:type="spellStart"/>
                   <w:r>
-                    <w:t>QuerysManager</w:t>
-                  </w:r>
-                  <w:proofErr w:type="spellEnd"/>
-                </w:p>
-              </w:txbxContent>
-            </v:textbox>
-          </v:shape>
-        </w:pict>
-      </w:r>
-      <w:r>
-        <w:rPr>
-          <w:noProof/>
-          <w:lang w:eastAsia="pt-BR"/>
-        </w:rPr>
-        <w:pict>
-          <v:shape id="_x0000_s1189" type="#_x0000_t32" style="position:absolute;margin-left:372.6pt;margin-top:333.2pt;width:53.85pt;height:0;flip:x;z-index:251787264" o:connectortype="straight">
-            <v:stroke endarrow="block"/>
-          </v:shape>
-        </w:pict>
-      </w:r>
-      <w:r>
-        <w:rPr>
-          <w:noProof/>
-          <w:lang w:eastAsia="pt-BR"/>
-        </w:rPr>
-        <w:pict>
-          <v:shape id="_x0000_s1184" type="#_x0000_t32" style="position:absolute;margin-left:118.85pt;margin-top:333.2pt;width:85.05pt;height:0;flip:x;z-index:251782144" o:connectortype="straight">
-            <v:stroke endarrow="diamond" endarrowwidth="wide" endarrowlength="long"/>
-          </v:shape>
-        </w:pict>
-      </w:r>
-      <w:r>
-        <w:rPr>
-          <w:noProof/>
-          <w:lang w:eastAsia="pt-BR"/>
-        </w:rPr>
-        <w:pict>
-          <v:shape id="_x0000_s1183" type="#_x0000_t202" style="position:absolute;margin-left:17.25pt;margin-top:314.35pt;width:96.65pt;height:42.5pt;z-index:251781120;visibility:visible;mso-width-relative:margin;mso-height-relative:margin" fillcolor="white [3201]" strokeweight=".5pt">
-            <v:textbox style="mso-next-textbox:#_x0000_s1183">
-              <w:txbxContent>
-                <w:p>
-                  <w:pPr>
-                    <w:spacing w:after="0"/>
-                    <w:jc w:val="center"/>
-                  </w:pPr>
-                  <w:r>
-                    <w:t>System</w:t>
-                  </w:r>
-                </w:p>
-                <w:p>
-                  <w:pPr>
-                    <w:spacing w:after="0"/>
-                    <w:jc w:val="center"/>
-                  </w:pPr>
-                  <w:proofErr w:type="spellStart"/>
-                  <w:r>
                     <w:t>RepositorySet</w:t>
                   </w:r>
                   <w:proofErr w:type="spellEnd"/>
@@ -4052,103 +4115,9 @@
           <w:lang w:eastAsia="pt-BR"/>
         </w:rPr>
         <w:pict>
-          <v:shape id="_x0000_s1182" type="#_x0000_t32" style="position:absolute;margin-left:278pt;margin-top:193.1pt;width:73.7pt;height:0;rotation:90;z-index:251780096;visibility:visible;mso-position-horizontal-relative:left-margin-area;mso-width-relative:margin;mso-height-relative:margin" adj="-159314,-1,-159314" strokecolor="black [3200]" strokeweight=".5pt">
+          <v:shape id="_x0000_s1182" type="#_x0000_t32" style="position:absolute;margin-left:254.35pt;margin-top:77.9pt;width:133.25pt;height:0;rotation:90;z-index:251780096;visibility:visible;mso-position-horizontal-relative:left-margin-area;mso-width-relative:margin;mso-height-relative:margin" adj="-31096,-1,-31096" strokecolor="black [3200]" strokeweight=".5pt">
             <v:stroke dashstyle="1 1" endarrow="block" joinstyle="miter"/>
             <w10:wrap anchorx="margin"/>
-          </v:shape>
-        </w:pict>
-      </w:r>
-      <w:r>
-        <w:rPr>
-          <w:noProof/>
-          <w:lang w:eastAsia="pt-BR"/>
-        </w:rPr>
-        <w:pict>
-          <v:shape id="_x0000_s1179" type="#_x0000_t34" style="position:absolute;margin-left:329.4pt;margin-top:142.05pt;width:78.8pt;height:30.65pt;rotation:180;z-index:251778048" o:connectortype="elbow" adj=",-162828,-121760">
-            <v:stroke endarrow="block"/>
-          </v:shape>
-        </w:pict>
-      </w:r>
-      <w:r>
-        <w:rPr>
-          <w:noProof/>
-          <w:lang w:eastAsia="pt-BR"/>
-        </w:rPr>
-        <w:pict>
-          <v:shape id="_x0000_s1172" type="#_x0000_t202" style="position:absolute;margin-left:408.2pt;margin-top:152.65pt;width:103.5pt;height:42.5pt;z-index:251771904;visibility:visible;mso-width-relative:margin;mso-height-relative:margin" fillcolor="white [3201]" strokeweight=".5pt">
-            <v:textbox style="mso-next-textbox:#_x0000_s1172">
-              <w:txbxContent>
-                <w:p>
-                  <w:pPr>
-                    <w:jc w:val="center"/>
-                  </w:pPr>
-                  <w:proofErr w:type="spellStart"/>
-                  <w:r>
-                    <w:t>IDbConnection</w:t>
-                  </w:r>
-                  <w:proofErr w:type="spellEnd"/>
-                </w:p>
-              </w:txbxContent>
-            </v:textbox>
-          </v:shape>
-        </w:pict>
-      </w:r>
-      <w:r>
-        <w:rPr>
-          <w:noProof/>
-          <w:lang w:eastAsia="pt-BR"/>
-        </w:rPr>
-        <w:pict>
-          <v:shape id="_x0000_s1178" type="#_x0000_t34" style="position:absolute;margin-left:329.4pt;margin-top:93pt;width:78.8pt;height:35.5pt;rotation:180;flip:y;z-index:251777024" o:connectortype="elbow" adj=",92180,-121760">
-            <v:stroke endarrow="block"/>
-          </v:shape>
-        </w:pict>
-      </w:r>
-      <w:r>
-        <w:rPr>
-          <w:noProof/>
-          <w:lang w:eastAsia="pt-BR"/>
-        </w:rPr>
-        <w:pict>
-          <v:shape id="_x0000_s1174" type="#_x0000_t202" style="position:absolute;margin-left:408.2pt;margin-top:76.35pt;width:103.5pt;height:42.5pt;z-index:251773952;visibility:visible;mso-width-relative:margin;mso-height-relative:margin" fillcolor="white [3201]" strokeweight=".5pt">
-            <v:textbox style="mso-next-textbox:#_x0000_s1174">
-              <w:txbxContent>
-                <w:p>
-                  <w:pPr>
-                    <w:jc w:val="center"/>
-                  </w:pPr>
-                  <w:proofErr w:type="spellStart"/>
-                  <w:r>
-                    <w:t>IDbTransaction</w:t>
-                  </w:r>
-                  <w:proofErr w:type="spellEnd"/>
-                </w:p>
-              </w:txbxContent>
-            </v:textbox>
-          </v:shape>
-        </w:pict>
-      </w:r>
-      <w:r>
-        <w:rPr>
-          <w:noProof/>
-          <w:lang w:eastAsia="pt-BR"/>
-        </w:rPr>
-        <w:pict>
-          <v:shape id="_x0000_s1162" type="#_x0000_t202" style="position:absolute;margin-left:225.9pt;margin-top:112.95pt;width:103.5pt;height:42.5pt;z-index:251763712;visibility:visible;mso-width-relative:margin;mso-height-relative:margin" fillcolor="white [3201]" strokeweight=".5pt">
-            <v:textbox style="mso-next-textbox:#_x0000_s1162">
-              <w:txbxContent>
-                <w:p>
-                  <w:pPr>
-                    <w:jc w:val="center"/>
-                  </w:pPr>
-                  <w:proofErr w:type="spellStart"/>
-                  <w:r>
-                    <w:t>DapperContext</w:t>
-                  </w:r>
-                  <w:proofErr w:type="spellEnd"/>
-                </w:p>
-              </w:txbxContent>
-            </v:textbox>
           </v:shape>
         </w:pict>
       </w:r>
@@ -4207,6 +4176,17 @@
           <w:lang w:eastAsia="pt-BR"/>
         </w:rPr>
         <w:pict>
+          <v:shape id="_x0000_s1303" type="#_x0000_t34" style="position:absolute;margin-left:191.7pt;margin-top:23.3pt;width:204.4pt;height:199.85pt;rotation:270;z-index:251889664" o:connectortype="elbow" adj=",-34818,-24300">
+            <v:stroke dashstyle="1 1" startarrow="block"/>
+          </v:shape>
+        </w:pict>
+      </w:r>
+      <w:r>
+        <w:rPr>
+          <w:noProof/>
+          <w:lang w:eastAsia="pt-BR"/>
+        </w:rPr>
+        <w:pict>
           <v:shape id="_x0000_s1205" type="#_x0000_t32" style="position:absolute;margin-left:338.05pt;margin-top:106.45pt;width:172.9pt;height:0;rotation:270;z-index:251800576" o:connectortype="elbow" adj="-32637,-1,-32637">
             <v:stroke dashstyle="1 1" startarrow="block"/>
           </v:shape>
@@ -4242,28 +4222,6 @@
           <w:lang w:eastAsia="pt-BR"/>
         </w:rPr>
         <w:pict>
-          <v:shape id="_x0000_s1287" type="#_x0000_t34" style="position:absolute;margin-left:50.8pt;margin-top:84.8pt;width:133.25pt;height:382.7pt;rotation:180;flip:x;z-index:251878400" o:connectortype="elbow" adj="189,-32407,-77781">
-            <v:stroke startarrow="block"/>
-          </v:shape>
-        </w:pict>
-      </w:r>
-      <w:r>
-        <w:rPr>
-          <w:noProof/>
-          <w:lang w:eastAsia="pt-BR"/>
-        </w:rPr>
-        <w:pict>
-          <v:shape id="_x0000_s1283" type="#_x0000_t34" style="position:absolute;margin-left:92.4pt;margin-top:106.9pt;width:93.55pt;height:223.95pt;rotation:180;flip:x;z-index:251874304" o:connectortype="elbow" adj="189,-32407,-77781">
-            <v:stroke startarrow="block"/>
-          </v:shape>
-        </w:pict>
-      </w:r>
-      <w:r>
-        <w:rPr>
-          <w:noProof/>
-          <w:lang w:eastAsia="pt-BR"/>
-        </w:rPr>
-        <w:pict>
           <v:shape id="_x0000_s1286" type="#_x0000_t32" style="position:absolute;margin-left:69.45pt;margin-top:420.2pt;width:93.55pt;height:0;rotation:270;z-index:251877376" o:connectortype="elbow" adj="-32637,-1,-32637">
             <v:stroke startarrow="block"/>
           </v:shape>
@@ -4284,21 +4242,12 @@
                     <w:jc w:val="center"/>
                   </w:pPr>
                   <w:proofErr w:type="spellStart"/>
-                  <w:r>
-                    <w:t>SystemModule</w:t>
-                  </w:r>
-                  <w:proofErr w:type="spellEnd"/>
-                </w:p>
-                <w:p>
-                  <w:pPr>
-                    <w:spacing w:after="0"/>
-                    <w:jc w:val="center"/>
-                  </w:pPr>
-                  <w:proofErr w:type="spellStart"/>
+                  <w:proofErr w:type="gramStart"/>
                   <w:r>
                     <w:t>IdentityModule</w:t>
                   </w:r>
                   <w:proofErr w:type="spellEnd"/>
+                  <w:proofErr w:type="gramEnd"/>
                 </w:p>
               </w:txbxContent>
             </v:textbox>
@@ -4525,46 +4474,6 @@
               </w:txbxContent>
             </v:textbox>
             <w10:wrap anchorx="margin"/>
-          </v:shape>
-        </w:pict>
-      </w:r>
-      <w:r>
-        <w:rPr>
-          <w:noProof/>
-          <w:lang w:eastAsia="pt-BR"/>
-        </w:rPr>
-        <w:pict>
-          <v:shape id="_x0000_s1191" type="#_x0000_t34" style="position:absolute;margin-left:291.9pt;margin-top:99.55pt;width:107.7pt;height:70.85pt;rotation:180;z-index:251789312" o:connectortype="elbow" adj="189,-32407,-77781">
-            <v:stroke startarrow="block"/>
-          </v:shape>
-        </w:pict>
-      </w:r>
-      <w:r>
-        <w:rPr>
-          <w:noProof/>
-          <w:lang w:eastAsia="pt-BR"/>
-        </w:rPr>
-        <w:pict>
-          <v:shape id="_x0000_s1187" type="#_x0000_t202" style="position:absolute;margin-left:186.1pt;margin-top:78.5pt;width:103.5pt;height:42.5pt;z-index:251785216;visibility:visible;mso-width-relative:margin;mso-height-relative:margin" fillcolor="white [3201]" strokeweight=".5pt">
-            <v:textbox style="mso-next-textbox:#_x0000_s1187">
-              <w:txbxContent>
-                <w:p>
-                  <w:pPr>
-                    <w:jc w:val="center"/>
-                  </w:pPr>
-                  <w:proofErr w:type="spellStart"/>
-                  <w:r>
-                    <w:t>DapperContext</w:t>
-                  </w:r>
-                  <w:proofErr w:type="spellEnd"/>
-                </w:p>
-                <w:p>
-                  <w:pPr>
-                    <w:jc w:val="center"/>
-                  </w:pPr>
-                </w:p>
-              </w:txbxContent>
-            </v:textbox>
           </v:shape>
         </w:pict>
       </w:r>
@@ -4589,7 +4498,7 @@
 </file>
 
 <file path=word/styles.xml><?xml version="1.0" encoding="utf-8"?>
-<w:styles xmlns:mc="http://schemas.openxmlformats.org/markup-compatibility/2006" xmlns:r="http://schemas.openxmlformats.org/officeDocument/2006/relationships" xmlns:w="http://schemas.openxmlformats.org/wordprocessingml/2006/main" xmlns:w14="http://schemas.microsoft.com/office/word/2010/wordml" xmlns:w15="http://schemas.microsoft.com/office/word/2012/wordml" xmlns:w16se="http://schemas.microsoft.com/office/word/2015/wordml/symex" mc:Ignorable="w14 w15 w16se">
+<w:styles xmlns:r="http://schemas.openxmlformats.org/officeDocument/2006/relationships" xmlns:w="http://schemas.openxmlformats.org/wordprocessingml/2006/main">
   <w:docDefaults>
     <w:rPrDefault>
       <w:rPr>
@@ -4605,378 +4514,144 @@
       </w:pPr>
     </w:pPrDefault>
   </w:docDefaults>
-  <w:latentStyles w:defLockedState="0" w:defUIPriority="99" w:defSemiHidden="0" w:defUnhideWhenUsed="0" w:defQFormat="0" w:count="371">
-    <w:lsdException w:name="Normal" w:uiPriority="0" w:qFormat="1"/>
-    <w:lsdException w:name="heading 1" w:uiPriority="9" w:qFormat="1"/>
-    <w:lsdException w:name="heading 2" w:semiHidden="1" w:uiPriority="9" w:unhideWhenUsed="1" w:qFormat="1"/>
-    <w:lsdException w:name="heading 3" w:semiHidden="1" w:uiPriority="9" w:unhideWhenUsed="1" w:qFormat="1"/>
-    <w:lsdException w:name="heading 4" w:semiHidden="1" w:uiPriority="9" w:unhideWhenUsed="1" w:qFormat="1"/>
-    <w:lsdException w:name="heading 5" w:semiHidden="1" w:uiPriority="9" w:unhideWhenUsed="1" w:qFormat="1"/>
-    <w:lsdException w:name="heading 6" w:semiHidden="1" w:uiPriority="9" w:unhideWhenUsed="1" w:qFormat="1"/>
-    <w:lsdException w:name="heading 7" w:semiHidden="1" w:uiPriority="9" w:unhideWhenUsed="1" w:qFormat="1"/>
-    <w:lsdException w:name="heading 8" w:semiHidden="1" w:uiPriority="9" w:unhideWhenUsed="1" w:qFormat="1"/>
-    <w:lsdException w:name="heading 9" w:semiHidden="1" w:uiPriority="9" w:unhideWhenUsed="1" w:qFormat="1"/>
-    <w:lsdException w:name="index 1" w:semiHidden="1" w:unhideWhenUsed="1"/>
-    <w:lsdException w:name="index 2" w:semiHidden="1" w:unhideWhenUsed="1"/>
-    <w:lsdException w:name="index 3" w:semiHidden="1" w:unhideWhenUsed="1"/>
-    <w:lsdException w:name="index 4" w:semiHidden="1" w:unhideWhenUsed="1"/>
-    <w:lsdException w:name="index 5" w:semiHidden="1" w:unhideWhenUsed="1"/>
-    <w:lsdException w:name="index 6" w:semiHidden="1" w:unhideWhenUsed="1"/>
-    <w:lsdException w:name="index 7" w:semiHidden="1" w:unhideWhenUsed="1"/>
-    <w:lsdException w:name="index 8" w:semiHidden="1" w:unhideWhenUsed="1"/>
-    <w:lsdException w:name="index 9" w:semiHidden="1" w:unhideWhenUsed="1"/>
-    <w:lsdException w:name="toc 1" w:semiHidden="1" w:uiPriority="39" w:unhideWhenUsed="1"/>
-    <w:lsdException w:name="toc 2" w:semiHidden="1" w:uiPriority="39" w:unhideWhenUsed="1"/>
-    <w:lsdException w:name="toc 3" w:semiHidden="1" w:uiPriority="39" w:unhideWhenUsed="1"/>
-    <w:lsdException w:name="toc 4" w:semiHidden="1" w:uiPriority="39" w:unhideWhenUsed="1"/>
-    <w:lsdException w:name="toc 5" w:semiHidden="1" w:uiPriority="39" w:unhideWhenUsed="1"/>
-    <w:lsdException w:name="toc 6" w:semiHidden="1" w:uiPriority="39" w:unhideWhenUsed="1"/>
-    <w:lsdException w:name="toc 7" w:semiHidden="1" w:uiPriority="39" w:unhideWhenUsed="1"/>
-    <w:lsdException w:name="toc 8" w:semiHidden="1" w:uiPriority="39" w:unhideWhenUsed="1"/>
-    <w:lsdException w:name="toc 9" w:semiHidden="1" w:uiPriority="39" w:unhideWhenUsed="1"/>
-    <w:lsdException w:name="Normal Indent" w:semiHidden="1" w:unhideWhenUsed="1"/>
-    <w:lsdException w:name="footnote text" w:semiHidden="1" w:unhideWhenUsed="1"/>
-    <w:lsdException w:name="annotation text" w:semiHidden="1" w:unhideWhenUsed="1"/>
-    <w:lsdException w:name="header" w:semiHidden="1" w:unhideWhenUsed="1"/>
-    <w:lsdException w:name="footer" w:semiHidden="1" w:unhideWhenUsed="1"/>
-    <w:lsdException w:name="index heading" w:semiHidden="1" w:unhideWhenUsed="1"/>
-    <w:lsdException w:name="caption" w:semiHidden="1" w:uiPriority="35" w:unhideWhenUsed="1" w:qFormat="1"/>
-    <w:lsdException w:name="table of figures" w:semiHidden="1" w:unhideWhenUsed="1"/>
-    <w:lsdException w:name="envelope address" w:semiHidden="1" w:unhideWhenUsed="1"/>
-    <w:lsdException w:name="envelope return" w:semiHidden="1" w:unhideWhenUsed="1"/>
-    <w:lsdException w:name="footnote reference" w:semiHidden="1" w:unhideWhenUsed="1"/>
-    <w:lsdException w:name="annotation reference" w:semiHidden="1" w:unhideWhenUsed="1"/>
-    <w:lsdException w:name="line number" w:semiHidden="1" w:unhideWhenUsed="1"/>
-    <w:lsdException w:name="page number" w:semiHidden="1" w:unhideWhenUsed="1"/>
-    <w:lsdException w:name="endnote reference" w:semiHidden="1" w:unhideWhenUsed="1"/>
-    <w:lsdException w:name="endnote text" w:semiHidden="1" w:unhideWhenUsed="1"/>
-    <w:lsdException w:name="table of authorities" w:semiHidden="1" w:unhideWhenUsed="1"/>
-    <w:lsdException w:name="macro" w:semiHidden="1" w:unhideWhenUsed="1"/>
-    <w:lsdException w:name="toa heading" w:semiHidden="1" w:unhideWhenUsed="1"/>
-    <w:lsdException w:name="List" w:semiHidden="1" w:unhideWhenUsed="1"/>
-    <w:lsdException w:name="List Bullet" w:semiHidden="1" w:unhideWhenUsed="1"/>
-    <w:lsdException w:name="List Number" w:semiHidden="1" w:unhideWhenUsed="1"/>
-    <w:lsdException w:name="List 2" w:semiHidden="1" w:unhideWhenUsed="1"/>
-    <w:lsdException w:name="List 3" w:semiHidden="1" w:unhideWhenUsed="1"/>
-    <w:lsdException w:name="List 4" w:semiHidden="1" w:unhideWhenUsed="1"/>
-    <w:lsdException w:name="List 5" w:semiHidden="1" w:unhideWhenUsed="1"/>
-    <w:lsdException w:name="List Bullet 2" w:semiHidden="1" w:unhideWhenUsed="1"/>
-    <w:lsdException w:name="List Bullet 3" w:semiHidden="1" w:unhideWhenUsed="1"/>
-    <w:lsdException w:name="List Bullet 4" w:semiHidden="1" w:unhideWhenUsed="1"/>
-    <w:lsdException w:name="List Bullet 5" w:semiHidden="1" w:unhideWhenUsed="1"/>
-    <w:lsdException w:name="List Number 2" w:semiHidden="1" w:unhideWhenUsed="1"/>
-    <w:lsdException w:name="List Number 3" w:semiHidden="1" w:unhideWhenUsed="1"/>
-    <w:lsdException w:name="List Number 4" w:semiHidden="1" w:unhideWhenUsed="1"/>
-    <w:lsdException w:name="List Number 5" w:semiHidden="1" w:unhideWhenUsed="1"/>
-    <w:lsdException w:name="Title" w:uiPriority="10" w:qFormat="1"/>
-    <w:lsdException w:name="Closing" w:semiHidden="1" w:unhideWhenUsed="1"/>
-    <w:lsdException w:name="Signature" w:semiHidden="1" w:unhideWhenUsed="1"/>
-    <w:lsdException w:name="Default Paragraph Font" w:semiHidden="1" w:uiPriority="1" w:unhideWhenUsed="1"/>
-    <w:lsdException w:name="Body Text" w:semiHidden="1" w:unhideWhenUsed="1"/>
-    <w:lsdException w:name="Body Text Indent" w:semiHidden="1" w:unhideWhenUsed="1"/>
-    <w:lsdException w:name="List Continue" w:semiHidden="1" w:unhideWhenUsed="1"/>
-    <w:lsdException w:name="List Continue 2" w:semiHidden="1" w:unhideWhenUsed="1"/>
-    <w:lsdException w:name="List Continue 3" w:semiHidden="1" w:unhideWhenUsed="1"/>
-    <w:lsdException w:name="List Continue 4" w:semiHidden="1" w:unhideWhenUsed="1"/>
-    <w:lsdException w:name="List Continue 5" w:semiHidden="1" w:unhideWhenUsed="1"/>
-    <w:lsdException w:name="Message Header" w:semiHidden="1" w:unhideWhenUsed="1"/>
-    <w:lsdException w:name="Subtitle" w:uiPriority="11" w:qFormat="1"/>
-    <w:lsdException w:name="Salutation" w:semiHidden="1" w:unhideWhenUsed="1"/>
-    <w:lsdException w:name="Date" w:semiHidden="1" w:unhideWhenUsed="1"/>
-    <w:lsdException w:name="Body Text First Indent" w:semiHidden="1" w:unhideWhenUsed="1"/>
-    <w:lsdException w:name="Body Text First Indent 2" w:semiHidden="1" w:unhideWhenUsed="1"/>
-    <w:lsdException w:name="Note Heading" w:semiHidden="1" w:unhideWhenUsed="1"/>
-    <w:lsdException w:name="Body Text 2" w:semiHidden="1" w:unhideWhenUsed="1"/>
-    <w:lsdException w:name="Body Text 3" w:semiHidden="1" w:unhideWhenUsed="1"/>
-    <w:lsdException w:name="Body Text Indent 2" w:semiHidden="1" w:unhideWhenUsed="1"/>
-    <w:lsdException w:name="Body Text Indent 3" w:semiHidden="1" w:unhideWhenUsed="1"/>
-    <w:lsdException w:name="Block Text" w:semiHidden="1" w:unhideWhenUsed="1"/>
-    <w:lsdException w:name="Hyperlink" w:semiHidden="1" w:unhideWhenUsed="1"/>
-    <w:lsdException w:name="FollowedHyperlink" w:semiHidden="1" w:unhideWhenUsed="1"/>
-    <w:lsdException w:name="Strong" w:uiPriority="22" w:qFormat="1"/>
-    <w:lsdException w:name="Emphasis" w:uiPriority="20" w:qFormat="1"/>
-    <w:lsdException w:name="Document Map" w:semiHidden="1" w:unhideWhenUsed="1"/>
-    <w:lsdException w:name="Plain Text" w:semiHidden="1" w:unhideWhenUsed="1"/>
-    <w:lsdException w:name="E-mail Signature" w:semiHidden="1" w:unhideWhenUsed="1"/>
-    <w:lsdException w:name="HTML Top of Form" w:semiHidden="1" w:unhideWhenUsed="1"/>
-    <w:lsdException w:name="HTML Bottom of Form" w:semiHidden="1" w:unhideWhenUsed="1"/>
-    <w:lsdException w:name="Normal (Web)" w:semiHidden="1" w:unhideWhenUsed="1"/>
-    <w:lsdException w:name="HTML Acronym" w:semiHidden="1" w:unhideWhenUsed="1"/>
-    <w:lsdException w:name="HTML Address" w:semiHidden="1" w:unhideWhenUsed="1"/>
-    <w:lsdException w:name="HTML Cite" w:semiHidden="1" w:unhideWhenUsed="1"/>
-    <w:lsdException w:name="HTML Code" w:semiHidden="1" w:unhideWhenUsed="1"/>
-    <w:lsdException w:name="HTML Definition" w:semiHidden="1" w:unhideWhenUsed="1"/>
-    <w:lsdException w:name="HTML Keyboard" w:semiHidden="1" w:unhideWhenUsed="1"/>
-    <w:lsdException w:name="HTML Preformatted" w:semiHidden="1" w:unhideWhenUsed="1"/>
-    <w:lsdException w:name="HTML Sample" w:semiHidden="1" w:unhideWhenUsed="1"/>
-    <w:lsdException w:name="HTML Typewriter" w:semiHidden="1" w:unhideWhenUsed="1"/>
-    <w:lsdException w:name="HTML Variable" w:semiHidden="1" w:unhideWhenUsed="1"/>
-    <w:lsdException w:name="Normal Table" w:semiHidden="1" w:unhideWhenUsed="1"/>
-    <w:lsdException w:name="annotation subject" w:semiHidden="1" w:unhideWhenUsed="1"/>
-    <w:lsdException w:name="No List" w:semiHidden="1" w:unhideWhenUsed="1"/>
-    <w:lsdException w:name="Outline List 1" w:semiHidden="1" w:unhideWhenUsed="1"/>
-    <w:lsdException w:name="Outline List 2" w:semiHidden="1" w:unhideWhenUsed="1"/>
-    <w:lsdException w:name="Outline List 3" w:semiHidden="1" w:unhideWhenUsed="1"/>
-    <w:lsdException w:name="Table Simple 1" w:semiHidden="1" w:unhideWhenUsed="1"/>
-    <w:lsdException w:name="Table Simple 2" w:semiHidden="1" w:unhideWhenUsed="1"/>
-    <w:lsdException w:name="Table Simple 3" w:semiHidden="1" w:unhideWhenUsed="1"/>
-    <w:lsdException w:name="Table Classic 1" w:semiHidden="1" w:unhideWhenUsed="1"/>
-    <w:lsdException w:name="Table Classic 2" w:semiHidden="1" w:unhideWhenUsed="1"/>
-    <w:lsdException w:name="Table Classic 3" w:semiHidden="1" w:unhideWhenUsed="1"/>
-    <w:lsdException w:name="Table Classic 4" w:semiHidden="1" w:unhideWhenUsed="1"/>
-    <w:lsdException w:name="Table Colorful 1" w:semiHidden="1" w:unhideWhenUsed="1"/>
-    <w:lsdException w:name="Table Colorful 2" w:semiHidden="1" w:unhideWhenUsed="1"/>
-    <w:lsdException w:name="Table Colorful 3" w:semiHidden="1" w:unhideWhenUsed="1"/>
-    <w:lsdException w:name="Table Columns 1" w:semiHidden="1" w:unhideWhenUsed="1"/>
-    <w:lsdException w:name="Table Columns 2" w:semiHidden="1" w:unhideWhenUsed="1"/>
-    <w:lsdException w:name="Table Columns 3" w:semiHidden="1" w:unhideWhenUsed="1"/>
-    <w:lsdException w:name="Table Columns 4" w:semiHidden="1" w:unhideWhenUsed="1"/>
-    <w:lsdException w:name="Table Columns 5" w:semiHidden="1" w:unhideWhenUsed="1"/>
-    <w:lsdException w:name="Table Grid 1" w:semiHidden="1" w:unhideWhenUsed="1"/>
-    <w:lsdException w:name="Table Grid 2" w:semiHidden="1" w:unhideWhenUsed="1"/>
-    <w:lsdException w:name="Table Grid 3" w:semiHidden="1" w:unhideWhenUsed="1"/>
-    <w:lsdException w:name="Table Grid 4" w:semiHidden="1" w:unhideWhenUsed="1"/>
-    <w:lsdException w:name="Table Grid 5" w:semiHidden="1" w:unhideWhenUsed="1"/>
-    <w:lsdException w:name="Table Grid 6" w:semiHidden="1" w:unhideWhenUsed="1"/>
-    <w:lsdException w:name="Table Grid 7" w:semiHidden="1" w:unhideWhenUsed="1"/>
-    <w:lsdException w:name="Table Grid 8" w:semiHidden="1" w:unhideWhenUsed="1"/>
-    <w:lsdException w:name="Table List 1" w:semiHidden="1" w:unhideWhenUsed="1"/>
-    <w:lsdException w:name="Table List 2" w:semiHidden="1" w:unhideWhenUsed="1"/>
-    <w:lsdException w:name="Table List 3" w:semiHidden="1" w:unhideWhenUsed="1"/>
-    <w:lsdException w:name="Table List 4" w:semiHidden="1" w:unhideWhenUsed="1"/>
-    <w:lsdException w:name="Table List 5" w:semiHidden="1" w:unhideWhenUsed="1"/>
-    <w:lsdException w:name="Table List 6" w:semiHidden="1" w:unhideWhenUsed="1"/>
-    <w:lsdException w:name="Table List 7" w:semiHidden="1" w:unhideWhenUsed="1"/>
-    <w:lsdException w:name="Table List 8" w:semiHidden="1" w:unhideWhenUsed="1"/>
-    <w:lsdException w:name="Table 3D effects 1" w:semiHidden="1" w:unhideWhenUsed="1"/>
-    <w:lsdException w:name="Table 3D effects 2" w:semiHidden="1" w:unhideWhenUsed="1"/>
-    <w:lsdException w:name="Table 3D effects 3" w:semiHidden="1" w:unhideWhenUsed="1"/>
-    <w:lsdException w:name="Table Contemporary" w:semiHidden="1" w:unhideWhenUsed="1"/>
-    <w:lsdException w:name="Table Elegant" w:semiHidden="1" w:unhideWhenUsed="1"/>
-    <w:lsdException w:name="Table Professional" w:semiHidden="1" w:unhideWhenUsed="1"/>
-    <w:lsdException w:name="Table Subtle 1" w:semiHidden="1" w:unhideWhenUsed="1"/>
-    <w:lsdException w:name="Table Subtle 2" w:semiHidden="1" w:unhideWhenUsed="1"/>
-    <w:lsdException w:name="Table Web 1" w:semiHidden="1" w:unhideWhenUsed="1"/>
-    <w:lsdException w:name="Table Web 2" w:semiHidden="1" w:unhideWhenUsed="1"/>
-    <w:lsdException w:name="Table Web 3" w:semiHidden="1" w:unhideWhenUsed="1"/>
-    <w:lsdException w:name="Balloon Text" w:semiHidden="1" w:unhideWhenUsed="1"/>
-    <w:lsdException w:name="Table Grid" w:uiPriority="39"/>
-    <w:lsdException w:name="Table Theme" w:semiHidden="1" w:unhideWhenUsed="1"/>
-    <w:lsdException w:name="Placeholder Text" w:semiHidden="1"/>
-    <w:lsdException w:name="No Spacing" w:uiPriority="1" w:qFormat="1"/>
-    <w:lsdException w:name="Light Shading" w:uiPriority="60"/>
-    <w:lsdException w:name="Light List" w:uiPriority="61"/>
-    <w:lsdException w:name="Light Grid" w:uiPriority="62"/>
-    <w:lsdException w:name="Medium Shading 1" w:uiPriority="63"/>
-    <w:lsdException w:name="Medium Shading 2" w:uiPriority="64"/>
-    <w:lsdException w:name="Medium List 1" w:uiPriority="65"/>
-    <w:lsdException w:name="Medium List 2" w:uiPriority="66"/>
-    <w:lsdException w:name="Medium Grid 1" w:uiPriority="67"/>
-    <w:lsdException w:name="Medium Grid 2" w:uiPriority="68"/>
-    <w:lsdException w:name="Medium Grid 3" w:uiPriority="69"/>
-    <w:lsdException w:name="Dark List" w:uiPriority="70"/>
-    <w:lsdException w:name="Colorful Shading" w:uiPriority="71"/>
-    <w:lsdException w:name="Colorful List" w:uiPriority="72"/>
-    <w:lsdException w:name="Colorful Grid" w:uiPriority="73"/>
-    <w:lsdException w:name="Light Shading Accent 1" w:uiPriority="60"/>
-    <w:lsdException w:name="Light List Accent 1" w:uiPriority="61"/>
-    <w:lsdException w:name="Light Grid Accent 1" w:uiPriority="62"/>
-    <w:lsdException w:name="Medium Shading 1 Accent 1" w:uiPriority="63"/>
-    <w:lsdException w:name="Medium Shading 2 Accent 1" w:uiPriority="64"/>
-    <w:lsdException w:name="Medium List 1 Accent 1" w:uiPriority="65"/>
-    <w:lsdException w:name="Revision" w:semiHidden="1"/>
-    <w:lsdException w:name="List Paragraph" w:uiPriority="34" w:qFormat="1"/>
-    <w:lsdException w:name="Quote" w:uiPriority="29" w:qFormat="1"/>
-    <w:lsdException w:name="Intense Quote" w:uiPriority="30" w:qFormat="1"/>
-    <w:lsdException w:name="Medium List 2 Accent 1" w:uiPriority="66"/>
-    <w:lsdException w:name="Medium Grid 1 Accent 1" w:uiPriority="67"/>
-    <w:lsdException w:name="Medium Grid 2 Accent 1" w:uiPriority="68"/>
-    <w:lsdException w:name="Medium Grid 3 Accent 1" w:uiPriority="69"/>
-    <w:lsdException w:name="Dark List Accent 1" w:uiPriority="70"/>
-    <w:lsdException w:name="Colorful Shading Accent 1" w:uiPriority="71"/>
-    <w:lsdException w:name="Colorful List Accent 1" w:uiPriority="72"/>
-    <w:lsdException w:name="Colorful Grid Accent 1" w:uiPriority="73"/>
-    <w:lsdException w:name="Light Shading Accent 2" w:uiPriority="60"/>
-    <w:lsdException w:name="Light List Accent 2" w:uiPriority="61"/>
-    <w:lsdException w:name="Light Grid Accent 2" w:uiPriority="62"/>
-    <w:lsdException w:name="Medium Shading 1 Accent 2" w:uiPriority="63"/>
-    <w:lsdException w:name="Medium Shading 2 Accent 2" w:uiPriority="64"/>
-    <w:lsdException w:name="Medium List 1 Accent 2" w:uiPriority="65"/>
-    <w:lsdException w:name="Medium List 2 Accent 2" w:uiPriority="66"/>
-    <w:lsdException w:name="Medium Grid 1 Accent 2" w:uiPriority="67"/>
-    <w:lsdException w:name="Medium Grid 2 Accent 2" w:uiPriority="68"/>
-    <w:lsdException w:name="Medium Grid 3 Accent 2" w:uiPriority="69"/>
-    <w:lsdException w:name="Dark List Accent 2" w:uiPriority="70"/>
-    <w:lsdException w:name="Colorful Shading Accent 2" w:uiPriority="71"/>
-    <w:lsdException w:name="Colorful List Accent 2" w:uiPriority="72"/>
-    <w:lsdException w:name="Colorful Grid Accent 2" w:uiPriority="73"/>
-    <w:lsdException w:name="Light Shading Accent 3" w:uiPriority="60"/>
-    <w:lsdException w:name="Light List Accent 3" w:uiPriority="61"/>
-    <w:lsdException w:name="Light Grid Accent 3" w:uiPriority="62"/>
-    <w:lsdException w:name="Medium Shading 1 Accent 3" w:uiPriority="63"/>
-    <w:lsdException w:name="Medium Shading 2 Accent 3" w:uiPriority="64"/>
-    <w:lsdException w:name="Medium List 1 Accent 3" w:uiPriority="65"/>
-    <w:lsdException w:name="Medium List 2 Accent 3" w:uiPriority="66"/>
-    <w:lsdException w:name="Medium Grid 1 Accent 3" w:uiPriority="67"/>
-    <w:lsdException w:name="Medium Grid 2 Accent 3" w:uiPriority="68"/>
-    <w:lsdException w:name="Medium Grid 3 Accent 3" w:uiPriority="69"/>
-    <w:lsdException w:name="Dark List Accent 3" w:uiPriority="70"/>
-    <w:lsdException w:name="Colorful Shading Accent 3" w:uiPriority="71"/>
-    <w:lsdException w:name="Colorful List Accent 3" w:uiPriority="72"/>
-    <w:lsdException w:name="Colorful Grid Accent 3" w:uiPriority="73"/>
-    <w:lsdException w:name="Light Shading Accent 4" w:uiPriority="60"/>
-    <w:lsdException w:name="Light List Accent 4" w:uiPriority="61"/>
-    <w:lsdException w:name="Light Grid Accent 4" w:uiPriority="62"/>
-    <w:lsdException w:name="Medium Shading 1 Accent 4" w:uiPriority="63"/>
-    <w:lsdException w:name="Medium Shading 2 Accent 4" w:uiPriority="64"/>
-    <w:lsdException w:name="Medium List 1 Accent 4" w:uiPriority="65"/>
-    <w:lsdException w:name="Medium List 2 Accent 4" w:uiPriority="66"/>
-    <w:lsdException w:name="Medium Grid 1 Accent 4" w:uiPriority="67"/>
-    <w:lsdException w:name="Medium Grid 2 Accent 4" w:uiPriority="68"/>
-    <w:lsdException w:name="Medium Grid 3 Accent 4" w:uiPriority="69"/>
-    <w:lsdException w:name="Dark List Accent 4" w:uiPriority="70"/>
-    <w:lsdException w:name="Colorful Shading Accent 4" w:uiPriority="71"/>
-    <w:lsdException w:name="Colorful List Accent 4" w:uiPriority="72"/>
-    <w:lsdException w:name="Colorful Grid Accent 4" w:uiPriority="73"/>
-    <w:lsdException w:name="Light Shading Accent 5" w:uiPriority="60"/>
-    <w:lsdException w:name="Light List Accent 5" w:uiPriority="61"/>
-    <w:lsdException w:name="Light Grid Accent 5" w:uiPriority="62"/>
-    <w:lsdException w:name="Medium Shading 1 Accent 5" w:uiPriority="63"/>
-    <w:lsdException w:name="Medium Shading 2 Accent 5" w:uiPriority="64"/>
-    <w:lsdException w:name="Medium List 1 Accent 5" w:uiPriority="65"/>
-    <w:lsdException w:name="Medium List 2 Accent 5" w:uiPriority="66"/>
-    <w:lsdException w:name="Medium Grid 1 Accent 5" w:uiPriority="67"/>
-    <w:lsdException w:name="Medium Grid 2 Accent 5" w:uiPriority="68"/>
-    <w:lsdException w:name="Medium Grid 3 Accent 5" w:uiPriority="69"/>
-    <w:lsdException w:name="Dark List Accent 5" w:uiPriority="70"/>
-    <w:lsdException w:name="Colorful Shading Accent 5" w:uiPriority="71"/>
-    <w:lsdException w:name="Colorful List Accent 5" w:uiPriority="72"/>
-    <w:lsdException w:name="Colorful Grid Accent 5" w:uiPriority="73"/>
-    <w:lsdException w:name="Light Shading Accent 6" w:uiPriority="60"/>
-    <w:lsdException w:name="Light List Accent 6" w:uiPriority="61"/>
-    <w:lsdException w:name="Light Grid Accent 6" w:uiPriority="62"/>
-    <w:lsdException w:name="Medium Shading 1 Accent 6" w:uiPriority="63"/>
-    <w:lsdException w:name="Medium Shading 2 Accent 6" w:uiPriority="64"/>
-    <w:lsdException w:name="Medium List 1 Accent 6" w:uiPriority="65"/>
-    <w:lsdException w:name="Medium List 2 Accent 6" w:uiPriority="66"/>
-    <w:lsdException w:name="Medium Grid 1 Accent 6" w:uiPriority="67"/>
-    <w:lsdException w:name="Medium Grid 2 Accent 6" w:uiPriority="68"/>
-    <w:lsdException w:name="Medium Grid 3 Accent 6" w:uiPriority="69"/>
-    <w:lsdException w:name="Dark List Accent 6" w:uiPriority="70"/>
-    <w:lsdException w:name="Colorful Shading Accent 6" w:uiPriority="71"/>
-    <w:lsdException w:name="Colorful List Accent 6" w:uiPriority="72"/>
-    <w:lsdException w:name="Colorful Grid Accent 6" w:uiPriority="73"/>
-    <w:lsdException w:name="Subtle Emphasis" w:uiPriority="19" w:qFormat="1"/>
-    <w:lsdException w:name="Intense Emphasis" w:uiPriority="21" w:qFormat="1"/>
-    <w:lsdException w:name="Subtle Reference" w:uiPriority="31" w:qFormat="1"/>
-    <w:lsdException w:name="Intense Reference" w:uiPriority="32" w:qFormat="1"/>
-    <w:lsdException w:name="Book Title" w:uiPriority="33" w:qFormat="1"/>
-    <w:lsdException w:name="Bibliography" w:semiHidden="1" w:uiPriority="37" w:unhideWhenUsed="1"/>
-    <w:lsdException w:name="TOC Heading" w:semiHidden="1" w:uiPriority="39" w:unhideWhenUsed="1" w:qFormat="1"/>
-    <w:lsdException w:name="Plain Table 1" w:uiPriority="41"/>
-    <w:lsdException w:name="Plain Table 2" w:uiPriority="42"/>
-    <w:lsdException w:name="Plain Table 3" w:uiPriority="43"/>
-    <w:lsdException w:name="Plain Table 4" w:uiPriority="44"/>
-    <w:lsdException w:name="Plain Table 5" w:uiPriority="45"/>
-    <w:lsdException w:name="Grid Table Light" w:uiPriority="40"/>
-    <w:lsdException w:name="Grid Table 1 Light" w:uiPriority="46"/>
-    <w:lsdException w:name="Grid Table 2" w:uiPriority="47"/>
-    <w:lsdException w:name="Grid Table 3" w:uiPriority="48"/>
-    <w:lsdException w:name="Grid Table 4" w:uiPriority="49"/>
-    <w:lsdException w:name="Grid Table 5 Dark" w:uiPriority="50"/>
-    <w:lsdException w:name="Grid Table 6 Colorful" w:uiPriority="51"/>
-    <w:lsdException w:name="Grid Table 7 Colorful" w:uiPriority="52"/>
-    <w:lsdException w:name="Grid Table 1 Light Accent 1" w:uiPriority="46"/>
-    <w:lsdException w:name="Grid Table 2 Accent 1" w:uiPriority="47"/>
-    <w:lsdException w:name="Grid Table 3 Accent 1" w:uiPriority="48"/>
-    <w:lsdException w:name="Grid Table 4 Accent 1" w:uiPriority="49"/>
-    <w:lsdException w:name="Grid Table 5 Dark Accent 1" w:uiPriority="50"/>
-    <w:lsdException w:name="Grid Table 6 Colorful Accent 1" w:uiPriority="51"/>
-    <w:lsdException w:name="Grid Table 7 Colorful Accent 1" w:uiPriority="52"/>
-    <w:lsdException w:name="Grid Table 1 Light Accent 2" w:uiPriority="46"/>
-    <w:lsdException w:name="Grid Table 2 Accent 2" w:uiPriority="47"/>
-    <w:lsdException w:name="Grid Table 3 Accent 2" w:uiPriority="48"/>
-    <w:lsdException w:name="Grid Table 4 Accent 2" w:uiPriority="49"/>
-    <w:lsdException w:name="Grid Table 5 Dark Accent 2" w:uiPriority="50"/>
-    <w:lsdException w:name="Grid Table 6 Colorful Accent 2" w:uiPriority="51"/>
-    <w:lsdException w:name="Grid Table 7 Colorful Accent 2" w:uiPriority="52"/>
-    <w:lsdException w:name="Grid Table 1 Light Accent 3" w:uiPriority="46"/>
-    <w:lsdException w:name="Grid Table 2 Accent 3" w:uiPriority="47"/>
-    <w:lsdException w:name="Grid Table 3 Accent 3" w:uiPriority="48"/>
-    <w:lsdException w:name="Grid Table 4 Accent 3" w:uiPriority="49"/>
-    <w:lsdException w:name="Grid Table 5 Dark Accent 3" w:uiPriority="50"/>
-    <w:lsdException w:name="Grid Table 6 Colorful Accent 3" w:uiPriority="51"/>
-    <w:lsdException w:name="Grid Table 7 Colorful Accent 3" w:uiPriority="52"/>
-    <w:lsdException w:name="Grid Table 1 Light Accent 4" w:uiPriority="46"/>
-    <w:lsdException w:name="Grid Table 2 Accent 4" w:uiPriority="47"/>
-    <w:lsdException w:name="Grid Table 3 Accent 4" w:uiPriority="48"/>
-    <w:lsdException w:name="Grid Table 4 Accent 4" w:uiPriority="49"/>
-    <w:lsdException w:name="Grid Table 5 Dark Accent 4" w:uiPriority="50"/>
-    <w:lsdException w:name="Grid Table 6 Colorful Accent 4" w:uiPriority="51"/>
-    <w:lsdException w:name="Grid Table 7 Colorful Accent 4" w:uiPriority="52"/>
-    <w:lsdException w:name="Grid Table 1 Light Accent 5" w:uiPriority="46"/>
-    <w:lsdException w:name="Grid Table 2 Accent 5" w:uiPriority="47"/>
-    <w:lsdException w:name="Grid Table 3 Accent 5" w:uiPriority="48"/>
-    <w:lsdException w:name="Grid Table 4 Accent 5" w:uiPriority="49"/>
-    <w:lsdException w:name="Grid Table 5 Dark Accent 5" w:uiPriority="50"/>
-    <w:lsdException w:name="Grid Table 6 Colorful Accent 5" w:uiPriority="51"/>
-    <w:lsdException w:name="Grid Table 7 Colorful Accent 5" w:uiPriority="52"/>
-    <w:lsdException w:name="Grid Table 1 Light Accent 6" w:uiPriority="46"/>
-    <w:lsdException w:name="Grid Table 2 Accent 6" w:uiPriority="47"/>
-    <w:lsdException w:name="Grid Table 3 Accent 6" w:uiPriority="48"/>
-    <w:lsdException w:name="Grid Table 4 Accent 6" w:uiPriority="49"/>
-    <w:lsdException w:name="Grid Table 5 Dark Accent 6" w:uiPriority="50"/>
-    <w:lsdException w:name="Grid Table 6 Colorful Accent 6" w:uiPriority="51"/>
-    <w:lsdException w:name="Grid Table 7 Colorful Accent 6" w:uiPriority="52"/>
-    <w:lsdException w:name="List Table 1 Light" w:uiPriority="46"/>
-    <w:lsdException w:name="List Table 2" w:uiPriority="47"/>
-    <w:lsdException w:name="List Table 3" w:uiPriority="48"/>
-    <w:lsdException w:name="List Table 4" w:uiPriority="49"/>
-    <w:lsdException w:name="List Table 5 Dark" w:uiPriority="50"/>
-    <w:lsdException w:name="List Table 6 Colorful" w:uiPriority="51"/>
-    <w:lsdException w:name="List Table 7 Colorful" w:uiPriority="52"/>
-    <w:lsdException w:name="List Table 1 Light Accent 1" w:uiPriority="46"/>
-    <w:lsdException w:name="List Table 2 Accent 1" w:uiPriority="47"/>
-    <w:lsdException w:name="List Table 3 Accent 1" w:uiPriority="48"/>
-    <w:lsdException w:name="List Table 4 Accent 1" w:uiPriority="49"/>
-    <w:lsdException w:name="List Table 5 Dark Accent 1" w:uiPriority="50"/>
-    <w:lsdException w:name="List Table 6 Colorful Accent 1" w:uiPriority="51"/>
-    <w:lsdException w:name="List Table 7 Colorful Accent 1" w:uiPriority="52"/>
-    <w:lsdException w:name="List Table 1 Light Accent 2" w:uiPriority="46"/>
-    <w:lsdException w:name="List Table 2 Accent 2" w:uiPriority="47"/>
-    <w:lsdException w:name="List Table 3 Accent 2" w:uiPriority="48"/>
-    <w:lsdException w:name="List Table 4 Accent 2" w:uiPriority="49"/>
-    <w:lsdException w:name="List Table 5 Dark Accent 2" w:uiPriority="50"/>
-    <w:lsdException w:name="List Table 6 Colorful Accent 2" w:uiPriority="51"/>
-    <w:lsdException w:name="List Table 7 Colorful Accent 2" w:uiPriority="52"/>
-    <w:lsdException w:name="List Table 1 Light Accent 3" w:uiPriority="46"/>
-    <w:lsdException w:name="List Table 2 Accent 3" w:uiPriority="47"/>
-    <w:lsdException w:name="List Table 3 Accent 3" w:uiPriority="48"/>
-    <w:lsdException w:name="List Table 4 Accent 3" w:uiPriority="49"/>
-    <w:lsdException w:name="List Table 5 Dark Accent 3" w:uiPriority="50"/>
-    <w:lsdException w:name="List Table 6 Colorful Accent 3" w:uiPriority="51"/>
-    <w:lsdException w:name="List Table 7 Colorful Accent 3" w:uiPriority="52"/>
-    <w:lsdException w:name="List Table 1 Light Accent 4" w:uiPriority="46"/>
-    <w:lsdException w:name="List Table 2 Accent 4" w:uiPriority="47"/>
-    <w:lsdException w:name="List Table 3 Accent 4" w:uiPriority="48"/>
-    <w:lsdException w:name="List Table 4 Accent 4" w:uiPriority="49"/>
-    <w:lsdException w:name="List Table 5 Dark Accent 4" w:uiPriority="50"/>
-    <w:lsdException w:name="List Table 6 Colorful Accent 4" w:uiPriority="51"/>
-    <w:lsdException w:name="List Table 7 Colorful Accent 4" w:uiPriority="52"/>
-    <w:lsdException w:name="List Table 1 Light Accent 5" w:uiPriority="46"/>
-    <w:lsdException w:name="List Table 2 Accent 5" w:uiPriority="47"/>
-    <w:lsdException w:name="List Table 3 Accent 5" w:uiPriority="48"/>
-    <w:lsdException w:name="List Table 4 Accent 5" w:uiPriority="49"/>
-    <w:lsdException w:name="List Table 5 Dark Accent 5" w:uiPriority="50"/>
-    <w:lsdException w:name="List Table 6 Colorful Accent 5" w:uiPriority="51"/>
-    <w:lsdException w:name="List Table 7 Colorful Accent 5" w:uiPriority="52"/>
-    <w:lsdException w:name="List Table 1 Light Accent 6" w:uiPriority="46"/>
-    <w:lsdException w:name="List Table 2 Accent 6" w:uiPriority="47"/>
-    <w:lsdException w:name="List Table 3 Accent 6" w:uiPriority="48"/>
-    <w:lsdException w:name="List Table 4 Accent 6" w:uiPriority="49"/>
-    <w:lsdException w:name="List Table 5 Dark Accent 6" w:uiPriority="50"/>
-    <w:lsdException w:name="List Table 6 Colorful Accent 6" w:uiPriority="51"/>
-    <w:lsdException w:name="List Table 7 Colorful Accent 6" w:uiPriority="52"/>
+  <w:latentStyles w:defLockedState="0" w:defUIPriority="99" w:defSemiHidden="1" w:defUnhideWhenUsed="1" w:defQFormat="0" w:count="267">
+    <w:lsdException w:name="Normal" w:semiHidden="0" w:uiPriority="0" w:unhideWhenUsed="0" w:qFormat="1"/>
+    <w:lsdException w:name="heading 1" w:semiHidden="0" w:uiPriority="9" w:unhideWhenUsed="0" w:qFormat="1"/>
+    <w:lsdException w:name="heading 2" w:uiPriority="9" w:qFormat="1"/>
+    <w:lsdException w:name="heading 3" w:uiPriority="9" w:qFormat="1"/>
+    <w:lsdException w:name="heading 4" w:uiPriority="9" w:qFormat="1"/>
+    <w:lsdException w:name="heading 5" w:uiPriority="9" w:qFormat="1"/>
+    <w:lsdException w:name="heading 6" w:uiPriority="9" w:qFormat="1"/>
+    <w:lsdException w:name="heading 7" w:uiPriority="9" w:qFormat="1"/>
+    <w:lsdException w:name="heading 8" w:uiPriority="9" w:qFormat="1"/>
+    <w:lsdException w:name="heading 9" w:uiPriority="9" w:qFormat="1"/>
+    <w:lsdException w:name="toc 1" w:uiPriority="39"/>
+    <w:lsdException w:name="toc 2" w:uiPriority="39"/>
+    <w:lsdException w:name="toc 3" w:uiPriority="39"/>
+    <w:lsdException w:name="toc 4" w:uiPriority="39"/>
+    <w:lsdException w:name="toc 5" w:uiPriority="39"/>
+    <w:lsdException w:name="toc 6" w:uiPriority="39"/>
+    <w:lsdException w:name="toc 7" w:uiPriority="39"/>
+    <w:lsdException w:name="toc 8" w:uiPriority="39"/>
+    <w:lsdException w:name="toc 9" w:uiPriority="39"/>
+    <w:lsdException w:name="caption" w:uiPriority="35" w:qFormat="1"/>
+    <w:lsdException w:name="Title" w:semiHidden="0" w:uiPriority="10" w:unhideWhenUsed="0" w:qFormat="1"/>
+    <w:lsdException w:name="Default Paragraph Font" w:uiPriority="1"/>
+    <w:lsdException w:name="Subtitle" w:semiHidden="0" w:uiPriority="11" w:unhideWhenUsed="0" w:qFormat="1"/>
+    <w:lsdException w:name="Strong" w:semiHidden="0" w:uiPriority="22" w:unhideWhenUsed="0" w:qFormat="1"/>
+    <w:lsdException w:name="Emphasis" w:semiHidden="0" w:uiPriority="20" w:unhideWhenUsed="0" w:qFormat="1"/>
+    <w:lsdException w:name="Table Grid" w:semiHidden="0" w:uiPriority="39" w:unhideWhenUsed="0"/>
+    <w:lsdException w:name="Placeholder Text" w:unhideWhenUsed="0"/>
+    <w:lsdException w:name="No Spacing" w:semiHidden="0" w:uiPriority="1" w:unhideWhenUsed="0" w:qFormat="1"/>
+    <w:lsdException w:name="Light Shading" w:semiHidden="0" w:uiPriority="60" w:unhideWhenUsed="0"/>
+    <w:lsdException w:name="Light List" w:semiHidden="0" w:uiPriority="61" w:unhideWhenUsed="0"/>
+    <w:lsdException w:name="Light Grid" w:semiHidden="0" w:uiPriority="62" w:unhideWhenUsed="0"/>
+    <w:lsdException w:name="Medium Shading 1" w:semiHidden="0" w:uiPriority="63" w:unhideWhenUsed="0"/>
+    <w:lsdException w:name="Medium Shading 2" w:semiHidden="0" w:uiPriority="64" w:unhideWhenUsed="0"/>
+    <w:lsdException w:name="Medium List 1" w:semiHidden="0" w:uiPriority="65" w:unhideWhenUsed="0"/>
+    <w:lsdException w:name="Medium List 2" w:semiHidden="0" w:uiPriority="66" w:unhideWhenUsed="0"/>
+    <w:lsdException w:name="Medium Grid 1" w:semiHidden="0" w:uiPriority="67" w:unhideWhenUsed="0"/>
+    <w:lsdException w:name="Medium Grid 2" w:semiHidden="0" w:uiPriority="68" w:unhideWhenUsed="0"/>
+    <w:lsdException w:name="Medium Grid 3" w:semiHidden="0" w:uiPriority="69" w:unhideWhenUsed="0"/>
+    <w:lsdException w:name="Dark List" w:semiHidden="0" w:uiPriority="70" w:unhideWhenUsed="0"/>
+    <w:lsdException w:name="Colorful Shading" w:semiHidden="0" w:uiPriority="71" w:unhideWhenUsed="0"/>
+    <w:lsdException w:name="Colorful List" w:semiHidden="0" w:uiPriority="72" w:unhideWhenUsed="0"/>
+    <w:lsdException w:name="Colorful Grid" w:semiHidden="0" w:uiPriority="73" w:unhideWhenUsed="0"/>
+    <w:lsdException w:name="Light Shading Accent 1" w:semiHidden="0" w:uiPriority="60" w:unhideWhenUsed="0"/>
+    <w:lsdException w:name="Light List Accent 1" w:semiHidden="0" w:uiPriority="61" w:unhideWhenUsed="0"/>
+    <w:lsdException w:name="Light Grid Accent 1" w:semiHidden="0" w:uiPriority="62" w:unhideWhenUsed="0"/>
+    <w:lsdException w:name="Medium Shading 1 Accent 1" w:semiHidden="0" w:uiPriority="63" w:unhideWhenUsed="0"/>
+    <w:lsdException w:name="Medium Shading 2 Accent 1" w:semiHidden="0" w:uiPriority="64" w:unhideWhenUsed="0"/>
+    <w:lsdException w:name="Medium List 1 Accent 1" w:semiHidden="0" w:uiPriority="65" w:unhideWhenUsed="0"/>
+    <w:lsdException w:name="Revision" w:unhideWhenUsed="0"/>
+    <w:lsdException w:name="List Paragraph" w:semiHidden="0" w:uiPriority="34" w:unhideWhenUsed="0" w:qFormat="1"/>
+    <w:lsdException w:name="Quote" w:semiHidden="0" w:uiPriority="29" w:unhideWhenUsed="0" w:qFormat="1"/>
+    <w:lsdException w:name="Intense Quote" w:semiHidden="0" w:uiPriority="30" w:unhideWhenUsed="0" w:qFormat="1"/>
+    <w:lsdException w:name="Medium List 2 Accent 1" w:semiHidden="0" w:uiPriority="66" w:unhideWhenUsed="0"/>
+    <w:lsdException w:name="Medium Grid 1 Accent 1" w:semiHidden="0" w:uiPriority="67" w:unhideWhenUsed="0"/>
+    <w:lsdException w:name="Medium Grid 2 Accent 1" w:semiHidden="0" w:uiPriority="68" w:unhideWhenUsed="0"/>
+    <w:lsdException w:name="Medium Grid 3 Accent 1" w:semiHidden="0" w:uiPriority="69" w:unhideWhenUsed="0"/>
+    <w:lsdException w:name="Dark List Accent 1" w:semiHidden="0" w:uiPriority="70" w:unhideWhenUsed="0"/>
+    <w:lsdException w:name="Colorful Shading Accent 1" w:semiHidden="0" w:uiPriority="71" w:unhideWhenUsed="0"/>
+    <w:lsdException w:name="Colorful List Accent 1" w:semiHidden="0" w:uiPriority="72" w:unhideWhenUsed="0"/>
+    <w:lsdException w:name="Colorful Grid Accent 1" w:semiHidden="0" w:uiPriority="73" w:unhideWhenUsed="0"/>
+    <w:lsdException w:name="Light Shading Accent 2" w:semiHidden="0" w:uiPriority="60" w:unhideWhenUsed="0"/>
+    <w:lsdException w:name="Light List Accent 2" w:semiHidden="0" w:uiPriority="61" w:unhideWhenUsed="0"/>
+    <w:lsdException w:name="Light Grid Accent 2" w:semiHidden="0" w:uiPriority="62" w:unhideWhenUsed="0"/>
+    <w:lsdException w:name="Medium Shading 1 Accent 2" w:semiHidden="0" w:uiPriority="63" w:unhideWhenUsed="0"/>
+    <w:lsdException w:name="Medium Shading 2 Accent 2" w:semiHidden="0" w:uiPriority="64" w:unhideWhenUsed="0"/>
+    <w:lsdException w:name="Medium List 1 Accent 2" w:semiHidden="0" w:uiPriority="65" w:unhideWhenUsed="0"/>
+    <w:lsdException w:name="Medium List 2 Accent 2" w:semiHidden="0" w:uiPriority="66" w:unhideWhenUsed="0"/>
+    <w:lsdException w:name="Medium Grid 1 Accent 2" w:semiHidden="0" w:uiPriority="67" w:unhideWhenUsed="0"/>
+    <w:lsdException w:name="Medium Grid 2 Accent 2" w:semiHidden="0" w:uiPriority="68" w:unhideWhenUsed="0"/>
+    <w:lsdException w:name="Medium Grid 3 Accent 2" w:semiHidden="0" w:uiPriority="69" w:unhideWhenUsed="0"/>
+    <w:lsdException w:name="Dark List Accent 2" w:semiHidden="0" w:uiPriority="70" w:unhideWhenUsed="0"/>
+    <w:lsdException w:name="Colorful Shading Accent 2" w:semiHidden="0" w:uiPriority="71" w:unhideWhenUsed="0"/>
+    <w:lsdException w:name="Colorful List Accent 2" w:semiHidden="0" w:uiPriority="72" w:unhideWhenUsed="0"/>
+    <w:lsdException w:name="Colorful Grid Accent 2" w:semiHidden="0" w:uiPriority="73" w:unhideWhenUsed="0"/>
+    <w:lsdException w:name="Light Shading Accent 3" w:semiHidden="0" w:uiPriority="60" w:unhideWhenUsed="0"/>
+    <w:lsdException w:name="Light List Accent 3" w:semiHidden="0" w:uiPriority="61" w:unhideWhenUsed="0"/>
+    <w:lsdException w:name="Light Grid Accent 3" w:semiHidden="0" w:uiPriority="62" w:unhideWhenUsed="0"/>
+    <w:lsdException w:name="Medium Shading 1 Accent 3" w:semiHidden="0" w:uiPriority="63" w:unhideWhenUsed="0"/>
+    <w:lsdException w:name="Medium Shading 2 Accent 3" w:semiHidden="0" w:uiPriority="64" w:unhideWhenUsed="0"/>
+    <w:lsdException w:name="Medium List 1 Accent 3" w:semiHidden="0" w:uiPriority="65" w:unhideWhenUsed="0"/>
+    <w:lsdException w:name="Medium List 2 Accent 3" w:semiHidden="0" w:uiPriority="66" w:unhideWhenUsed="0"/>
+    <w:lsdException w:name="Medium Grid 1 Accent 3" w:semiHidden="0" w:uiPriority="67" w:unhideWhenUsed="0"/>
+    <w:lsdException w:name="Medium Grid 2 Accent 3" w:semiHidden="0" w:uiPriority="68" w:unhideWhenUsed="0"/>
+    <w:lsdException w:name="Medium Grid 3 Accent 3" w:semiHidden="0" w:uiPriority="69" w:unhideWhenUsed="0"/>
+    <w:lsdException w:name="Dark List Accent 3" w:semiHidden="0" w:uiPriority="70" w:unhideWhenUsed="0"/>
+    <w:lsdException w:name="Colorful Shading Accent 3" w:semiHidden="0" w:uiPriority="71" w:unhideWhenUsed="0"/>
+    <w:lsdException w:name="Colorful List Accent 3" w:semiHidden="0" w:uiPriority="72" w:unhideWhenUsed="0"/>
+    <w:lsdException w:name="Colorful Grid Accent 3" w:semiHidden="0" w:uiPriority="73" w:unhideWhenUsed="0"/>
+    <w:lsdException w:name="Light Shading Accent 4" w:semiHidden="0" w:uiPriority="60" w:unhideWhenUsed="0"/>
+    <w:lsdException w:name="Light List Accent 4" w:semiHidden="0" w:uiPriority="61" w:unhideWhenUsed="0"/>
+    <w:lsdException w:name="Light Grid Accent 4" w:semiHidden="0" w:uiPriority="62" w:unhideWhenUsed="0"/>
+    <w:lsdException w:name="Medium Shading 1 Accent 4" w:semiHidden="0" w:uiPriority="63" w:unhideWhenUsed="0"/>
+    <w:lsdException w:name="Medium Shading 2 Accent 4" w:semiHidden="0" w:uiPriority="64" w:unhideWhenUsed="0"/>
+    <w:lsdException w:name="Medium List 1 Accent 4" w:semiHidden="0" w:uiPriority="65" w:unhideWhenUsed="0"/>
+    <w:lsdException w:name="Medium List 2 Accent 4" w:semiHidden="0" w:uiPriority="66" w:unhideWhenUsed="0"/>
+    <w:lsdException w:name="Medium Grid 1 Accent 4" w:semiHidden="0" w:uiPriority="67" w:unhideWhenUsed="0"/>
+    <w:lsdException w:name="Medium Grid 2 Accent 4" w:semiHidden="0" w:uiPriority="68" w:unhideWhenUsed="0"/>
+    <w:lsdException w:name="Medium Grid 3 Accent 4" w:semiHidden="0" w:uiPriority="69" w:unhideWhenUsed="0"/>
+    <w:lsdException w:name="Dark List Accent 4" w:semiHidden="0" w:uiPriority="70" w:unhideWhenUsed="0"/>
+    <w:lsdException w:name="Colorful Shading Accent 4" w:semiHidden="0" w:uiPriority="71" w:unhideWhenUsed="0"/>
+    <w:lsdException w:name="Colorful List Accent 4" w:semiHidden="0" w:uiPriority="72" w:unhideWhenUsed="0"/>
+    <w:lsdException w:name="Colorful Grid Accent 4" w:semiHidden="0" w:uiPriority="73" w:unhideWhenUsed="0"/>
+    <w:lsdException w:name="Light Shading Accent 5" w:semiHidden="0" w:uiPriority="60" w:unhideWhenUsed="0"/>
+    <w:lsdException w:name="Light List Accent 5" w:semiHidden="0" w:uiPriority="61" w:unhideWhenUsed="0"/>
+    <w:lsdException w:name="Light Grid Accent 5" w:semiHidden="0" w:uiPriority="62" w:unhideWhenUsed="0"/>
+    <w:lsdException w:name="Medium Shading 1 Accent 5" w:semiHidden="0" w:uiPriority="63" w:unhideWhenUsed="0"/>
+    <w:lsdException w:name="Medium Shading 2 Accent 5" w:semiHidden="0" w:uiPriority="64" w:unhideWhenUsed="0"/>
+    <w:lsdException w:name="Medium List 1 Accent 5" w:semiHidden="0" w:uiPriority="65" w:unhideWhenUsed="0"/>
+    <w:lsdException w:name="Medium List 2 Accent 5" w:semiHidden="0" w:uiPriority="66" w:unhideWhenUsed="0"/>
+    <w:lsdException w:name="Medium Grid 1 Accent 5" w:semiHidden="0" w:uiPriority="67" w:unhideWhenUsed="0"/>
+    <w:lsdException w:name="Medium Grid 2 Accent 5" w:semiHidden="0" w:uiPriority="68" w:unhideWhenUsed="0"/>
+    <w:lsdException w:name="Medium Grid 3 Accent 5" w:semiHidden="0" w:uiPriority="69" w:unhideWhenUsed="0"/>
+    <w:lsdException w:name="Dark List Accent 5" w:semiHidden="0" w:uiPriority="70" w:unhideWhenUsed="0"/>
+    <w:lsdException w:name="Colorful Shading Accent 5" w:semiHidden="0" w:uiPriority="71" w:unhideWhenUsed="0"/>
+    <w:lsdException w:name="Colorful List Accent 5" w:semiHidden="0" w:uiPriority="72" w:unhideWhenUsed="0"/>
+    <w:lsdException w:name="Colorful Grid Accent 5" w:semiHidden="0" w:uiPriority="73" w:unhideWhenUsed="0"/>
+    <w:lsdException w:name="Light Shading Accent 6" w:semiHidden="0" w:uiPriority="60" w:unhideWhenUsed="0"/>
+    <w:lsdException w:name="Light List Accent 6" w:semiHidden="0" w:uiPriority="61" w:unhideWhenUsed="0"/>
+    <w:lsdException w:name="Light Grid Accent 6" w:semiHidden="0" w:uiPriority="62" w:unhideWhenUsed="0"/>
+    <w:lsdException w:name="Medium Shading 1 Accent 6" w:semiHidden="0" w:uiPriority="63" w:unhideWhenUsed="0"/>
+    <w:lsdException w:name="Medium Shading 2 Accent 6" w:semiHidden="0" w:uiPriority="64" w:unhideWhenUsed="0"/>
+    <w:lsdException w:name="Medium List 1 Accent 6" w:semiHidden="0" w:uiPriority="65" w:unhideWhenUsed="0"/>
+    <w:lsdException w:name="Medium List 2 Accent 6" w:semiHidden="0" w:uiPriority="66" w:unhideWhenUsed="0"/>
+    <w:lsdException w:name="Medium Grid 1 Accent 6" w:semiHidden="0" w:uiPriority="67" w:unhideWhenUsed="0"/>
+    <w:lsdException w:name="Medium Grid 2 Accent 6" w:semiHidden="0" w:uiPriority="68" w:unhideWhenUsed="0"/>
+    <w:lsdException w:name="Medium Grid 3 Accent 6" w:semiHidden="0" w:uiPriority="69" w:unhideWhenUsed="0"/>
+    <w:lsdException w:name="Dark List Accent 6" w:semiHidden="0" w:uiPriority="70" w:unhideWhenUsed="0"/>
+    <w:lsdException w:name="Colorful Shading Accent 6" w:semiHidden="0" w:uiPriority="71" w:unhideWhenUsed="0"/>
+    <w:lsdException w:name="Colorful List Accent 6" w:semiHidden="0" w:uiPriority="72" w:unhideWhenUsed="0"/>
+    <w:lsdException w:name="Colorful Grid Accent 6" w:semiHidden="0" w:uiPriority="73" w:unhideWhenUsed="0"/>
+    <w:lsdException w:name="Subtle Emphasis" w:semiHidden="0" w:uiPriority="19" w:unhideWhenUsed="0" w:qFormat="1"/>
+    <w:lsdException w:name="Intense Emphasis" w:semiHidden="0" w:uiPriority="21" w:unhideWhenUsed="0" w:qFormat="1"/>
+    <w:lsdException w:name="Subtle Reference" w:semiHidden="0" w:uiPriority="31" w:unhideWhenUsed="0" w:qFormat="1"/>
+    <w:lsdException w:name="Intense Reference" w:semiHidden="0" w:uiPriority="32" w:unhideWhenUsed="0" w:qFormat="1"/>
+    <w:lsdException w:name="Book Title" w:semiHidden="0" w:uiPriority="33" w:unhideWhenUsed="0" w:qFormat="1"/>
+    <w:lsdException w:name="Bibliography" w:uiPriority="37"/>
+    <w:lsdException w:name="TOC Heading" w:uiPriority="39" w:qFormat="1"/>
   </w:latentStyles>
   <w:style w:type="paragraph" w:default="1" w:styleId="Normal">
     <w:name w:val="Normal"/>
@@ -4994,6 +4669,7 @@
     <w:uiPriority w:val="99"/>
     <w:semiHidden/>
     <w:unhideWhenUsed/>
+    <w:qFormat/>
     <w:tblPr>
       <w:tblInd w:w="0" w:type="dxa"/>
       <w:tblCellMar>
@@ -5309,7 +4985,7 @@
   <a:extraClrSchemeLst/>
   <a:extLst>
     <a:ext uri="{05A4C25C-085E-4340-85A3-A5531E510DB2}">
-      <thm15:themeFamily xmlns:thm15="http://schemas.microsoft.com/office/thememl/2012/main" name="Office Theme" id="{62F939B6-93AF-4DB8-9C6B-D6C7DFDC589F}" vid="{4A3C46E8-61CC-4603-A589-7422A47A8E4A}"/>
+      <thm15:themeFamily xmlns="" xmlns:thm15="http://schemas.microsoft.com/office/thememl/2012/main" name="Office Theme" id="{62F939B6-93AF-4DB8-9C6B-D6C7DFDC589F}" vid="{4A3C46E8-61CC-4603-A589-7422A47A8E4A}"/>
     </a:ext>
   </a:extLst>
 </a:theme>

</xml_diff>

<commit_message>
Implementacao do modulo de ExceptionLog
Implementação da captura global de exceções não gerenciadas e gravação em log no banco.
</commit_message>
<xml_diff>
--- a/Docs/Documentation-v1.docx
+++ b/Docs/Documentation-v1.docx
@@ -1,6 +1,6 @@
 
 <file path=word/document.xml><?xml version="1.0" encoding="utf-8"?>
-<w:document xmlns:ve="http://schemas.openxmlformats.org/markup-compatibility/2006" xmlns:o="urn:schemas-microsoft-com:office:office" xmlns:r="http://schemas.openxmlformats.org/officeDocument/2006/relationships" xmlns:m="http://schemas.openxmlformats.org/officeDocument/2006/math" xmlns:v="urn:schemas-microsoft-com:vml" xmlns:wp="http://schemas.openxmlformats.org/drawingml/2006/wordprocessingDrawing" xmlns:w10="urn:schemas-microsoft-com:office:word" xmlns:w="http://schemas.openxmlformats.org/wordprocessingml/2006/main" xmlns:wne="http://schemas.microsoft.com/office/word/2006/wordml">
+<w:document xmlns:wpc="http://schemas.microsoft.com/office/word/2010/wordprocessingCanvas" xmlns:cx="http://schemas.microsoft.com/office/drawing/2014/chartex" xmlns:cx1="http://schemas.microsoft.com/office/drawing/2015/9/8/chartex" xmlns:mc="http://schemas.openxmlformats.org/markup-compatibility/2006" xmlns:o="urn:schemas-microsoft-com:office:office" xmlns:r="http://schemas.openxmlformats.org/officeDocument/2006/relationships" xmlns:m="http://schemas.openxmlformats.org/officeDocument/2006/math" xmlns:v="urn:schemas-microsoft-com:vml" xmlns:wp14="http://schemas.microsoft.com/office/word/2010/wordprocessingDrawing" xmlns:wp="http://schemas.openxmlformats.org/drawingml/2006/wordprocessingDrawing" xmlns:w10="urn:schemas-microsoft-com:office:word" xmlns:w="http://schemas.openxmlformats.org/wordprocessingml/2006/main" xmlns:w14="http://schemas.microsoft.com/office/word/2010/wordml" xmlns:w15="http://schemas.microsoft.com/office/word/2012/wordml" xmlns:w16se="http://schemas.microsoft.com/office/word/2015/wordml/symex" xmlns:wpg="http://schemas.microsoft.com/office/word/2010/wordprocessingGroup" xmlns:wpi="http://schemas.microsoft.com/office/word/2010/wordprocessingInk" xmlns:wne="http://schemas.microsoft.com/office/word/2006/wordml" xmlns:wps="http://schemas.microsoft.com/office/word/2010/wordprocessingShape" mc:Ignorable="w14 w15 w16se wp14">
   <w:body>
     <w:p>
       <w:pPr>
@@ -157,8 +157,13 @@
       </w:r>
     </w:p>
     <w:p>
-      <w:r>
-        <w:t>.Net 8</w:t>
+      <w:proofErr w:type="gramStart"/>
+      <w:r>
+        <w:t>.Net</w:t>
+      </w:r>
+      <w:proofErr w:type="gramEnd"/>
+      <w:r>
+        <w:t xml:space="preserve"> 8</w:t>
       </w:r>
       <w:r>
         <w:t>.0,</w:t>
@@ -175,7 +180,6 @@
         <w:t xml:space="preserve"> (</w:t>
       </w:r>
       <w:proofErr w:type="spellStart"/>
-      <w:proofErr w:type="gramStart"/>
       <w:r>
         <w:t>or</w:t>
       </w:r>
@@ -183,7 +187,6 @@
         <w:t>EntityFramework</w:t>
       </w:r>
       <w:proofErr w:type="spellEnd"/>
-      <w:proofErr w:type="gramEnd"/>
       <w:r>
         <w:t>)</w:t>
       </w:r>
@@ -328,10 +331,10 @@
                   <w:r>
                     <w:t>FullDevToolKit</w:t>
                   </w:r>
-                  <w:proofErr w:type="spellEnd"/>
                   <w:r>
                     <w:t>.System</w:t>
                   </w:r>
+                  <w:proofErr w:type="spellEnd"/>
                 </w:p>
                 <w:p>
                   <w:pPr>
@@ -904,12 +907,44 @@
                     </w:rPr>
                   </w:pPr>
                   <w:proofErr w:type="spellStart"/>
+                  <w:r>
+                    <w:rPr>
+                      <w:sz w:val="20"/>
+                    </w:rPr>
+                    <w:t>DefaultGetParam</w:t>
+                  </w:r>
+                  <w:proofErr w:type="spellEnd"/>
+                  <w:r>
+                    <w:rPr>
+                      <w:sz w:val="20"/>
+                    </w:rPr>
+                    <w:t xml:space="preserve">, </w:t>
+                  </w:r>
+                  <w:proofErr w:type="spellStart"/>
                   <w:proofErr w:type="gramStart"/>
                   <w:r>
                     <w:rPr>
                       <w:sz w:val="20"/>
                     </w:rPr>
-                    <w:t>DefaultGetParam</w:t>
+                    <w:t>Exception</w:t>
+                  </w:r>
+                  <w:r>
+                    <w:rPr>
+                      <w:sz w:val="20"/>
+                    </w:rPr>
+                    <w:t>Message</w:t>
+                  </w:r>
+                  <w:r>
+                    <w:rPr>
+                      <w:sz w:val="20"/>
+                    </w:rPr>
+                    <w:t>,</w:t>
+                  </w:r>
+                  <w:r>
+                    <w:rPr>
+                      <w:sz w:val="20"/>
+                    </w:rPr>
+                    <w:t>ExecutionExceptions</w:t>
                   </w:r>
                   <w:proofErr w:type="spellEnd"/>
                   <w:proofErr w:type="gramEnd"/>
@@ -924,70 +959,34 @@
                     <w:rPr>
                       <w:sz w:val="20"/>
                     </w:rPr>
-                    <w:t>Exception</w:t>
-                  </w:r>
-                  <w:r>
-                    <w:rPr>
-                      <w:sz w:val="20"/>
-                    </w:rPr>
-                    <w:t>Message</w:t>
-                  </w:r>
-                  <w:proofErr w:type="spellEnd"/>
+                    <w:t>ExecutionStatus</w:t>
+                  </w:r>
+                  <w:proofErr w:type="spellEnd"/>
+                  <w:r>
+                    <w:rPr>
+                      <w:sz w:val="20"/>
+                    </w:rPr>
+                    <w:t xml:space="preserve">, </w:t>
+                  </w:r>
+                  <w:proofErr w:type="spellStart"/>
+                  <w:r>
+                    <w:rPr>
+                      <w:sz w:val="20"/>
+                    </w:rPr>
+                    <w:t>API</w:t>
+                  </w:r>
+                  <w:r>
+                    <w:rPr>
+                      <w:sz w:val="20"/>
+                    </w:rPr>
+                    <w:t>Response</w:t>
+                  </w:r>
                   <w:r>
                     <w:rPr>
                       <w:sz w:val="20"/>
                     </w:rPr>
                     <w:t>,</w:t>
                   </w:r>
-                  <w:proofErr w:type="spellStart"/>
-                  <w:r>
-                    <w:rPr>
-                      <w:sz w:val="20"/>
-                    </w:rPr>
-                    <w:t>ExecutionExceptions</w:t>
-                  </w:r>
-                  <w:proofErr w:type="spellEnd"/>
-                  <w:r>
-                    <w:rPr>
-                      <w:sz w:val="20"/>
-                    </w:rPr>
-                    <w:t xml:space="preserve">, </w:t>
-                  </w:r>
-                  <w:proofErr w:type="spellStart"/>
-                  <w:r>
-                    <w:rPr>
-                      <w:sz w:val="20"/>
-                    </w:rPr>
-                    <w:t>ExecutionStatus</w:t>
-                  </w:r>
-                  <w:proofErr w:type="spellEnd"/>
-                  <w:r>
-                    <w:rPr>
-                      <w:sz w:val="20"/>
-                    </w:rPr>
-                    <w:t xml:space="preserve">, </w:t>
-                  </w:r>
-                  <w:proofErr w:type="spellStart"/>
-                  <w:r>
-                    <w:rPr>
-                      <w:sz w:val="20"/>
-                    </w:rPr>
-                    <w:t>API</w:t>
-                  </w:r>
-                  <w:r>
-                    <w:rPr>
-                      <w:sz w:val="20"/>
-                    </w:rPr>
-                    <w:t>Response</w:t>
-                  </w:r>
-                  <w:proofErr w:type="spellEnd"/>
-                  <w:r>
-                    <w:rPr>
-                      <w:sz w:val="20"/>
-                    </w:rPr>
-                    <w:t>,</w:t>
-                  </w:r>
-                  <w:proofErr w:type="spellStart"/>
                   <w:r>
                     <w:rPr>
                       <w:sz w:val="20"/>
@@ -1228,21 +1227,7 @@
                     <w:rPr>
                       <w:sz w:val="20"/>
                     </w:rPr>
-                    <w:t xml:space="preserve">, </w:t>
-                  </w:r>
-                  <w:proofErr w:type="spellStart"/>
-                  <w:r>
-                    <w:rPr>
-                      <w:sz w:val="20"/>
-                    </w:rPr>
-                    <w:t>Security</w:t>
-                  </w:r>
-                  <w:proofErr w:type="spellEnd"/>
-                  <w:r>
-                    <w:rPr>
-                      <w:sz w:val="20"/>
-                    </w:rPr>
-                    <w:t xml:space="preserve">, </w:t>
+                    <w:t xml:space="preserve">, Security, </w:t>
                   </w:r>
                   <w:proofErr w:type="spellStart"/>
                   <w:r>
@@ -1545,12 +1530,10 @@
                     <w:jc w:val="center"/>
                   </w:pPr>
                   <w:proofErr w:type="spellStart"/>
-                  <w:proofErr w:type="gramStart"/>
                   <w:r>
                     <w:t>IDbTransaction</w:t>
                   </w:r>
                   <w:proofErr w:type="spellEnd"/>
-                  <w:proofErr w:type="gramEnd"/>
                 </w:p>
               </w:txbxContent>
             </v:textbox>
@@ -1585,12 +1568,10 @@
                     <w:jc w:val="center"/>
                   </w:pPr>
                   <w:proofErr w:type="spellStart"/>
-                  <w:proofErr w:type="gramStart"/>
                   <w:r>
                     <w:t>IDbConnection</w:t>
                   </w:r>
                   <w:proofErr w:type="spellEnd"/>
-                  <w:proofErr w:type="gramEnd"/>
                 </w:p>
               </w:txbxContent>
             </v:textbox>
@@ -2309,17 +2290,38 @@
         <w:rPr>
           <w:b/>
         </w:rPr>
-        <w:t>FullDevToolKit</w:t>
+        <w:t>FullDevToolKit.System</w:t>
       </w:r>
       <w:proofErr w:type="spellEnd"/>
-      <w:r>
-        <w:rPr>
-          <w:b/>
-        </w:rPr>
-        <w:t>.System</w:t>
-      </w:r>
     </w:p>
     <w:p>
+      <w:r>
+        <w:rPr>
+          <w:noProof/>
+          <w:lang w:eastAsia="pt-BR"/>
+        </w:rPr>
+        <w:pict>
+          <v:shape id="_x0000_s1305" type="#_x0000_t202" style="position:absolute;margin-left:362.3pt;margin-top:417pt;width:147.15pt;height:49.25pt;z-index:251890688;visibility:visible;mso-width-relative:margin;mso-height-relative:margin" fillcolor="white [3201]" strokeweight=".5pt">
+            <v:textbox style="mso-next-textbox:#_x0000_s1305">
+              <w:txbxContent>
+                <w:p>
+                  <w:pPr>
+                    <w:jc w:val="center"/>
+                  </w:pPr>
+                  <w:proofErr w:type="spellStart"/>
+                  <w:r>
+                    <w:t>ExceptionLog</w:t>
+                  </w:r>
+                  <w:r>
+                    <w:t>Models</w:t>
+                  </w:r>
+                  <w:proofErr w:type="spellEnd"/>
+                </w:p>
+              </w:txbxContent>
+            </v:textbox>
+          </v:shape>
+        </w:pict>
+      </w:r>
       <w:r>
         <w:rPr>
           <w:noProof/>
@@ -2466,16 +2468,8 @@
                     <w:rPr>
                       <w:b/>
                     </w:rPr>
-                    <w:t>Models</w:t>
-                  </w:r>
-                  <w:proofErr w:type="spellEnd"/>
-                  <w:r>
-                    <w:rPr>
-                      <w:b/>
-                    </w:rPr>
-                    <w:t>.</w:t>
-                  </w:r>
-                  <w:proofErr w:type="spellStart"/>
+                    <w:t>Models.</w:t>
+                  </w:r>
                   <w:r>
                     <w:rPr>
                       <w:b/>
@@ -2825,19 +2819,11 @@
                     </w:rPr>
                     <w:t>Models</w:t>
                   </w:r>
-                  <w:proofErr w:type="spellEnd"/>
                   <w:r>
                     <w:rPr>
                       <w:b/>
                     </w:rPr>
-                    <w:t>.</w:t>
-                  </w:r>
-                  <w:proofErr w:type="spellStart"/>
-                  <w:r>
-                    <w:rPr>
-                      <w:b/>
-                    </w:rPr>
-                    <w:t>Identity</w:t>
+                    <w:t>.Identity</w:t>
                   </w:r>
                   <w:proofErr w:type="spellEnd"/>
                 </w:p>
@@ -3015,13 +3001,20 @@
                     </w:rPr>
                     <w:t>FullDevToolKit</w:t>
                   </w:r>
-                  <w:proofErr w:type="spellEnd"/>
                   <w:r>
                     <w:rPr>
                       <w:i/>
                       <w:sz w:val="20"/>
                     </w:rPr>
-                    <w:t>.Core.</w:t>
+                    <w:t>.Core</w:t>
+                  </w:r>
+                  <w:proofErr w:type="spellEnd"/>
+                  <w:r>
+                    <w:rPr>
+                      <w:i/>
+                      <w:sz w:val="20"/>
+                    </w:rPr>
+                    <w:t>.</w:t>
                   </w:r>
                 </w:p>
                 <w:p>
@@ -3104,13 +3097,20 @@
                     </w:rPr>
                     <w:t>FullDevToolKit</w:t>
                   </w:r>
-                  <w:proofErr w:type="spellEnd"/>
                   <w:r>
                     <w:rPr>
                       <w:i/>
                       <w:sz w:val="20"/>
                     </w:rPr>
-                    <w:t>.Core.</w:t>
+                    <w:t>.Core</w:t>
+                  </w:r>
+                  <w:proofErr w:type="spellEnd"/>
+                  <w:r>
+                    <w:rPr>
+                      <w:i/>
+                      <w:sz w:val="20"/>
+                    </w:rPr>
+                    <w:t>.</w:t>
                   </w:r>
                 </w:p>
                 <w:p>
@@ -3326,8 +3326,6 @@
                   <w:pPr>
                     <w:jc w:val="center"/>
                   </w:pPr>
-                  <w:bookmarkStart w:id="0" w:name="_GoBack"/>
-                  <w:bookmarkEnd w:id="0"/>
                   <w:proofErr w:type="spellStart"/>
                   <w:r>
                     <w:t>GroupParameter</w:t>
@@ -3343,6 +3341,21 @@
                     <w:t>Parameter</w:t>
                   </w:r>
                   <w:proofErr w:type="spellEnd"/>
+                </w:p>
+                <w:p>
+                  <w:pPr>
+                    <w:jc w:val="center"/>
+                  </w:pPr>
+                  <w:proofErr w:type="spellStart"/>
+                  <w:r>
+                    <w:t>ExceptionLog</w:t>
+                  </w:r>
+                  <w:proofErr w:type="spellEnd"/>
+                </w:p>
+                <w:p>
+                  <w:pPr>
+                    <w:jc w:val="center"/>
+                  </w:pPr>
                 </w:p>
                 <w:p>
                   <w:pPr>
@@ -3508,6 +3521,11 @@
                   <w:pPr>
                     <w:jc w:val="center"/>
                   </w:pPr>
+                  <w:proofErr w:type="spellStart"/>
+                  <w:r>
+                    <w:t>ExceptionLog</w:t>
+                  </w:r>
+                  <w:proofErr w:type="spellEnd"/>
                 </w:p>
               </w:txbxContent>
             </v:textbox>
@@ -3538,17 +3556,8 @@
                       <w:i/>
                       <w:sz w:val="20"/>
                     </w:rPr>
-                    <w:t>FullDevToolKit</w:t>
-                  </w:r>
-                  <w:proofErr w:type="spellEnd"/>
-                  <w:r>
-                    <w:rPr>
-                      <w:i/>
-                      <w:sz w:val="20"/>
-                    </w:rPr>
-                    <w:t>.</w:t>
-                  </w:r>
-                  <w:proofErr w:type="spellStart"/>
+                    <w:t>FullDevToolKit.</w:t>
+                  </w:r>
                   <w:r>
                     <w:rPr>
                       <w:i/>
@@ -3703,13 +3712,20 @@
                     </w:rPr>
                     <w:t>FullDevToolKit</w:t>
                   </w:r>
-                  <w:proofErr w:type="spellEnd"/>
                   <w:r>
                     <w:rPr>
                       <w:i/>
                       <w:sz w:val="20"/>
                     </w:rPr>
-                    <w:t>.Core.</w:t>
+                    <w:t>.Core</w:t>
+                  </w:r>
+                  <w:proofErr w:type="spellEnd"/>
+                  <w:r>
+                    <w:rPr>
+                      <w:i/>
+                      <w:sz w:val="20"/>
+                    </w:rPr>
+                    <w:t>.</w:t>
                   </w:r>
                 </w:p>
                 <w:p>
@@ -4017,6 +4033,29 @@
                     <w:t>ParametersRespository</w:t>
                   </w:r>
                   <w:proofErr w:type="spellEnd"/>
+                </w:p>
+                <w:p>
+                  <w:pPr>
+                    <w:jc w:val="center"/>
+                  </w:pPr>
+                  <w:proofErr w:type="spellStart"/>
+                  <w:r>
+                    <w:t>ExceptionLog</w:t>
+                  </w:r>
+                  <w:r>
+                    <w:t>Repository</w:t>
+                  </w:r>
+                  <w:proofErr w:type="spellEnd"/>
+                </w:p>
+                <w:p>
+                  <w:pPr>
+                    <w:jc w:val="center"/>
+                  </w:pPr>
+                </w:p>
+                <w:p>
+                  <w:pPr>
+                    <w:jc w:val="center"/>
+                  </w:pPr>
                 </w:p>
                 <w:p>
                   <w:pPr>
@@ -4242,12 +4281,10 @@
                     <w:jc w:val="center"/>
                   </w:pPr>
                   <w:proofErr w:type="spellStart"/>
-                  <w:proofErr w:type="gramStart"/>
                   <w:r>
                     <w:t>IdentityModule</w:t>
                   </w:r>
                   <w:proofErr w:type="spellEnd"/>
-                  <w:proofErr w:type="gramEnd"/>
                 </w:p>
               </w:txbxContent>
             </v:textbox>
@@ -4434,9 +4471,32 @@
                   </w:pPr>
                   <w:proofErr w:type="spellStart"/>
                   <w:r>
-                    <w:t>ParametersDomain</w:t>
-                  </w:r>
-                  <w:proofErr w:type="spellEnd"/>
+                    <w:t>ParametersDomai</w:t>
+                  </w:r>
+                  <w:bookmarkStart w:id="0" w:name="_GoBack"/>
+                  <w:bookmarkEnd w:id="0"/>
+                  <w:r>
+                    <w:t>n</w:t>
+                  </w:r>
+                  <w:proofErr w:type="spellEnd"/>
+                </w:p>
+                <w:p>
+                  <w:pPr>
+                    <w:jc w:val="center"/>
+                  </w:pPr>
+                  <w:proofErr w:type="spellStart"/>
+                  <w:r>
+                    <w:t>ExceptionLog</w:t>
+                  </w:r>
+                  <w:r>
+                    <w:t>Domain</w:t>
+                  </w:r>
+                  <w:proofErr w:type="spellEnd"/>
+                </w:p>
+                <w:p>
+                  <w:pPr>
+                    <w:jc w:val="center"/>
+                  </w:pPr>
                 </w:p>
                 <w:p>
                   <w:pPr>
@@ -4498,7 +4558,7 @@
 </file>
 
 <file path=word/styles.xml><?xml version="1.0" encoding="utf-8"?>
-<w:styles xmlns:r="http://schemas.openxmlformats.org/officeDocument/2006/relationships" xmlns:w="http://schemas.openxmlformats.org/wordprocessingml/2006/main">
+<w:styles xmlns:mc="http://schemas.openxmlformats.org/markup-compatibility/2006" xmlns:r="http://schemas.openxmlformats.org/officeDocument/2006/relationships" xmlns:w="http://schemas.openxmlformats.org/wordprocessingml/2006/main" xmlns:w14="http://schemas.microsoft.com/office/word/2010/wordml" xmlns:w15="http://schemas.microsoft.com/office/word/2012/wordml" xmlns:w16se="http://schemas.microsoft.com/office/word/2015/wordml/symex" mc:Ignorable="w14 w15 w16se">
   <w:docDefaults>
     <w:rPrDefault>
       <w:rPr>
@@ -4514,144 +4574,378 @@
       </w:pPr>
     </w:pPrDefault>
   </w:docDefaults>
-  <w:latentStyles w:defLockedState="0" w:defUIPriority="99" w:defSemiHidden="1" w:defUnhideWhenUsed="1" w:defQFormat="0" w:count="267">
-    <w:lsdException w:name="Normal" w:semiHidden="0" w:uiPriority="0" w:unhideWhenUsed="0" w:qFormat="1"/>
-    <w:lsdException w:name="heading 1" w:semiHidden="0" w:uiPriority="9" w:unhideWhenUsed="0" w:qFormat="1"/>
-    <w:lsdException w:name="heading 2" w:uiPriority="9" w:qFormat="1"/>
-    <w:lsdException w:name="heading 3" w:uiPriority="9" w:qFormat="1"/>
-    <w:lsdException w:name="heading 4" w:uiPriority="9" w:qFormat="1"/>
-    <w:lsdException w:name="heading 5" w:uiPriority="9" w:qFormat="1"/>
-    <w:lsdException w:name="heading 6" w:uiPriority="9" w:qFormat="1"/>
-    <w:lsdException w:name="heading 7" w:uiPriority="9" w:qFormat="1"/>
-    <w:lsdException w:name="heading 8" w:uiPriority="9" w:qFormat="1"/>
-    <w:lsdException w:name="heading 9" w:uiPriority="9" w:qFormat="1"/>
-    <w:lsdException w:name="toc 1" w:uiPriority="39"/>
-    <w:lsdException w:name="toc 2" w:uiPriority="39"/>
-    <w:lsdException w:name="toc 3" w:uiPriority="39"/>
-    <w:lsdException w:name="toc 4" w:uiPriority="39"/>
-    <w:lsdException w:name="toc 5" w:uiPriority="39"/>
-    <w:lsdException w:name="toc 6" w:uiPriority="39"/>
-    <w:lsdException w:name="toc 7" w:uiPriority="39"/>
-    <w:lsdException w:name="toc 8" w:uiPriority="39"/>
-    <w:lsdException w:name="toc 9" w:uiPriority="39"/>
-    <w:lsdException w:name="caption" w:uiPriority="35" w:qFormat="1"/>
-    <w:lsdException w:name="Title" w:semiHidden="0" w:uiPriority="10" w:unhideWhenUsed="0" w:qFormat="1"/>
-    <w:lsdException w:name="Default Paragraph Font" w:uiPriority="1"/>
-    <w:lsdException w:name="Subtitle" w:semiHidden="0" w:uiPriority="11" w:unhideWhenUsed="0" w:qFormat="1"/>
-    <w:lsdException w:name="Strong" w:semiHidden="0" w:uiPriority="22" w:unhideWhenUsed="0" w:qFormat="1"/>
-    <w:lsdException w:name="Emphasis" w:semiHidden="0" w:uiPriority="20" w:unhideWhenUsed="0" w:qFormat="1"/>
-    <w:lsdException w:name="Table Grid" w:semiHidden="0" w:uiPriority="39" w:unhideWhenUsed="0"/>
-    <w:lsdException w:name="Placeholder Text" w:unhideWhenUsed="0"/>
-    <w:lsdException w:name="No Spacing" w:semiHidden="0" w:uiPriority="1" w:unhideWhenUsed="0" w:qFormat="1"/>
-    <w:lsdException w:name="Light Shading" w:semiHidden="0" w:uiPriority="60" w:unhideWhenUsed="0"/>
-    <w:lsdException w:name="Light List" w:semiHidden="0" w:uiPriority="61" w:unhideWhenUsed="0"/>
-    <w:lsdException w:name="Light Grid" w:semiHidden="0" w:uiPriority="62" w:unhideWhenUsed="0"/>
-    <w:lsdException w:name="Medium Shading 1" w:semiHidden="0" w:uiPriority="63" w:unhideWhenUsed="0"/>
-    <w:lsdException w:name="Medium Shading 2" w:semiHidden="0" w:uiPriority="64" w:unhideWhenUsed="0"/>
-    <w:lsdException w:name="Medium List 1" w:semiHidden="0" w:uiPriority="65" w:unhideWhenUsed="0"/>
-    <w:lsdException w:name="Medium List 2" w:semiHidden="0" w:uiPriority="66" w:unhideWhenUsed="0"/>
-    <w:lsdException w:name="Medium Grid 1" w:semiHidden="0" w:uiPriority="67" w:unhideWhenUsed="0"/>
-    <w:lsdException w:name="Medium Grid 2" w:semiHidden="0" w:uiPriority="68" w:unhideWhenUsed="0"/>
-    <w:lsdException w:name="Medium Grid 3" w:semiHidden="0" w:uiPriority="69" w:unhideWhenUsed="0"/>
-    <w:lsdException w:name="Dark List" w:semiHidden="0" w:uiPriority="70" w:unhideWhenUsed="0"/>
-    <w:lsdException w:name="Colorful Shading" w:semiHidden="0" w:uiPriority="71" w:unhideWhenUsed="0"/>
-    <w:lsdException w:name="Colorful List" w:semiHidden="0" w:uiPriority="72" w:unhideWhenUsed="0"/>
-    <w:lsdException w:name="Colorful Grid" w:semiHidden="0" w:uiPriority="73" w:unhideWhenUsed="0"/>
-    <w:lsdException w:name="Light Shading Accent 1" w:semiHidden="0" w:uiPriority="60" w:unhideWhenUsed="0"/>
-    <w:lsdException w:name="Light List Accent 1" w:semiHidden="0" w:uiPriority="61" w:unhideWhenUsed="0"/>
-    <w:lsdException w:name="Light Grid Accent 1" w:semiHidden="0" w:uiPriority="62" w:unhideWhenUsed="0"/>
-    <w:lsdException w:name="Medium Shading 1 Accent 1" w:semiHidden="0" w:uiPriority="63" w:unhideWhenUsed="0"/>
-    <w:lsdException w:name="Medium Shading 2 Accent 1" w:semiHidden="0" w:uiPriority="64" w:unhideWhenUsed="0"/>
-    <w:lsdException w:name="Medium List 1 Accent 1" w:semiHidden="0" w:uiPriority="65" w:unhideWhenUsed="0"/>
-    <w:lsdException w:name="Revision" w:unhideWhenUsed="0"/>
-    <w:lsdException w:name="List Paragraph" w:semiHidden="0" w:uiPriority="34" w:unhideWhenUsed="0" w:qFormat="1"/>
-    <w:lsdException w:name="Quote" w:semiHidden="0" w:uiPriority="29" w:unhideWhenUsed="0" w:qFormat="1"/>
-    <w:lsdException w:name="Intense Quote" w:semiHidden="0" w:uiPriority="30" w:unhideWhenUsed="0" w:qFormat="1"/>
-    <w:lsdException w:name="Medium List 2 Accent 1" w:semiHidden="0" w:uiPriority="66" w:unhideWhenUsed="0"/>
-    <w:lsdException w:name="Medium Grid 1 Accent 1" w:semiHidden="0" w:uiPriority="67" w:unhideWhenUsed="0"/>
-    <w:lsdException w:name="Medium Grid 2 Accent 1" w:semiHidden="0" w:uiPriority="68" w:unhideWhenUsed="0"/>
-    <w:lsdException w:name="Medium Grid 3 Accent 1" w:semiHidden="0" w:uiPriority="69" w:unhideWhenUsed="0"/>
-    <w:lsdException w:name="Dark List Accent 1" w:semiHidden="0" w:uiPriority="70" w:unhideWhenUsed="0"/>
-    <w:lsdException w:name="Colorful Shading Accent 1" w:semiHidden="0" w:uiPriority="71" w:unhideWhenUsed="0"/>
-    <w:lsdException w:name="Colorful List Accent 1" w:semiHidden="0" w:uiPriority="72" w:unhideWhenUsed="0"/>
-    <w:lsdException w:name="Colorful Grid Accent 1" w:semiHidden="0" w:uiPriority="73" w:unhideWhenUsed="0"/>
-    <w:lsdException w:name="Light Shading Accent 2" w:semiHidden="0" w:uiPriority="60" w:unhideWhenUsed="0"/>
-    <w:lsdException w:name="Light List Accent 2" w:semiHidden="0" w:uiPriority="61" w:unhideWhenUsed="0"/>
-    <w:lsdException w:name="Light Grid Accent 2" w:semiHidden="0" w:uiPriority="62" w:unhideWhenUsed="0"/>
-    <w:lsdException w:name="Medium Shading 1 Accent 2" w:semiHidden="0" w:uiPriority="63" w:unhideWhenUsed="0"/>
-    <w:lsdException w:name="Medium Shading 2 Accent 2" w:semiHidden="0" w:uiPriority="64" w:unhideWhenUsed="0"/>
-    <w:lsdException w:name="Medium List 1 Accent 2" w:semiHidden="0" w:uiPriority="65" w:unhideWhenUsed="0"/>
-    <w:lsdException w:name="Medium List 2 Accent 2" w:semiHidden="0" w:uiPriority="66" w:unhideWhenUsed="0"/>
-    <w:lsdException w:name="Medium Grid 1 Accent 2" w:semiHidden="0" w:uiPriority="67" w:unhideWhenUsed="0"/>
-    <w:lsdException w:name="Medium Grid 2 Accent 2" w:semiHidden="0" w:uiPriority="68" w:unhideWhenUsed="0"/>
-    <w:lsdException w:name="Medium Grid 3 Accent 2" w:semiHidden="0" w:uiPriority="69" w:unhideWhenUsed="0"/>
-    <w:lsdException w:name="Dark List Accent 2" w:semiHidden="0" w:uiPriority="70" w:unhideWhenUsed="0"/>
-    <w:lsdException w:name="Colorful Shading Accent 2" w:semiHidden="0" w:uiPriority="71" w:unhideWhenUsed="0"/>
-    <w:lsdException w:name="Colorful List Accent 2" w:semiHidden="0" w:uiPriority="72" w:unhideWhenUsed="0"/>
-    <w:lsdException w:name="Colorful Grid Accent 2" w:semiHidden="0" w:uiPriority="73" w:unhideWhenUsed="0"/>
-    <w:lsdException w:name="Light Shading Accent 3" w:semiHidden="0" w:uiPriority="60" w:unhideWhenUsed="0"/>
-    <w:lsdException w:name="Light List Accent 3" w:semiHidden="0" w:uiPriority="61" w:unhideWhenUsed="0"/>
-    <w:lsdException w:name="Light Grid Accent 3" w:semiHidden="0" w:uiPriority="62" w:unhideWhenUsed="0"/>
-    <w:lsdException w:name="Medium Shading 1 Accent 3" w:semiHidden="0" w:uiPriority="63" w:unhideWhenUsed="0"/>
-    <w:lsdException w:name="Medium Shading 2 Accent 3" w:semiHidden="0" w:uiPriority="64" w:unhideWhenUsed="0"/>
-    <w:lsdException w:name="Medium List 1 Accent 3" w:semiHidden="0" w:uiPriority="65" w:unhideWhenUsed="0"/>
-    <w:lsdException w:name="Medium List 2 Accent 3" w:semiHidden="0" w:uiPriority="66" w:unhideWhenUsed="0"/>
-    <w:lsdException w:name="Medium Grid 1 Accent 3" w:semiHidden="0" w:uiPriority="67" w:unhideWhenUsed="0"/>
-    <w:lsdException w:name="Medium Grid 2 Accent 3" w:semiHidden="0" w:uiPriority="68" w:unhideWhenUsed="0"/>
-    <w:lsdException w:name="Medium Grid 3 Accent 3" w:semiHidden="0" w:uiPriority="69" w:unhideWhenUsed="0"/>
-    <w:lsdException w:name="Dark List Accent 3" w:semiHidden="0" w:uiPriority="70" w:unhideWhenUsed="0"/>
-    <w:lsdException w:name="Colorful Shading Accent 3" w:semiHidden="0" w:uiPriority="71" w:unhideWhenUsed="0"/>
-    <w:lsdException w:name="Colorful List Accent 3" w:semiHidden="0" w:uiPriority="72" w:unhideWhenUsed="0"/>
-    <w:lsdException w:name="Colorful Grid Accent 3" w:semiHidden="0" w:uiPriority="73" w:unhideWhenUsed="0"/>
-    <w:lsdException w:name="Light Shading Accent 4" w:semiHidden="0" w:uiPriority="60" w:unhideWhenUsed="0"/>
-    <w:lsdException w:name="Light List Accent 4" w:semiHidden="0" w:uiPriority="61" w:unhideWhenUsed="0"/>
-    <w:lsdException w:name="Light Grid Accent 4" w:semiHidden="0" w:uiPriority="62" w:unhideWhenUsed="0"/>
-    <w:lsdException w:name="Medium Shading 1 Accent 4" w:semiHidden="0" w:uiPriority="63" w:unhideWhenUsed="0"/>
-    <w:lsdException w:name="Medium Shading 2 Accent 4" w:semiHidden="0" w:uiPriority="64" w:unhideWhenUsed="0"/>
-    <w:lsdException w:name="Medium List 1 Accent 4" w:semiHidden="0" w:uiPriority="65" w:unhideWhenUsed="0"/>
-    <w:lsdException w:name="Medium List 2 Accent 4" w:semiHidden="0" w:uiPriority="66" w:unhideWhenUsed="0"/>
-    <w:lsdException w:name="Medium Grid 1 Accent 4" w:semiHidden="0" w:uiPriority="67" w:unhideWhenUsed="0"/>
-    <w:lsdException w:name="Medium Grid 2 Accent 4" w:semiHidden="0" w:uiPriority="68" w:unhideWhenUsed="0"/>
-    <w:lsdException w:name="Medium Grid 3 Accent 4" w:semiHidden="0" w:uiPriority="69" w:unhideWhenUsed="0"/>
-    <w:lsdException w:name="Dark List Accent 4" w:semiHidden="0" w:uiPriority="70" w:unhideWhenUsed="0"/>
-    <w:lsdException w:name="Colorful Shading Accent 4" w:semiHidden="0" w:uiPriority="71" w:unhideWhenUsed="0"/>
-    <w:lsdException w:name="Colorful List Accent 4" w:semiHidden="0" w:uiPriority="72" w:unhideWhenUsed="0"/>
-    <w:lsdException w:name="Colorful Grid Accent 4" w:semiHidden="0" w:uiPriority="73" w:unhideWhenUsed="0"/>
-    <w:lsdException w:name="Light Shading Accent 5" w:semiHidden="0" w:uiPriority="60" w:unhideWhenUsed="0"/>
-    <w:lsdException w:name="Light List Accent 5" w:semiHidden="0" w:uiPriority="61" w:unhideWhenUsed="0"/>
-    <w:lsdException w:name="Light Grid Accent 5" w:semiHidden="0" w:uiPriority="62" w:unhideWhenUsed="0"/>
-    <w:lsdException w:name="Medium Shading 1 Accent 5" w:semiHidden="0" w:uiPriority="63" w:unhideWhenUsed="0"/>
-    <w:lsdException w:name="Medium Shading 2 Accent 5" w:semiHidden="0" w:uiPriority="64" w:unhideWhenUsed="0"/>
-    <w:lsdException w:name="Medium List 1 Accent 5" w:semiHidden="0" w:uiPriority="65" w:unhideWhenUsed="0"/>
-    <w:lsdException w:name="Medium List 2 Accent 5" w:semiHidden="0" w:uiPriority="66" w:unhideWhenUsed="0"/>
-    <w:lsdException w:name="Medium Grid 1 Accent 5" w:semiHidden="0" w:uiPriority="67" w:unhideWhenUsed="0"/>
-    <w:lsdException w:name="Medium Grid 2 Accent 5" w:semiHidden="0" w:uiPriority="68" w:unhideWhenUsed="0"/>
-    <w:lsdException w:name="Medium Grid 3 Accent 5" w:semiHidden="0" w:uiPriority="69" w:unhideWhenUsed="0"/>
-    <w:lsdException w:name="Dark List Accent 5" w:semiHidden="0" w:uiPriority="70" w:unhideWhenUsed="0"/>
-    <w:lsdException w:name="Colorful Shading Accent 5" w:semiHidden="0" w:uiPriority="71" w:unhideWhenUsed="0"/>
-    <w:lsdException w:name="Colorful List Accent 5" w:semiHidden="0" w:uiPriority="72" w:unhideWhenUsed="0"/>
-    <w:lsdException w:name="Colorful Grid Accent 5" w:semiHidden="0" w:uiPriority="73" w:unhideWhenUsed="0"/>
-    <w:lsdException w:name="Light Shading Accent 6" w:semiHidden="0" w:uiPriority="60" w:unhideWhenUsed="0"/>
-    <w:lsdException w:name="Light List Accent 6" w:semiHidden="0" w:uiPriority="61" w:unhideWhenUsed="0"/>
-    <w:lsdException w:name="Light Grid Accent 6" w:semiHidden="0" w:uiPriority="62" w:unhideWhenUsed="0"/>
-    <w:lsdException w:name="Medium Shading 1 Accent 6" w:semiHidden="0" w:uiPriority="63" w:unhideWhenUsed="0"/>
-    <w:lsdException w:name="Medium Shading 2 Accent 6" w:semiHidden="0" w:uiPriority="64" w:unhideWhenUsed="0"/>
-    <w:lsdException w:name="Medium List 1 Accent 6" w:semiHidden="0" w:uiPriority="65" w:unhideWhenUsed="0"/>
-    <w:lsdException w:name="Medium List 2 Accent 6" w:semiHidden="0" w:uiPriority="66" w:unhideWhenUsed="0"/>
-    <w:lsdException w:name="Medium Grid 1 Accent 6" w:semiHidden="0" w:uiPriority="67" w:unhideWhenUsed="0"/>
-    <w:lsdException w:name="Medium Grid 2 Accent 6" w:semiHidden="0" w:uiPriority="68" w:unhideWhenUsed="0"/>
-    <w:lsdException w:name="Medium Grid 3 Accent 6" w:semiHidden="0" w:uiPriority="69" w:unhideWhenUsed="0"/>
-    <w:lsdException w:name="Dark List Accent 6" w:semiHidden="0" w:uiPriority="70" w:unhideWhenUsed="0"/>
-    <w:lsdException w:name="Colorful Shading Accent 6" w:semiHidden="0" w:uiPriority="71" w:unhideWhenUsed="0"/>
-    <w:lsdException w:name="Colorful List Accent 6" w:semiHidden="0" w:uiPriority="72" w:unhideWhenUsed="0"/>
-    <w:lsdException w:name="Colorful Grid Accent 6" w:semiHidden="0" w:uiPriority="73" w:unhideWhenUsed="0"/>
-    <w:lsdException w:name="Subtle Emphasis" w:semiHidden="0" w:uiPriority="19" w:unhideWhenUsed="0" w:qFormat="1"/>
-    <w:lsdException w:name="Intense Emphasis" w:semiHidden="0" w:uiPriority="21" w:unhideWhenUsed="0" w:qFormat="1"/>
-    <w:lsdException w:name="Subtle Reference" w:semiHidden="0" w:uiPriority="31" w:unhideWhenUsed="0" w:qFormat="1"/>
-    <w:lsdException w:name="Intense Reference" w:semiHidden="0" w:uiPriority="32" w:unhideWhenUsed="0" w:qFormat="1"/>
-    <w:lsdException w:name="Book Title" w:semiHidden="0" w:uiPriority="33" w:unhideWhenUsed="0" w:qFormat="1"/>
-    <w:lsdException w:name="Bibliography" w:uiPriority="37"/>
-    <w:lsdException w:name="TOC Heading" w:uiPriority="39" w:qFormat="1"/>
+  <w:latentStyles w:defLockedState="0" w:defUIPriority="99" w:defSemiHidden="0" w:defUnhideWhenUsed="0" w:defQFormat="0" w:count="371">
+    <w:lsdException w:name="Normal" w:uiPriority="0" w:qFormat="1"/>
+    <w:lsdException w:name="heading 1" w:uiPriority="9" w:qFormat="1"/>
+    <w:lsdException w:name="heading 2" w:semiHidden="1" w:uiPriority="9" w:unhideWhenUsed="1" w:qFormat="1"/>
+    <w:lsdException w:name="heading 3" w:semiHidden="1" w:uiPriority="9" w:unhideWhenUsed="1" w:qFormat="1"/>
+    <w:lsdException w:name="heading 4" w:semiHidden="1" w:uiPriority="9" w:unhideWhenUsed="1" w:qFormat="1"/>
+    <w:lsdException w:name="heading 5" w:semiHidden="1" w:uiPriority="9" w:unhideWhenUsed="1" w:qFormat="1"/>
+    <w:lsdException w:name="heading 6" w:semiHidden="1" w:uiPriority="9" w:unhideWhenUsed="1" w:qFormat="1"/>
+    <w:lsdException w:name="heading 7" w:semiHidden="1" w:uiPriority="9" w:unhideWhenUsed="1" w:qFormat="1"/>
+    <w:lsdException w:name="heading 8" w:semiHidden="1" w:uiPriority="9" w:unhideWhenUsed="1" w:qFormat="1"/>
+    <w:lsdException w:name="heading 9" w:semiHidden="1" w:uiPriority="9" w:unhideWhenUsed="1" w:qFormat="1"/>
+    <w:lsdException w:name="index 1" w:semiHidden="1" w:unhideWhenUsed="1"/>
+    <w:lsdException w:name="index 2" w:semiHidden="1" w:unhideWhenUsed="1"/>
+    <w:lsdException w:name="index 3" w:semiHidden="1" w:unhideWhenUsed="1"/>
+    <w:lsdException w:name="index 4" w:semiHidden="1" w:unhideWhenUsed="1"/>
+    <w:lsdException w:name="index 5" w:semiHidden="1" w:unhideWhenUsed="1"/>
+    <w:lsdException w:name="index 6" w:semiHidden="1" w:unhideWhenUsed="1"/>
+    <w:lsdException w:name="index 7" w:semiHidden="1" w:unhideWhenUsed="1"/>
+    <w:lsdException w:name="index 8" w:semiHidden="1" w:unhideWhenUsed="1"/>
+    <w:lsdException w:name="index 9" w:semiHidden="1" w:unhideWhenUsed="1"/>
+    <w:lsdException w:name="toc 1" w:semiHidden="1" w:uiPriority="39" w:unhideWhenUsed="1"/>
+    <w:lsdException w:name="toc 2" w:semiHidden="1" w:uiPriority="39" w:unhideWhenUsed="1"/>
+    <w:lsdException w:name="toc 3" w:semiHidden="1" w:uiPriority="39" w:unhideWhenUsed="1"/>
+    <w:lsdException w:name="toc 4" w:semiHidden="1" w:uiPriority="39" w:unhideWhenUsed="1"/>
+    <w:lsdException w:name="toc 5" w:semiHidden="1" w:uiPriority="39" w:unhideWhenUsed="1"/>
+    <w:lsdException w:name="toc 6" w:semiHidden="1" w:uiPriority="39" w:unhideWhenUsed="1"/>
+    <w:lsdException w:name="toc 7" w:semiHidden="1" w:uiPriority="39" w:unhideWhenUsed="1"/>
+    <w:lsdException w:name="toc 8" w:semiHidden="1" w:uiPriority="39" w:unhideWhenUsed="1"/>
+    <w:lsdException w:name="toc 9" w:semiHidden="1" w:uiPriority="39" w:unhideWhenUsed="1"/>
+    <w:lsdException w:name="Normal Indent" w:semiHidden="1" w:unhideWhenUsed="1"/>
+    <w:lsdException w:name="footnote text" w:semiHidden="1" w:unhideWhenUsed="1"/>
+    <w:lsdException w:name="annotation text" w:semiHidden="1" w:unhideWhenUsed="1"/>
+    <w:lsdException w:name="header" w:semiHidden="1" w:unhideWhenUsed="1"/>
+    <w:lsdException w:name="footer" w:semiHidden="1" w:unhideWhenUsed="1"/>
+    <w:lsdException w:name="index heading" w:semiHidden="1" w:unhideWhenUsed="1"/>
+    <w:lsdException w:name="caption" w:semiHidden="1" w:uiPriority="35" w:unhideWhenUsed="1" w:qFormat="1"/>
+    <w:lsdException w:name="table of figures" w:semiHidden="1" w:unhideWhenUsed="1"/>
+    <w:lsdException w:name="envelope address" w:semiHidden="1" w:unhideWhenUsed="1"/>
+    <w:lsdException w:name="envelope return" w:semiHidden="1" w:unhideWhenUsed="1"/>
+    <w:lsdException w:name="footnote reference" w:semiHidden="1" w:unhideWhenUsed="1"/>
+    <w:lsdException w:name="annotation reference" w:semiHidden="1" w:unhideWhenUsed="1"/>
+    <w:lsdException w:name="line number" w:semiHidden="1" w:unhideWhenUsed="1"/>
+    <w:lsdException w:name="page number" w:semiHidden="1" w:unhideWhenUsed="1"/>
+    <w:lsdException w:name="endnote reference" w:semiHidden="1" w:unhideWhenUsed="1"/>
+    <w:lsdException w:name="endnote text" w:semiHidden="1" w:unhideWhenUsed="1"/>
+    <w:lsdException w:name="table of authorities" w:semiHidden="1" w:unhideWhenUsed="1"/>
+    <w:lsdException w:name="macro" w:semiHidden="1" w:unhideWhenUsed="1"/>
+    <w:lsdException w:name="toa heading" w:semiHidden="1" w:unhideWhenUsed="1"/>
+    <w:lsdException w:name="List" w:semiHidden="1" w:unhideWhenUsed="1"/>
+    <w:lsdException w:name="List Bullet" w:semiHidden="1" w:unhideWhenUsed="1"/>
+    <w:lsdException w:name="List Number" w:semiHidden="1" w:unhideWhenUsed="1"/>
+    <w:lsdException w:name="List 2" w:semiHidden="1" w:unhideWhenUsed="1"/>
+    <w:lsdException w:name="List 3" w:semiHidden="1" w:unhideWhenUsed="1"/>
+    <w:lsdException w:name="List 4" w:semiHidden="1" w:unhideWhenUsed="1"/>
+    <w:lsdException w:name="List 5" w:semiHidden="1" w:unhideWhenUsed="1"/>
+    <w:lsdException w:name="List Bullet 2" w:semiHidden="1" w:unhideWhenUsed="1"/>
+    <w:lsdException w:name="List Bullet 3" w:semiHidden="1" w:unhideWhenUsed="1"/>
+    <w:lsdException w:name="List Bullet 4" w:semiHidden="1" w:unhideWhenUsed="1"/>
+    <w:lsdException w:name="List Bullet 5" w:semiHidden="1" w:unhideWhenUsed="1"/>
+    <w:lsdException w:name="List Number 2" w:semiHidden="1" w:unhideWhenUsed="1"/>
+    <w:lsdException w:name="List Number 3" w:semiHidden="1" w:unhideWhenUsed="1"/>
+    <w:lsdException w:name="List Number 4" w:semiHidden="1" w:unhideWhenUsed="1"/>
+    <w:lsdException w:name="List Number 5" w:semiHidden="1" w:unhideWhenUsed="1"/>
+    <w:lsdException w:name="Title" w:uiPriority="10" w:qFormat="1"/>
+    <w:lsdException w:name="Closing" w:semiHidden="1" w:unhideWhenUsed="1"/>
+    <w:lsdException w:name="Signature" w:semiHidden="1" w:unhideWhenUsed="1"/>
+    <w:lsdException w:name="Default Paragraph Font" w:semiHidden="1" w:uiPriority="1" w:unhideWhenUsed="1"/>
+    <w:lsdException w:name="Body Text" w:semiHidden="1" w:unhideWhenUsed="1"/>
+    <w:lsdException w:name="Body Text Indent" w:semiHidden="1" w:unhideWhenUsed="1"/>
+    <w:lsdException w:name="List Continue" w:semiHidden="1" w:unhideWhenUsed="1"/>
+    <w:lsdException w:name="List Continue 2" w:semiHidden="1" w:unhideWhenUsed="1"/>
+    <w:lsdException w:name="List Continue 3" w:semiHidden="1" w:unhideWhenUsed="1"/>
+    <w:lsdException w:name="List Continue 4" w:semiHidden="1" w:unhideWhenUsed="1"/>
+    <w:lsdException w:name="List Continue 5" w:semiHidden="1" w:unhideWhenUsed="1"/>
+    <w:lsdException w:name="Message Header" w:semiHidden="1" w:unhideWhenUsed="1"/>
+    <w:lsdException w:name="Subtitle" w:uiPriority="11" w:qFormat="1"/>
+    <w:lsdException w:name="Salutation" w:semiHidden="1" w:unhideWhenUsed="1"/>
+    <w:lsdException w:name="Date" w:semiHidden="1" w:unhideWhenUsed="1"/>
+    <w:lsdException w:name="Body Text First Indent" w:semiHidden="1" w:unhideWhenUsed="1"/>
+    <w:lsdException w:name="Body Text First Indent 2" w:semiHidden="1" w:unhideWhenUsed="1"/>
+    <w:lsdException w:name="Note Heading" w:semiHidden="1" w:unhideWhenUsed="1"/>
+    <w:lsdException w:name="Body Text 2" w:semiHidden="1" w:unhideWhenUsed="1"/>
+    <w:lsdException w:name="Body Text 3" w:semiHidden="1" w:unhideWhenUsed="1"/>
+    <w:lsdException w:name="Body Text Indent 2" w:semiHidden="1" w:unhideWhenUsed="1"/>
+    <w:lsdException w:name="Body Text Indent 3" w:semiHidden="1" w:unhideWhenUsed="1"/>
+    <w:lsdException w:name="Block Text" w:semiHidden="1" w:unhideWhenUsed="1"/>
+    <w:lsdException w:name="Hyperlink" w:semiHidden="1" w:unhideWhenUsed="1"/>
+    <w:lsdException w:name="FollowedHyperlink" w:semiHidden="1" w:unhideWhenUsed="1"/>
+    <w:lsdException w:name="Strong" w:uiPriority="22" w:qFormat="1"/>
+    <w:lsdException w:name="Emphasis" w:uiPriority="20" w:qFormat="1"/>
+    <w:lsdException w:name="Document Map" w:semiHidden="1" w:unhideWhenUsed="1"/>
+    <w:lsdException w:name="Plain Text" w:semiHidden="1" w:unhideWhenUsed="1"/>
+    <w:lsdException w:name="E-mail Signature" w:semiHidden="1" w:unhideWhenUsed="1"/>
+    <w:lsdException w:name="HTML Top of Form" w:semiHidden="1" w:unhideWhenUsed="1"/>
+    <w:lsdException w:name="HTML Bottom of Form" w:semiHidden="1" w:unhideWhenUsed="1"/>
+    <w:lsdException w:name="Normal (Web)" w:semiHidden="1" w:unhideWhenUsed="1"/>
+    <w:lsdException w:name="HTML Acronym" w:semiHidden="1" w:unhideWhenUsed="1"/>
+    <w:lsdException w:name="HTML Address" w:semiHidden="1" w:unhideWhenUsed="1"/>
+    <w:lsdException w:name="HTML Cite" w:semiHidden="1" w:unhideWhenUsed="1"/>
+    <w:lsdException w:name="HTML Code" w:semiHidden="1" w:unhideWhenUsed="1"/>
+    <w:lsdException w:name="HTML Definition" w:semiHidden="1" w:unhideWhenUsed="1"/>
+    <w:lsdException w:name="HTML Keyboard" w:semiHidden="1" w:unhideWhenUsed="1"/>
+    <w:lsdException w:name="HTML Preformatted" w:semiHidden="1" w:unhideWhenUsed="1"/>
+    <w:lsdException w:name="HTML Sample" w:semiHidden="1" w:unhideWhenUsed="1"/>
+    <w:lsdException w:name="HTML Typewriter" w:semiHidden="1" w:unhideWhenUsed="1"/>
+    <w:lsdException w:name="HTML Variable" w:semiHidden="1" w:unhideWhenUsed="1"/>
+    <w:lsdException w:name="Normal Table" w:semiHidden="1" w:unhideWhenUsed="1"/>
+    <w:lsdException w:name="annotation subject" w:semiHidden="1" w:unhideWhenUsed="1"/>
+    <w:lsdException w:name="No List" w:semiHidden="1" w:unhideWhenUsed="1"/>
+    <w:lsdException w:name="Outline List 1" w:semiHidden="1" w:unhideWhenUsed="1"/>
+    <w:lsdException w:name="Outline List 2" w:semiHidden="1" w:unhideWhenUsed="1"/>
+    <w:lsdException w:name="Outline List 3" w:semiHidden="1" w:unhideWhenUsed="1"/>
+    <w:lsdException w:name="Table Simple 1" w:semiHidden="1" w:unhideWhenUsed="1"/>
+    <w:lsdException w:name="Table Simple 2" w:semiHidden="1" w:unhideWhenUsed="1"/>
+    <w:lsdException w:name="Table Simple 3" w:semiHidden="1" w:unhideWhenUsed="1"/>
+    <w:lsdException w:name="Table Classic 1" w:semiHidden="1" w:unhideWhenUsed="1"/>
+    <w:lsdException w:name="Table Classic 2" w:semiHidden="1" w:unhideWhenUsed="1"/>
+    <w:lsdException w:name="Table Classic 3" w:semiHidden="1" w:unhideWhenUsed="1"/>
+    <w:lsdException w:name="Table Classic 4" w:semiHidden="1" w:unhideWhenUsed="1"/>
+    <w:lsdException w:name="Table Colorful 1" w:semiHidden="1" w:unhideWhenUsed="1"/>
+    <w:lsdException w:name="Table Colorful 2" w:semiHidden="1" w:unhideWhenUsed="1"/>
+    <w:lsdException w:name="Table Colorful 3" w:semiHidden="1" w:unhideWhenUsed="1"/>
+    <w:lsdException w:name="Table Columns 1" w:semiHidden="1" w:unhideWhenUsed="1"/>
+    <w:lsdException w:name="Table Columns 2" w:semiHidden="1" w:unhideWhenUsed="1"/>
+    <w:lsdException w:name="Table Columns 3" w:semiHidden="1" w:unhideWhenUsed="1"/>
+    <w:lsdException w:name="Table Columns 4" w:semiHidden="1" w:unhideWhenUsed="1"/>
+    <w:lsdException w:name="Table Columns 5" w:semiHidden="1" w:unhideWhenUsed="1"/>
+    <w:lsdException w:name="Table Grid 1" w:semiHidden="1" w:unhideWhenUsed="1"/>
+    <w:lsdException w:name="Table Grid 2" w:semiHidden="1" w:unhideWhenUsed="1"/>
+    <w:lsdException w:name="Table Grid 3" w:semiHidden="1" w:unhideWhenUsed="1"/>
+    <w:lsdException w:name="Table Grid 4" w:semiHidden="1" w:unhideWhenUsed="1"/>
+    <w:lsdException w:name="Table Grid 5" w:semiHidden="1" w:unhideWhenUsed="1"/>
+    <w:lsdException w:name="Table Grid 6" w:semiHidden="1" w:unhideWhenUsed="1"/>
+    <w:lsdException w:name="Table Grid 7" w:semiHidden="1" w:unhideWhenUsed="1"/>
+    <w:lsdException w:name="Table Grid 8" w:semiHidden="1" w:unhideWhenUsed="1"/>
+    <w:lsdException w:name="Table List 1" w:semiHidden="1" w:unhideWhenUsed="1"/>
+    <w:lsdException w:name="Table List 2" w:semiHidden="1" w:unhideWhenUsed="1"/>
+    <w:lsdException w:name="Table List 3" w:semiHidden="1" w:unhideWhenUsed="1"/>
+    <w:lsdException w:name="Table List 4" w:semiHidden="1" w:unhideWhenUsed="1"/>
+    <w:lsdException w:name="Table List 5" w:semiHidden="1" w:unhideWhenUsed="1"/>
+    <w:lsdException w:name="Table List 6" w:semiHidden="1" w:unhideWhenUsed="1"/>
+    <w:lsdException w:name="Table List 7" w:semiHidden="1" w:unhideWhenUsed="1"/>
+    <w:lsdException w:name="Table List 8" w:semiHidden="1" w:unhideWhenUsed="1"/>
+    <w:lsdException w:name="Table 3D effects 1" w:semiHidden="1" w:unhideWhenUsed="1"/>
+    <w:lsdException w:name="Table 3D effects 2" w:semiHidden="1" w:unhideWhenUsed="1"/>
+    <w:lsdException w:name="Table 3D effects 3" w:semiHidden="1" w:unhideWhenUsed="1"/>
+    <w:lsdException w:name="Table Contemporary" w:semiHidden="1" w:unhideWhenUsed="1"/>
+    <w:lsdException w:name="Table Elegant" w:semiHidden="1" w:unhideWhenUsed="1"/>
+    <w:lsdException w:name="Table Professional" w:semiHidden="1" w:unhideWhenUsed="1"/>
+    <w:lsdException w:name="Table Subtle 1" w:semiHidden="1" w:unhideWhenUsed="1"/>
+    <w:lsdException w:name="Table Subtle 2" w:semiHidden="1" w:unhideWhenUsed="1"/>
+    <w:lsdException w:name="Table Web 1" w:semiHidden="1" w:unhideWhenUsed="1"/>
+    <w:lsdException w:name="Table Web 2" w:semiHidden="1" w:unhideWhenUsed="1"/>
+    <w:lsdException w:name="Table Web 3" w:semiHidden="1" w:unhideWhenUsed="1"/>
+    <w:lsdException w:name="Balloon Text" w:semiHidden="1" w:unhideWhenUsed="1"/>
+    <w:lsdException w:name="Table Grid" w:uiPriority="39"/>
+    <w:lsdException w:name="Table Theme" w:semiHidden="1" w:unhideWhenUsed="1"/>
+    <w:lsdException w:name="Placeholder Text" w:semiHidden="1"/>
+    <w:lsdException w:name="No Spacing" w:uiPriority="1" w:qFormat="1"/>
+    <w:lsdException w:name="Light Shading" w:uiPriority="60"/>
+    <w:lsdException w:name="Light List" w:uiPriority="61"/>
+    <w:lsdException w:name="Light Grid" w:uiPriority="62"/>
+    <w:lsdException w:name="Medium Shading 1" w:uiPriority="63"/>
+    <w:lsdException w:name="Medium Shading 2" w:uiPriority="64"/>
+    <w:lsdException w:name="Medium List 1" w:uiPriority="65"/>
+    <w:lsdException w:name="Medium List 2" w:uiPriority="66"/>
+    <w:lsdException w:name="Medium Grid 1" w:uiPriority="67"/>
+    <w:lsdException w:name="Medium Grid 2" w:uiPriority="68"/>
+    <w:lsdException w:name="Medium Grid 3" w:uiPriority="69"/>
+    <w:lsdException w:name="Dark List" w:uiPriority="70"/>
+    <w:lsdException w:name="Colorful Shading" w:uiPriority="71"/>
+    <w:lsdException w:name="Colorful List" w:uiPriority="72"/>
+    <w:lsdException w:name="Colorful Grid" w:uiPriority="73"/>
+    <w:lsdException w:name="Light Shading Accent 1" w:uiPriority="60"/>
+    <w:lsdException w:name="Light List Accent 1" w:uiPriority="61"/>
+    <w:lsdException w:name="Light Grid Accent 1" w:uiPriority="62"/>
+    <w:lsdException w:name="Medium Shading 1 Accent 1" w:uiPriority="63"/>
+    <w:lsdException w:name="Medium Shading 2 Accent 1" w:uiPriority="64"/>
+    <w:lsdException w:name="Medium List 1 Accent 1" w:uiPriority="65"/>
+    <w:lsdException w:name="Revision" w:semiHidden="1"/>
+    <w:lsdException w:name="List Paragraph" w:uiPriority="34" w:qFormat="1"/>
+    <w:lsdException w:name="Quote" w:uiPriority="29" w:qFormat="1"/>
+    <w:lsdException w:name="Intense Quote" w:uiPriority="30" w:qFormat="1"/>
+    <w:lsdException w:name="Medium List 2 Accent 1" w:uiPriority="66"/>
+    <w:lsdException w:name="Medium Grid 1 Accent 1" w:uiPriority="67"/>
+    <w:lsdException w:name="Medium Grid 2 Accent 1" w:uiPriority="68"/>
+    <w:lsdException w:name="Medium Grid 3 Accent 1" w:uiPriority="69"/>
+    <w:lsdException w:name="Dark List Accent 1" w:uiPriority="70"/>
+    <w:lsdException w:name="Colorful Shading Accent 1" w:uiPriority="71"/>
+    <w:lsdException w:name="Colorful List Accent 1" w:uiPriority="72"/>
+    <w:lsdException w:name="Colorful Grid Accent 1" w:uiPriority="73"/>
+    <w:lsdException w:name="Light Shading Accent 2" w:uiPriority="60"/>
+    <w:lsdException w:name="Light List Accent 2" w:uiPriority="61"/>
+    <w:lsdException w:name="Light Grid Accent 2" w:uiPriority="62"/>
+    <w:lsdException w:name="Medium Shading 1 Accent 2" w:uiPriority="63"/>
+    <w:lsdException w:name="Medium Shading 2 Accent 2" w:uiPriority="64"/>
+    <w:lsdException w:name="Medium List 1 Accent 2" w:uiPriority="65"/>
+    <w:lsdException w:name="Medium List 2 Accent 2" w:uiPriority="66"/>
+    <w:lsdException w:name="Medium Grid 1 Accent 2" w:uiPriority="67"/>
+    <w:lsdException w:name="Medium Grid 2 Accent 2" w:uiPriority="68"/>
+    <w:lsdException w:name="Medium Grid 3 Accent 2" w:uiPriority="69"/>
+    <w:lsdException w:name="Dark List Accent 2" w:uiPriority="70"/>
+    <w:lsdException w:name="Colorful Shading Accent 2" w:uiPriority="71"/>
+    <w:lsdException w:name="Colorful List Accent 2" w:uiPriority="72"/>
+    <w:lsdException w:name="Colorful Grid Accent 2" w:uiPriority="73"/>
+    <w:lsdException w:name="Light Shading Accent 3" w:uiPriority="60"/>
+    <w:lsdException w:name="Light List Accent 3" w:uiPriority="61"/>
+    <w:lsdException w:name="Light Grid Accent 3" w:uiPriority="62"/>
+    <w:lsdException w:name="Medium Shading 1 Accent 3" w:uiPriority="63"/>
+    <w:lsdException w:name="Medium Shading 2 Accent 3" w:uiPriority="64"/>
+    <w:lsdException w:name="Medium List 1 Accent 3" w:uiPriority="65"/>
+    <w:lsdException w:name="Medium List 2 Accent 3" w:uiPriority="66"/>
+    <w:lsdException w:name="Medium Grid 1 Accent 3" w:uiPriority="67"/>
+    <w:lsdException w:name="Medium Grid 2 Accent 3" w:uiPriority="68"/>
+    <w:lsdException w:name="Medium Grid 3 Accent 3" w:uiPriority="69"/>
+    <w:lsdException w:name="Dark List Accent 3" w:uiPriority="70"/>
+    <w:lsdException w:name="Colorful Shading Accent 3" w:uiPriority="71"/>
+    <w:lsdException w:name="Colorful List Accent 3" w:uiPriority="72"/>
+    <w:lsdException w:name="Colorful Grid Accent 3" w:uiPriority="73"/>
+    <w:lsdException w:name="Light Shading Accent 4" w:uiPriority="60"/>
+    <w:lsdException w:name="Light List Accent 4" w:uiPriority="61"/>
+    <w:lsdException w:name="Light Grid Accent 4" w:uiPriority="62"/>
+    <w:lsdException w:name="Medium Shading 1 Accent 4" w:uiPriority="63"/>
+    <w:lsdException w:name="Medium Shading 2 Accent 4" w:uiPriority="64"/>
+    <w:lsdException w:name="Medium List 1 Accent 4" w:uiPriority="65"/>
+    <w:lsdException w:name="Medium List 2 Accent 4" w:uiPriority="66"/>
+    <w:lsdException w:name="Medium Grid 1 Accent 4" w:uiPriority="67"/>
+    <w:lsdException w:name="Medium Grid 2 Accent 4" w:uiPriority="68"/>
+    <w:lsdException w:name="Medium Grid 3 Accent 4" w:uiPriority="69"/>
+    <w:lsdException w:name="Dark List Accent 4" w:uiPriority="70"/>
+    <w:lsdException w:name="Colorful Shading Accent 4" w:uiPriority="71"/>
+    <w:lsdException w:name="Colorful List Accent 4" w:uiPriority="72"/>
+    <w:lsdException w:name="Colorful Grid Accent 4" w:uiPriority="73"/>
+    <w:lsdException w:name="Light Shading Accent 5" w:uiPriority="60"/>
+    <w:lsdException w:name="Light List Accent 5" w:uiPriority="61"/>
+    <w:lsdException w:name="Light Grid Accent 5" w:uiPriority="62"/>
+    <w:lsdException w:name="Medium Shading 1 Accent 5" w:uiPriority="63"/>
+    <w:lsdException w:name="Medium Shading 2 Accent 5" w:uiPriority="64"/>
+    <w:lsdException w:name="Medium List 1 Accent 5" w:uiPriority="65"/>
+    <w:lsdException w:name="Medium List 2 Accent 5" w:uiPriority="66"/>
+    <w:lsdException w:name="Medium Grid 1 Accent 5" w:uiPriority="67"/>
+    <w:lsdException w:name="Medium Grid 2 Accent 5" w:uiPriority="68"/>
+    <w:lsdException w:name="Medium Grid 3 Accent 5" w:uiPriority="69"/>
+    <w:lsdException w:name="Dark List Accent 5" w:uiPriority="70"/>
+    <w:lsdException w:name="Colorful Shading Accent 5" w:uiPriority="71"/>
+    <w:lsdException w:name="Colorful List Accent 5" w:uiPriority="72"/>
+    <w:lsdException w:name="Colorful Grid Accent 5" w:uiPriority="73"/>
+    <w:lsdException w:name="Light Shading Accent 6" w:uiPriority="60"/>
+    <w:lsdException w:name="Light List Accent 6" w:uiPriority="61"/>
+    <w:lsdException w:name="Light Grid Accent 6" w:uiPriority="62"/>
+    <w:lsdException w:name="Medium Shading 1 Accent 6" w:uiPriority="63"/>
+    <w:lsdException w:name="Medium Shading 2 Accent 6" w:uiPriority="64"/>
+    <w:lsdException w:name="Medium List 1 Accent 6" w:uiPriority="65"/>
+    <w:lsdException w:name="Medium List 2 Accent 6" w:uiPriority="66"/>
+    <w:lsdException w:name="Medium Grid 1 Accent 6" w:uiPriority="67"/>
+    <w:lsdException w:name="Medium Grid 2 Accent 6" w:uiPriority="68"/>
+    <w:lsdException w:name="Medium Grid 3 Accent 6" w:uiPriority="69"/>
+    <w:lsdException w:name="Dark List Accent 6" w:uiPriority="70"/>
+    <w:lsdException w:name="Colorful Shading Accent 6" w:uiPriority="71"/>
+    <w:lsdException w:name="Colorful List Accent 6" w:uiPriority="72"/>
+    <w:lsdException w:name="Colorful Grid Accent 6" w:uiPriority="73"/>
+    <w:lsdException w:name="Subtle Emphasis" w:uiPriority="19" w:qFormat="1"/>
+    <w:lsdException w:name="Intense Emphasis" w:uiPriority="21" w:qFormat="1"/>
+    <w:lsdException w:name="Subtle Reference" w:uiPriority="31" w:qFormat="1"/>
+    <w:lsdException w:name="Intense Reference" w:uiPriority="32" w:qFormat="1"/>
+    <w:lsdException w:name="Book Title" w:uiPriority="33" w:qFormat="1"/>
+    <w:lsdException w:name="Bibliography" w:semiHidden="1" w:uiPriority="37" w:unhideWhenUsed="1"/>
+    <w:lsdException w:name="TOC Heading" w:semiHidden="1" w:uiPriority="39" w:unhideWhenUsed="1" w:qFormat="1"/>
+    <w:lsdException w:name="Plain Table 1" w:uiPriority="41"/>
+    <w:lsdException w:name="Plain Table 2" w:uiPriority="42"/>
+    <w:lsdException w:name="Plain Table 3" w:uiPriority="43"/>
+    <w:lsdException w:name="Plain Table 4" w:uiPriority="44"/>
+    <w:lsdException w:name="Plain Table 5" w:uiPriority="45"/>
+    <w:lsdException w:name="Grid Table Light" w:uiPriority="40"/>
+    <w:lsdException w:name="Grid Table 1 Light" w:uiPriority="46"/>
+    <w:lsdException w:name="Grid Table 2" w:uiPriority="47"/>
+    <w:lsdException w:name="Grid Table 3" w:uiPriority="48"/>
+    <w:lsdException w:name="Grid Table 4" w:uiPriority="49"/>
+    <w:lsdException w:name="Grid Table 5 Dark" w:uiPriority="50"/>
+    <w:lsdException w:name="Grid Table 6 Colorful" w:uiPriority="51"/>
+    <w:lsdException w:name="Grid Table 7 Colorful" w:uiPriority="52"/>
+    <w:lsdException w:name="Grid Table 1 Light Accent 1" w:uiPriority="46"/>
+    <w:lsdException w:name="Grid Table 2 Accent 1" w:uiPriority="47"/>
+    <w:lsdException w:name="Grid Table 3 Accent 1" w:uiPriority="48"/>
+    <w:lsdException w:name="Grid Table 4 Accent 1" w:uiPriority="49"/>
+    <w:lsdException w:name="Grid Table 5 Dark Accent 1" w:uiPriority="50"/>
+    <w:lsdException w:name="Grid Table 6 Colorful Accent 1" w:uiPriority="51"/>
+    <w:lsdException w:name="Grid Table 7 Colorful Accent 1" w:uiPriority="52"/>
+    <w:lsdException w:name="Grid Table 1 Light Accent 2" w:uiPriority="46"/>
+    <w:lsdException w:name="Grid Table 2 Accent 2" w:uiPriority="47"/>
+    <w:lsdException w:name="Grid Table 3 Accent 2" w:uiPriority="48"/>
+    <w:lsdException w:name="Grid Table 4 Accent 2" w:uiPriority="49"/>
+    <w:lsdException w:name="Grid Table 5 Dark Accent 2" w:uiPriority="50"/>
+    <w:lsdException w:name="Grid Table 6 Colorful Accent 2" w:uiPriority="51"/>
+    <w:lsdException w:name="Grid Table 7 Colorful Accent 2" w:uiPriority="52"/>
+    <w:lsdException w:name="Grid Table 1 Light Accent 3" w:uiPriority="46"/>
+    <w:lsdException w:name="Grid Table 2 Accent 3" w:uiPriority="47"/>
+    <w:lsdException w:name="Grid Table 3 Accent 3" w:uiPriority="48"/>
+    <w:lsdException w:name="Grid Table 4 Accent 3" w:uiPriority="49"/>
+    <w:lsdException w:name="Grid Table 5 Dark Accent 3" w:uiPriority="50"/>
+    <w:lsdException w:name="Grid Table 6 Colorful Accent 3" w:uiPriority="51"/>
+    <w:lsdException w:name="Grid Table 7 Colorful Accent 3" w:uiPriority="52"/>
+    <w:lsdException w:name="Grid Table 1 Light Accent 4" w:uiPriority="46"/>
+    <w:lsdException w:name="Grid Table 2 Accent 4" w:uiPriority="47"/>
+    <w:lsdException w:name="Grid Table 3 Accent 4" w:uiPriority="48"/>
+    <w:lsdException w:name="Grid Table 4 Accent 4" w:uiPriority="49"/>
+    <w:lsdException w:name="Grid Table 5 Dark Accent 4" w:uiPriority="50"/>
+    <w:lsdException w:name="Grid Table 6 Colorful Accent 4" w:uiPriority="51"/>
+    <w:lsdException w:name="Grid Table 7 Colorful Accent 4" w:uiPriority="52"/>
+    <w:lsdException w:name="Grid Table 1 Light Accent 5" w:uiPriority="46"/>
+    <w:lsdException w:name="Grid Table 2 Accent 5" w:uiPriority="47"/>
+    <w:lsdException w:name="Grid Table 3 Accent 5" w:uiPriority="48"/>
+    <w:lsdException w:name="Grid Table 4 Accent 5" w:uiPriority="49"/>
+    <w:lsdException w:name="Grid Table 5 Dark Accent 5" w:uiPriority="50"/>
+    <w:lsdException w:name="Grid Table 6 Colorful Accent 5" w:uiPriority="51"/>
+    <w:lsdException w:name="Grid Table 7 Colorful Accent 5" w:uiPriority="52"/>
+    <w:lsdException w:name="Grid Table 1 Light Accent 6" w:uiPriority="46"/>
+    <w:lsdException w:name="Grid Table 2 Accent 6" w:uiPriority="47"/>
+    <w:lsdException w:name="Grid Table 3 Accent 6" w:uiPriority="48"/>
+    <w:lsdException w:name="Grid Table 4 Accent 6" w:uiPriority="49"/>
+    <w:lsdException w:name="Grid Table 5 Dark Accent 6" w:uiPriority="50"/>
+    <w:lsdException w:name="Grid Table 6 Colorful Accent 6" w:uiPriority="51"/>
+    <w:lsdException w:name="Grid Table 7 Colorful Accent 6" w:uiPriority="52"/>
+    <w:lsdException w:name="List Table 1 Light" w:uiPriority="46"/>
+    <w:lsdException w:name="List Table 2" w:uiPriority="47"/>
+    <w:lsdException w:name="List Table 3" w:uiPriority="48"/>
+    <w:lsdException w:name="List Table 4" w:uiPriority="49"/>
+    <w:lsdException w:name="List Table 5 Dark" w:uiPriority="50"/>
+    <w:lsdException w:name="List Table 6 Colorful" w:uiPriority="51"/>
+    <w:lsdException w:name="List Table 7 Colorful" w:uiPriority="52"/>
+    <w:lsdException w:name="List Table 1 Light Accent 1" w:uiPriority="46"/>
+    <w:lsdException w:name="List Table 2 Accent 1" w:uiPriority="47"/>
+    <w:lsdException w:name="List Table 3 Accent 1" w:uiPriority="48"/>
+    <w:lsdException w:name="List Table 4 Accent 1" w:uiPriority="49"/>
+    <w:lsdException w:name="List Table 5 Dark Accent 1" w:uiPriority="50"/>
+    <w:lsdException w:name="List Table 6 Colorful Accent 1" w:uiPriority="51"/>
+    <w:lsdException w:name="List Table 7 Colorful Accent 1" w:uiPriority="52"/>
+    <w:lsdException w:name="List Table 1 Light Accent 2" w:uiPriority="46"/>
+    <w:lsdException w:name="List Table 2 Accent 2" w:uiPriority="47"/>
+    <w:lsdException w:name="List Table 3 Accent 2" w:uiPriority="48"/>
+    <w:lsdException w:name="List Table 4 Accent 2" w:uiPriority="49"/>
+    <w:lsdException w:name="List Table 5 Dark Accent 2" w:uiPriority="50"/>
+    <w:lsdException w:name="List Table 6 Colorful Accent 2" w:uiPriority="51"/>
+    <w:lsdException w:name="List Table 7 Colorful Accent 2" w:uiPriority="52"/>
+    <w:lsdException w:name="List Table 1 Light Accent 3" w:uiPriority="46"/>
+    <w:lsdException w:name="List Table 2 Accent 3" w:uiPriority="47"/>
+    <w:lsdException w:name="List Table 3 Accent 3" w:uiPriority="48"/>
+    <w:lsdException w:name="List Table 4 Accent 3" w:uiPriority="49"/>
+    <w:lsdException w:name="List Table 5 Dark Accent 3" w:uiPriority="50"/>
+    <w:lsdException w:name="List Table 6 Colorful Accent 3" w:uiPriority="51"/>
+    <w:lsdException w:name="List Table 7 Colorful Accent 3" w:uiPriority="52"/>
+    <w:lsdException w:name="List Table 1 Light Accent 4" w:uiPriority="46"/>
+    <w:lsdException w:name="List Table 2 Accent 4" w:uiPriority="47"/>
+    <w:lsdException w:name="List Table 3 Accent 4" w:uiPriority="48"/>
+    <w:lsdException w:name="List Table 4 Accent 4" w:uiPriority="49"/>
+    <w:lsdException w:name="List Table 5 Dark Accent 4" w:uiPriority="50"/>
+    <w:lsdException w:name="List Table 6 Colorful Accent 4" w:uiPriority="51"/>
+    <w:lsdException w:name="List Table 7 Colorful Accent 4" w:uiPriority="52"/>
+    <w:lsdException w:name="List Table 1 Light Accent 5" w:uiPriority="46"/>
+    <w:lsdException w:name="List Table 2 Accent 5" w:uiPriority="47"/>
+    <w:lsdException w:name="List Table 3 Accent 5" w:uiPriority="48"/>
+    <w:lsdException w:name="List Table 4 Accent 5" w:uiPriority="49"/>
+    <w:lsdException w:name="List Table 5 Dark Accent 5" w:uiPriority="50"/>
+    <w:lsdException w:name="List Table 6 Colorful Accent 5" w:uiPriority="51"/>
+    <w:lsdException w:name="List Table 7 Colorful Accent 5" w:uiPriority="52"/>
+    <w:lsdException w:name="List Table 1 Light Accent 6" w:uiPriority="46"/>
+    <w:lsdException w:name="List Table 2 Accent 6" w:uiPriority="47"/>
+    <w:lsdException w:name="List Table 3 Accent 6" w:uiPriority="48"/>
+    <w:lsdException w:name="List Table 4 Accent 6" w:uiPriority="49"/>
+    <w:lsdException w:name="List Table 5 Dark Accent 6" w:uiPriority="50"/>
+    <w:lsdException w:name="List Table 6 Colorful Accent 6" w:uiPriority="51"/>
+    <w:lsdException w:name="List Table 7 Colorful Accent 6" w:uiPriority="52"/>
   </w:latentStyles>
   <w:style w:type="paragraph" w:default="1" w:styleId="Normal">
     <w:name w:val="Normal"/>
@@ -4669,7 +4963,6 @@
     <w:uiPriority w:val="99"/>
     <w:semiHidden/>
     <w:unhideWhenUsed/>
-    <w:qFormat/>
     <w:tblPr>
       <w:tblInd w:w="0" w:type="dxa"/>
       <w:tblCellMar>
@@ -4985,7 +5278,7 @@
   <a:extraClrSchemeLst/>
   <a:extLst>
     <a:ext uri="{05A4C25C-085E-4340-85A3-A5531E510DB2}">
-      <thm15:themeFamily xmlns="" xmlns:thm15="http://schemas.microsoft.com/office/thememl/2012/main" name="Office Theme" id="{62F939B6-93AF-4DB8-9C6B-D6C7DFDC589F}" vid="{4A3C46E8-61CC-4603-A589-7422A47A8E4A}"/>
+      <thm15:themeFamily xmlns:thm15="http://schemas.microsoft.com/office/thememl/2012/main" name="Office Theme" id="{62F939B6-93AF-4DB8-9C6B-D6C7DFDC589F}" vid="{4A3C46E8-61CC-4603-A589-7422A47A8E4A}"/>
     </a:ext>
   </a:extLst>
 </a:theme>

</xml_diff>